<commit_message>
#### 0.0.20 - MAU `2023-08-17` 1. Stubbing in templates for scenes, and fully completing templates others. 	- Completed Templates for Sarah and Evan Consummate Their Relationship 	- Stubbed "Evan Volunteers for the Weekend" and "Christmas at Liz's"
</commit_message>
<xml_diff>
--- a/CustomFiles/Deliverables/OutlineNoSynopsis.docx
+++ b/CustomFiles/Deliverables/OutlineNoSynopsis.docx
@@ -2135,7 +2135,7 @@
           <w:rtl w:val="0"/>
         </w:rPr>
       </w:pPr>
-      <w:bookmarkStart w:id="41" w:name="Attends_Sarahs_Fundraiser"/>
+      <w:bookmarkStart w:id="41" w:name="Sarahs_Fundraiser"/>
       <w:r>
         <w:rPr>
           <w:szCs w:val="24"/>
@@ -2146,7 +2146,7 @@
         <w:rPr>
           <w:szCs w:val="24"/>
         </w:rPr>
-        <w:t>Attends Sarah's Fundraiser</w:t>
+        <w:t>Sarah's Fundraiser</w:t>
       </w:r>
       <w:bookmarkEnd w:id="41"/>
     </w:p>
@@ -2477,7 +2477,7 @@
           <w:rtl w:val="0"/>
         </w:rPr>
       </w:pPr>
-      <w:bookmarkStart w:id="48" w:name="Evans_First_Luxury_Hotel_Room"/>
+      <w:bookmarkStart w:id="48" w:name="Sarah_Relaxes_in_the_Tub"/>
       <w:r>
         <w:rPr>
           <w:rFonts w:ascii="Calibri" w:hAnsi="Calibri" w:cs="Calibri"/>
@@ -2497,57 +2497,57 @@
           <w:sz w:val="24"/>
           <w:szCs w:val="24"/>
         </w:rPr>
+        <w:t>Sarah Relaxes in the Tub</w:t>
+      </w:r>
+      <w:bookmarkEnd w:id="48"/>
+    </w:p>
+    <w:p>
+      <w:pPr>
+        <w:tabs>
+          <w:tab w:val="left" w:pos="560"/>
+          <w:tab w:val="left" w:pos="1120"/>
+          <w:tab w:val="left" w:pos="1680"/>
+          <w:tab w:val="left" w:pos="2240"/>
+          <w:tab w:val="left" w:pos="2800"/>
+          <w:tab w:val="left" w:pos="3360"/>
+          <w:tab w:val="left" w:pos="3920"/>
+          <w:tab w:val="left" w:pos="4480"/>
+          <w:tab w:val="left" w:pos="5040"/>
+          <w:tab w:val="left" w:pos="5600"/>
+          <w:tab w:val="left" w:pos="6160"/>
+          <w:tab w:val="left" w:pos="6720"/>
+        </w:tabs>
+        <w:ind w:left="360"/>
+        <w:jc w:val="left"/>
+        <w:rPr>
+          <w:rFonts w:ascii="Courier New" w:hAnsi="Courier New" w:cs="Courier New"/>
+          <w:sz w:val="24"/>
+          <w:szCs w:val="24"/>
+          <w:rtl w:val="0"/>
+        </w:rPr>
+      </w:pPr>
+      <w:bookmarkStart w:id="49" w:name="Evans_First_Luxury_Hotel_Room"/>
+      <w:r>
+        <w:rPr>
+          <w:rFonts w:ascii="Calibri" w:hAnsi="Calibri" w:cs="Calibri"/>
+          <w:b/>
+          <w:i w:val="0"/>
+          <w:color w:val="717171"/>
+          <w:sz w:val="24"/>
+          <w:szCs w:val="24"/>
+        </w:rPr>
+        <w:t xml:space="preserve">Scene #39: </w:t>
+      </w:r>
+      <w:r>
+        <w:rPr>
+          <w:rFonts w:ascii="Calibri" w:hAnsi="Calibri" w:cs="Calibri"/>
+          <w:b/>
+          <w:i w:val="0"/>
+          <w:sz w:val="24"/>
+          <w:szCs w:val="24"/>
+        </w:rPr>
         <w:t>Evan's First Luxury Hotel Room</w:t>
       </w:r>
-      <w:bookmarkEnd w:id="48"/>
-    </w:p>
-    <w:p>
-      <w:pPr>
-        <w:tabs>
-          <w:tab w:val="left" w:pos="560"/>
-          <w:tab w:val="left" w:pos="1120"/>
-          <w:tab w:val="left" w:pos="1680"/>
-          <w:tab w:val="left" w:pos="2240"/>
-          <w:tab w:val="left" w:pos="2800"/>
-          <w:tab w:val="left" w:pos="3360"/>
-          <w:tab w:val="left" w:pos="3920"/>
-          <w:tab w:val="left" w:pos="4480"/>
-          <w:tab w:val="left" w:pos="5040"/>
-          <w:tab w:val="left" w:pos="5600"/>
-          <w:tab w:val="left" w:pos="6160"/>
-          <w:tab w:val="left" w:pos="6720"/>
-        </w:tabs>
-        <w:ind w:left="360"/>
-        <w:jc w:val="left"/>
-        <w:rPr>
-          <w:rFonts w:ascii="Courier New" w:hAnsi="Courier New" w:cs="Courier New"/>
-          <w:sz w:val="24"/>
-          <w:szCs w:val="24"/>
-          <w:rtl w:val="0"/>
-        </w:rPr>
-      </w:pPr>
-      <w:bookmarkStart w:id="49" w:name="Sarah_Relaxes_in_the_Tub"/>
-      <w:r>
-        <w:rPr>
-          <w:rFonts w:ascii="Calibri" w:hAnsi="Calibri" w:cs="Calibri"/>
-          <w:b/>
-          <w:i w:val="0"/>
-          <w:color w:val="717171"/>
-          <w:sz w:val="24"/>
-          <w:szCs w:val="24"/>
-        </w:rPr>
-        <w:t xml:space="preserve">Scene #39: </w:t>
-      </w:r>
-      <w:r>
-        <w:rPr>
-          <w:rFonts w:ascii="Calibri" w:hAnsi="Calibri" w:cs="Calibri"/>
-          <w:b/>
-          <w:i w:val="0"/>
-          <w:sz w:val="24"/>
-          <w:szCs w:val="24"/>
-        </w:rPr>
-        <w:t>Sarah Relaxes in the Tub</w:t>
-      </w:r>
       <w:bookmarkEnd w:id="49"/>
     </w:p>
     <w:p>
@@ -2575,7 +2575,7 @@
           <w:rtl w:val="0"/>
         </w:rPr>
       </w:pPr>
-      <w:bookmarkStart w:id="50" w:name="Sarah_Invites_Evan_to_Her_Room"/>
+      <w:bookmarkStart w:id="50" w:name="Sarah_and_Evan_Make_Love"/>
       <w:r>
         <w:rPr>
           <w:rFonts w:ascii="Calibri" w:hAnsi="Calibri" w:cs="Calibri"/>
@@ -2595,86 +2595,37 @@
           <w:sz w:val="24"/>
           <w:szCs w:val="24"/>
         </w:rPr>
-        <w:t>Sarah Invites Evan to Her Room</w:t>
-      </w:r>
+        <w:t>Sarah and Evan Make Love</w:t>
+      </w:r>
+    </w:p>
+    <w:p>
+      <w:pPr>
+        <w:tabs>
+          <w:tab w:val="left" w:pos="560"/>
+          <w:tab w:val="left" w:pos="1120"/>
+          <w:tab w:val="left" w:pos="1680"/>
+          <w:tab w:val="left" w:pos="2240"/>
+          <w:tab w:val="left" w:pos="2800"/>
+          <w:tab w:val="left" w:pos="3360"/>
+          <w:tab w:val="left" w:pos="3920"/>
+          <w:tab w:val="left" w:pos="4480"/>
+          <w:tab w:val="left" w:pos="5040"/>
+          <w:tab w:val="left" w:pos="5600"/>
+          <w:tab w:val="left" w:pos="6160"/>
+          <w:tab w:val="left" w:pos="6720"/>
+        </w:tabs>
+        <w:ind w:left="360"/>
+        <w:jc w:val="left"/>
+        <w:rPr>
+          <w:rFonts w:ascii="Calibri" w:hAnsi="Courier New" w:cs="Courier New"/>
+          <w:b/>
+          <w:i w:val="0"/>
+          <w:sz w:val="24"/>
+          <w:szCs w:val="24"/>
+          <w:rtl w:val="0"/>
+        </w:rPr>
+      </w:pPr>
       <w:bookmarkEnd w:id="50"/>
-    </w:p>
-    <w:p>
-      <w:pPr>
-        <w:tabs>
-          <w:tab w:val="left" w:pos="560"/>
-          <w:tab w:val="left" w:pos="1120"/>
-          <w:tab w:val="left" w:pos="1680"/>
-          <w:tab w:val="left" w:pos="2240"/>
-          <w:tab w:val="left" w:pos="2800"/>
-          <w:tab w:val="left" w:pos="3360"/>
-          <w:tab w:val="left" w:pos="3920"/>
-          <w:tab w:val="left" w:pos="4480"/>
-          <w:tab w:val="left" w:pos="5040"/>
-          <w:tab w:val="left" w:pos="5600"/>
-          <w:tab w:val="left" w:pos="6160"/>
-          <w:tab w:val="left" w:pos="6720"/>
-        </w:tabs>
-        <w:ind w:left="360"/>
-        <w:jc w:val="left"/>
-        <w:rPr>
-          <w:rFonts w:ascii="Courier New" w:hAnsi="Courier New" w:cs="Courier New"/>
-          <w:sz w:val="24"/>
-          <w:szCs w:val="24"/>
-          <w:rtl w:val="0"/>
-        </w:rPr>
-      </w:pPr>
-      <w:bookmarkStart w:id="51" w:name="Sarah_and_Evan_Make_Love"/>
-      <w:r>
-        <w:rPr>
-          <w:rFonts w:ascii="Calibri" w:hAnsi="Calibri" w:cs="Calibri"/>
-          <w:b/>
-          <w:i w:val="0"/>
-          <w:color w:val="717171"/>
-          <w:sz w:val="24"/>
-          <w:szCs w:val="24"/>
-        </w:rPr>
-        <w:t xml:space="preserve">Scene #41: </w:t>
-      </w:r>
-      <w:r>
-        <w:rPr>
-          <w:rFonts w:ascii="Calibri" w:hAnsi="Calibri" w:cs="Calibri"/>
-          <w:b/>
-          <w:i w:val="0"/>
-          <w:sz w:val="24"/>
-          <w:szCs w:val="24"/>
-        </w:rPr>
-        <w:t>Sarah and Evan Make Love</w:t>
-      </w:r>
-    </w:p>
-    <w:p>
-      <w:pPr>
-        <w:tabs>
-          <w:tab w:val="left" w:pos="560"/>
-          <w:tab w:val="left" w:pos="1120"/>
-          <w:tab w:val="left" w:pos="1680"/>
-          <w:tab w:val="left" w:pos="2240"/>
-          <w:tab w:val="left" w:pos="2800"/>
-          <w:tab w:val="left" w:pos="3360"/>
-          <w:tab w:val="left" w:pos="3920"/>
-          <w:tab w:val="left" w:pos="4480"/>
-          <w:tab w:val="left" w:pos="5040"/>
-          <w:tab w:val="left" w:pos="5600"/>
-          <w:tab w:val="left" w:pos="6160"/>
-          <w:tab w:val="left" w:pos="6720"/>
-        </w:tabs>
-        <w:ind w:left="360"/>
-        <w:jc w:val="left"/>
-        <w:rPr>
-          <w:rFonts w:ascii="Calibri" w:hAnsi="Courier New" w:cs="Courier New"/>
-          <w:b/>
-          <w:i w:val="0"/>
-          <w:sz w:val="24"/>
-          <w:szCs w:val="24"/>
-          <w:rtl w:val="0"/>
-        </w:rPr>
-      </w:pPr>
-      <w:bookmarkEnd w:id="51"/>
     </w:p>
     <w:p>
       <w:pPr>
@@ -2690,7 +2641,7 @@
           <w:rtl w:val="0"/>
         </w:rPr>
       </w:pPr>
-      <w:bookmarkStart w:id="52" w:name="Chapter_Evan_Volunteers_for_th"/>
+      <w:bookmarkStart w:id="51" w:name="Chapter_Evan_Volunteers_for_th"/>
       <w:r>
         <w:rPr>
           <w:szCs w:val="24"/>
@@ -2703,6 +2654,55 @@
         </w:rPr>
         <w:t>Chapter - Evan Volunteers for the Weekend</w:t>
       </w:r>
+      <w:bookmarkEnd w:id="51"/>
+    </w:p>
+    <w:p>
+      <w:pPr>
+        <w:tabs>
+          <w:tab w:val="left" w:pos="560"/>
+          <w:tab w:val="left" w:pos="1120"/>
+          <w:tab w:val="left" w:pos="1680"/>
+          <w:tab w:val="left" w:pos="2240"/>
+          <w:tab w:val="left" w:pos="2800"/>
+          <w:tab w:val="left" w:pos="3360"/>
+          <w:tab w:val="left" w:pos="3920"/>
+          <w:tab w:val="left" w:pos="4480"/>
+          <w:tab w:val="left" w:pos="5040"/>
+          <w:tab w:val="left" w:pos="5600"/>
+          <w:tab w:val="left" w:pos="6160"/>
+          <w:tab w:val="left" w:pos="6720"/>
+        </w:tabs>
+        <w:ind w:left="360"/>
+        <w:jc w:val="left"/>
+        <w:rPr>
+          <w:rFonts w:ascii="Courier New" w:hAnsi="Courier New" w:cs="Courier New"/>
+          <w:sz w:val="24"/>
+          <w:szCs w:val="24"/>
+          <w:rtl w:val="0"/>
+        </w:rPr>
+      </w:pPr>
+      <w:bookmarkStart w:id="52" w:name="Evan_and_A_Few_Friends_Volunte"/>
+      <w:r>
+        <w:rPr>
+          <w:rFonts w:ascii="Calibri" w:hAnsi="Calibri" w:cs="Calibri"/>
+          <w:b/>
+          <w:i w:val="0"/>
+          <w:color w:val="717171"/>
+          <w:sz w:val="24"/>
+          <w:szCs w:val="24"/>
+        </w:rPr>
+        <w:t xml:space="preserve">Scene #41: </w:t>
+      </w:r>
+      <w:r>
+        <w:rPr>
+          <w:rFonts w:ascii="Calibri" w:hAnsi="Calibri" w:cs="Calibri"/>
+          <w:b/>
+          <w:i w:val="0"/>
+          <w:sz w:val="24"/>
+          <w:szCs w:val="24"/>
+        </w:rPr>
+        <w:t>Evan and A Few Friends Volunteer</w:t>
+      </w:r>
       <w:bookmarkEnd w:id="52"/>
     </w:p>
     <w:p>
@@ -2730,7 +2730,7 @@
           <w:rtl w:val="0"/>
         </w:rPr>
       </w:pPr>
-      <w:bookmarkStart w:id="53" w:name="Evan_and_A_Few_Friends_Volunte"/>
+      <w:bookmarkStart w:id="53" w:name="Katie_Discovers_Sarahs_Secret"/>
       <w:r>
         <w:rPr>
           <w:rFonts w:ascii="Calibri" w:hAnsi="Calibri" w:cs="Calibri"/>
@@ -2750,7 +2750,7 @@
           <w:sz w:val="24"/>
           <w:szCs w:val="24"/>
         </w:rPr>
-        <w:t>Evan and A Few Friends Volunteer</w:t>
+        <w:t>Katie Discovers Sarah's Secret</w:t>
       </w:r>
       <w:bookmarkEnd w:id="53"/>
     </w:p>
@@ -2779,7 +2779,7 @@
           <w:rtl w:val="0"/>
         </w:rPr>
       </w:pPr>
-      <w:bookmarkStart w:id="54" w:name="Katie_Discovers_Sarahs_Secret"/>
+      <w:bookmarkStart w:id="54" w:name="Evan_Embraces_Volunteer_Work"/>
       <w:r>
         <w:rPr>
           <w:rFonts w:ascii="Calibri" w:hAnsi="Calibri" w:cs="Calibri"/>
@@ -2799,7 +2799,7 @@
           <w:sz w:val="24"/>
           <w:szCs w:val="24"/>
         </w:rPr>
-        <w:t>Katie Discovers Sarah's Secret</w:t>
+        <w:t>Evan Embraces Volunteer Work</w:t>
       </w:r>
       <w:bookmarkEnd w:id="54"/>
     </w:p>
@@ -2828,7 +2828,7 @@
           <w:rtl w:val="0"/>
         </w:rPr>
       </w:pPr>
-      <w:bookmarkStart w:id="55" w:name="Evan_Embraces_Volunteer_Work"/>
+      <w:bookmarkStart w:id="55" w:name="Patti_Confronts_Evan_about_Sar"/>
       <w:r>
         <w:rPr>
           <w:rFonts w:ascii="Calibri" w:hAnsi="Calibri" w:cs="Calibri"/>
@@ -2848,86 +2848,37 @@
           <w:sz w:val="24"/>
           <w:szCs w:val="24"/>
         </w:rPr>
-        <w:t>Evan Embraces Volunteer Work</w:t>
-      </w:r>
+        <w:t>Patti Confronts Evan about Sarah</w:t>
+      </w:r>
+    </w:p>
+    <w:p>
+      <w:pPr>
+        <w:tabs>
+          <w:tab w:val="left" w:pos="560"/>
+          <w:tab w:val="left" w:pos="1120"/>
+          <w:tab w:val="left" w:pos="1680"/>
+          <w:tab w:val="left" w:pos="2240"/>
+          <w:tab w:val="left" w:pos="2800"/>
+          <w:tab w:val="left" w:pos="3360"/>
+          <w:tab w:val="left" w:pos="3920"/>
+          <w:tab w:val="left" w:pos="4480"/>
+          <w:tab w:val="left" w:pos="5040"/>
+          <w:tab w:val="left" w:pos="5600"/>
+          <w:tab w:val="left" w:pos="6160"/>
+          <w:tab w:val="left" w:pos="6720"/>
+        </w:tabs>
+        <w:ind w:left="360"/>
+        <w:jc w:val="left"/>
+        <w:rPr>
+          <w:rFonts w:ascii="Calibri" w:hAnsi="Courier New" w:cs="Courier New"/>
+          <w:b/>
+          <w:i w:val="0"/>
+          <w:sz w:val="24"/>
+          <w:szCs w:val="24"/>
+          <w:rtl w:val="0"/>
+        </w:rPr>
+      </w:pPr>
       <w:bookmarkEnd w:id="55"/>
-    </w:p>
-    <w:p>
-      <w:pPr>
-        <w:tabs>
-          <w:tab w:val="left" w:pos="560"/>
-          <w:tab w:val="left" w:pos="1120"/>
-          <w:tab w:val="left" w:pos="1680"/>
-          <w:tab w:val="left" w:pos="2240"/>
-          <w:tab w:val="left" w:pos="2800"/>
-          <w:tab w:val="left" w:pos="3360"/>
-          <w:tab w:val="left" w:pos="3920"/>
-          <w:tab w:val="left" w:pos="4480"/>
-          <w:tab w:val="left" w:pos="5040"/>
-          <w:tab w:val="left" w:pos="5600"/>
-          <w:tab w:val="left" w:pos="6160"/>
-          <w:tab w:val="left" w:pos="6720"/>
-        </w:tabs>
-        <w:ind w:left="360"/>
-        <w:jc w:val="left"/>
-        <w:rPr>
-          <w:rFonts w:ascii="Courier New" w:hAnsi="Courier New" w:cs="Courier New"/>
-          <w:sz w:val="24"/>
-          <w:szCs w:val="24"/>
-          <w:rtl w:val="0"/>
-        </w:rPr>
-      </w:pPr>
-      <w:bookmarkStart w:id="56" w:name="Patti_Confronts_Evan_about_Sar"/>
-      <w:r>
-        <w:rPr>
-          <w:rFonts w:ascii="Calibri" w:hAnsi="Calibri" w:cs="Calibri"/>
-          <w:b/>
-          <w:i w:val="0"/>
-          <w:color w:val="717171"/>
-          <w:sz w:val="24"/>
-          <w:szCs w:val="24"/>
-        </w:rPr>
-        <w:t xml:space="preserve">Scene #45: </w:t>
-      </w:r>
-      <w:r>
-        <w:rPr>
-          <w:rFonts w:ascii="Calibri" w:hAnsi="Calibri" w:cs="Calibri"/>
-          <w:b/>
-          <w:i w:val="0"/>
-          <w:sz w:val="24"/>
-          <w:szCs w:val="24"/>
-        </w:rPr>
-        <w:t>Patti Confronts Evan about Sarah</w:t>
-      </w:r>
-    </w:p>
-    <w:p>
-      <w:pPr>
-        <w:tabs>
-          <w:tab w:val="left" w:pos="560"/>
-          <w:tab w:val="left" w:pos="1120"/>
-          <w:tab w:val="left" w:pos="1680"/>
-          <w:tab w:val="left" w:pos="2240"/>
-          <w:tab w:val="left" w:pos="2800"/>
-          <w:tab w:val="left" w:pos="3360"/>
-          <w:tab w:val="left" w:pos="3920"/>
-          <w:tab w:val="left" w:pos="4480"/>
-          <w:tab w:val="left" w:pos="5040"/>
-          <w:tab w:val="left" w:pos="5600"/>
-          <w:tab w:val="left" w:pos="6160"/>
-          <w:tab w:val="left" w:pos="6720"/>
-        </w:tabs>
-        <w:ind w:left="360"/>
-        <w:jc w:val="left"/>
-        <w:rPr>
-          <w:rFonts w:ascii="Calibri" w:hAnsi="Courier New" w:cs="Courier New"/>
-          <w:b/>
-          <w:i w:val="0"/>
-          <w:sz w:val="24"/>
-          <w:szCs w:val="24"/>
-          <w:rtl w:val="0"/>
-        </w:rPr>
-      </w:pPr>
-      <w:bookmarkEnd w:id="56"/>
     </w:p>
     <w:p>
       <w:pPr>
@@ -2943,7 +2894,7 @@
           <w:rtl w:val="0"/>
         </w:rPr>
       </w:pPr>
-      <w:bookmarkStart w:id="57" w:name="Christmas_at_Lizs"/>
+      <w:bookmarkStart w:id="56" w:name="Christmas_at_Lizs"/>
       <w:r>
         <w:rPr>
           <w:szCs w:val="24"/>
@@ -2956,6 +2907,55 @@
         </w:rPr>
         <w:t>Christmas at Liz's</w:t>
       </w:r>
+      <w:bookmarkEnd w:id="56"/>
+    </w:p>
+    <w:p>
+      <w:pPr>
+        <w:tabs>
+          <w:tab w:val="left" w:pos="560"/>
+          <w:tab w:val="left" w:pos="1120"/>
+          <w:tab w:val="left" w:pos="1680"/>
+          <w:tab w:val="left" w:pos="2240"/>
+          <w:tab w:val="left" w:pos="2800"/>
+          <w:tab w:val="left" w:pos="3360"/>
+          <w:tab w:val="left" w:pos="3920"/>
+          <w:tab w:val="left" w:pos="4480"/>
+          <w:tab w:val="left" w:pos="5040"/>
+          <w:tab w:val="left" w:pos="5600"/>
+          <w:tab w:val="left" w:pos="6160"/>
+          <w:tab w:val="left" w:pos="6720"/>
+        </w:tabs>
+        <w:ind w:left="360"/>
+        <w:jc w:val="left"/>
+        <w:rPr>
+          <w:rFonts w:ascii="Courier New" w:hAnsi="Courier New" w:cs="Courier New"/>
+          <w:sz w:val="24"/>
+          <w:szCs w:val="24"/>
+          <w:rtl w:val="0"/>
+        </w:rPr>
+      </w:pPr>
+      <w:bookmarkStart w:id="57" w:name="Liz_Meets_Sarah_for_the_First_"/>
+      <w:r>
+        <w:rPr>
+          <w:rFonts w:ascii="Calibri" w:hAnsi="Calibri" w:cs="Calibri"/>
+          <w:b/>
+          <w:i w:val="0"/>
+          <w:color w:val="717171"/>
+          <w:sz w:val="24"/>
+          <w:szCs w:val="24"/>
+        </w:rPr>
+        <w:t xml:space="preserve">Scene #45: </w:t>
+      </w:r>
+      <w:r>
+        <w:rPr>
+          <w:rFonts w:ascii="Calibri" w:hAnsi="Calibri" w:cs="Calibri"/>
+          <w:b/>
+          <w:i w:val="0"/>
+          <w:sz w:val="24"/>
+          <w:szCs w:val="24"/>
+        </w:rPr>
+        <w:t>Liz Meets Sarah for the First Time</w:t>
+      </w:r>
       <w:bookmarkEnd w:id="57"/>
     </w:p>
     <w:p>
@@ -2983,7 +2983,7 @@
           <w:rtl w:val="0"/>
         </w:rPr>
       </w:pPr>
-      <w:bookmarkStart w:id="58" w:name="Liz_Meets_Sarah_for_the_First_"/>
+      <w:bookmarkStart w:id="58" w:name="Liz_Receives_Two_special_Chris"/>
       <w:r>
         <w:rPr>
           <w:rFonts w:ascii="Calibri" w:hAnsi="Calibri" w:cs="Calibri"/>
@@ -3003,7 +3003,7 @@
           <w:sz w:val="24"/>
           <w:szCs w:val="24"/>
         </w:rPr>
-        <w:t>Liz Meets Sarah for the First Time</w:t>
+        <w:t>Liz Receives Two special Christmas Gifts</w:t>
       </w:r>
       <w:bookmarkEnd w:id="58"/>
     </w:p>
@@ -3032,7 +3032,7 @@
           <w:rtl w:val="0"/>
         </w:rPr>
       </w:pPr>
-      <w:bookmarkStart w:id="59" w:name="Liz_Receives_Two_special_Chris"/>
+      <w:bookmarkStart w:id="59" w:name="Joe_and_Liz_Eloped"/>
       <w:r>
         <w:rPr>
           <w:rFonts w:ascii="Calibri" w:hAnsi="Calibri" w:cs="Calibri"/>
@@ -3052,86 +3052,37 @@
           <w:sz w:val="24"/>
           <w:szCs w:val="24"/>
         </w:rPr>
-        <w:t>Liz Receives Two special Christmas Gifts</w:t>
-      </w:r>
+        <w:t>Joe and Liz Eloped</w:t>
+      </w:r>
+    </w:p>
+    <w:p>
+      <w:pPr>
+        <w:tabs>
+          <w:tab w:val="left" w:pos="560"/>
+          <w:tab w:val="left" w:pos="1120"/>
+          <w:tab w:val="left" w:pos="1680"/>
+          <w:tab w:val="left" w:pos="2240"/>
+          <w:tab w:val="left" w:pos="2800"/>
+          <w:tab w:val="left" w:pos="3360"/>
+          <w:tab w:val="left" w:pos="3920"/>
+          <w:tab w:val="left" w:pos="4480"/>
+          <w:tab w:val="left" w:pos="5040"/>
+          <w:tab w:val="left" w:pos="5600"/>
+          <w:tab w:val="left" w:pos="6160"/>
+          <w:tab w:val="left" w:pos="6720"/>
+        </w:tabs>
+        <w:ind w:left="360"/>
+        <w:jc w:val="left"/>
+        <w:rPr>
+          <w:rFonts w:ascii="Calibri" w:hAnsi="Courier New" w:cs="Courier New"/>
+          <w:b/>
+          <w:i w:val="0"/>
+          <w:sz w:val="24"/>
+          <w:szCs w:val="24"/>
+          <w:rtl w:val="0"/>
+        </w:rPr>
+      </w:pPr>
       <w:bookmarkEnd w:id="59"/>
-    </w:p>
-    <w:p>
-      <w:pPr>
-        <w:tabs>
-          <w:tab w:val="left" w:pos="560"/>
-          <w:tab w:val="left" w:pos="1120"/>
-          <w:tab w:val="left" w:pos="1680"/>
-          <w:tab w:val="left" w:pos="2240"/>
-          <w:tab w:val="left" w:pos="2800"/>
-          <w:tab w:val="left" w:pos="3360"/>
-          <w:tab w:val="left" w:pos="3920"/>
-          <w:tab w:val="left" w:pos="4480"/>
-          <w:tab w:val="left" w:pos="5040"/>
-          <w:tab w:val="left" w:pos="5600"/>
-          <w:tab w:val="left" w:pos="6160"/>
-          <w:tab w:val="left" w:pos="6720"/>
-        </w:tabs>
-        <w:ind w:left="360"/>
-        <w:jc w:val="left"/>
-        <w:rPr>
-          <w:rFonts w:ascii="Courier New" w:hAnsi="Courier New" w:cs="Courier New"/>
-          <w:sz w:val="24"/>
-          <w:szCs w:val="24"/>
-          <w:rtl w:val="0"/>
-        </w:rPr>
-      </w:pPr>
-      <w:bookmarkStart w:id="60" w:name="Joe_and_Liz_Eloped"/>
-      <w:r>
-        <w:rPr>
-          <w:rFonts w:ascii="Calibri" w:hAnsi="Calibri" w:cs="Calibri"/>
-          <w:b/>
-          <w:i w:val="0"/>
-          <w:color w:val="717171"/>
-          <w:sz w:val="24"/>
-          <w:szCs w:val="24"/>
-        </w:rPr>
-        <w:t xml:space="preserve">Scene #48: </w:t>
-      </w:r>
-      <w:r>
-        <w:rPr>
-          <w:rFonts w:ascii="Calibri" w:hAnsi="Calibri" w:cs="Calibri"/>
-          <w:b/>
-          <w:i w:val="0"/>
-          <w:sz w:val="24"/>
-          <w:szCs w:val="24"/>
-        </w:rPr>
-        <w:t>Joe and Liz Eloped</w:t>
-      </w:r>
-    </w:p>
-    <w:p>
-      <w:pPr>
-        <w:tabs>
-          <w:tab w:val="left" w:pos="560"/>
-          <w:tab w:val="left" w:pos="1120"/>
-          <w:tab w:val="left" w:pos="1680"/>
-          <w:tab w:val="left" w:pos="2240"/>
-          <w:tab w:val="left" w:pos="2800"/>
-          <w:tab w:val="left" w:pos="3360"/>
-          <w:tab w:val="left" w:pos="3920"/>
-          <w:tab w:val="left" w:pos="4480"/>
-          <w:tab w:val="left" w:pos="5040"/>
-          <w:tab w:val="left" w:pos="5600"/>
-          <w:tab w:val="left" w:pos="6160"/>
-          <w:tab w:val="left" w:pos="6720"/>
-        </w:tabs>
-        <w:ind w:left="360"/>
-        <w:jc w:val="left"/>
-        <w:rPr>
-          <w:rFonts w:ascii="Calibri" w:hAnsi="Courier New" w:cs="Courier New"/>
-          <w:b/>
-          <w:i w:val="0"/>
-          <w:sz w:val="24"/>
-          <w:szCs w:val="24"/>
-          <w:rtl w:val="0"/>
-        </w:rPr>
-      </w:pPr>
-      <w:bookmarkEnd w:id="60"/>
     </w:p>
     <w:p>
       <w:pPr>
@@ -3147,7 +3098,7 @@
           <w:rtl w:val="0"/>
         </w:rPr>
       </w:pPr>
-      <w:bookmarkStart w:id="61" w:name="Sarah_Promise_Ring_Concerns"/>
+      <w:bookmarkStart w:id="60" w:name="Sarah_Promise_Ring_Concerns"/>
       <w:r>
         <w:rPr>
           <w:szCs w:val="24"/>
@@ -3160,6 +3111,55 @@
         </w:rPr>
         <w:t>Sarah Promise Ring Concerns</w:t>
       </w:r>
+      <w:bookmarkEnd w:id="60"/>
+    </w:p>
+    <w:p>
+      <w:pPr>
+        <w:tabs>
+          <w:tab w:val="left" w:pos="560"/>
+          <w:tab w:val="left" w:pos="1120"/>
+          <w:tab w:val="left" w:pos="1680"/>
+          <w:tab w:val="left" w:pos="2240"/>
+          <w:tab w:val="left" w:pos="2800"/>
+          <w:tab w:val="left" w:pos="3360"/>
+          <w:tab w:val="left" w:pos="3920"/>
+          <w:tab w:val="left" w:pos="4480"/>
+          <w:tab w:val="left" w:pos="5040"/>
+          <w:tab w:val="left" w:pos="5600"/>
+          <w:tab w:val="left" w:pos="6160"/>
+          <w:tab w:val="left" w:pos="6720"/>
+        </w:tabs>
+        <w:ind w:left="360"/>
+        <w:jc w:val="left"/>
+        <w:rPr>
+          <w:rFonts w:ascii="Courier New" w:hAnsi="Courier New" w:cs="Courier New"/>
+          <w:sz w:val="24"/>
+          <w:szCs w:val="24"/>
+          <w:rtl w:val="0"/>
+        </w:rPr>
+      </w:pPr>
+      <w:bookmarkStart w:id="61" w:name="Evan_Gives_Sarah_a_Promise_Rin"/>
+      <w:r>
+        <w:rPr>
+          <w:rFonts w:ascii="Calibri" w:hAnsi="Calibri" w:cs="Calibri"/>
+          <w:b/>
+          <w:i w:val="0"/>
+          <w:color w:val="717171"/>
+          <w:sz w:val="24"/>
+          <w:szCs w:val="24"/>
+        </w:rPr>
+        <w:t xml:space="preserve">Scene #48: </w:t>
+      </w:r>
+      <w:r>
+        <w:rPr>
+          <w:rFonts w:ascii="Calibri" w:hAnsi="Calibri" w:cs="Calibri"/>
+          <w:b/>
+          <w:i w:val="0"/>
+          <w:sz w:val="24"/>
+          <w:szCs w:val="24"/>
+        </w:rPr>
+        <w:t>Evan Gives Sarah a Promise Ring</w:t>
+      </w:r>
       <w:bookmarkEnd w:id="61"/>
     </w:p>
     <w:p>
@@ -3187,7 +3187,7 @@
           <w:rtl w:val="0"/>
         </w:rPr>
       </w:pPr>
-      <w:bookmarkStart w:id="62" w:name="Evan_Gives_Sarah_a_Promise_Rin"/>
+      <w:bookmarkStart w:id="62" w:name="Sarah_Misleads_Her_Parents"/>
       <w:r>
         <w:rPr>
           <w:rFonts w:ascii="Calibri" w:hAnsi="Calibri" w:cs="Calibri"/>
@@ -3207,7 +3207,7 @@
           <w:sz w:val="24"/>
           <w:szCs w:val="24"/>
         </w:rPr>
-        <w:t>Evan Gives Sarah a Promise Ring</w:t>
+        <w:t>Sarah Misleads Her Parents</w:t>
       </w:r>
       <w:bookmarkEnd w:id="62"/>
     </w:p>
@@ -3236,7 +3236,7 @@
           <w:rtl w:val="0"/>
         </w:rPr>
       </w:pPr>
-      <w:bookmarkStart w:id="63" w:name="Sarah_Misleads_Her_Parents"/>
+      <w:bookmarkStart w:id="63" w:name="Sarah_Shares_Her_Concerns_abou"/>
       <w:r>
         <w:rPr>
           <w:rFonts w:ascii="Calibri" w:hAnsi="Calibri" w:cs="Calibri"/>
@@ -3256,86 +3256,37 @@
           <w:sz w:val="24"/>
           <w:szCs w:val="24"/>
         </w:rPr>
-        <w:t>Sarah Misleads Her Parents</w:t>
-      </w:r>
+        <w:t>Sarah Shares Her Concerns about the Future</w:t>
+      </w:r>
+    </w:p>
+    <w:p>
+      <w:pPr>
+        <w:tabs>
+          <w:tab w:val="left" w:pos="560"/>
+          <w:tab w:val="left" w:pos="1120"/>
+          <w:tab w:val="left" w:pos="1680"/>
+          <w:tab w:val="left" w:pos="2240"/>
+          <w:tab w:val="left" w:pos="2800"/>
+          <w:tab w:val="left" w:pos="3360"/>
+          <w:tab w:val="left" w:pos="3920"/>
+          <w:tab w:val="left" w:pos="4480"/>
+          <w:tab w:val="left" w:pos="5040"/>
+          <w:tab w:val="left" w:pos="5600"/>
+          <w:tab w:val="left" w:pos="6160"/>
+          <w:tab w:val="left" w:pos="6720"/>
+        </w:tabs>
+        <w:ind w:left="360"/>
+        <w:jc w:val="left"/>
+        <w:rPr>
+          <w:rFonts w:ascii="Calibri" w:hAnsi="Courier New" w:cs="Courier New"/>
+          <w:b/>
+          <w:i w:val="0"/>
+          <w:sz w:val="24"/>
+          <w:szCs w:val="24"/>
+          <w:rtl w:val="0"/>
+        </w:rPr>
+      </w:pPr>
       <w:bookmarkEnd w:id="63"/>
-    </w:p>
-    <w:p>
-      <w:pPr>
-        <w:tabs>
-          <w:tab w:val="left" w:pos="560"/>
-          <w:tab w:val="left" w:pos="1120"/>
-          <w:tab w:val="left" w:pos="1680"/>
-          <w:tab w:val="left" w:pos="2240"/>
-          <w:tab w:val="left" w:pos="2800"/>
-          <w:tab w:val="left" w:pos="3360"/>
-          <w:tab w:val="left" w:pos="3920"/>
-          <w:tab w:val="left" w:pos="4480"/>
-          <w:tab w:val="left" w:pos="5040"/>
-          <w:tab w:val="left" w:pos="5600"/>
-          <w:tab w:val="left" w:pos="6160"/>
-          <w:tab w:val="left" w:pos="6720"/>
-        </w:tabs>
-        <w:ind w:left="360"/>
-        <w:jc w:val="left"/>
-        <w:rPr>
-          <w:rFonts w:ascii="Courier New" w:hAnsi="Courier New" w:cs="Courier New"/>
-          <w:sz w:val="24"/>
-          <w:szCs w:val="24"/>
-          <w:rtl w:val="0"/>
-        </w:rPr>
-      </w:pPr>
-      <w:bookmarkStart w:id="64" w:name="Sarah_Shares_Her_Concerns_abou"/>
-      <w:r>
-        <w:rPr>
-          <w:rFonts w:ascii="Calibri" w:hAnsi="Calibri" w:cs="Calibri"/>
-          <w:b/>
-          <w:i w:val="0"/>
-          <w:color w:val="717171"/>
-          <w:sz w:val="24"/>
-          <w:szCs w:val="24"/>
-        </w:rPr>
-        <w:t xml:space="preserve">Scene #51: </w:t>
-      </w:r>
-      <w:r>
-        <w:rPr>
-          <w:rFonts w:ascii="Calibri" w:hAnsi="Calibri" w:cs="Calibri"/>
-          <w:b/>
-          <w:i w:val="0"/>
-          <w:sz w:val="24"/>
-          <w:szCs w:val="24"/>
-        </w:rPr>
-        <w:t>Sarah Shares Her Concerns about the Future</w:t>
-      </w:r>
-    </w:p>
-    <w:p>
-      <w:pPr>
-        <w:tabs>
-          <w:tab w:val="left" w:pos="560"/>
-          <w:tab w:val="left" w:pos="1120"/>
-          <w:tab w:val="left" w:pos="1680"/>
-          <w:tab w:val="left" w:pos="2240"/>
-          <w:tab w:val="left" w:pos="2800"/>
-          <w:tab w:val="left" w:pos="3360"/>
-          <w:tab w:val="left" w:pos="3920"/>
-          <w:tab w:val="left" w:pos="4480"/>
-          <w:tab w:val="left" w:pos="5040"/>
-          <w:tab w:val="left" w:pos="5600"/>
-          <w:tab w:val="left" w:pos="6160"/>
-          <w:tab w:val="left" w:pos="6720"/>
-        </w:tabs>
-        <w:ind w:left="360"/>
-        <w:jc w:val="left"/>
-        <w:rPr>
-          <w:rFonts w:ascii="Calibri" w:hAnsi="Courier New" w:cs="Courier New"/>
-          <w:b/>
-          <w:i w:val="0"/>
-          <w:sz w:val="24"/>
-          <w:szCs w:val="24"/>
-          <w:rtl w:val="0"/>
-        </w:rPr>
-      </w:pPr>
-      <w:bookmarkEnd w:id="64"/>
     </w:p>
     <w:p>
       <w:pPr>
@@ -3351,7 +3302,7 @@
           <w:rtl w:val="0"/>
         </w:rPr>
       </w:pPr>
-      <w:bookmarkStart w:id="65" w:name="Graduation_A_Night_Full_of_Sur"/>
+      <w:bookmarkStart w:id="64" w:name="Graduation_A_Night_Full_of_Sur"/>
       <w:r>
         <w:rPr>
           <w:szCs w:val="24"/>
@@ -3364,6 +3315,55 @@
         </w:rPr>
         <w:t>Graduation: A Night Full of Surprises</w:t>
       </w:r>
+      <w:bookmarkEnd w:id="64"/>
+    </w:p>
+    <w:p>
+      <w:pPr>
+        <w:tabs>
+          <w:tab w:val="left" w:pos="560"/>
+          <w:tab w:val="left" w:pos="1120"/>
+          <w:tab w:val="left" w:pos="1680"/>
+          <w:tab w:val="left" w:pos="2240"/>
+          <w:tab w:val="left" w:pos="2800"/>
+          <w:tab w:val="left" w:pos="3360"/>
+          <w:tab w:val="left" w:pos="3920"/>
+          <w:tab w:val="left" w:pos="4480"/>
+          <w:tab w:val="left" w:pos="5040"/>
+          <w:tab w:val="left" w:pos="5600"/>
+          <w:tab w:val="left" w:pos="6160"/>
+          <w:tab w:val="left" w:pos="6720"/>
+        </w:tabs>
+        <w:ind w:left="360"/>
+        <w:jc w:val="left"/>
+        <w:rPr>
+          <w:rFonts w:ascii="Courier New" w:hAnsi="Courier New" w:cs="Courier New"/>
+          <w:sz w:val="24"/>
+          <w:szCs w:val="24"/>
+          <w:rtl w:val="0"/>
+        </w:rPr>
+      </w:pPr>
+      <w:bookmarkStart w:id="65" w:name="Graduation_Party_Setup"/>
+      <w:r>
+        <w:rPr>
+          <w:rFonts w:ascii="Calibri" w:hAnsi="Calibri" w:cs="Calibri"/>
+          <w:b/>
+          <w:i w:val="0"/>
+          <w:color w:val="717171"/>
+          <w:sz w:val="24"/>
+          <w:szCs w:val="24"/>
+        </w:rPr>
+        <w:t xml:space="preserve">Scene #51: </w:t>
+      </w:r>
+      <w:r>
+        <w:rPr>
+          <w:rFonts w:ascii="Calibri" w:hAnsi="Calibri" w:cs="Calibri"/>
+          <w:b/>
+          <w:i w:val="0"/>
+          <w:sz w:val="24"/>
+          <w:szCs w:val="24"/>
+        </w:rPr>
+        <w:t>Graduation Party Setup</w:t>
+      </w:r>
       <w:bookmarkEnd w:id="65"/>
     </w:p>
     <w:p>
@@ -3391,7 +3391,7 @@
           <w:rtl w:val="0"/>
         </w:rPr>
       </w:pPr>
-      <w:bookmarkStart w:id="66" w:name="Graduation_Party_Setup"/>
+      <w:bookmarkStart w:id="66" w:name="Evan_Surprises_Sarah_with_Pare"/>
       <w:r>
         <w:rPr>
           <w:rFonts w:ascii="Calibri" w:hAnsi="Calibri" w:cs="Calibri"/>
@@ -3411,7 +3411,7 @@
           <w:sz w:val="24"/>
           <w:szCs w:val="24"/>
         </w:rPr>
-        <w:t>Graduation Party Setup</w:t>
+        <w:t>Evan Surprises Sarah with Parents</w:t>
       </w:r>
       <w:bookmarkEnd w:id="66"/>
     </w:p>
@@ -3440,7 +3440,7 @@
           <w:rtl w:val="0"/>
         </w:rPr>
       </w:pPr>
-      <w:bookmarkStart w:id="67" w:name="Evan_Surprises_Sarah_with_Pare"/>
+      <w:bookmarkStart w:id="67" w:name="Evan_Proposes"/>
       <w:r>
         <w:rPr>
           <w:rFonts w:ascii="Calibri" w:hAnsi="Calibri" w:cs="Calibri"/>
@@ -3460,7 +3460,7 @@
           <w:sz w:val="24"/>
           <w:szCs w:val="24"/>
         </w:rPr>
-        <w:t>Evan Surprises Sarah with Parents</w:t>
+        <w:t>Evan Proposes</w:t>
       </w:r>
       <w:bookmarkEnd w:id="67"/>
     </w:p>
@@ -3489,7 +3489,7 @@
           <w:rtl w:val="0"/>
         </w:rPr>
       </w:pPr>
-      <w:bookmarkStart w:id="68" w:name="Evan_Proposes"/>
+      <w:bookmarkStart w:id="68" w:name="Sarahs_Father_Gives_Her_an_Ult"/>
       <w:r>
         <w:rPr>
           <w:rFonts w:ascii="Calibri" w:hAnsi="Calibri" w:cs="Calibri"/>
@@ -3509,7 +3509,7 @@
           <w:sz w:val="24"/>
           <w:szCs w:val="24"/>
         </w:rPr>
-        <w:t>Evan Proposes</w:t>
+        <w:t xml:space="preserve">Sarah's Father Gives Her an Ultimatum </w:t>
       </w:r>
       <w:bookmarkEnd w:id="68"/>
     </w:p>
@@ -3538,7 +3538,7 @@
           <w:rtl w:val="0"/>
         </w:rPr>
       </w:pPr>
-      <w:bookmarkStart w:id="69" w:name="Sarahs_Father_Gives_Her_an_Ult"/>
+      <w:bookmarkStart w:id="69" w:name="Evan_Meets_Parents"/>
       <w:r>
         <w:rPr>
           <w:rFonts w:ascii="Calibri" w:hAnsi="Calibri" w:cs="Calibri"/>
@@ -3558,86 +3558,37 @@
           <w:sz w:val="24"/>
           <w:szCs w:val="24"/>
         </w:rPr>
-        <w:t xml:space="preserve">Sarah's Father Gives Her an Ultimatum </w:t>
-      </w:r>
+        <w:t>Evan Meets Parents</w:t>
+      </w:r>
+    </w:p>
+    <w:p>
+      <w:pPr>
+        <w:tabs>
+          <w:tab w:val="left" w:pos="560"/>
+          <w:tab w:val="left" w:pos="1120"/>
+          <w:tab w:val="left" w:pos="1680"/>
+          <w:tab w:val="left" w:pos="2240"/>
+          <w:tab w:val="left" w:pos="2800"/>
+          <w:tab w:val="left" w:pos="3360"/>
+          <w:tab w:val="left" w:pos="3920"/>
+          <w:tab w:val="left" w:pos="4480"/>
+          <w:tab w:val="left" w:pos="5040"/>
+          <w:tab w:val="left" w:pos="5600"/>
+          <w:tab w:val="left" w:pos="6160"/>
+          <w:tab w:val="left" w:pos="6720"/>
+        </w:tabs>
+        <w:ind w:left="360"/>
+        <w:jc w:val="left"/>
+        <w:rPr>
+          <w:rFonts w:ascii="Calibri" w:hAnsi="Courier New" w:cs="Courier New"/>
+          <w:b/>
+          <w:i w:val="0"/>
+          <w:sz w:val="24"/>
+          <w:szCs w:val="24"/>
+          <w:rtl w:val="0"/>
+        </w:rPr>
+      </w:pPr>
       <w:bookmarkEnd w:id="69"/>
-    </w:p>
-    <w:p>
-      <w:pPr>
-        <w:tabs>
-          <w:tab w:val="left" w:pos="560"/>
-          <w:tab w:val="left" w:pos="1120"/>
-          <w:tab w:val="left" w:pos="1680"/>
-          <w:tab w:val="left" w:pos="2240"/>
-          <w:tab w:val="left" w:pos="2800"/>
-          <w:tab w:val="left" w:pos="3360"/>
-          <w:tab w:val="left" w:pos="3920"/>
-          <w:tab w:val="left" w:pos="4480"/>
-          <w:tab w:val="left" w:pos="5040"/>
-          <w:tab w:val="left" w:pos="5600"/>
-          <w:tab w:val="left" w:pos="6160"/>
-          <w:tab w:val="left" w:pos="6720"/>
-        </w:tabs>
-        <w:ind w:left="360"/>
-        <w:jc w:val="left"/>
-        <w:rPr>
-          <w:rFonts w:ascii="Courier New" w:hAnsi="Courier New" w:cs="Courier New"/>
-          <w:sz w:val="24"/>
-          <w:szCs w:val="24"/>
-          <w:rtl w:val="0"/>
-        </w:rPr>
-      </w:pPr>
-      <w:bookmarkStart w:id="70" w:name="Evan_Meets_Parents"/>
-      <w:r>
-        <w:rPr>
-          <w:rFonts w:ascii="Calibri" w:hAnsi="Calibri" w:cs="Calibri"/>
-          <w:b/>
-          <w:i w:val="0"/>
-          <w:color w:val="717171"/>
-          <w:sz w:val="24"/>
-          <w:szCs w:val="24"/>
-        </w:rPr>
-        <w:t xml:space="preserve">Scene #56: </w:t>
-      </w:r>
-      <w:r>
-        <w:rPr>
-          <w:rFonts w:ascii="Calibri" w:hAnsi="Calibri" w:cs="Calibri"/>
-          <w:b/>
-          <w:i w:val="0"/>
-          <w:sz w:val="24"/>
-          <w:szCs w:val="24"/>
-        </w:rPr>
-        <w:t>Evan Meets Parents</w:t>
-      </w:r>
-    </w:p>
-    <w:p>
-      <w:pPr>
-        <w:tabs>
-          <w:tab w:val="left" w:pos="560"/>
-          <w:tab w:val="left" w:pos="1120"/>
-          <w:tab w:val="left" w:pos="1680"/>
-          <w:tab w:val="left" w:pos="2240"/>
-          <w:tab w:val="left" w:pos="2800"/>
-          <w:tab w:val="left" w:pos="3360"/>
-          <w:tab w:val="left" w:pos="3920"/>
-          <w:tab w:val="left" w:pos="4480"/>
-          <w:tab w:val="left" w:pos="5040"/>
-          <w:tab w:val="left" w:pos="5600"/>
-          <w:tab w:val="left" w:pos="6160"/>
-          <w:tab w:val="left" w:pos="6720"/>
-        </w:tabs>
-        <w:ind w:left="360"/>
-        <w:jc w:val="left"/>
-        <w:rPr>
-          <w:rFonts w:ascii="Calibri" w:hAnsi="Courier New" w:cs="Courier New"/>
-          <w:b/>
-          <w:i w:val="0"/>
-          <w:sz w:val="24"/>
-          <w:szCs w:val="24"/>
-          <w:rtl w:val="0"/>
-        </w:rPr>
-      </w:pPr>
-      <w:bookmarkEnd w:id="70"/>
     </w:p>
     <w:p>
       <w:pPr>
@@ -3653,7 +3604,7 @@
           <w:rtl w:val="0"/>
         </w:rPr>
       </w:pPr>
-      <w:bookmarkStart w:id="71" w:name="Cliffhanger"/>
+      <w:bookmarkStart w:id="70" w:name="Cliffhanger"/>
       <w:r>
         <w:rPr>
           <w:szCs w:val="24"/>
@@ -3666,6 +3617,55 @@
         </w:rPr>
         <w:t>Cliffhanger</w:t>
       </w:r>
+      <w:bookmarkEnd w:id="70"/>
+    </w:p>
+    <w:p>
+      <w:pPr>
+        <w:tabs>
+          <w:tab w:val="left" w:pos="560"/>
+          <w:tab w:val="left" w:pos="1120"/>
+          <w:tab w:val="left" w:pos="1680"/>
+          <w:tab w:val="left" w:pos="2240"/>
+          <w:tab w:val="left" w:pos="2800"/>
+          <w:tab w:val="left" w:pos="3360"/>
+          <w:tab w:val="left" w:pos="3920"/>
+          <w:tab w:val="left" w:pos="4480"/>
+          <w:tab w:val="left" w:pos="5040"/>
+          <w:tab w:val="left" w:pos="5600"/>
+          <w:tab w:val="left" w:pos="6160"/>
+          <w:tab w:val="left" w:pos="6720"/>
+        </w:tabs>
+        <w:ind w:left="360"/>
+        <w:jc w:val="left"/>
+        <w:rPr>
+          <w:rFonts w:ascii="Courier New" w:hAnsi="Courier New" w:cs="Courier New"/>
+          <w:sz w:val="24"/>
+          <w:szCs w:val="24"/>
+          <w:rtl w:val="0"/>
+        </w:rPr>
+      </w:pPr>
+      <w:bookmarkStart w:id="71" w:name="Sarah_Asks_Evan_to_Elope"/>
+      <w:r>
+        <w:rPr>
+          <w:rFonts w:ascii="Calibri" w:hAnsi="Calibri" w:cs="Calibri"/>
+          <w:b/>
+          <w:i w:val="0"/>
+          <w:color w:val="717171"/>
+          <w:sz w:val="24"/>
+          <w:szCs w:val="24"/>
+        </w:rPr>
+        <w:t xml:space="preserve">Scene #56: </w:t>
+      </w:r>
+      <w:r>
+        <w:rPr>
+          <w:rFonts w:ascii="Calibri" w:hAnsi="Calibri" w:cs="Calibri"/>
+          <w:b/>
+          <w:i w:val="0"/>
+          <w:sz w:val="24"/>
+          <w:szCs w:val="24"/>
+        </w:rPr>
+        <w:t>Sarah Asks Evan to Elope</w:t>
+      </w:r>
       <w:bookmarkEnd w:id="71"/>
     </w:p>
     <w:p>
@@ -3693,7 +3693,7 @@
           <w:rtl w:val="0"/>
         </w:rPr>
       </w:pPr>
-      <w:bookmarkStart w:id="72" w:name="Sarah_Asks_Evan_to_Elope"/>
+      <w:bookmarkStart w:id="72" w:name="Sarah_and_Evan_Elope"/>
       <w:r>
         <w:rPr>
           <w:rFonts w:ascii="Calibri" w:hAnsi="Calibri" w:cs="Calibri"/>
@@ -3713,7 +3713,7 @@
           <w:sz w:val="24"/>
           <w:szCs w:val="24"/>
         </w:rPr>
-        <w:t>Sarah Asks Evan to Elope</w:t>
+        <w:t>Sarah and Evan Elope</w:t>
       </w:r>
       <w:bookmarkEnd w:id="72"/>
     </w:p>
@@ -3742,7 +3742,7 @@
           <w:rtl w:val="0"/>
         </w:rPr>
       </w:pPr>
-      <w:bookmarkStart w:id="73" w:name="Sarah_and_Evan_Elope"/>
+      <w:bookmarkStart w:id="73" w:name="Sarah_has_Second_Thoughts"/>
       <w:r>
         <w:rPr>
           <w:rFonts w:ascii="Calibri" w:hAnsi="Calibri" w:cs="Calibri"/>
@@ -3762,58 +3762,9 @@
           <w:sz w:val="24"/>
           <w:szCs w:val="24"/>
         </w:rPr>
-        <w:t>Sarah and Evan Elope</w:t>
+        <w:t>Sarah has Second Thoughts</w:t>
       </w:r>
       <w:bookmarkEnd w:id="73"/>
-    </w:p>
-    <w:p>
-      <w:pPr>
-        <w:tabs>
-          <w:tab w:val="left" w:pos="560"/>
-          <w:tab w:val="left" w:pos="1120"/>
-          <w:tab w:val="left" w:pos="1680"/>
-          <w:tab w:val="left" w:pos="2240"/>
-          <w:tab w:val="left" w:pos="2800"/>
-          <w:tab w:val="left" w:pos="3360"/>
-          <w:tab w:val="left" w:pos="3920"/>
-          <w:tab w:val="left" w:pos="4480"/>
-          <w:tab w:val="left" w:pos="5040"/>
-          <w:tab w:val="left" w:pos="5600"/>
-          <w:tab w:val="left" w:pos="6160"/>
-          <w:tab w:val="left" w:pos="6720"/>
-        </w:tabs>
-        <w:ind w:left="360"/>
-        <w:jc w:val="left"/>
-        <w:rPr>
-          <w:rFonts w:ascii="Courier New" w:hAnsi="Courier New" w:cs="Courier New"/>
-          <w:sz w:val="24"/>
-          <w:szCs w:val="24"/>
-          <w:rtl w:val="0"/>
-        </w:rPr>
-      </w:pPr>
-      <w:bookmarkStart w:id="74" w:name="Sarah_has_Second_Thoughts"/>
-      <w:r>
-        <w:rPr>
-          <w:rFonts w:ascii="Calibri" w:hAnsi="Calibri" w:cs="Calibri"/>
-          <w:b/>
-          <w:i w:val="0"/>
-          <w:color w:val="717171"/>
-          <w:sz w:val="24"/>
-          <w:szCs w:val="24"/>
-        </w:rPr>
-        <w:t xml:space="preserve">Scene #59: </w:t>
-      </w:r>
-      <w:r>
-        <w:rPr>
-          <w:rFonts w:ascii="Calibri" w:hAnsi="Calibri" w:cs="Calibri"/>
-          <w:b/>
-          <w:i w:val="0"/>
-          <w:sz w:val="24"/>
-          <w:szCs w:val="24"/>
-        </w:rPr>
-        <w:t>Sarah has Second Thoughts</w:t>
-      </w:r>
-      <w:bookmarkEnd w:id="74"/>
     </w:p>
     <w:p>
       <w:pPr>
@@ -3886,7 +3837,7 @@
         <w:sz w:val="16"/>
         <w:szCs w:val="24"/>
       </w:rPr>
-      <w:t>LOVE, ANNUALLY - THE KINDERGARTEN POET - 8/15/2023</w:t>
+      <w:t>LOVE, ANNUALLY - THE KINDERGARTEN POET - 8/17/2023</w:t>
       <w:tab/>
       <w:t xml:space="preserve">Page </w:t>
     </w:r>

</xml_diff>

<commit_message>
#### 0.0.21 - MAU `2023-08-18` 1. Completed the stubbing in of templates for the remainder of this project. 2. SavePoint: This is a safe point before some major cleanup is done.
</commit_message>
<xml_diff>
--- a/CustomFiles/Deliverables/OutlineNoSynopsis.docx
+++ b/CustomFiles/Deliverables/OutlineNoSynopsis.docx
@@ -1,20 +1,16 @@
 
 <file path=word/document.xml><?xml version="1.0" encoding="utf-8"?>
-<w:document xmlns:ve="http://schemas.openxmlformats.org/markup-compatibility/2006" xmlns:o="urn:schemas-microsoft-com:office:office" xmlns:r="http://schemas.openxmlformats.org/officeDocument/2006/relationships" xmlns:m="http://schemas.openxmlformats.org/officeDocument/2006/math" xmlns:v="urn:schemas-microsoft-com:vml" xmlns:wp="http://schemas.openxmlformats.org/drawingml/2006/wordprocessingDrawing" xmlns:w10="urn:schemas-microsoft-com:office:word" xmlns:w="http://schemas.openxmlformats.org/wordprocessingml/2006/main" xmlns:wne="http://schemas.microsoft.com/office/word/2006/wordml">
-  <!-- Generated by Aspose.Words for .NET 18.7 -->
+<w:document xmlns:wpc="http://schemas.microsoft.com/office/word/2010/wordprocessingCanvas" xmlns:cx="http://schemas.microsoft.com/office/drawing/2014/chartex" xmlns:cx1="http://schemas.microsoft.com/office/drawing/2015/9/8/chartex" xmlns:cx2="http://schemas.microsoft.com/office/drawing/2015/10/21/chartex" xmlns:cx3="http://schemas.microsoft.com/office/drawing/2016/5/9/chartex" xmlns:cx4="http://schemas.microsoft.com/office/drawing/2016/5/10/chartex" xmlns:cx5="http://schemas.microsoft.com/office/drawing/2016/5/11/chartex" xmlns:cx6="http://schemas.microsoft.com/office/drawing/2016/5/12/chartex" xmlns:cx7="http://schemas.microsoft.com/office/drawing/2016/5/13/chartex" xmlns:cx8="http://schemas.microsoft.com/office/drawing/2016/5/14/chartex" xmlns:mc="http://schemas.openxmlformats.org/markup-compatibility/2006" xmlns:aink="http://schemas.microsoft.com/office/drawing/2016/ink" xmlns:am3d="http://schemas.microsoft.com/office/drawing/2017/model3d" xmlns:o="urn:schemas-microsoft-com:office:office" xmlns:oel="http://schemas.microsoft.com/office/2019/extlst" xmlns:r="http://schemas.openxmlformats.org/officeDocument/2006/relationships" xmlns:m="http://schemas.openxmlformats.org/officeDocument/2006/math" xmlns:v="urn:schemas-microsoft-com:vml" xmlns:wp14="http://schemas.microsoft.com/office/word/2010/wordprocessingDrawing" xmlns:wp="http://schemas.openxmlformats.org/drawingml/2006/wordprocessingDrawing" xmlns:w10="urn:schemas-microsoft-com:office:word" xmlns:w="http://schemas.openxmlformats.org/wordprocessingml/2006/main" xmlns:w14="http://schemas.microsoft.com/office/word/2010/wordml" xmlns:w15="http://schemas.microsoft.com/office/word/2012/wordml" xmlns:w16cex="http://schemas.microsoft.com/office/word/2018/wordml/cex" xmlns:w16cid="http://schemas.microsoft.com/office/word/2016/wordml/cid" xmlns:w16="http://schemas.microsoft.com/office/word/2018/wordml" xmlns:w16sdtdh="http://schemas.microsoft.com/office/word/2020/wordml/sdtdatahash" xmlns:w16se="http://schemas.microsoft.com/office/word/2015/wordml/symex" xmlns:wpg="http://schemas.microsoft.com/office/word/2010/wordprocessingGroup" xmlns:wpi="http://schemas.microsoft.com/office/word/2010/wordprocessingInk" xmlns:wne="http://schemas.microsoft.com/office/word/2006/wordml" xmlns:wps="http://schemas.microsoft.com/office/word/2010/wordprocessingShape" mc:Ignorable="w14 w15 w16se w16cid w16 w16cex w16sdtdh wp14">
   <w:body>
     <w:p>
       <w:pPr>
         <w:pStyle w:val="Heading1"/>
         <w:spacing w:before="0"/>
-        <w:outlineLvl w:val="9"/>
         <w:rPr>
           <w:rFonts w:ascii="Courier New" w:hAnsi="Courier New" w:cs="Courier New"/>
           <w:b w:val="0"/>
-          <w:i w:val="0"/>
-          <w:sz w:val="24"/>
-          <w:szCs w:val="24"/>
-          <w:rtl w:val="0"/>
+          <w:sz w:val="24"/>
+          <w:szCs w:val="24"/>
         </w:rPr>
       </w:pPr>
       <w:bookmarkStart w:id="0" w:name="A_Budding_Romance"/>
@@ -22,13 +18,7 @@
         <w:rPr>
           <w:szCs w:val="24"/>
         </w:rPr>
-        <w:t xml:space="preserve">Chapter 1: </w:t>
-      </w:r>
-      <w:r>
-        <w:rPr>
-          <w:szCs w:val="24"/>
-        </w:rPr>
-        <w:t>A Budding Romance</w:t>
+        <w:t>Chapter 1: A Budding Romance</w:t>
       </w:r>
       <w:bookmarkEnd w:id="0"/>
     </w:p>
@@ -49,20 +39,17 @@
           <w:tab w:val="left" w:pos="6720"/>
         </w:tabs>
         <w:ind w:left="360"/>
-        <w:jc w:val="left"/>
-        <w:rPr>
-          <w:rFonts w:ascii="Courier New" w:hAnsi="Courier New" w:cs="Courier New"/>
-          <w:sz w:val="24"/>
-          <w:szCs w:val="24"/>
-          <w:rtl w:val="0"/>
+        <w:rPr>
+          <w:rFonts w:ascii="Courier New" w:hAnsi="Courier New" w:cs="Courier New"/>
+          <w:sz w:val="24"/>
+          <w:szCs w:val="24"/>
         </w:rPr>
       </w:pPr>
       <w:bookmarkStart w:id="1" w:name="Everything_is_on_Track_for_Sar"/>
       <w:r>
         <w:rPr>
-          <w:rFonts w:ascii="Calibri" w:hAnsi="Calibri" w:cs="Calibri"/>
-          <w:b/>
-          <w:i w:val="0"/>
+          <w:rFonts w:cs="Calibri"/>
+          <w:b/>
           <w:color w:val="717171"/>
           <w:sz w:val="24"/>
           <w:szCs w:val="24"/>
@@ -71,9 +58,8 @@
       </w:r>
       <w:r>
         <w:rPr>
-          <w:rFonts w:ascii="Calibri" w:hAnsi="Calibri" w:cs="Calibri"/>
-          <w:b/>
-          <w:i w:val="0"/>
+          <w:rFonts w:cs="Calibri"/>
+          <w:b/>
           <w:sz w:val="24"/>
           <w:szCs w:val="24"/>
         </w:rPr>
@@ -98,20 +84,17 @@
           <w:tab w:val="left" w:pos="6720"/>
         </w:tabs>
         <w:ind w:left="360"/>
-        <w:jc w:val="left"/>
-        <w:rPr>
-          <w:rFonts w:ascii="Courier New" w:hAnsi="Courier New" w:cs="Courier New"/>
-          <w:sz w:val="24"/>
-          <w:szCs w:val="24"/>
-          <w:rtl w:val="0"/>
+        <w:rPr>
+          <w:rFonts w:ascii="Courier New" w:hAnsi="Courier New" w:cs="Courier New"/>
+          <w:sz w:val="24"/>
+          <w:szCs w:val="24"/>
         </w:rPr>
       </w:pPr>
       <w:bookmarkStart w:id="2" w:name="Sarah_is_Late_for_Class"/>
       <w:r>
         <w:rPr>
-          <w:rFonts w:ascii="Calibri" w:hAnsi="Calibri" w:cs="Calibri"/>
-          <w:b/>
-          <w:i w:val="0"/>
+          <w:rFonts w:cs="Calibri"/>
+          <w:b/>
           <w:color w:val="717171"/>
           <w:sz w:val="24"/>
           <w:szCs w:val="24"/>
@@ -120,9 +103,8 @@
       </w:r>
       <w:r>
         <w:rPr>
-          <w:rFonts w:ascii="Calibri" w:hAnsi="Calibri" w:cs="Calibri"/>
-          <w:b/>
-          <w:i w:val="0"/>
+          <w:rFonts w:cs="Calibri"/>
+          <w:b/>
           <w:sz w:val="24"/>
           <w:szCs w:val="24"/>
         </w:rPr>
@@ -147,20 +129,17 @@
           <w:tab w:val="left" w:pos="6720"/>
         </w:tabs>
         <w:ind w:left="360"/>
-        <w:jc w:val="left"/>
-        <w:rPr>
-          <w:rFonts w:ascii="Courier New" w:hAnsi="Courier New" w:cs="Courier New"/>
-          <w:sz w:val="24"/>
-          <w:szCs w:val="24"/>
-          <w:rtl w:val="0"/>
+        <w:rPr>
+          <w:rFonts w:ascii="Courier New" w:hAnsi="Courier New" w:cs="Courier New"/>
+          <w:sz w:val="24"/>
+          <w:szCs w:val="24"/>
         </w:rPr>
       </w:pPr>
       <w:bookmarkStart w:id="3" w:name="Evan_and_Guido_in_the_Quad"/>
       <w:r>
         <w:rPr>
-          <w:rFonts w:ascii="Calibri" w:hAnsi="Calibri" w:cs="Calibri"/>
-          <w:b/>
-          <w:i w:val="0"/>
+          <w:rFonts w:cs="Calibri"/>
+          <w:b/>
           <w:color w:val="717171"/>
           <w:sz w:val="24"/>
           <w:szCs w:val="24"/>
@@ -169,9 +148,8 @@
       </w:r>
       <w:r>
         <w:rPr>
-          <w:rFonts w:ascii="Calibri" w:hAnsi="Calibri" w:cs="Calibri"/>
-          <w:b/>
-          <w:i w:val="0"/>
+          <w:rFonts w:cs="Calibri"/>
+          <w:b/>
           <w:sz w:val="24"/>
           <w:szCs w:val="24"/>
         </w:rPr>
@@ -196,20 +174,17 @@
           <w:tab w:val="left" w:pos="6720"/>
         </w:tabs>
         <w:ind w:left="360"/>
-        <w:jc w:val="left"/>
-        <w:rPr>
-          <w:rFonts w:ascii="Courier New" w:hAnsi="Courier New" w:cs="Courier New"/>
-          <w:sz w:val="24"/>
-          <w:szCs w:val="24"/>
-          <w:rtl w:val="0"/>
+        <w:rPr>
+          <w:rFonts w:ascii="Courier New" w:hAnsi="Courier New" w:cs="Courier New"/>
+          <w:sz w:val="24"/>
+          <w:szCs w:val="24"/>
         </w:rPr>
       </w:pPr>
       <w:bookmarkStart w:id="4" w:name="Evan_And_Sarah_Kiss"/>
       <w:r>
         <w:rPr>
-          <w:rFonts w:ascii="Calibri" w:hAnsi="Calibri" w:cs="Calibri"/>
-          <w:b/>
-          <w:i w:val="0"/>
+          <w:rFonts w:cs="Calibri"/>
+          <w:b/>
           <w:color w:val="717171"/>
           <w:sz w:val="24"/>
           <w:szCs w:val="24"/>
@@ -218,9 +193,8 @@
       </w:r>
       <w:r>
         <w:rPr>
-          <w:rFonts w:ascii="Calibri" w:hAnsi="Calibri" w:cs="Calibri"/>
-          <w:b/>
-          <w:i w:val="0"/>
+          <w:rFonts w:cs="Calibri"/>
+          <w:b/>
           <w:sz w:val="24"/>
           <w:szCs w:val="24"/>
         </w:rPr>
@@ -245,20 +219,17 @@
           <w:tab w:val="left" w:pos="6720"/>
         </w:tabs>
         <w:ind w:left="360"/>
-        <w:jc w:val="left"/>
-        <w:rPr>
-          <w:rFonts w:ascii="Courier New" w:hAnsi="Courier New" w:cs="Courier New"/>
-          <w:sz w:val="24"/>
-          <w:szCs w:val="24"/>
-          <w:rtl w:val="0"/>
+        <w:rPr>
+          <w:rFonts w:ascii="Courier New" w:hAnsi="Courier New" w:cs="Courier New"/>
+          <w:sz w:val="24"/>
+          <w:szCs w:val="24"/>
         </w:rPr>
       </w:pPr>
       <w:bookmarkStart w:id="5" w:name="Sarah_is_Frazzled"/>
       <w:r>
         <w:rPr>
-          <w:rFonts w:ascii="Calibri" w:hAnsi="Calibri" w:cs="Calibri"/>
-          <w:b/>
-          <w:i w:val="0"/>
+          <w:rFonts w:cs="Calibri"/>
+          <w:b/>
           <w:color w:val="717171"/>
           <w:sz w:val="24"/>
           <w:szCs w:val="24"/>
@@ -267,9 +238,8 @@
       </w:r>
       <w:r>
         <w:rPr>
-          <w:rFonts w:ascii="Calibri" w:hAnsi="Calibri" w:cs="Calibri"/>
-          <w:b/>
-          <w:i w:val="0"/>
+          <w:rFonts w:cs="Calibri"/>
+          <w:b/>
           <w:sz w:val="24"/>
           <w:szCs w:val="24"/>
         </w:rPr>
@@ -294,20 +264,17 @@
           <w:tab w:val="left" w:pos="6720"/>
         </w:tabs>
         <w:ind w:left="360"/>
-        <w:jc w:val="left"/>
-        <w:rPr>
-          <w:rFonts w:ascii="Courier New" w:hAnsi="Courier New" w:cs="Courier New"/>
-          <w:sz w:val="24"/>
-          <w:szCs w:val="24"/>
-          <w:rtl w:val="0"/>
+        <w:rPr>
+          <w:rFonts w:ascii="Courier New" w:hAnsi="Courier New" w:cs="Courier New"/>
+          <w:sz w:val="24"/>
+          <w:szCs w:val="24"/>
         </w:rPr>
       </w:pPr>
       <w:bookmarkStart w:id="6" w:name="Evan_Hopes_for_Sarahs_Return"/>
       <w:r>
         <w:rPr>
-          <w:rFonts w:ascii="Calibri" w:hAnsi="Calibri" w:cs="Calibri"/>
-          <w:b/>
-          <w:i w:val="0"/>
+          <w:rFonts w:cs="Calibri"/>
+          <w:b/>
           <w:color w:val="717171"/>
           <w:sz w:val="24"/>
           <w:szCs w:val="24"/>
@@ -316,56 +283,49 @@
       </w:r>
       <w:r>
         <w:rPr>
-          <w:rFonts w:ascii="Calibri" w:hAnsi="Calibri" w:cs="Calibri"/>
-          <w:b/>
-          <w:i w:val="0"/>
+          <w:rFonts w:cs="Calibri"/>
+          <w:b/>
           <w:sz w:val="24"/>
           <w:szCs w:val="24"/>
         </w:rPr>
         <w:t xml:space="preserve">Evan Hopes for Sarah's Return </w:t>
       </w:r>
     </w:p>
-    <w:p>
-      <w:pPr>
-        <w:tabs>
-          <w:tab w:val="left" w:pos="560"/>
-          <w:tab w:val="left" w:pos="1120"/>
-          <w:tab w:val="left" w:pos="1680"/>
-          <w:tab w:val="left" w:pos="2240"/>
-          <w:tab w:val="left" w:pos="2800"/>
-          <w:tab w:val="left" w:pos="3360"/>
-          <w:tab w:val="left" w:pos="3920"/>
-          <w:tab w:val="left" w:pos="4480"/>
-          <w:tab w:val="left" w:pos="5040"/>
-          <w:tab w:val="left" w:pos="5600"/>
-          <w:tab w:val="left" w:pos="6160"/>
-          <w:tab w:val="left" w:pos="6720"/>
-        </w:tabs>
-        <w:ind w:left="360"/>
-        <w:jc w:val="left"/>
-        <w:rPr>
-          <w:rFonts w:ascii="Calibri" w:hAnsi="Courier New" w:cs="Courier New"/>
-          <w:b/>
-          <w:i w:val="0"/>
-          <w:sz w:val="24"/>
-          <w:szCs w:val="24"/>
-          <w:rtl w:val="0"/>
-        </w:rPr>
-      </w:pPr>
-      <w:bookmarkEnd w:id="6"/>
+    <w:bookmarkEnd w:id="6"/>
+    <w:p>
+      <w:pPr>
+        <w:tabs>
+          <w:tab w:val="left" w:pos="560"/>
+          <w:tab w:val="left" w:pos="1120"/>
+          <w:tab w:val="left" w:pos="1680"/>
+          <w:tab w:val="left" w:pos="2240"/>
+          <w:tab w:val="left" w:pos="2800"/>
+          <w:tab w:val="left" w:pos="3360"/>
+          <w:tab w:val="left" w:pos="3920"/>
+          <w:tab w:val="left" w:pos="4480"/>
+          <w:tab w:val="left" w:pos="5040"/>
+          <w:tab w:val="left" w:pos="5600"/>
+          <w:tab w:val="left" w:pos="6160"/>
+          <w:tab w:val="left" w:pos="6720"/>
+        </w:tabs>
+        <w:ind w:left="360"/>
+        <w:rPr>
+          <w:rFonts w:hAnsi="Courier New" w:cs="Courier New"/>
+          <w:b/>
+          <w:sz w:val="24"/>
+          <w:szCs w:val="24"/>
+        </w:rPr>
+      </w:pPr>
     </w:p>
     <w:p>
       <w:pPr>
         <w:pStyle w:val="Heading1"/>
         <w:spacing w:before="0"/>
-        <w:outlineLvl w:val="9"/>
         <w:rPr>
           <w:rFonts w:ascii="Courier New" w:hAnsi="Courier New" w:cs="Courier New"/>
           <w:b w:val="0"/>
-          <w:i w:val="0"/>
-          <w:sz w:val="24"/>
-          <w:szCs w:val="24"/>
-          <w:rtl w:val="0"/>
+          <w:sz w:val="24"/>
+          <w:szCs w:val="24"/>
         </w:rPr>
       </w:pPr>
       <w:bookmarkStart w:id="7" w:name="Evan_Charmed_Sarah"/>
@@ -373,13 +333,7 @@
         <w:rPr>
           <w:szCs w:val="24"/>
         </w:rPr>
-        <w:t xml:space="preserve">Chapter 2: </w:t>
-      </w:r>
-      <w:r>
-        <w:rPr>
-          <w:szCs w:val="24"/>
-        </w:rPr>
-        <w:t>Evan Charmed Sarah</w:t>
+        <w:t>Chapter 2: Evan Charmed Sarah</w:t>
       </w:r>
       <w:bookmarkEnd w:id="7"/>
     </w:p>
@@ -400,20 +354,17 @@
           <w:tab w:val="left" w:pos="6720"/>
         </w:tabs>
         <w:ind w:left="360"/>
-        <w:jc w:val="left"/>
-        <w:rPr>
-          <w:rFonts w:ascii="Courier New" w:hAnsi="Courier New" w:cs="Courier New"/>
-          <w:sz w:val="24"/>
-          <w:szCs w:val="24"/>
-          <w:rtl w:val="0"/>
+        <w:rPr>
+          <w:rFonts w:ascii="Courier New" w:hAnsi="Courier New" w:cs="Courier New"/>
+          <w:sz w:val="24"/>
+          <w:szCs w:val="24"/>
         </w:rPr>
       </w:pPr>
       <w:bookmarkStart w:id="8" w:name="Waiting_Game"/>
       <w:r>
         <w:rPr>
-          <w:rFonts w:ascii="Calibri" w:hAnsi="Calibri" w:cs="Calibri"/>
-          <w:b/>
-          <w:i w:val="0"/>
+          <w:rFonts w:cs="Calibri"/>
+          <w:b/>
           <w:color w:val="717171"/>
           <w:sz w:val="24"/>
           <w:szCs w:val="24"/>
@@ -422,9 +373,8 @@
       </w:r>
       <w:r>
         <w:rPr>
-          <w:rFonts w:ascii="Calibri" w:hAnsi="Calibri" w:cs="Calibri"/>
-          <w:b/>
-          <w:i w:val="0"/>
+          <w:rFonts w:cs="Calibri"/>
+          <w:b/>
           <w:sz w:val="24"/>
           <w:szCs w:val="24"/>
         </w:rPr>
@@ -449,20 +399,17 @@
           <w:tab w:val="left" w:pos="6720"/>
         </w:tabs>
         <w:ind w:left="360"/>
-        <w:jc w:val="left"/>
-        <w:rPr>
-          <w:rFonts w:ascii="Courier New" w:hAnsi="Courier New" w:cs="Courier New"/>
-          <w:sz w:val="24"/>
-          <w:szCs w:val="24"/>
-          <w:rtl w:val="0"/>
+        <w:rPr>
+          <w:rFonts w:ascii="Courier New" w:hAnsi="Courier New" w:cs="Courier New"/>
+          <w:sz w:val="24"/>
+          <w:szCs w:val="24"/>
         </w:rPr>
       </w:pPr>
       <w:bookmarkStart w:id="9" w:name="Evan_Calls_Liz_for_Advice"/>
       <w:r>
         <w:rPr>
-          <w:rFonts w:ascii="Calibri" w:hAnsi="Calibri" w:cs="Calibri"/>
-          <w:b/>
-          <w:i w:val="0"/>
+          <w:rFonts w:cs="Calibri"/>
+          <w:b/>
           <w:color w:val="717171"/>
           <w:sz w:val="24"/>
           <w:szCs w:val="24"/>
@@ -471,9 +418,8 @@
       </w:r>
       <w:r>
         <w:rPr>
-          <w:rFonts w:ascii="Calibri" w:hAnsi="Calibri" w:cs="Calibri"/>
-          <w:b/>
-          <w:i w:val="0"/>
+          <w:rFonts w:cs="Calibri"/>
+          <w:b/>
           <w:sz w:val="24"/>
           <w:szCs w:val="24"/>
         </w:rPr>
@@ -498,20 +444,17 @@
           <w:tab w:val="left" w:pos="6720"/>
         </w:tabs>
         <w:ind w:left="360"/>
-        <w:jc w:val="left"/>
-        <w:rPr>
-          <w:rFonts w:ascii="Courier New" w:hAnsi="Courier New" w:cs="Courier New"/>
-          <w:sz w:val="24"/>
-          <w:szCs w:val="24"/>
-          <w:rtl w:val="0"/>
+        <w:rPr>
+          <w:rFonts w:ascii="Courier New" w:hAnsi="Courier New" w:cs="Courier New"/>
+          <w:sz w:val="24"/>
+          <w:szCs w:val="24"/>
         </w:rPr>
       </w:pPr>
       <w:bookmarkStart w:id="10" w:name="Evan_is_a_Man_With_a_Plan"/>
       <w:r>
         <w:rPr>
-          <w:rFonts w:ascii="Calibri" w:hAnsi="Calibri" w:cs="Calibri"/>
-          <w:b/>
-          <w:i w:val="0"/>
+          <w:rFonts w:cs="Calibri"/>
+          <w:b/>
           <w:color w:val="717171"/>
           <w:sz w:val="24"/>
           <w:szCs w:val="24"/>
@@ -520,9 +463,8 @@
       </w:r>
       <w:r>
         <w:rPr>
-          <w:rFonts w:ascii="Calibri" w:hAnsi="Calibri" w:cs="Calibri"/>
-          <w:b/>
-          <w:i w:val="0"/>
+          <w:rFonts w:cs="Calibri"/>
+          <w:b/>
           <w:sz w:val="24"/>
           <w:szCs w:val="24"/>
         </w:rPr>
@@ -547,20 +489,17 @@
           <w:tab w:val="left" w:pos="6720"/>
         </w:tabs>
         <w:ind w:left="360"/>
-        <w:jc w:val="left"/>
-        <w:rPr>
-          <w:rFonts w:ascii="Courier New" w:hAnsi="Courier New" w:cs="Courier New"/>
-          <w:sz w:val="24"/>
-          <w:szCs w:val="24"/>
-          <w:rtl w:val="0"/>
+        <w:rPr>
+          <w:rFonts w:ascii="Courier New" w:hAnsi="Courier New" w:cs="Courier New"/>
+          <w:sz w:val="24"/>
+          <w:szCs w:val="24"/>
         </w:rPr>
       </w:pPr>
       <w:bookmarkStart w:id="11" w:name="Sarah_Cant_Concentrate"/>
       <w:r>
         <w:rPr>
-          <w:rFonts w:ascii="Calibri" w:hAnsi="Calibri" w:cs="Calibri"/>
-          <w:b/>
-          <w:i w:val="0"/>
+          <w:rFonts w:cs="Calibri"/>
+          <w:b/>
           <w:color w:val="717171"/>
           <w:sz w:val="24"/>
           <w:szCs w:val="24"/>
@@ -569,9 +508,8 @@
       </w:r>
       <w:r>
         <w:rPr>
-          <w:rFonts w:ascii="Calibri" w:hAnsi="Calibri" w:cs="Calibri"/>
-          <w:b/>
-          <w:i w:val="0"/>
+          <w:rFonts w:cs="Calibri"/>
+          <w:b/>
           <w:sz w:val="24"/>
           <w:szCs w:val="24"/>
         </w:rPr>
@@ -596,20 +534,17 @@
           <w:tab w:val="left" w:pos="6720"/>
         </w:tabs>
         <w:ind w:left="360"/>
-        <w:jc w:val="left"/>
-        <w:rPr>
-          <w:rFonts w:ascii="Courier New" w:hAnsi="Courier New" w:cs="Courier New"/>
-          <w:sz w:val="24"/>
-          <w:szCs w:val="24"/>
-          <w:rtl w:val="0"/>
+        <w:rPr>
+          <w:rFonts w:ascii="Courier New" w:hAnsi="Courier New" w:cs="Courier New"/>
+          <w:sz w:val="24"/>
+          <w:szCs w:val="24"/>
         </w:rPr>
       </w:pPr>
       <w:bookmarkStart w:id="12" w:name="Evan_Finds_Sarah_at_the_librar"/>
       <w:r>
         <w:rPr>
-          <w:rFonts w:ascii="Calibri" w:hAnsi="Calibri" w:cs="Calibri"/>
-          <w:b/>
-          <w:i w:val="0"/>
+          <w:rFonts w:cs="Calibri"/>
+          <w:b/>
           <w:color w:val="717171"/>
           <w:sz w:val="24"/>
           <w:szCs w:val="24"/>
@@ -618,9 +553,8 @@
       </w:r>
       <w:r>
         <w:rPr>
-          <w:rFonts w:ascii="Calibri" w:hAnsi="Calibri" w:cs="Calibri"/>
-          <w:b/>
-          <w:i w:val="0"/>
+          <w:rFonts w:cs="Calibri"/>
+          <w:b/>
           <w:sz w:val="24"/>
           <w:szCs w:val="24"/>
         </w:rPr>
@@ -645,20 +579,17 @@
           <w:tab w:val="left" w:pos="6720"/>
         </w:tabs>
         <w:ind w:left="360"/>
-        <w:jc w:val="left"/>
-        <w:rPr>
-          <w:rFonts w:ascii="Courier New" w:hAnsi="Courier New" w:cs="Courier New"/>
-          <w:sz w:val="24"/>
-          <w:szCs w:val="24"/>
-          <w:rtl w:val="0"/>
+        <w:rPr>
+          <w:rFonts w:ascii="Courier New" w:hAnsi="Courier New" w:cs="Courier New"/>
+          <w:sz w:val="24"/>
+          <w:szCs w:val="24"/>
         </w:rPr>
       </w:pPr>
       <w:bookmarkStart w:id="13" w:name="Evan_and_Sarah_Food_Court_Date"/>
       <w:r>
         <w:rPr>
-          <w:rFonts w:ascii="Calibri" w:hAnsi="Calibri" w:cs="Calibri"/>
-          <w:b/>
-          <w:i w:val="0"/>
+          <w:rFonts w:cs="Calibri"/>
+          <w:b/>
           <w:color w:val="717171"/>
           <w:sz w:val="24"/>
           <w:szCs w:val="24"/>
@@ -667,9 +598,8 @@
       </w:r>
       <w:r>
         <w:rPr>
-          <w:rFonts w:ascii="Calibri" w:hAnsi="Calibri" w:cs="Calibri"/>
-          <w:b/>
-          <w:i w:val="0"/>
+          <w:rFonts w:cs="Calibri"/>
+          <w:b/>
           <w:sz w:val="24"/>
           <w:szCs w:val="24"/>
         </w:rPr>
@@ -694,20 +624,17 @@
           <w:tab w:val="left" w:pos="6720"/>
         </w:tabs>
         <w:ind w:left="360"/>
-        <w:jc w:val="left"/>
-        <w:rPr>
-          <w:rFonts w:ascii="Courier New" w:hAnsi="Courier New" w:cs="Courier New"/>
-          <w:sz w:val="24"/>
-          <w:szCs w:val="24"/>
-          <w:rtl w:val="0"/>
+        <w:rPr>
+          <w:rFonts w:ascii="Courier New" w:hAnsi="Courier New" w:cs="Courier New"/>
+          <w:sz w:val="24"/>
+          <w:szCs w:val="24"/>
         </w:rPr>
       </w:pPr>
       <w:bookmarkStart w:id="14" w:name="Sarah_Relents_and_agrees_to_a_"/>
       <w:r>
         <w:rPr>
-          <w:rFonts w:ascii="Calibri" w:hAnsi="Calibri" w:cs="Calibri"/>
-          <w:b/>
-          <w:i w:val="0"/>
+          <w:rFonts w:cs="Calibri"/>
+          <w:b/>
           <w:color w:val="717171"/>
           <w:sz w:val="24"/>
           <w:szCs w:val="24"/>
@@ -716,56 +643,49 @@
       </w:r>
       <w:r>
         <w:rPr>
-          <w:rFonts w:ascii="Calibri" w:hAnsi="Calibri" w:cs="Calibri"/>
-          <w:b/>
-          <w:i w:val="0"/>
+          <w:rFonts w:cs="Calibri"/>
+          <w:b/>
           <w:sz w:val="24"/>
           <w:szCs w:val="24"/>
         </w:rPr>
         <w:t>Sarah Relents and agrees to a date</w:t>
       </w:r>
     </w:p>
-    <w:p>
-      <w:pPr>
-        <w:tabs>
-          <w:tab w:val="left" w:pos="560"/>
-          <w:tab w:val="left" w:pos="1120"/>
-          <w:tab w:val="left" w:pos="1680"/>
-          <w:tab w:val="left" w:pos="2240"/>
-          <w:tab w:val="left" w:pos="2800"/>
-          <w:tab w:val="left" w:pos="3360"/>
-          <w:tab w:val="left" w:pos="3920"/>
-          <w:tab w:val="left" w:pos="4480"/>
-          <w:tab w:val="left" w:pos="5040"/>
-          <w:tab w:val="left" w:pos="5600"/>
-          <w:tab w:val="left" w:pos="6160"/>
-          <w:tab w:val="left" w:pos="6720"/>
-        </w:tabs>
-        <w:ind w:left="360"/>
-        <w:jc w:val="left"/>
-        <w:rPr>
-          <w:rFonts w:ascii="Calibri" w:hAnsi="Courier New" w:cs="Courier New"/>
-          <w:b/>
-          <w:i w:val="0"/>
-          <w:sz w:val="24"/>
-          <w:szCs w:val="24"/>
-          <w:rtl w:val="0"/>
-        </w:rPr>
-      </w:pPr>
-      <w:bookmarkEnd w:id="14"/>
+    <w:bookmarkEnd w:id="14"/>
+    <w:p>
+      <w:pPr>
+        <w:tabs>
+          <w:tab w:val="left" w:pos="560"/>
+          <w:tab w:val="left" w:pos="1120"/>
+          <w:tab w:val="left" w:pos="1680"/>
+          <w:tab w:val="left" w:pos="2240"/>
+          <w:tab w:val="left" w:pos="2800"/>
+          <w:tab w:val="left" w:pos="3360"/>
+          <w:tab w:val="left" w:pos="3920"/>
+          <w:tab w:val="left" w:pos="4480"/>
+          <w:tab w:val="left" w:pos="5040"/>
+          <w:tab w:val="left" w:pos="5600"/>
+          <w:tab w:val="left" w:pos="6160"/>
+          <w:tab w:val="left" w:pos="6720"/>
+        </w:tabs>
+        <w:ind w:left="360"/>
+        <w:rPr>
+          <w:rFonts w:hAnsi="Courier New" w:cs="Courier New"/>
+          <w:b/>
+          <w:sz w:val="24"/>
+          <w:szCs w:val="24"/>
+        </w:rPr>
+      </w:pPr>
     </w:p>
     <w:p>
       <w:pPr>
         <w:pStyle w:val="Heading1"/>
         <w:spacing w:before="0"/>
-        <w:outlineLvl w:val="9"/>
         <w:rPr>
           <w:rFonts w:ascii="Courier New" w:hAnsi="Courier New" w:cs="Courier New"/>
           <w:b w:val="0"/>
-          <w:i w:val="0"/>
-          <w:sz w:val="24"/>
-          <w:szCs w:val="24"/>
-          <w:rtl w:val="0"/>
+          <w:sz w:val="24"/>
+          <w:szCs w:val="24"/>
         </w:rPr>
       </w:pPr>
       <w:bookmarkStart w:id="15" w:name="Evan_Has_a_Necklace_Made"/>
@@ -773,13 +693,7 @@
         <w:rPr>
           <w:szCs w:val="24"/>
         </w:rPr>
-        <w:t xml:space="preserve">Chapter 3: </w:t>
-      </w:r>
-      <w:r>
-        <w:rPr>
-          <w:szCs w:val="24"/>
-        </w:rPr>
-        <w:t>Evan Has a Necklace Made</w:t>
+        <w:t>Chapter 3: Evan Has a Necklace Made</w:t>
       </w:r>
       <w:bookmarkEnd w:id="15"/>
     </w:p>
@@ -800,20 +714,17 @@
           <w:tab w:val="left" w:pos="6720"/>
         </w:tabs>
         <w:ind w:left="360"/>
-        <w:jc w:val="left"/>
-        <w:rPr>
-          <w:rFonts w:ascii="Courier New" w:hAnsi="Courier New" w:cs="Courier New"/>
-          <w:sz w:val="24"/>
-          <w:szCs w:val="24"/>
-          <w:rtl w:val="0"/>
+        <w:rPr>
+          <w:rFonts w:ascii="Courier New" w:hAnsi="Courier New" w:cs="Courier New"/>
+          <w:sz w:val="24"/>
+          <w:szCs w:val="24"/>
         </w:rPr>
       </w:pPr>
       <w:bookmarkStart w:id="16" w:name="Gudio_Hears_the_Big_News"/>
       <w:r>
         <w:rPr>
-          <w:rFonts w:ascii="Calibri" w:hAnsi="Calibri" w:cs="Calibri"/>
-          <w:b/>
-          <w:i w:val="0"/>
+          <w:rFonts w:cs="Calibri"/>
+          <w:b/>
           <w:color w:val="717171"/>
           <w:sz w:val="24"/>
           <w:szCs w:val="24"/>
@@ -822,9 +733,8 @@
       </w:r>
       <w:r>
         <w:rPr>
-          <w:rFonts w:ascii="Calibri" w:hAnsi="Calibri" w:cs="Calibri"/>
-          <w:b/>
-          <w:i w:val="0"/>
+          <w:rFonts w:cs="Calibri"/>
+          <w:b/>
           <w:sz w:val="24"/>
           <w:szCs w:val="24"/>
         </w:rPr>
@@ -849,20 +759,17 @@
           <w:tab w:val="left" w:pos="6720"/>
         </w:tabs>
         <w:ind w:left="360"/>
-        <w:jc w:val="left"/>
-        <w:rPr>
-          <w:rFonts w:ascii="Courier New" w:hAnsi="Courier New" w:cs="Courier New"/>
-          <w:sz w:val="24"/>
-          <w:szCs w:val="24"/>
-          <w:rtl w:val="0"/>
+        <w:rPr>
+          <w:rFonts w:ascii="Courier New" w:hAnsi="Courier New" w:cs="Courier New"/>
+          <w:sz w:val="24"/>
+          <w:szCs w:val="24"/>
         </w:rPr>
       </w:pPr>
       <w:bookmarkStart w:id="17" w:name="Evan_Has_a_Special_Gift_Made"/>
       <w:r>
         <w:rPr>
-          <w:rFonts w:ascii="Calibri" w:hAnsi="Calibri" w:cs="Calibri"/>
-          <w:b/>
-          <w:i w:val="0"/>
+          <w:rFonts w:cs="Calibri"/>
+          <w:b/>
           <w:color w:val="717171"/>
           <w:sz w:val="24"/>
           <w:szCs w:val="24"/>
@@ -871,56 +778,49 @@
       </w:r>
       <w:r>
         <w:rPr>
-          <w:rFonts w:ascii="Calibri" w:hAnsi="Calibri" w:cs="Calibri"/>
-          <w:b/>
-          <w:i w:val="0"/>
+          <w:rFonts w:cs="Calibri"/>
+          <w:b/>
           <w:sz w:val="24"/>
           <w:szCs w:val="24"/>
         </w:rPr>
         <w:t>Evan Has a Special Gift Made</w:t>
       </w:r>
     </w:p>
-    <w:p>
-      <w:pPr>
-        <w:tabs>
-          <w:tab w:val="left" w:pos="560"/>
-          <w:tab w:val="left" w:pos="1120"/>
-          <w:tab w:val="left" w:pos="1680"/>
-          <w:tab w:val="left" w:pos="2240"/>
-          <w:tab w:val="left" w:pos="2800"/>
-          <w:tab w:val="left" w:pos="3360"/>
-          <w:tab w:val="left" w:pos="3920"/>
-          <w:tab w:val="left" w:pos="4480"/>
-          <w:tab w:val="left" w:pos="5040"/>
-          <w:tab w:val="left" w:pos="5600"/>
-          <w:tab w:val="left" w:pos="6160"/>
-          <w:tab w:val="left" w:pos="6720"/>
-        </w:tabs>
-        <w:ind w:left="360"/>
-        <w:jc w:val="left"/>
-        <w:rPr>
-          <w:rFonts w:ascii="Calibri" w:hAnsi="Courier New" w:cs="Courier New"/>
-          <w:b/>
-          <w:i w:val="0"/>
-          <w:sz w:val="24"/>
-          <w:szCs w:val="24"/>
-          <w:rtl w:val="0"/>
-        </w:rPr>
-      </w:pPr>
-      <w:bookmarkEnd w:id="17"/>
+    <w:bookmarkEnd w:id="17"/>
+    <w:p>
+      <w:pPr>
+        <w:tabs>
+          <w:tab w:val="left" w:pos="560"/>
+          <w:tab w:val="left" w:pos="1120"/>
+          <w:tab w:val="left" w:pos="1680"/>
+          <w:tab w:val="left" w:pos="2240"/>
+          <w:tab w:val="left" w:pos="2800"/>
+          <w:tab w:val="left" w:pos="3360"/>
+          <w:tab w:val="left" w:pos="3920"/>
+          <w:tab w:val="left" w:pos="4480"/>
+          <w:tab w:val="left" w:pos="5040"/>
+          <w:tab w:val="left" w:pos="5600"/>
+          <w:tab w:val="left" w:pos="6160"/>
+          <w:tab w:val="left" w:pos="6720"/>
+        </w:tabs>
+        <w:ind w:left="360"/>
+        <w:rPr>
+          <w:rFonts w:hAnsi="Courier New" w:cs="Courier New"/>
+          <w:b/>
+          <w:sz w:val="24"/>
+          <w:szCs w:val="24"/>
+        </w:rPr>
+      </w:pPr>
     </w:p>
     <w:p>
       <w:pPr>
         <w:pStyle w:val="Heading1"/>
         <w:spacing w:before="0"/>
-        <w:outlineLvl w:val="9"/>
         <w:rPr>
           <w:rFonts w:ascii="Courier New" w:hAnsi="Courier New" w:cs="Courier New"/>
           <w:b w:val="0"/>
-          <w:i w:val="0"/>
-          <w:sz w:val="24"/>
-          <w:szCs w:val="24"/>
-          <w:rtl w:val="0"/>
+          <w:sz w:val="24"/>
+          <w:szCs w:val="24"/>
         </w:rPr>
       </w:pPr>
       <w:bookmarkStart w:id="18" w:name="Sarah_Prepares_for_First_Date"/>
@@ -928,13 +828,7 @@
         <w:rPr>
           <w:szCs w:val="24"/>
         </w:rPr>
-        <w:t xml:space="preserve">Chapter 4: </w:t>
-      </w:r>
-      <w:r>
-        <w:rPr>
-          <w:szCs w:val="24"/>
-        </w:rPr>
-        <w:t>Sarah Prepares for First Date</w:t>
+        <w:t>Chapter 4: Sarah Prepares for First Date</w:t>
       </w:r>
       <w:bookmarkEnd w:id="18"/>
     </w:p>
@@ -955,20 +849,17 @@
           <w:tab w:val="left" w:pos="6720"/>
         </w:tabs>
         <w:ind w:left="360"/>
-        <w:jc w:val="left"/>
-        <w:rPr>
-          <w:rFonts w:ascii="Courier New" w:hAnsi="Courier New" w:cs="Courier New"/>
-          <w:sz w:val="24"/>
-          <w:szCs w:val="24"/>
-          <w:rtl w:val="0"/>
+        <w:rPr>
+          <w:rFonts w:ascii="Courier New" w:hAnsi="Courier New" w:cs="Courier New"/>
+          <w:sz w:val="24"/>
+          <w:szCs w:val="24"/>
         </w:rPr>
       </w:pPr>
       <w:bookmarkStart w:id="19" w:name="Sarah_Asks_Katie_For_Help"/>
       <w:r>
         <w:rPr>
-          <w:rFonts w:ascii="Calibri" w:hAnsi="Calibri" w:cs="Calibri"/>
-          <w:b/>
-          <w:i w:val="0"/>
+          <w:rFonts w:cs="Calibri"/>
+          <w:b/>
           <w:color w:val="717171"/>
           <w:sz w:val="24"/>
           <w:szCs w:val="24"/>
@@ -977,9 +868,8 @@
       </w:r>
       <w:r>
         <w:rPr>
-          <w:rFonts w:ascii="Calibri" w:hAnsi="Calibri" w:cs="Calibri"/>
-          <w:b/>
-          <w:i w:val="0"/>
+          <w:rFonts w:cs="Calibri"/>
+          <w:b/>
           <w:sz w:val="24"/>
           <w:szCs w:val="24"/>
         </w:rPr>
@@ -1004,20 +894,17 @@
           <w:tab w:val="left" w:pos="6720"/>
         </w:tabs>
         <w:ind w:left="360"/>
-        <w:jc w:val="left"/>
-        <w:rPr>
-          <w:rFonts w:ascii="Courier New" w:hAnsi="Courier New" w:cs="Courier New"/>
-          <w:sz w:val="24"/>
-          <w:szCs w:val="24"/>
-          <w:rtl w:val="0"/>
+        <w:rPr>
+          <w:rFonts w:ascii="Courier New" w:hAnsi="Courier New" w:cs="Courier New"/>
+          <w:sz w:val="24"/>
+          <w:szCs w:val="24"/>
         </w:rPr>
       </w:pPr>
       <w:bookmarkStart w:id="20" w:name="Katie_Loves_Sarahs_Apartment"/>
       <w:r>
         <w:rPr>
-          <w:rFonts w:ascii="Calibri" w:hAnsi="Calibri" w:cs="Calibri"/>
-          <w:b/>
-          <w:i w:val="0"/>
+          <w:rFonts w:cs="Calibri"/>
+          <w:b/>
           <w:color w:val="717171"/>
           <w:sz w:val="24"/>
           <w:szCs w:val="24"/>
@@ -1026,9 +913,8 @@
       </w:r>
       <w:r>
         <w:rPr>
-          <w:rFonts w:ascii="Calibri" w:hAnsi="Calibri" w:cs="Calibri"/>
-          <w:b/>
-          <w:i w:val="0"/>
+          <w:rFonts w:cs="Calibri"/>
+          <w:b/>
           <w:sz w:val="24"/>
           <w:szCs w:val="24"/>
         </w:rPr>
@@ -1036,9 +922,8 @@
       </w:r>
       <w:r>
         <w:rPr>
-          <w:rFonts w:ascii="Calibri" w:eastAsia="Calibri" w:hAnsi="Calibri" w:cs="Calibri"/>
-          <w:b/>
-          <w:i w:val="0"/>
+          <w:rFonts w:eastAsia="Calibri" w:cs="Calibri"/>
+          <w:b/>
           <w:sz w:val="24"/>
           <w:szCs w:val="24"/>
         </w:rPr>
@@ -1063,20 +948,17 @@
           <w:tab w:val="left" w:pos="6720"/>
         </w:tabs>
         <w:ind w:left="360"/>
-        <w:jc w:val="left"/>
-        <w:rPr>
-          <w:rFonts w:ascii="Courier New" w:hAnsi="Courier New" w:cs="Courier New"/>
-          <w:sz w:val="24"/>
-          <w:szCs w:val="24"/>
-          <w:rtl w:val="0"/>
+        <w:rPr>
+          <w:rFonts w:ascii="Courier New" w:hAnsi="Courier New" w:cs="Courier New"/>
+          <w:sz w:val="24"/>
+          <w:szCs w:val="24"/>
         </w:rPr>
       </w:pPr>
       <w:bookmarkStart w:id="21" w:name="Sarah_and_Katie_Chat"/>
       <w:r>
         <w:rPr>
-          <w:rFonts w:ascii="Calibri" w:hAnsi="Calibri" w:cs="Calibri"/>
-          <w:b/>
-          <w:i w:val="0"/>
+          <w:rFonts w:cs="Calibri"/>
+          <w:b/>
           <w:color w:val="717171"/>
           <w:sz w:val="24"/>
           <w:szCs w:val="24"/>
@@ -1085,9 +967,8 @@
       </w:r>
       <w:r>
         <w:rPr>
-          <w:rFonts w:ascii="Calibri" w:hAnsi="Calibri" w:cs="Calibri"/>
-          <w:b/>
-          <w:i w:val="0"/>
+          <w:rFonts w:cs="Calibri"/>
+          <w:b/>
           <w:sz w:val="24"/>
           <w:szCs w:val="24"/>
         </w:rPr>
@@ -1112,20 +993,17 @@
           <w:tab w:val="left" w:pos="6720"/>
         </w:tabs>
         <w:ind w:left="360"/>
-        <w:jc w:val="left"/>
-        <w:rPr>
-          <w:rFonts w:ascii="Courier New" w:hAnsi="Courier New" w:cs="Courier New"/>
-          <w:sz w:val="24"/>
-          <w:szCs w:val="24"/>
-          <w:rtl w:val="0"/>
+        <w:rPr>
+          <w:rFonts w:ascii="Courier New" w:hAnsi="Courier New" w:cs="Courier New"/>
+          <w:sz w:val="24"/>
+          <w:szCs w:val="24"/>
         </w:rPr>
       </w:pPr>
       <w:bookmarkStart w:id="22" w:name="Wardrobe_Check"/>
       <w:r>
         <w:rPr>
-          <w:rFonts w:ascii="Calibri" w:hAnsi="Calibri" w:cs="Calibri"/>
-          <w:b/>
-          <w:i w:val="0"/>
+          <w:rFonts w:cs="Calibri"/>
+          <w:b/>
           <w:color w:val="717171"/>
           <w:sz w:val="24"/>
           <w:szCs w:val="24"/>
@@ -1134,9 +1012,8 @@
       </w:r>
       <w:r>
         <w:rPr>
-          <w:rFonts w:ascii="Calibri" w:hAnsi="Calibri" w:cs="Calibri"/>
-          <w:b/>
-          <w:i w:val="0"/>
+          <w:rFonts w:cs="Calibri"/>
+          <w:b/>
           <w:sz w:val="24"/>
           <w:szCs w:val="24"/>
         </w:rPr>
@@ -1161,20 +1038,17 @@
           <w:tab w:val="left" w:pos="6720"/>
         </w:tabs>
         <w:ind w:left="360"/>
-        <w:jc w:val="left"/>
-        <w:rPr>
-          <w:rFonts w:ascii="Courier New" w:hAnsi="Courier New" w:cs="Courier New"/>
-          <w:sz w:val="24"/>
-          <w:szCs w:val="24"/>
-          <w:rtl w:val="0"/>
+        <w:rPr>
+          <w:rFonts w:ascii="Courier New" w:hAnsi="Courier New" w:cs="Courier New"/>
+          <w:sz w:val="24"/>
+          <w:szCs w:val="24"/>
         </w:rPr>
       </w:pPr>
       <w:bookmarkStart w:id="23" w:name="Sarahs_Makeover"/>
       <w:r>
         <w:rPr>
-          <w:rFonts w:ascii="Calibri" w:hAnsi="Calibri" w:cs="Calibri"/>
-          <w:b/>
-          <w:i w:val="0"/>
+          <w:rFonts w:cs="Calibri"/>
+          <w:b/>
           <w:color w:val="717171"/>
           <w:sz w:val="24"/>
           <w:szCs w:val="24"/>
@@ -1183,9 +1057,8 @@
       </w:r>
       <w:r>
         <w:rPr>
-          <w:rFonts w:ascii="Calibri" w:hAnsi="Calibri" w:cs="Calibri"/>
-          <w:b/>
-          <w:i w:val="0"/>
+          <w:rFonts w:cs="Calibri"/>
+          <w:b/>
           <w:sz w:val="24"/>
           <w:szCs w:val="24"/>
         </w:rPr>
@@ -1193,56 +1066,49 @@
       </w:r>
       <w:r>
         <w:rPr>
-          <w:rFonts w:ascii="Calibri" w:eastAsia="Calibri" w:hAnsi="Calibri" w:cs="Calibri"/>
-          <w:b/>
-          <w:i w:val="0"/>
+          <w:rFonts w:eastAsia="Calibri" w:cs="Calibri"/>
+          <w:b/>
           <w:sz w:val="24"/>
           <w:szCs w:val="24"/>
         </w:rPr>
         <w:t>’s Makeover</w:t>
       </w:r>
     </w:p>
-    <w:p>
-      <w:pPr>
-        <w:tabs>
-          <w:tab w:val="left" w:pos="560"/>
-          <w:tab w:val="left" w:pos="1120"/>
-          <w:tab w:val="left" w:pos="1680"/>
-          <w:tab w:val="left" w:pos="2240"/>
-          <w:tab w:val="left" w:pos="2800"/>
-          <w:tab w:val="left" w:pos="3360"/>
-          <w:tab w:val="left" w:pos="3920"/>
-          <w:tab w:val="left" w:pos="4480"/>
-          <w:tab w:val="left" w:pos="5040"/>
-          <w:tab w:val="left" w:pos="5600"/>
-          <w:tab w:val="left" w:pos="6160"/>
-          <w:tab w:val="left" w:pos="6720"/>
-        </w:tabs>
-        <w:ind w:left="360"/>
-        <w:jc w:val="left"/>
-        <w:rPr>
-          <w:rFonts w:ascii="Calibri" w:hAnsi="Courier New" w:cs="Courier New"/>
-          <w:b/>
-          <w:i w:val="0"/>
-          <w:sz w:val="24"/>
-          <w:szCs w:val="24"/>
-          <w:rtl w:val="0"/>
-        </w:rPr>
-      </w:pPr>
-      <w:bookmarkEnd w:id="23"/>
+    <w:bookmarkEnd w:id="23"/>
+    <w:p>
+      <w:pPr>
+        <w:tabs>
+          <w:tab w:val="left" w:pos="560"/>
+          <w:tab w:val="left" w:pos="1120"/>
+          <w:tab w:val="left" w:pos="1680"/>
+          <w:tab w:val="left" w:pos="2240"/>
+          <w:tab w:val="left" w:pos="2800"/>
+          <w:tab w:val="left" w:pos="3360"/>
+          <w:tab w:val="left" w:pos="3920"/>
+          <w:tab w:val="left" w:pos="4480"/>
+          <w:tab w:val="left" w:pos="5040"/>
+          <w:tab w:val="left" w:pos="5600"/>
+          <w:tab w:val="left" w:pos="6160"/>
+          <w:tab w:val="left" w:pos="6720"/>
+        </w:tabs>
+        <w:ind w:left="360"/>
+        <w:rPr>
+          <w:rFonts w:hAnsi="Courier New" w:cs="Courier New"/>
+          <w:b/>
+          <w:sz w:val="24"/>
+          <w:szCs w:val="24"/>
+        </w:rPr>
+      </w:pPr>
     </w:p>
     <w:p>
       <w:pPr>
         <w:pStyle w:val="Heading1"/>
         <w:spacing w:before="0"/>
-        <w:outlineLvl w:val="9"/>
         <w:rPr>
           <w:rFonts w:ascii="Courier New" w:hAnsi="Courier New" w:cs="Courier New"/>
           <w:b w:val="0"/>
-          <w:i w:val="0"/>
-          <w:sz w:val="24"/>
-          <w:szCs w:val="24"/>
-          <w:rtl w:val="0"/>
+          <w:sz w:val="24"/>
+          <w:szCs w:val="24"/>
         </w:rPr>
       </w:pPr>
       <w:bookmarkStart w:id="24" w:name="Sarah_and_Evans_First_Date"/>
@@ -1250,13 +1116,7 @@
         <w:rPr>
           <w:szCs w:val="24"/>
         </w:rPr>
-        <w:t xml:space="preserve">Chapter 5: </w:t>
-      </w:r>
-      <w:r>
-        <w:rPr>
-          <w:szCs w:val="24"/>
-        </w:rPr>
-        <w:t>Sarah and Evan</w:t>
+        <w:t>Chapter 5: Sarah and Evan</w:t>
       </w:r>
       <w:r>
         <w:rPr>
@@ -1284,20 +1144,17 @@
           <w:tab w:val="left" w:pos="6720"/>
         </w:tabs>
         <w:ind w:left="360"/>
-        <w:jc w:val="left"/>
-        <w:rPr>
-          <w:rFonts w:ascii="Courier New" w:hAnsi="Courier New" w:cs="Courier New"/>
-          <w:sz w:val="24"/>
-          <w:szCs w:val="24"/>
-          <w:rtl w:val="0"/>
+        <w:rPr>
+          <w:rFonts w:ascii="Courier New" w:hAnsi="Courier New" w:cs="Courier New"/>
+          <w:sz w:val="24"/>
+          <w:szCs w:val="24"/>
         </w:rPr>
       </w:pPr>
       <w:bookmarkStart w:id="25" w:name="Sarah_Evans_First_Date"/>
       <w:r>
         <w:rPr>
-          <w:rFonts w:ascii="Calibri" w:hAnsi="Calibri" w:cs="Calibri"/>
-          <w:b/>
-          <w:i w:val="0"/>
+          <w:rFonts w:cs="Calibri"/>
+          <w:b/>
           <w:color w:val="717171"/>
           <w:sz w:val="24"/>
           <w:szCs w:val="24"/>
@@ -1306,9 +1163,8 @@
       </w:r>
       <w:r>
         <w:rPr>
-          <w:rFonts w:ascii="Calibri" w:hAnsi="Calibri" w:cs="Calibri"/>
-          <w:b/>
-          <w:i w:val="0"/>
+          <w:rFonts w:cs="Calibri"/>
+          <w:b/>
           <w:sz w:val="24"/>
           <w:szCs w:val="24"/>
         </w:rPr>
@@ -1316,9 +1172,8 @@
       </w:r>
       <w:r>
         <w:rPr>
-          <w:rFonts w:ascii="Calibri" w:eastAsia="Calibri" w:hAnsi="Calibri" w:cs="Calibri"/>
-          <w:b/>
-          <w:i w:val="0"/>
+          <w:rFonts w:eastAsia="Calibri" w:cs="Calibri"/>
+          <w:b/>
           <w:sz w:val="24"/>
           <w:szCs w:val="24"/>
         </w:rPr>
@@ -1343,20 +1198,17 @@
           <w:tab w:val="left" w:pos="6720"/>
         </w:tabs>
         <w:ind w:left="360"/>
-        <w:jc w:val="left"/>
-        <w:rPr>
-          <w:rFonts w:ascii="Courier New" w:hAnsi="Courier New" w:cs="Courier New"/>
-          <w:sz w:val="24"/>
-          <w:szCs w:val="24"/>
-          <w:rtl w:val="0"/>
+        <w:rPr>
+          <w:rFonts w:ascii="Courier New" w:hAnsi="Courier New" w:cs="Courier New"/>
+          <w:sz w:val="24"/>
+          <w:szCs w:val="24"/>
         </w:rPr>
       </w:pPr>
       <w:bookmarkStart w:id="26" w:name="0164_Evan_Gives_Sarah_a_Pendan"/>
       <w:r>
         <w:rPr>
-          <w:rFonts w:ascii="Calibri" w:hAnsi="Calibri" w:cs="Calibri"/>
-          <w:b/>
-          <w:i w:val="0"/>
+          <w:rFonts w:cs="Calibri"/>
+          <w:b/>
           <w:color w:val="717171"/>
           <w:sz w:val="24"/>
           <w:szCs w:val="24"/>
@@ -1365,9 +1217,8 @@
       </w:r>
       <w:r>
         <w:rPr>
-          <w:rFonts w:ascii="Calibri" w:hAnsi="Calibri" w:cs="Calibri"/>
-          <w:b/>
-          <w:i w:val="0"/>
+          <w:rFonts w:cs="Calibri"/>
+          <w:b/>
           <w:sz w:val="24"/>
           <w:szCs w:val="24"/>
         </w:rPr>
@@ -1392,20 +1243,17 @@
           <w:tab w:val="left" w:pos="6720"/>
         </w:tabs>
         <w:ind w:left="360"/>
-        <w:jc w:val="left"/>
-        <w:rPr>
-          <w:rFonts w:ascii="Courier New" w:hAnsi="Courier New" w:cs="Courier New"/>
-          <w:sz w:val="24"/>
-          <w:szCs w:val="24"/>
-          <w:rtl w:val="0"/>
+        <w:rPr>
+          <w:rFonts w:ascii="Courier New" w:hAnsi="Courier New" w:cs="Courier New"/>
+          <w:sz w:val="24"/>
+          <w:szCs w:val="24"/>
         </w:rPr>
       </w:pPr>
       <w:bookmarkStart w:id="27" w:name="0165_Sarah_Updates_Katie"/>
       <w:r>
         <w:rPr>
-          <w:rFonts w:ascii="Calibri" w:hAnsi="Calibri" w:cs="Calibri"/>
-          <w:b/>
-          <w:i w:val="0"/>
+          <w:rFonts w:cs="Calibri"/>
+          <w:b/>
           <w:color w:val="717171"/>
           <w:sz w:val="24"/>
           <w:szCs w:val="24"/>
@@ -1414,56 +1262,49 @@
       </w:r>
       <w:r>
         <w:rPr>
-          <w:rFonts w:ascii="Calibri" w:hAnsi="Calibri" w:cs="Calibri"/>
-          <w:b/>
-          <w:i w:val="0"/>
+          <w:rFonts w:cs="Calibri"/>
+          <w:b/>
           <w:sz w:val="24"/>
           <w:szCs w:val="24"/>
         </w:rPr>
         <w:t>0165 Sarah Updates Katie</w:t>
       </w:r>
     </w:p>
-    <w:p>
-      <w:pPr>
-        <w:tabs>
-          <w:tab w:val="left" w:pos="560"/>
-          <w:tab w:val="left" w:pos="1120"/>
-          <w:tab w:val="left" w:pos="1680"/>
-          <w:tab w:val="left" w:pos="2240"/>
-          <w:tab w:val="left" w:pos="2800"/>
-          <w:tab w:val="left" w:pos="3360"/>
-          <w:tab w:val="left" w:pos="3920"/>
-          <w:tab w:val="left" w:pos="4480"/>
-          <w:tab w:val="left" w:pos="5040"/>
-          <w:tab w:val="left" w:pos="5600"/>
-          <w:tab w:val="left" w:pos="6160"/>
-          <w:tab w:val="left" w:pos="6720"/>
-        </w:tabs>
-        <w:ind w:left="360"/>
-        <w:jc w:val="left"/>
-        <w:rPr>
-          <w:rFonts w:ascii="Calibri" w:hAnsi="Courier New" w:cs="Courier New"/>
-          <w:b/>
-          <w:i w:val="0"/>
-          <w:sz w:val="24"/>
-          <w:szCs w:val="24"/>
-          <w:rtl w:val="0"/>
-        </w:rPr>
-      </w:pPr>
-      <w:bookmarkEnd w:id="27"/>
+    <w:bookmarkEnd w:id="27"/>
+    <w:p>
+      <w:pPr>
+        <w:tabs>
+          <w:tab w:val="left" w:pos="560"/>
+          <w:tab w:val="left" w:pos="1120"/>
+          <w:tab w:val="left" w:pos="1680"/>
+          <w:tab w:val="left" w:pos="2240"/>
+          <w:tab w:val="left" w:pos="2800"/>
+          <w:tab w:val="left" w:pos="3360"/>
+          <w:tab w:val="left" w:pos="3920"/>
+          <w:tab w:val="left" w:pos="4480"/>
+          <w:tab w:val="left" w:pos="5040"/>
+          <w:tab w:val="left" w:pos="5600"/>
+          <w:tab w:val="left" w:pos="6160"/>
+          <w:tab w:val="left" w:pos="6720"/>
+        </w:tabs>
+        <w:ind w:left="360"/>
+        <w:rPr>
+          <w:rFonts w:hAnsi="Courier New" w:cs="Courier New"/>
+          <w:b/>
+          <w:sz w:val="24"/>
+          <w:szCs w:val="24"/>
+        </w:rPr>
+      </w:pPr>
     </w:p>
     <w:p>
       <w:pPr>
         <w:pStyle w:val="Heading1"/>
         <w:spacing w:before="0"/>
-        <w:outlineLvl w:val="9"/>
         <w:rPr>
           <w:rFonts w:ascii="Courier New" w:hAnsi="Courier New" w:cs="Courier New"/>
           <w:b w:val="0"/>
-          <w:i w:val="0"/>
-          <w:sz w:val="24"/>
-          <w:szCs w:val="24"/>
-          <w:rtl w:val="0"/>
+          <w:sz w:val="24"/>
+          <w:szCs w:val="24"/>
         </w:rPr>
       </w:pPr>
       <w:bookmarkStart w:id="28" w:name="Sarah_Meets_Evans_Friends"/>
@@ -1471,13 +1312,7 @@
         <w:rPr>
           <w:szCs w:val="24"/>
         </w:rPr>
-        <w:t xml:space="preserve">Chapter 6: </w:t>
-      </w:r>
-      <w:r>
-        <w:rPr>
-          <w:szCs w:val="24"/>
-        </w:rPr>
-        <w:t>Sarah Meets Evan's Friends</w:t>
+        <w:t>Chapter 6: Sarah Meets Evan's Friends</w:t>
       </w:r>
       <w:bookmarkEnd w:id="28"/>
     </w:p>
@@ -1498,20 +1333,17 @@
           <w:tab w:val="left" w:pos="6720"/>
         </w:tabs>
         <w:ind w:left="360"/>
-        <w:jc w:val="left"/>
-        <w:rPr>
-          <w:rFonts w:ascii="Courier New" w:hAnsi="Courier New" w:cs="Courier New"/>
-          <w:sz w:val="24"/>
-          <w:szCs w:val="24"/>
-          <w:rtl w:val="0"/>
+        <w:rPr>
+          <w:rFonts w:ascii="Courier New" w:hAnsi="Courier New" w:cs="Courier New"/>
+          <w:sz w:val="24"/>
+          <w:szCs w:val="24"/>
         </w:rPr>
       </w:pPr>
       <w:bookmarkStart w:id="29" w:name="Evan_Gives_Sarah_the_Vintage_D"/>
       <w:r>
         <w:rPr>
-          <w:rFonts w:ascii="Calibri" w:hAnsi="Calibri" w:cs="Calibri"/>
-          <w:b/>
-          <w:i w:val="0"/>
+          <w:rFonts w:cs="Calibri"/>
+          <w:b/>
           <w:color w:val="717171"/>
           <w:sz w:val="24"/>
           <w:szCs w:val="24"/>
@@ -1520,9 +1352,8 @@
       </w:r>
       <w:r>
         <w:rPr>
-          <w:rFonts w:ascii="Calibri" w:hAnsi="Calibri" w:cs="Calibri"/>
-          <w:b/>
-          <w:i w:val="0"/>
+          <w:rFonts w:cs="Calibri"/>
+          <w:b/>
           <w:sz w:val="24"/>
           <w:szCs w:val="24"/>
         </w:rPr>
@@ -1547,20 +1378,17 @@
           <w:tab w:val="left" w:pos="6720"/>
         </w:tabs>
         <w:ind w:left="360"/>
-        <w:jc w:val="left"/>
-        <w:rPr>
-          <w:rFonts w:ascii="Courier New" w:hAnsi="Courier New" w:cs="Courier New"/>
-          <w:sz w:val="24"/>
-          <w:szCs w:val="24"/>
-          <w:rtl w:val="0"/>
+        <w:rPr>
+          <w:rFonts w:ascii="Courier New" w:hAnsi="Courier New" w:cs="Courier New"/>
+          <w:sz w:val="24"/>
+          <w:szCs w:val="24"/>
         </w:rPr>
       </w:pPr>
       <w:bookmarkStart w:id="30" w:name="Patti_Learns_Evan_Has_a_New_Gi"/>
       <w:r>
         <w:rPr>
-          <w:rFonts w:ascii="Calibri" w:hAnsi="Calibri" w:cs="Calibri"/>
-          <w:b/>
-          <w:i w:val="0"/>
+          <w:rFonts w:cs="Calibri"/>
+          <w:b/>
           <w:color w:val="717171"/>
           <w:sz w:val="24"/>
           <w:szCs w:val="24"/>
@@ -1569,56 +1397,49 @@
       </w:r>
       <w:r>
         <w:rPr>
-          <w:rFonts w:ascii="Calibri" w:hAnsi="Calibri" w:cs="Calibri"/>
-          <w:b/>
-          <w:i w:val="0"/>
+          <w:rFonts w:cs="Calibri"/>
+          <w:b/>
           <w:sz w:val="24"/>
           <w:szCs w:val="24"/>
         </w:rPr>
         <w:t>Patti Learns Evan Has a New Girlfriend</w:t>
       </w:r>
     </w:p>
-    <w:p>
-      <w:pPr>
-        <w:tabs>
-          <w:tab w:val="left" w:pos="560"/>
-          <w:tab w:val="left" w:pos="1120"/>
-          <w:tab w:val="left" w:pos="1680"/>
-          <w:tab w:val="left" w:pos="2240"/>
-          <w:tab w:val="left" w:pos="2800"/>
-          <w:tab w:val="left" w:pos="3360"/>
-          <w:tab w:val="left" w:pos="3920"/>
-          <w:tab w:val="left" w:pos="4480"/>
-          <w:tab w:val="left" w:pos="5040"/>
-          <w:tab w:val="left" w:pos="5600"/>
-          <w:tab w:val="left" w:pos="6160"/>
-          <w:tab w:val="left" w:pos="6720"/>
-        </w:tabs>
-        <w:ind w:left="360"/>
-        <w:jc w:val="left"/>
-        <w:rPr>
-          <w:rFonts w:ascii="Calibri" w:hAnsi="Courier New" w:cs="Courier New"/>
-          <w:b/>
-          <w:i w:val="0"/>
-          <w:sz w:val="24"/>
-          <w:szCs w:val="24"/>
-          <w:rtl w:val="0"/>
-        </w:rPr>
-      </w:pPr>
-      <w:bookmarkEnd w:id="30"/>
+    <w:bookmarkEnd w:id="30"/>
+    <w:p>
+      <w:pPr>
+        <w:tabs>
+          <w:tab w:val="left" w:pos="560"/>
+          <w:tab w:val="left" w:pos="1120"/>
+          <w:tab w:val="left" w:pos="1680"/>
+          <w:tab w:val="left" w:pos="2240"/>
+          <w:tab w:val="left" w:pos="2800"/>
+          <w:tab w:val="left" w:pos="3360"/>
+          <w:tab w:val="left" w:pos="3920"/>
+          <w:tab w:val="left" w:pos="4480"/>
+          <w:tab w:val="left" w:pos="5040"/>
+          <w:tab w:val="left" w:pos="5600"/>
+          <w:tab w:val="left" w:pos="6160"/>
+          <w:tab w:val="left" w:pos="6720"/>
+        </w:tabs>
+        <w:ind w:left="360"/>
+        <w:rPr>
+          <w:rFonts w:hAnsi="Courier New" w:cs="Courier New"/>
+          <w:b/>
+          <w:sz w:val="24"/>
+          <w:szCs w:val="24"/>
+        </w:rPr>
+      </w:pPr>
     </w:p>
     <w:p>
       <w:pPr>
         <w:pStyle w:val="Heading1"/>
         <w:spacing w:before="0"/>
-        <w:outlineLvl w:val="9"/>
         <w:rPr>
           <w:rFonts w:ascii="Courier New" w:hAnsi="Courier New" w:cs="Courier New"/>
           <w:b w:val="0"/>
-          <w:i w:val="0"/>
-          <w:sz w:val="24"/>
-          <w:szCs w:val="24"/>
-          <w:rtl w:val="0"/>
+          <w:sz w:val="24"/>
+          <w:szCs w:val="24"/>
         </w:rPr>
       </w:pPr>
       <w:bookmarkStart w:id="31" w:name="The_Enforcers_Win"/>
@@ -1626,13 +1447,7 @@
         <w:rPr>
           <w:szCs w:val="24"/>
         </w:rPr>
-        <w:t xml:space="preserve">Chapter 7: </w:t>
-      </w:r>
-      <w:r>
-        <w:rPr>
-          <w:szCs w:val="24"/>
-        </w:rPr>
-        <w:t>The Enforcers Win!</w:t>
+        <w:t>Chapter 7: The Enforcers Win!</w:t>
       </w:r>
       <w:bookmarkEnd w:id="31"/>
     </w:p>
@@ -1653,20 +1468,17 @@
           <w:tab w:val="left" w:pos="6720"/>
         </w:tabs>
         <w:ind w:left="360"/>
-        <w:jc w:val="left"/>
-        <w:rPr>
-          <w:rFonts w:ascii="Courier New" w:hAnsi="Courier New" w:cs="Courier New"/>
-          <w:sz w:val="24"/>
-          <w:szCs w:val="24"/>
-          <w:rtl w:val="0"/>
+        <w:rPr>
+          <w:rFonts w:ascii="Courier New" w:hAnsi="Courier New" w:cs="Courier New"/>
+          <w:sz w:val="24"/>
+          <w:szCs w:val="24"/>
         </w:rPr>
       </w:pPr>
       <w:bookmarkStart w:id="32" w:name="The_Drive_to_the_PostGame_Part"/>
       <w:r>
         <w:rPr>
-          <w:rFonts w:ascii="Calibri" w:hAnsi="Calibri" w:cs="Calibri"/>
-          <w:b/>
-          <w:i w:val="0"/>
+          <w:rFonts w:cs="Calibri"/>
+          <w:b/>
           <w:color w:val="717171"/>
           <w:sz w:val="24"/>
           <w:szCs w:val="24"/>
@@ -1675,9 +1487,8 @@
       </w:r>
       <w:r>
         <w:rPr>
-          <w:rFonts w:ascii="Calibri" w:hAnsi="Calibri" w:cs="Calibri"/>
-          <w:b/>
-          <w:i w:val="0"/>
+          <w:rFonts w:cs="Calibri"/>
+          <w:b/>
           <w:sz w:val="24"/>
           <w:szCs w:val="24"/>
         </w:rPr>
@@ -1702,78 +1513,69 @@
           <w:tab w:val="left" w:pos="6720"/>
         </w:tabs>
         <w:ind w:left="360"/>
-        <w:jc w:val="left"/>
-        <w:rPr>
-          <w:rFonts w:ascii="Courier New" w:hAnsi="Courier New" w:cs="Courier New"/>
-          <w:sz w:val="24"/>
-          <w:szCs w:val="24"/>
-          <w:rtl w:val="0"/>
+        <w:rPr>
+          <w:rFonts w:ascii="Courier New" w:hAnsi="Courier New" w:cs="Courier New"/>
+          <w:sz w:val="24"/>
+          <w:szCs w:val="24"/>
         </w:rPr>
       </w:pPr>
       <w:bookmarkStart w:id="33" w:name="The_PostGame_Party"/>
       <w:r>
         <w:rPr>
-          <w:rFonts w:ascii="Calibri" w:hAnsi="Calibri" w:cs="Calibri"/>
-          <w:b/>
-          <w:i w:val="0"/>
-          <w:color w:val="717171"/>
-          <w:sz w:val="24"/>
-          <w:szCs w:val="24"/>
-        </w:rPr>
+          <w:rFonts w:cs="Calibri"/>
+          <w:b/>
+          <w:color w:val="717171"/>
+          <w:sz w:val="24"/>
+          <w:szCs w:val="24"/>
+        </w:rPr>
+        <w:lastRenderedPageBreak/>
         <w:t xml:space="preserve">Scene #27: </w:t>
       </w:r>
       <w:r>
         <w:rPr>
-          <w:rFonts w:ascii="Calibri" w:hAnsi="Calibri" w:cs="Calibri"/>
-          <w:b/>
-          <w:i w:val="0"/>
+          <w:rFonts w:cs="Calibri"/>
+          <w:b/>
           <w:sz w:val="24"/>
           <w:szCs w:val="24"/>
         </w:rPr>
         <w:t>The Post-Game Party</w:t>
       </w:r>
     </w:p>
-    <w:p>
-      <w:pPr>
-        <w:tabs>
-          <w:tab w:val="left" w:pos="560"/>
-          <w:tab w:val="left" w:pos="1120"/>
-          <w:tab w:val="left" w:pos="1680"/>
-          <w:tab w:val="left" w:pos="2240"/>
-          <w:tab w:val="left" w:pos="2800"/>
-          <w:tab w:val="left" w:pos="3360"/>
-          <w:tab w:val="left" w:pos="3920"/>
-          <w:tab w:val="left" w:pos="4480"/>
-          <w:tab w:val="left" w:pos="5040"/>
-          <w:tab w:val="left" w:pos="5600"/>
-          <w:tab w:val="left" w:pos="6160"/>
-          <w:tab w:val="left" w:pos="6720"/>
-        </w:tabs>
-        <w:ind w:left="360"/>
-        <w:jc w:val="left"/>
-        <w:rPr>
-          <w:rFonts w:ascii="Calibri" w:hAnsi="Courier New" w:cs="Courier New"/>
-          <w:b/>
-          <w:i w:val="0"/>
-          <w:sz w:val="24"/>
-          <w:szCs w:val="24"/>
-          <w:rtl w:val="0"/>
-        </w:rPr>
-      </w:pPr>
-      <w:bookmarkEnd w:id="33"/>
+    <w:bookmarkEnd w:id="33"/>
+    <w:p>
+      <w:pPr>
+        <w:tabs>
+          <w:tab w:val="left" w:pos="560"/>
+          <w:tab w:val="left" w:pos="1120"/>
+          <w:tab w:val="left" w:pos="1680"/>
+          <w:tab w:val="left" w:pos="2240"/>
+          <w:tab w:val="left" w:pos="2800"/>
+          <w:tab w:val="left" w:pos="3360"/>
+          <w:tab w:val="left" w:pos="3920"/>
+          <w:tab w:val="left" w:pos="4480"/>
+          <w:tab w:val="left" w:pos="5040"/>
+          <w:tab w:val="left" w:pos="5600"/>
+          <w:tab w:val="left" w:pos="6160"/>
+          <w:tab w:val="left" w:pos="6720"/>
+        </w:tabs>
+        <w:ind w:left="360"/>
+        <w:rPr>
+          <w:rFonts w:hAnsi="Courier New" w:cs="Courier New"/>
+          <w:b/>
+          <w:sz w:val="24"/>
+          <w:szCs w:val="24"/>
+        </w:rPr>
+      </w:pPr>
     </w:p>
     <w:p>
       <w:pPr>
         <w:pStyle w:val="Heading1"/>
         <w:spacing w:before="0"/>
-        <w:outlineLvl w:val="9"/>
         <w:rPr>
           <w:rFonts w:ascii="Courier New" w:hAnsi="Courier New" w:cs="Courier New"/>
           <w:b w:val="0"/>
-          <w:i w:val="0"/>
-          <w:sz w:val="24"/>
-          <w:szCs w:val="24"/>
-          <w:rtl w:val="0"/>
+          <w:sz w:val="24"/>
+          <w:szCs w:val="24"/>
         </w:rPr>
       </w:pPr>
       <w:bookmarkStart w:id="34" w:name="Date_Night_at_Sarahs_Apartment"/>
@@ -1781,13 +1583,7 @@
         <w:rPr>
           <w:szCs w:val="24"/>
         </w:rPr>
-        <w:t xml:space="preserve">Chapter 8: </w:t>
-      </w:r>
-      <w:r>
-        <w:rPr>
-          <w:szCs w:val="24"/>
-        </w:rPr>
-        <w:t>Date Night at Sarah's Apartment</w:t>
+        <w:t>Chapter 8: Date Night at Sarah's Apartment</w:t>
       </w:r>
       <w:bookmarkEnd w:id="34"/>
     </w:p>
@@ -1808,20 +1604,17 @@
           <w:tab w:val="left" w:pos="6720"/>
         </w:tabs>
         <w:ind w:left="360"/>
-        <w:jc w:val="left"/>
-        <w:rPr>
-          <w:rFonts w:ascii="Courier New" w:hAnsi="Courier New" w:cs="Courier New"/>
-          <w:sz w:val="24"/>
-          <w:szCs w:val="24"/>
-          <w:rtl w:val="0"/>
+        <w:rPr>
+          <w:rFonts w:ascii="Courier New" w:hAnsi="Courier New" w:cs="Courier New"/>
+          <w:sz w:val="24"/>
+          <w:szCs w:val="24"/>
         </w:rPr>
       </w:pPr>
       <w:bookmarkStart w:id="35" w:name="Sarah_Prepares_Her_Apartment_f"/>
       <w:r>
         <w:rPr>
-          <w:rFonts w:ascii="Calibri" w:hAnsi="Calibri" w:cs="Calibri"/>
-          <w:b/>
-          <w:i w:val="0"/>
+          <w:rFonts w:cs="Calibri"/>
+          <w:b/>
           <w:color w:val="717171"/>
           <w:sz w:val="24"/>
           <w:szCs w:val="24"/>
@@ -1830,9 +1623,8 @@
       </w:r>
       <w:r>
         <w:rPr>
-          <w:rFonts w:ascii="Calibri" w:hAnsi="Calibri" w:cs="Calibri"/>
-          <w:b/>
-          <w:i w:val="0"/>
+          <w:rFonts w:cs="Calibri"/>
+          <w:b/>
           <w:sz w:val="24"/>
           <w:szCs w:val="24"/>
         </w:rPr>
@@ -1857,20 +1649,17 @@
           <w:tab w:val="left" w:pos="6720"/>
         </w:tabs>
         <w:ind w:left="360"/>
-        <w:jc w:val="left"/>
-        <w:rPr>
-          <w:rFonts w:ascii="Courier New" w:hAnsi="Courier New" w:cs="Courier New"/>
-          <w:sz w:val="24"/>
-          <w:szCs w:val="24"/>
-          <w:rtl w:val="0"/>
+        <w:rPr>
+          <w:rFonts w:ascii="Courier New" w:hAnsi="Courier New" w:cs="Courier New"/>
+          <w:sz w:val="24"/>
+          <w:szCs w:val="24"/>
         </w:rPr>
       </w:pPr>
       <w:bookmarkStart w:id="36" w:name="Study_Session_First"/>
       <w:r>
         <w:rPr>
-          <w:rFonts w:ascii="Calibri" w:hAnsi="Calibri" w:cs="Calibri"/>
-          <w:b/>
-          <w:i w:val="0"/>
+          <w:rFonts w:cs="Calibri"/>
+          <w:b/>
           <w:color w:val="717171"/>
           <w:sz w:val="24"/>
           <w:szCs w:val="24"/>
@@ -1879,9 +1668,8 @@
       </w:r>
       <w:r>
         <w:rPr>
-          <w:rFonts w:ascii="Calibri" w:hAnsi="Calibri" w:cs="Calibri"/>
-          <w:b/>
-          <w:i w:val="0"/>
+          <w:rFonts w:cs="Calibri"/>
+          <w:b/>
           <w:sz w:val="24"/>
           <w:szCs w:val="24"/>
         </w:rPr>
@@ -1906,20 +1694,17 @@
           <w:tab w:val="left" w:pos="6720"/>
         </w:tabs>
         <w:ind w:left="360"/>
-        <w:jc w:val="left"/>
-        <w:rPr>
-          <w:rFonts w:ascii="Courier New" w:hAnsi="Courier New" w:cs="Courier New"/>
-          <w:sz w:val="24"/>
-          <w:szCs w:val="24"/>
-          <w:rtl w:val="0"/>
+        <w:rPr>
+          <w:rFonts w:ascii="Courier New" w:hAnsi="Courier New" w:cs="Courier New"/>
+          <w:sz w:val="24"/>
+          <w:szCs w:val="24"/>
         </w:rPr>
       </w:pPr>
       <w:bookmarkStart w:id="37" w:name="Evan_Slows_his_Roll"/>
       <w:r>
         <w:rPr>
-          <w:rFonts w:ascii="Calibri" w:hAnsi="Calibri" w:cs="Calibri"/>
-          <w:b/>
-          <w:i w:val="0"/>
+          <w:rFonts w:cs="Calibri"/>
+          <w:b/>
           <w:color w:val="717171"/>
           <w:sz w:val="24"/>
           <w:szCs w:val="24"/>
@@ -1928,56 +1713,49 @@
       </w:r>
       <w:r>
         <w:rPr>
-          <w:rFonts w:ascii="Calibri" w:hAnsi="Calibri" w:cs="Calibri"/>
-          <w:b/>
-          <w:i w:val="0"/>
+          <w:rFonts w:cs="Calibri"/>
+          <w:b/>
           <w:sz w:val="24"/>
           <w:szCs w:val="24"/>
         </w:rPr>
         <w:t>Evan Slows his Roll</w:t>
       </w:r>
     </w:p>
-    <w:p>
-      <w:pPr>
-        <w:tabs>
-          <w:tab w:val="left" w:pos="560"/>
-          <w:tab w:val="left" w:pos="1120"/>
-          <w:tab w:val="left" w:pos="1680"/>
-          <w:tab w:val="left" w:pos="2240"/>
-          <w:tab w:val="left" w:pos="2800"/>
-          <w:tab w:val="left" w:pos="3360"/>
-          <w:tab w:val="left" w:pos="3920"/>
-          <w:tab w:val="left" w:pos="4480"/>
-          <w:tab w:val="left" w:pos="5040"/>
-          <w:tab w:val="left" w:pos="5600"/>
-          <w:tab w:val="left" w:pos="6160"/>
-          <w:tab w:val="left" w:pos="6720"/>
-        </w:tabs>
-        <w:ind w:left="360"/>
-        <w:jc w:val="left"/>
-        <w:rPr>
-          <w:rFonts w:ascii="Calibri" w:hAnsi="Courier New" w:cs="Courier New"/>
-          <w:b/>
-          <w:i w:val="0"/>
-          <w:sz w:val="24"/>
-          <w:szCs w:val="24"/>
-          <w:rtl w:val="0"/>
-        </w:rPr>
-      </w:pPr>
-      <w:bookmarkEnd w:id="37"/>
+    <w:bookmarkEnd w:id="37"/>
+    <w:p>
+      <w:pPr>
+        <w:tabs>
+          <w:tab w:val="left" w:pos="560"/>
+          <w:tab w:val="left" w:pos="1120"/>
+          <w:tab w:val="left" w:pos="1680"/>
+          <w:tab w:val="left" w:pos="2240"/>
+          <w:tab w:val="left" w:pos="2800"/>
+          <w:tab w:val="left" w:pos="3360"/>
+          <w:tab w:val="left" w:pos="3920"/>
+          <w:tab w:val="left" w:pos="4480"/>
+          <w:tab w:val="left" w:pos="5040"/>
+          <w:tab w:val="left" w:pos="5600"/>
+          <w:tab w:val="left" w:pos="6160"/>
+          <w:tab w:val="left" w:pos="6720"/>
+        </w:tabs>
+        <w:ind w:left="360"/>
+        <w:rPr>
+          <w:rFonts w:hAnsi="Courier New" w:cs="Courier New"/>
+          <w:b/>
+          <w:sz w:val="24"/>
+          <w:szCs w:val="24"/>
+        </w:rPr>
+      </w:pPr>
     </w:p>
     <w:p>
       <w:pPr>
         <w:pStyle w:val="Heading1"/>
         <w:spacing w:before="0"/>
-        <w:outlineLvl w:val="9"/>
         <w:rPr>
           <w:rFonts w:ascii="Courier New" w:hAnsi="Courier New" w:cs="Courier New"/>
           <w:b w:val="0"/>
-          <w:i w:val="0"/>
-          <w:sz w:val="24"/>
-          <w:szCs w:val="24"/>
-          <w:rtl w:val="0"/>
+          <w:sz w:val="24"/>
+          <w:szCs w:val="24"/>
         </w:rPr>
       </w:pPr>
       <w:bookmarkStart w:id="38" w:name="Pattis_Dilemma"/>
@@ -1985,13 +1763,7 @@
         <w:rPr>
           <w:szCs w:val="24"/>
         </w:rPr>
-        <w:t xml:space="preserve">Chapter 9: </w:t>
-      </w:r>
-      <w:r>
-        <w:rPr>
-          <w:szCs w:val="24"/>
-        </w:rPr>
-        <w:t>Patti's Dilemma</w:t>
+        <w:t>Chapter 9: Patti's Dilemma</w:t>
       </w:r>
       <w:bookmarkEnd w:id="38"/>
     </w:p>
@@ -2012,20 +1784,17 @@
           <w:tab w:val="left" w:pos="6720"/>
         </w:tabs>
         <w:ind w:left="360"/>
-        <w:jc w:val="left"/>
-        <w:rPr>
-          <w:rFonts w:ascii="Courier New" w:hAnsi="Courier New" w:cs="Courier New"/>
-          <w:sz w:val="24"/>
-          <w:szCs w:val="24"/>
-          <w:rtl w:val="0"/>
+        <w:rPr>
+          <w:rFonts w:ascii="Courier New" w:hAnsi="Courier New" w:cs="Courier New"/>
+          <w:sz w:val="24"/>
+          <w:szCs w:val="24"/>
         </w:rPr>
       </w:pPr>
       <w:bookmarkStart w:id="39" w:name="Patti_Helps_Evan_Get_Ready"/>
       <w:r>
         <w:rPr>
-          <w:rFonts w:ascii="Calibri" w:hAnsi="Calibri" w:cs="Calibri"/>
-          <w:b/>
-          <w:i w:val="0"/>
+          <w:rFonts w:cs="Calibri"/>
+          <w:b/>
           <w:color w:val="717171"/>
           <w:sz w:val="24"/>
           <w:szCs w:val="24"/>
@@ -2034,9 +1803,8 @@
       </w:r>
       <w:r>
         <w:rPr>
-          <w:rFonts w:ascii="Calibri" w:hAnsi="Calibri" w:cs="Calibri"/>
-          <w:b/>
-          <w:i w:val="0"/>
+          <w:rFonts w:cs="Calibri"/>
+          <w:b/>
           <w:sz w:val="24"/>
           <w:szCs w:val="24"/>
         </w:rPr>
@@ -2061,20 +1829,17 @@
           <w:tab w:val="left" w:pos="6720"/>
         </w:tabs>
         <w:ind w:left="360"/>
-        <w:jc w:val="left"/>
-        <w:rPr>
-          <w:rFonts w:ascii="Courier New" w:hAnsi="Courier New" w:cs="Courier New"/>
-          <w:sz w:val="24"/>
-          <w:szCs w:val="24"/>
-          <w:rtl w:val="0"/>
+        <w:rPr>
+          <w:rFonts w:ascii="Courier New" w:hAnsi="Courier New" w:cs="Courier New"/>
+          <w:sz w:val="24"/>
+          <w:szCs w:val="24"/>
         </w:rPr>
       </w:pPr>
       <w:bookmarkStart w:id="40" w:name="Patti_Seeks_Advice_from_Guido"/>
       <w:r>
         <w:rPr>
-          <w:rFonts w:ascii="Calibri" w:hAnsi="Calibri" w:cs="Calibri"/>
-          <w:b/>
-          <w:i w:val="0"/>
+          <w:rFonts w:cs="Calibri"/>
+          <w:b/>
           <w:color w:val="717171"/>
           <w:sz w:val="24"/>
           <w:szCs w:val="24"/>
@@ -2083,56 +1848,49 @@
       </w:r>
       <w:r>
         <w:rPr>
-          <w:rFonts w:ascii="Calibri" w:hAnsi="Calibri" w:cs="Calibri"/>
-          <w:b/>
-          <w:i w:val="0"/>
+          <w:rFonts w:cs="Calibri"/>
+          <w:b/>
           <w:sz w:val="24"/>
           <w:szCs w:val="24"/>
         </w:rPr>
         <w:t>Patti Seeks Advice from Guido</w:t>
       </w:r>
     </w:p>
-    <w:p>
-      <w:pPr>
-        <w:tabs>
-          <w:tab w:val="left" w:pos="560"/>
-          <w:tab w:val="left" w:pos="1120"/>
-          <w:tab w:val="left" w:pos="1680"/>
-          <w:tab w:val="left" w:pos="2240"/>
-          <w:tab w:val="left" w:pos="2800"/>
-          <w:tab w:val="left" w:pos="3360"/>
-          <w:tab w:val="left" w:pos="3920"/>
-          <w:tab w:val="left" w:pos="4480"/>
-          <w:tab w:val="left" w:pos="5040"/>
-          <w:tab w:val="left" w:pos="5600"/>
-          <w:tab w:val="left" w:pos="6160"/>
-          <w:tab w:val="left" w:pos="6720"/>
-        </w:tabs>
-        <w:ind w:left="360"/>
-        <w:jc w:val="left"/>
-        <w:rPr>
-          <w:rFonts w:ascii="Calibri" w:hAnsi="Courier New" w:cs="Courier New"/>
-          <w:b/>
-          <w:i w:val="0"/>
-          <w:sz w:val="24"/>
-          <w:szCs w:val="24"/>
-          <w:rtl w:val="0"/>
-        </w:rPr>
-      </w:pPr>
-      <w:bookmarkEnd w:id="40"/>
+    <w:bookmarkEnd w:id="40"/>
+    <w:p>
+      <w:pPr>
+        <w:tabs>
+          <w:tab w:val="left" w:pos="560"/>
+          <w:tab w:val="left" w:pos="1120"/>
+          <w:tab w:val="left" w:pos="1680"/>
+          <w:tab w:val="left" w:pos="2240"/>
+          <w:tab w:val="left" w:pos="2800"/>
+          <w:tab w:val="left" w:pos="3360"/>
+          <w:tab w:val="left" w:pos="3920"/>
+          <w:tab w:val="left" w:pos="4480"/>
+          <w:tab w:val="left" w:pos="5040"/>
+          <w:tab w:val="left" w:pos="5600"/>
+          <w:tab w:val="left" w:pos="6160"/>
+          <w:tab w:val="left" w:pos="6720"/>
+        </w:tabs>
+        <w:ind w:left="360"/>
+        <w:rPr>
+          <w:rFonts w:hAnsi="Courier New" w:cs="Courier New"/>
+          <w:b/>
+          <w:sz w:val="24"/>
+          <w:szCs w:val="24"/>
+        </w:rPr>
+      </w:pPr>
     </w:p>
     <w:p>
       <w:pPr>
         <w:pStyle w:val="Heading1"/>
         <w:spacing w:before="0"/>
-        <w:outlineLvl w:val="9"/>
         <w:rPr>
           <w:rFonts w:ascii="Courier New" w:hAnsi="Courier New" w:cs="Courier New"/>
           <w:b w:val="0"/>
-          <w:i w:val="0"/>
-          <w:sz w:val="24"/>
-          <w:szCs w:val="24"/>
-          <w:rtl w:val="0"/>
+          <w:sz w:val="24"/>
+          <w:szCs w:val="24"/>
         </w:rPr>
       </w:pPr>
       <w:bookmarkStart w:id="41" w:name="Sarahs_Fundraiser"/>
@@ -2140,13 +1898,7 @@
         <w:rPr>
           <w:szCs w:val="24"/>
         </w:rPr>
-        <w:t xml:space="preserve">Chapter 10: </w:t>
-      </w:r>
-      <w:r>
-        <w:rPr>
-          <w:szCs w:val="24"/>
-        </w:rPr>
-        <w:t>Sarah's Fundraiser</w:t>
+        <w:t>Chapter 10: Sarah's Fundraiser</w:t>
       </w:r>
       <w:bookmarkEnd w:id="41"/>
     </w:p>
@@ -2167,20 +1919,17 @@
           <w:tab w:val="left" w:pos="6720"/>
         </w:tabs>
         <w:ind w:left="360"/>
-        <w:jc w:val="left"/>
-        <w:rPr>
-          <w:rFonts w:ascii="Courier New" w:hAnsi="Courier New" w:cs="Courier New"/>
-          <w:sz w:val="24"/>
-          <w:szCs w:val="24"/>
-          <w:rtl w:val="0"/>
+        <w:rPr>
+          <w:rFonts w:ascii="Courier New" w:hAnsi="Courier New" w:cs="Courier New"/>
+          <w:sz w:val="24"/>
+          <w:szCs w:val="24"/>
         </w:rPr>
       </w:pPr>
       <w:bookmarkStart w:id="42" w:name="Sarah_Impresses"/>
       <w:r>
         <w:rPr>
-          <w:rFonts w:ascii="Calibri" w:hAnsi="Calibri" w:cs="Calibri"/>
-          <w:b/>
-          <w:i w:val="0"/>
+          <w:rFonts w:cs="Calibri"/>
+          <w:b/>
           <w:color w:val="717171"/>
           <w:sz w:val="24"/>
           <w:szCs w:val="24"/>
@@ -2189,9 +1938,8 @@
       </w:r>
       <w:r>
         <w:rPr>
-          <w:rFonts w:ascii="Calibri" w:hAnsi="Calibri" w:cs="Calibri"/>
-          <w:b/>
-          <w:i w:val="0"/>
+          <w:rFonts w:cs="Calibri"/>
+          <w:b/>
           <w:sz w:val="24"/>
           <w:szCs w:val="24"/>
         </w:rPr>
@@ -2216,20 +1964,17 @@
           <w:tab w:val="left" w:pos="6720"/>
         </w:tabs>
         <w:ind w:left="360"/>
-        <w:jc w:val="left"/>
-        <w:rPr>
-          <w:rFonts w:ascii="Courier New" w:hAnsi="Courier New" w:cs="Courier New"/>
-          <w:sz w:val="24"/>
-          <w:szCs w:val="24"/>
-          <w:rtl w:val="0"/>
+        <w:rPr>
+          <w:rFonts w:ascii="Courier New" w:hAnsi="Courier New" w:cs="Courier New"/>
+          <w:sz w:val="24"/>
+          <w:szCs w:val="24"/>
         </w:rPr>
       </w:pPr>
       <w:bookmarkStart w:id="43" w:name="Sarah_Preps_Evan"/>
       <w:r>
         <w:rPr>
-          <w:rFonts w:ascii="Calibri" w:hAnsi="Calibri" w:cs="Calibri"/>
-          <w:b/>
-          <w:i w:val="0"/>
+          <w:rFonts w:cs="Calibri"/>
+          <w:b/>
           <w:color w:val="717171"/>
           <w:sz w:val="24"/>
           <w:szCs w:val="24"/>
@@ -2238,9 +1983,8 @@
       </w:r>
       <w:r>
         <w:rPr>
-          <w:rFonts w:ascii="Calibri" w:hAnsi="Calibri" w:cs="Calibri"/>
-          <w:b/>
-          <w:i w:val="0"/>
+          <w:rFonts w:cs="Calibri"/>
+          <w:b/>
           <w:sz w:val="24"/>
           <w:szCs w:val="24"/>
         </w:rPr>
@@ -2265,20 +2009,17 @@
           <w:tab w:val="left" w:pos="6720"/>
         </w:tabs>
         <w:ind w:left="360"/>
-        <w:jc w:val="left"/>
-        <w:rPr>
-          <w:rFonts w:ascii="Courier New" w:hAnsi="Courier New" w:cs="Courier New"/>
-          <w:sz w:val="24"/>
-          <w:szCs w:val="24"/>
-          <w:rtl w:val="0"/>
+        <w:rPr>
+          <w:rFonts w:ascii="Courier New" w:hAnsi="Courier New" w:cs="Courier New"/>
+          <w:sz w:val="24"/>
+          <w:szCs w:val="24"/>
         </w:rPr>
       </w:pPr>
       <w:bookmarkStart w:id="44" w:name="Evan_Meets_Morgan_Freeman"/>
       <w:r>
         <w:rPr>
-          <w:rFonts w:ascii="Calibri" w:hAnsi="Calibri" w:cs="Calibri"/>
-          <w:b/>
-          <w:i w:val="0"/>
+          <w:rFonts w:cs="Calibri"/>
+          <w:b/>
           <w:color w:val="717171"/>
           <w:sz w:val="24"/>
           <w:szCs w:val="24"/>
@@ -2287,9 +2028,8 @@
       </w:r>
       <w:r>
         <w:rPr>
-          <w:rFonts w:ascii="Calibri" w:hAnsi="Calibri" w:cs="Calibri"/>
-          <w:b/>
-          <w:i w:val="0"/>
+          <w:rFonts w:cs="Calibri"/>
+          <w:b/>
           <w:sz w:val="24"/>
           <w:szCs w:val="24"/>
         </w:rPr>
@@ -2314,20 +2054,17 @@
           <w:tab w:val="left" w:pos="6720"/>
         </w:tabs>
         <w:ind w:left="360"/>
-        <w:jc w:val="left"/>
-        <w:rPr>
-          <w:rFonts w:ascii="Courier New" w:hAnsi="Courier New" w:cs="Courier New"/>
-          <w:sz w:val="24"/>
-          <w:szCs w:val="24"/>
-          <w:rtl w:val="0"/>
+        <w:rPr>
+          <w:rFonts w:ascii="Courier New" w:hAnsi="Courier New" w:cs="Courier New"/>
+          <w:sz w:val="24"/>
+          <w:szCs w:val="24"/>
         </w:rPr>
       </w:pPr>
       <w:bookmarkStart w:id="45" w:name="Evan_Impresses"/>
       <w:r>
         <w:rPr>
-          <w:rFonts w:ascii="Calibri" w:hAnsi="Calibri" w:cs="Calibri"/>
-          <w:b/>
-          <w:i w:val="0"/>
+          <w:rFonts w:cs="Calibri"/>
+          <w:b/>
           <w:color w:val="717171"/>
           <w:sz w:val="24"/>
           <w:szCs w:val="24"/>
@@ -2336,9 +2073,8 @@
       </w:r>
       <w:r>
         <w:rPr>
-          <w:rFonts w:ascii="Calibri" w:hAnsi="Calibri" w:cs="Calibri"/>
-          <w:b/>
-          <w:i w:val="0"/>
+          <w:rFonts w:cs="Calibri"/>
+          <w:b/>
           <w:sz w:val="24"/>
           <w:szCs w:val="24"/>
         </w:rPr>
@@ -2363,20 +2099,17 @@
           <w:tab w:val="left" w:pos="6720"/>
         </w:tabs>
         <w:ind w:left="360"/>
-        <w:jc w:val="left"/>
-        <w:rPr>
-          <w:rFonts w:ascii="Courier New" w:hAnsi="Courier New" w:cs="Courier New"/>
-          <w:sz w:val="24"/>
-          <w:szCs w:val="24"/>
-          <w:rtl w:val="0"/>
+        <w:rPr>
+          <w:rFonts w:ascii="Courier New" w:hAnsi="Courier New" w:cs="Courier New"/>
+          <w:sz w:val="24"/>
+          <w:szCs w:val="24"/>
         </w:rPr>
       </w:pPr>
       <w:bookmarkStart w:id="46" w:name="Evan_Professes_His_Love"/>
       <w:r>
         <w:rPr>
-          <w:rFonts w:ascii="Calibri" w:hAnsi="Calibri" w:cs="Calibri"/>
-          <w:b/>
-          <w:i w:val="0"/>
+          <w:rFonts w:cs="Calibri"/>
+          <w:b/>
           <w:color w:val="717171"/>
           <w:sz w:val="24"/>
           <w:szCs w:val="24"/>
@@ -2385,56 +2118,49 @@
       </w:r>
       <w:r>
         <w:rPr>
-          <w:rFonts w:ascii="Calibri" w:hAnsi="Calibri" w:cs="Calibri"/>
-          <w:b/>
-          <w:i w:val="0"/>
+          <w:rFonts w:cs="Calibri"/>
+          <w:b/>
           <w:sz w:val="24"/>
           <w:szCs w:val="24"/>
         </w:rPr>
         <w:t>Evan Professes His Love</w:t>
       </w:r>
     </w:p>
-    <w:p>
-      <w:pPr>
-        <w:tabs>
-          <w:tab w:val="left" w:pos="560"/>
-          <w:tab w:val="left" w:pos="1120"/>
-          <w:tab w:val="left" w:pos="1680"/>
-          <w:tab w:val="left" w:pos="2240"/>
-          <w:tab w:val="left" w:pos="2800"/>
-          <w:tab w:val="left" w:pos="3360"/>
-          <w:tab w:val="left" w:pos="3920"/>
-          <w:tab w:val="left" w:pos="4480"/>
-          <w:tab w:val="left" w:pos="5040"/>
-          <w:tab w:val="left" w:pos="5600"/>
-          <w:tab w:val="left" w:pos="6160"/>
-          <w:tab w:val="left" w:pos="6720"/>
-        </w:tabs>
-        <w:ind w:left="360"/>
-        <w:jc w:val="left"/>
-        <w:rPr>
-          <w:rFonts w:ascii="Calibri" w:hAnsi="Courier New" w:cs="Courier New"/>
-          <w:b/>
-          <w:i w:val="0"/>
-          <w:sz w:val="24"/>
-          <w:szCs w:val="24"/>
-          <w:rtl w:val="0"/>
-        </w:rPr>
-      </w:pPr>
-      <w:bookmarkEnd w:id="46"/>
+    <w:bookmarkEnd w:id="46"/>
+    <w:p>
+      <w:pPr>
+        <w:tabs>
+          <w:tab w:val="left" w:pos="560"/>
+          <w:tab w:val="left" w:pos="1120"/>
+          <w:tab w:val="left" w:pos="1680"/>
+          <w:tab w:val="left" w:pos="2240"/>
+          <w:tab w:val="left" w:pos="2800"/>
+          <w:tab w:val="left" w:pos="3360"/>
+          <w:tab w:val="left" w:pos="3920"/>
+          <w:tab w:val="left" w:pos="4480"/>
+          <w:tab w:val="left" w:pos="5040"/>
+          <w:tab w:val="left" w:pos="5600"/>
+          <w:tab w:val="left" w:pos="6160"/>
+          <w:tab w:val="left" w:pos="6720"/>
+        </w:tabs>
+        <w:ind w:left="360"/>
+        <w:rPr>
+          <w:rFonts w:hAnsi="Courier New" w:cs="Courier New"/>
+          <w:b/>
+          <w:sz w:val="24"/>
+          <w:szCs w:val="24"/>
+        </w:rPr>
+      </w:pPr>
     </w:p>
     <w:p>
       <w:pPr>
         <w:pStyle w:val="Heading1"/>
         <w:spacing w:before="0"/>
-        <w:outlineLvl w:val="9"/>
         <w:rPr>
           <w:rFonts w:ascii="Courier New" w:hAnsi="Courier New" w:cs="Courier New"/>
           <w:b w:val="0"/>
-          <w:i w:val="0"/>
-          <w:sz w:val="24"/>
-          <w:szCs w:val="24"/>
-          <w:rtl w:val="0"/>
+          <w:sz w:val="24"/>
+          <w:szCs w:val="24"/>
         </w:rPr>
       </w:pPr>
       <w:bookmarkStart w:id="47" w:name="Sarah_and_Evan_Consummate_Thei"/>
@@ -2442,13 +2168,7 @@
         <w:rPr>
           <w:szCs w:val="24"/>
         </w:rPr>
-        <w:t xml:space="preserve">Chapter 11: </w:t>
-      </w:r>
-      <w:r>
-        <w:rPr>
-          <w:szCs w:val="24"/>
-        </w:rPr>
-        <w:t>Sarah and Evan Consummate Their Relationship</w:t>
+        <w:t>Chapter 11: Sarah and Evan Consummate Their Relationship</w:t>
       </w:r>
       <w:bookmarkEnd w:id="47"/>
     </w:p>
@@ -2469,20 +2189,17 @@
           <w:tab w:val="left" w:pos="6720"/>
         </w:tabs>
         <w:ind w:left="360"/>
-        <w:jc w:val="left"/>
-        <w:rPr>
-          <w:rFonts w:ascii="Courier New" w:hAnsi="Courier New" w:cs="Courier New"/>
-          <w:sz w:val="24"/>
-          <w:szCs w:val="24"/>
-          <w:rtl w:val="0"/>
+        <w:rPr>
+          <w:rFonts w:ascii="Courier New" w:hAnsi="Courier New" w:cs="Courier New"/>
+          <w:sz w:val="24"/>
+          <w:szCs w:val="24"/>
         </w:rPr>
       </w:pPr>
       <w:bookmarkStart w:id="48" w:name="Sarah_Relaxes_in_the_Tub"/>
       <w:r>
         <w:rPr>
-          <w:rFonts w:ascii="Calibri" w:hAnsi="Calibri" w:cs="Calibri"/>
-          <w:b/>
-          <w:i w:val="0"/>
+          <w:rFonts w:cs="Calibri"/>
+          <w:b/>
           <w:color w:val="717171"/>
           <w:sz w:val="24"/>
           <w:szCs w:val="24"/>
@@ -2491,9 +2208,8 @@
       </w:r>
       <w:r>
         <w:rPr>
-          <w:rFonts w:ascii="Calibri" w:hAnsi="Calibri" w:cs="Calibri"/>
-          <w:b/>
-          <w:i w:val="0"/>
+          <w:rFonts w:cs="Calibri"/>
+          <w:b/>
           <w:sz w:val="24"/>
           <w:szCs w:val="24"/>
         </w:rPr>
@@ -2518,20 +2234,17 @@
           <w:tab w:val="left" w:pos="6720"/>
         </w:tabs>
         <w:ind w:left="360"/>
-        <w:jc w:val="left"/>
-        <w:rPr>
-          <w:rFonts w:ascii="Courier New" w:hAnsi="Courier New" w:cs="Courier New"/>
-          <w:sz w:val="24"/>
-          <w:szCs w:val="24"/>
-          <w:rtl w:val="0"/>
+        <w:rPr>
+          <w:rFonts w:ascii="Courier New" w:hAnsi="Courier New" w:cs="Courier New"/>
+          <w:sz w:val="24"/>
+          <w:szCs w:val="24"/>
         </w:rPr>
       </w:pPr>
       <w:bookmarkStart w:id="49" w:name="Evans_First_Luxury_Hotel_Room"/>
       <w:r>
         <w:rPr>
-          <w:rFonts w:ascii="Calibri" w:hAnsi="Calibri" w:cs="Calibri"/>
-          <w:b/>
-          <w:i w:val="0"/>
+          <w:rFonts w:cs="Calibri"/>
+          <w:b/>
           <w:color w:val="717171"/>
           <w:sz w:val="24"/>
           <w:szCs w:val="24"/>
@@ -2540,9 +2253,8 @@
       </w:r>
       <w:r>
         <w:rPr>
-          <w:rFonts w:ascii="Calibri" w:hAnsi="Calibri" w:cs="Calibri"/>
-          <w:b/>
-          <w:i w:val="0"/>
+          <w:rFonts w:cs="Calibri"/>
+          <w:b/>
           <w:sz w:val="24"/>
           <w:szCs w:val="24"/>
         </w:rPr>
@@ -2567,20 +2279,17 @@
           <w:tab w:val="left" w:pos="6720"/>
         </w:tabs>
         <w:ind w:left="360"/>
-        <w:jc w:val="left"/>
-        <w:rPr>
-          <w:rFonts w:ascii="Courier New" w:hAnsi="Courier New" w:cs="Courier New"/>
-          <w:sz w:val="24"/>
-          <w:szCs w:val="24"/>
-          <w:rtl w:val="0"/>
+        <w:rPr>
+          <w:rFonts w:ascii="Courier New" w:hAnsi="Courier New" w:cs="Courier New"/>
+          <w:sz w:val="24"/>
+          <w:szCs w:val="24"/>
         </w:rPr>
       </w:pPr>
       <w:bookmarkStart w:id="50" w:name="Sarah_and_Evan_Make_Love"/>
       <w:r>
         <w:rPr>
-          <w:rFonts w:ascii="Calibri" w:hAnsi="Calibri" w:cs="Calibri"/>
-          <w:b/>
-          <w:i w:val="0"/>
+          <w:rFonts w:cs="Calibri"/>
+          <w:b/>
           <w:color w:val="717171"/>
           <w:sz w:val="24"/>
           <w:szCs w:val="24"/>
@@ -2589,56 +2298,49 @@
       </w:r>
       <w:r>
         <w:rPr>
-          <w:rFonts w:ascii="Calibri" w:hAnsi="Calibri" w:cs="Calibri"/>
-          <w:b/>
-          <w:i w:val="0"/>
+          <w:rFonts w:cs="Calibri"/>
+          <w:b/>
           <w:sz w:val="24"/>
           <w:szCs w:val="24"/>
         </w:rPr>
         <w:t>Sarah and Evan Make Love</w:t>
       </w:r>
     </w:p>
-    <w:p>
-      <w:pPr>
-        <w:tabs>
-          <w:tab w:val="left" w:pos="560"/>
-          <w:tab w:val="left" w:pos="1120"/>
-          <w:tab w:val="left" w:pos="1680"/>
-          <w:tab w:val="left" w:pos="2240"/>
-          <w:tab w:val="left" w:pos="2800"/>
-          <w:tab w:val="left" w:pos="3360"/>
-          <w:tab w:val="left" w:pos="3920"/>
-          <w:tab w:val="left" w:pos="4480"/>
-          <w:tab w:val="left" w:pos="5040"/>
-          <w:tab w:val="left" w:pos="5600"/>
-          <w:tab w:val="left" w:pos="6160"/>
-          <w:tab w:val="left" w:pos="6720"/>
-        </w:tabs>
-        <w:ind w:left="360"/>
-        <w:jc w:val="left"/>
-        <w:rPr>
-          <w:rFonts w:ascii="Calibri" w:hAnsi="Courier New" w:cs="Courier New"/>
-          <w:b/>
-          <w:i w:val="0"/>
-          <w:sz w:val="24"/>
-          <w:szCs w:val="24"/>
-          <w:rtl w:val="0"/>
-        </w:rPr>
-      </w:pPr>
-      <w:bookmarkEnd w:id="50"/>
+    <w:bookmarkEnd w:id="50"/>
+    <w:p>
+      <w:pPr>
+        <w:tabs>
+          <w:tab w:val="left" w:pos="560"/>
+          <w:tab w:val="left" w:pos="1120"/>
+          <w:tab w:val="left" w:pos="1680"/>
+          <w:tab w:val="left" w:pos="2240"/>
+          <w:tab w:val="left" w:pos="2800"/>
+          <w:tab w:val="left" w:pos="3360"/>
+          <w:tab w:val="left" w:pos="3920"/>
+          <w:tab w:val="left" w:pos="4480"/>
+          <w:tab w:val="left" w:pos="5040"/>
+          <w:tab w:val="left" w:pos="5600"/>
+          <w:tab w:val="left" w:pos="6160"/>
+          <w:tab w:val="left" w:pos="6720"/>
+        </w:tabs>
+        <w:ind w:left="360"/>
+        <w:rPr>
+          <w:rFonts w:hAnsi="Courier New" w:cs="Courier New"/>
+          <w:b/>
+          <w:sz w:val="24"/>
+          <w:szCs w:val="24"/>
+        </w:rPr>
+      </w:pPr>
     </w:p>
     <w:p>
       <w:pPr>
         <w:pStyle w:val="Heading1"/>
         <w:spacing w:before="0"/>
-        <w:outlineLvl w:val="9"/>
         <w:rPr>
           <w:rFonts w:ascii="Courier New" w:hAnsi="Courier New" w:cs="Courier New"/>
           <w:b w:val="0"/>
-          <w:i w:val="0"/>
-          <w:sz w:val="24"/>
-          <w:szCs w:val="24"/>
-          <w:rtl w:val="0"/>
+          <w:sz w:val="24"/>
+          <w:szCs w:val="24"/>
         </w:rPr>
       </w:pPr>
       <w:bookmarkStart w:id="51" w:name="Chapter_Evan_Volunteers_for_th"/>
@@ -2646,13 +2348,7 @@
         <w:rPr>
           <w:szCs w:val="24"/>
         </w:rPr>
-        <w:t xml:space="preserve">Chapter 12: </w:t>
-      </w:r>
-      <w:r>
-        <w:rPr>
-          <w:szCs w:val="24"/>
-        </w:rPr>
-        <w:t>Chapter - Evan Volunteers for the Weekend</w:t>
+        <w:t>Chapter 12: Evan Volunteers for the Weekend</w:t>
       </w:r>
       <w:bookmarkEnd w:id="51"/>
     </w:p>
@@ -2673,20 +2369,17 @@
           <w:tab w:val="left" w:pos="6720"/>
         </w:tabs>
         <w:ind w:left="360"/>
-        <w:jc w:val="left"/>
-        <w:rPr>
-          <w:rFonts w:ascii="Courier New" w:hAnsi="Courier New" w:cs="Courier New"/>
-          <w:sz w:val="24"/>
-          <w:szCs w:val="24"/>
-          <w:rtl w:val="0"/>
+        <w:rPr>
+          <w:rFonts w:ascii="Courier New" w:hAnsi="Courier New" w:cs="Courier New"/>
+          <w:sz w:val="24"/>
+          <w:szCs w:val="24"/>
         </w:rPr>
       </w:pPr>
       <w:bookmarkStart w:id="52" w:name="Evan_and_A_Few_Friends_Volunte"/>
       <w:r>
         <w:rPr>
-          <w:rFonts w:ascii="Calibri" w:hAnsi="Calibri" w:cs="Calibri"/>
-          <w:b/>
-          <w:i w:val="0"/>
+          <w:rFonts w:cs="Calibri"/>
+          <w:b/>
           <w:color w:val="717171"/>
           <w:sz w:val="24"/>
           <w:szCs w:val="24"/>
@@ -2695,9 +2388,8 @@
       </w:r>
       <w:r>
         <w:rPr>
-          <w:rFonts w:ascii="Calibri" w:hAnsi="Calibri" w:cs="Calibri"/>
-          <w:b/>
-          <w:i w:val="0"/>
+          <w:rFonts w:cs="Calibri"/>
+          <w:b/>
           <w:sz w:val="24"/>
           <w:szCs w:val="24"/>
         </w:rPr>
@@ -2722,20 +2414,17 @@
           <w:tab w:val="left" w:pos="6720"/>
         </w:tabs>
         <w:ind w:left="360"/>
-        <w:jc w:val="left"/>
-        <w:rPr>
-          <w:rFonts w:ascii="Courier New" w:hAnsi="Courier New" w:cs="Courier New"/>
-          <w:sz w:val="24"/>
-          <w:szCs w:val="24"/>
-          <w:rtl w:val="0"/>
+        <w:rPr>
+          <w:rFonts w:ascii="Courier New" w:hAnsi="Courier New" w:cs="Courier New"/>
+          <w:sz w:val="24"/>
+          <w:szCs w:val="24"/>
         </w:rPr>
       </w:pPr>
       <w:bookmarkStart w:id="53" w:name="Katie_Discovers_Sarahs_Secret"/>
       <w:r>
         <w:rPr>
-          <w:rFonts w:ascii="Calibri" w:hAnsi="Calibri" w:cs="Calibri"/>
-          <w:b/>
-          <w:i w:val="0"/>
+          <w:rFonts w:cs="Calibri"/>
+          <w:b/>
           <w:color w:val="717171"/>
           <w:sz w:val="24"/>
           <w:szCs w:val="24"/>
@@ -2744,9 +2433,8 @@
       </w:r>
       <w:r>
         <w:rPr>
-          <w:rFonts w:ascii="Calibri" w:hAnsi="Calibri" w:cs="Calibri"/>
-          <w:b/>
-          <w:i w:val="0"/>
+          <w:rFonts w:cs="Calibri"/>
+          <w:b/>
           <w:sz w:val="24"/>
           <w:szCs w:val="24"/>
         </w:rPr>
@@ -2771,20 +2459,17 @@
           <w:tab w:val="left" w:pos="6720"/>
         </w:tabs>
         <w:ind w:left="360"/>
-        <w:jc w:val="left"/>
-        <w:rPr>
-          <w:rFonts w:ascii="Courier New" w:hAnsi="Courier New" w:cs="Courier New"/>
-          <w:sz w:val="24"/>
-          <w:szCs w:val="24"/>
-          <w:rtl w:val="0"/>
+        <w:rPr>
+          <w:rFonts w:ascii="Courier New" w:hAnsi="Courier New" w:cs="Courier New"/>
+          <w:sz w:val="24"/>
+          <w:szCs w:val="24"/>
         </w:rPr>
       </w:pPr>
       <w:bookmarkStart w:id="54" w:name="Evan_Embraces_Volunteer_Work"/>
       <w:r>
         <w:rPr>
-          <w:rFonts w:ascii="Calibri" w:hAnsi="Calibri" w:cs="Calibri"/>
-          <w:b/>
-          <w:i w:val="0"/>
+          <w:rFonts w:cs="Calibri"/>
+          <w:b/>
           <w:color w:val="717171"/>
           <w:sz w:val="24"/>
           <w:szCs w:val="24"/>
@@ -2793,9 +2478,8 @@
       </w:r>
       <w:r>
         <w:rPr>
-          <w:rFonts w:ascii="Calibri" w:hAnsi="Calibri" w:cs="Calibri"/>
-          <w:b/>
-          <w:i w:val="0"/>
+          <w:rFonts w:cs="Calibri"/>
+          <w:b/>
           <w:sz w:val="24"/>
           <w:szCs w:val="24"/>
         </w:rPr>
@@ -2820,20 +2504,17 @@
           <w:tab w:val="left" w:pos="6720"/>
         </w:tabs>
         <w:ind w:left="360"/>
-        <w:jc w:val="left"/>
-        <w:rPr>
-          <w:rFonts w:ascii="Courier New" w:hAnsi="Courier New" w:cs="Courier New"/>
-          <w:sz w:val="24"/>
-          <w:szCs w:val="24"/>
-          <w:rtl w:val="0"/>
+        <w:rPr>
+          <w:rFonts w:ascii="Courier New" w:hAnsi="Courier New" w:cs="Courier New"/>
+          <w:sz w:val="24"/>
+          <w:szCs w:val="24"/>
         </w:rPr>
       </w:pPr>
       <w:bookmarkStart w:id="55" w:name="Patti_Confronts_Evan_about_Sar"/>
       <w:r>
         <w:rPr>
-          <w:rFonts w:ascii="Calibri" w:hAnsi="Calibri" w:cs="Calibri"/>
-          <w:b/>
-          <w:i w:val="0"/>
+          <w:rFonts w:cs="Calibri"/>
+          <w:b/>
           <w:color w:val="717171"/>
           <w:sz w:val="24"/>
           <w:szCs w:val="24"/>
@@ -2842,56 +2523,49 @@
       </w:r>
       <w:r>
         <w:rPr>
-          <w:rFonts w:ascii="Calibri" w:hAnsi="Calibri" w:cs="Calibri"/>
-          <w:b/>
-          <w:i w:val="0"/>
+          <w:rFonts w:cs="Calibri"/>
+          <w:b/>
           <w:sz w:val="24"/>
           <w:szCs w:val="24"/>
         </w:rPr>
         <w:t>Patti Confronts Evan about Sarah</w:t>
       </w:r>
     </w:p>
-    <w:p>
-      <w:pPr>
-        <w:tabs>
-          <w:tab w:val="left" w:pos="560"/>
-          <w:tab w:val="left" w:pos="1120"/>
-          <w:tab w:val="left" w:pos="1680"/>
-          <w:tab w:val="left" w:pos="2240"/>
-          <w:tab w:val="left" w:pos="2800"/>
-          <w:tab w:val="left" w:pos="3360"/>
-          <w:tab w:val="left" w:pos="3920"/>
-          <w:tab w:val="left" w:pos="4480"/>
-          <w:tab w:val="left" w:pos="5040"/>
-          <w:tab w:val="left" w:pos="5600"/>
-          <w:tab w:val="left" w:pos="6160"/>
-          <w:tab w:val="left" w:pos="6720"/>
-        </w:tabs>
-        <w:ind w:left="360"/>
-        <w:jc w:val="left"/>
-        <w:rPr>
-          <w:rFonts w:ascii="Calibri" w:hAnsi="Courier New" w:cs="Courier New"/>
-          <w:b/>
-          <w:i w:val="0"/>
-          <w:sz w:val="24"/>
-          <w:szCs w:val="24"/>
-          <w:rtl w:val="0"/>
-        </w:rPr>
-      </w:pPr>
-      <w:bookmarkEnd w:id="55"/>
+    <w:bookmarkEnd w:id="55"/>
+    <w:p>
+      <w:pPr>
+        <w:tabs>
+          <w:tab w:val="left" w:pos="560"/>
+          <w:tab w:val="left" w:pos="1120"/>
+          <w:tab w:val="left" w:pos="1680"/>
+          <w:tab w:val="left" w:pos="2240"/>
+          <w:tab w:val="left" w:pos="2800"/>
+          <w:tab w:val="left" w:pos="3360"/>
+          <w:tab w:val="left" w:pos="3920"/>
+          <w:tab w:val="left" w:pos="4480"/>
+          <w:tab w:val="left" w:pos="5040"/>
+          <w:tab w:val="left" w:pos="5600"/>
+          <w:tab w:val="left" w:pos="6160"/>
+          <w:tab w:val="left" w:pos="6720"/>
+        </w:tabs>
+        <w:ind w:left="360"/>
+        <w:rPr>
+          <w:rFonts w:hAnsi="Courier New" w:cs="Courier New"/>
+          <w:b/>
+          <w:sz w:val="24"/>
+          <w:szCs w:val="24"/>
+        </w:rPr>
+      </w:pPr>
     </w:p>
     <w:p>
       <w:pPr>
         <w:pStyle w:val="Heading1"/>
         <w:spacing w:before="0"/>
-        <w:outlineLvl w:val="9"/>
         <w:rPr>
           <w:rFonts w:ascii="Courier New" w:hAnsi="Courier New" w:cs="Courier New"/>
           <w:b w:val="0"/>
-          <w:i w:val="0"/>
-          <w:sz w:val="24"/>
-          <w:szCs w:val="24"/>
-          <w:rtl w:val="0"/>
+          <w:sz w:val="24"/>
+          <w:szCs w:val="24"/>
         </w:rPr>
       </w:pPr>
       <w:bookmarkStart w:id="56" w:name="Christmas_at_Lizs"/>
@@ -2899,13 +2573,7 @@
         <w:rPr>
           <w:szCs w:val="24"/>
         </w:rPr>
-        <w:t xml:space="preserve">Chapter 13: </w:t>
-      </w:r>
-      <w:r>
-        <w:rPr>
-          <w:szCs w:val="24"/>
-        </w:rPr>
-        <w:t>Christmas at Liz's</w:t>
+        <w:t>Chapter 13: Christmas at Liz's</w:t>
       </w:r>
       <w:bookmarkEnd w:id="56"/>
     </w:p>
@@ -2926,20 +2594,17 @@
           <w:tab w:val="left" w:pos="6720"/>
         </w:tabs>
         <w:ind w:left="360"/>
-        <w:jc w:val="left"/>
-        <w:rPr>
-          <w:rFonts w:ascii="Courier New" w:hAnsi="Courier New" w:cs="Courier New"/>
-          <w:sz w:val="24"/>
-          <w:szCs w:val="24"/>
-          <w:rtl w:val="0"/>
+        <w:rPr>
+          <w:rFonts w:ascii="Courier New" w:hAnsi="Courier New" w:cs="Courier New"/>
+          <w:sz w:val="24"/>
+          <w:szCs w:val="24"/>
         </w:rPr>
       </w:pPr>
       <w:bookmarkStart w:id="57" w:name="Liz_Meets_Sarah_for_the_First_"/>
       <w:r>
         <w:rPr>
-          <w:rFonts w:ascii="Calibri" w:hAnsi="Calibri" w:cs="Calibri"/>
-          <w:b/>
-          <w:i w:val="0"/>
+          <w:rFonts w:cs="Calibri"/>
+          <w:b/>
           <w:color w:val="717171"/>
           <w:sz w:val="24"/>
           <w:szCs w:val="24"/>
@@ -2948,9 +2613,8 @@
       </w:r>
       <w:r>
         <w:rPr>
-          <w:rFonts w:ascii="Calibri" w:hAnsi="Calibri" w:cs="Calibri"/>
-          <w:b/>
-          <w:i w:val="0"/>
+          <w:rFonts w:cs="Calibri"/>
+          <w:b/>
           <w:sz w:val="24"/>
           <w:szCs w:val="24"/>
         </w:rPr>
@@ -2975,20 +2639,17 @@
           <w:tab w:val="left" w:pos="6720"/>
         </w:tabs>
         <w:ind w:left="360"/>
-        <w:jc w:val="left"/>
-        <w:rPr>
-          <w:rFonts w:ascii="Courier New" w:hAnsi="Courier New" w:cs="Courier New"/>
-          <w:sz w:val="24"/>
-          <w:szCs w:val="24"/>
-          <w:rtl w:val="0"/>
+        <w:rPr>
+          <w:rFonts w:ascii="Courier New" w:hAnsi="Courier New" w:cs="Courier New"/>
+          <w:sz w:val="24"/>
+          <w:szCs w:val="24"/>
         </w:rPr>
       </w:pPr>
       <w:bookmarkStart w:id="58" w:name="Liz_Receives_Two_special_Chris"/>
       <w:r>
         <w:rPr>
-          <w:rFonts w:ascii="Calibri" w:hAnsi="Calibri" w:cs="Calibri"/>
-          <w:b/>
-          <w:i w:val="0"/>
+          <w:rFonts w:cs="Calibri"/>
+          <w:b/>
           <w:color w:val="717171"/>
           <w:sz w:val="24"/>
           <w:szCs w:val="24"/>
@@ -2997,9 +2658,8 @@
       </w:r>
       <w:r>
         <w:rPr>
-          <w:rFonts w:ascii="Calibri" w:hAnsi="Calibri" w:cs="Calibri"/>
-          <w:b/>
-          <w:i w:val="0"/>
+          <w:rFonts w:cs="Calibri"/>
+          <w:b/>
           <w:sz w:val="24"/>
           <w:szCs w:val="24"/>
         </w:rPr>
@@ -3024,20 +2684,17 @@
           <w:tab w:val="left" w:pos="6720"/>
         </w:tabs>
         <w:ind w:left="360"/>
-        <w:jc w:val="left"/>
-        <w:rPr>
-          <w:rFonts w:ascii="Courier New" w:hAnsi="Courier New" w:cs="Courier New"/>
-          <w:sz w:val="24"/>
-          <w:szCs w:val="24"/>
-          <w:rtl w:val="0"/>
+        <w:rPr>
+          <w:rFonts w:ascii="Courier New" w:hAnsi="Courier New" w:cs="Courier New"/>
+          <w:sz w:val="24"/>
+          <w:szCs w:val="24"/>
         </w:rPr>
       </w:pPr>
       <w:bookmarkStart w:id="59" w:name="Joe_and_Liz_Eloped"/>
       <w:r>
         <w:rPr>
-          <w:rFonts w:ascii="Calibri" w:hAnsi="Calibri" w:cs="Calibri"/>
-          <w:b/>
-          <w:i w:val="0"/>
+          <w:rFonts w:cs="Calibri"/>
+          <w:b/>
           <w:color w:val="717171"/>
           <w:sz w:val="24"/>
           <w:szCs w:val="24"/>
@@ -3046,56 +2703,49 @@
       </w:r>
       <w:r>
         <w:rPr>
-          <w:rFonts w:ascii="Calibri" w:hAnsi="Calibri" w:cs="Calibri"/>
-          <w:b/>
-          <w:i w:val="0"/>
+          <w:rFonts w:cs="Calibri"/>
+          <w:b/>
           <w:sz w:val="24"/>
           <w:szCs w:val="24"/>
         </w:rPr>
         <w:t>Joe and Liz Eloped</w:t>
       </w:r>
     </w:p>
-    <w:p>
-      <w:pPr>
-        <w:tabs>
-          <w:tab w:val="left" w:pos="560"/>
-          <w:tab w:val="left" w:pos="1120"/>
-          <w:tab w:val="left" w:pos="1680"/>
-          <w:tab w:val="left" w:pos="2240"/>
-          <w:tab w:val="left" w:pos="2800"/>
-          <w:tab w:val="left" w:pos="3360"/>
-          <w:tab w:val="left" w:pos="3920"/>
-          <w:tab w:val="left" w:pos="4480"/>
-          <w:tab w:val="left" w:pos="5040"/>
-          <w:tab w:val="left" w:pos="5600"/>
-          <w:tab w:val="left" w:pos="6160"/>
-          <w:tab w:val="left" w:pos="6720"/>
-        </w:tabs>
-        <w:ind w:left="360"/>
-        <w:jc w:val="left"/>
-        <w:rPr>
-          <w:rFonts w:ascii="Calibri" w:hAnsi="Courier New" w:cs="Courier New"/>
-          <w:b/>
-          <w:i w:val="0"/>
-          <w:sz w:val="24"/>
-          <w:szCs w:val="24"/>
-          <w:rtl w:val="0"/>
-        </w:rPr>
-      </w:pPr>
-      <w:bookmarkEnd w:id="59"/>
+    <w:bookmarkEnd w:id="59"/>
+    <w:p>
+      <w:pPr>
+        <w:tabs>
+          <w:tab w:val="left" w:pos="560"/>
+          <w:tab w:val="left" w:pos="1120"/>
+          <w:tab w:val="left" w:pos="1680"/>
+          <w:tab w:val="left" w:pos="2240"/>
+          <w:tab w:val="left" w:pos="2800"/>
+          <w:tab w:val="left" w:pos="3360"/>
+          <w:tab w:val="left" w:pos="3920"/>
+          <w:tab w:val="left" w:pos="4480"/>
+          <w:tab w:val="left" w:pos="5040"/>
+          <w:tab w:val="left" w:pos="5600"/>
+          <w:tab w:val="left" w:pos="6160"/>
+          <w:tab w:val="left" w:pos="6720"/>
+        </w:tabs>
+        <w:ind w:left="360"/>
+        <w:rPr>
+          <w:rFonts w:hAnsi="Courier New" w:cs="Courier New"/>
+          <w:b/>
+          <w:sz w:val="24"/>
+          <w:szCs w:val="24"/>
+        </w:rPr>
+      </w:pPr>
     </w:p>
     <w:p>
       <w:pPr>
         <w:pStyle w:val="Heading1"/>
         <w:spacing w:before="0"/>
-        <w:outlineLvl w:val="9"/>
         <w:rPr>
           <w:rFonts w:ascii="Courier New" w:hAnsi="Courier New" w:cs="Courier New"/>
           <w:b w:val="0"/>
-          <w:i w:val="0"/>
-          <w:sz w:val="24"/>
-          <w:szCs w:val="24"/>
-          <w:rtl w:val="0"/>
+          <w:sz w:val="24"/>
+          <w:szCs w:val="24"/>
         </w:rPr>
       </w:pPr>
       <w:bookmarkStart w:id="60" w:name="Sarah_Promise_Ring_Concerns"/>
@@ -3103,13 +2753,7 @@
         <w:rPr>
           <w:szCs w:val="24"/>
         </w:rPr>
-        <w:t xml:space="preserve">Chapter 14: </w:t>
-      </w:r>
-      <w:r>
-        <w:rPr>
-          <w:szCs w:val="24"/>
-        </w:rPr>
-        <w:t>Sarah Promise Ring Concerns</w:t>
+        <w:t>Chapter 14: Sarah Promise Ring Concerns</w:t>
       </w:r>
       <w:bookmarkEnd w:id="60"/>
     </w:p>
@@ -3130,20 +2774,17 @@
           <w:tab w:val="left" w:pos="6720"/>
         </w:tabs>
         <w:ind w:left="360"/>
-        <w:jc w:val="left"/>
-        <w:rPr>
-          <w:rFonts w:ascii="Courier New" w:hAnsi="Courier New" w:cs="Courier New"/>
-          <w:sz w:val="24"/>
-          <w:szCs w:val="24"/>
-          <w:rtl w:val="0"/>
+        <w:rPr>
+          <w:rFonts w:ascii="Courier New" w:hAnsi="Courier New" w:cs="Courier New"/>
+          <w:sz w:val="24"/>
+          <w:szCs w:val="24"/>
         </w:rPr>
       </w:pPr>
       <w:bookmarkStart w:id="61" w:name="Evan_Gives_Sarah_a_Promise_Rin"/>
       <w:r>
         <w:rPr>
-          <w:rFonts w:ascii="Calibri" w:hAnsi="Calibri" w:cs="Calibri"/>
-          <w:b/>
-          <w:i w:val="0"/>
+          <w:rFonts w:cs="Calibri"/>
+          <w:b/>
           <w:color w:val="717171"/>
           <w:sz w:val="24"/>
           <w:szCs w:val="24"/>
@@ -3152,9 +2793,8 @@
       </w:r>
       <w:r>
         <w:rPr>
-          <w:rFonts w:ascii="Calibri" w:hAnsi="Calibri" w:cs="Calibri"/>
-          <w:b/>
-          <w:i w:val="0"/>
+          <w:rFonts w:cs="Calibri"/>
+          <w:b/>
           <w:sz w:val="24"/>
           <w:szCs w:val="24"/>
         </w:rPr>
@@ -3179,20 +2819,17 @@
           <w:tab w:val="left" w:pos="6720"/>
         </w:tabs>
         <w:ind w:left="360"/>
-        <w:jc w:val="left"/>
-        <w:rPr>
-          <w:rFonts w:ascii="Courier New" w:hAnsi="Courier New" w:cs="Courier New"/>
-          <w:sz w:val="24"/>
-          <w:szCs w:val="24"/>
-          <w:rtl w:val="0"/>
+        <w:rPr>
+          <w:rFonts w:ascii="Courier New" w:hAnsi="Courier New" w:cs="Courier New"/>
+          <w:sz w:val="24"/>
+          <w:szCs w:val="24"/>
         </w:rPr>
       </w:pPr>
       <w:bookmarkStart w:id="62" w:name="Sarah_Misleads_Her_Parents"/>
       <w:r>
         <w:rPr>
-          <w:rFonts w:ascii="Calibri" w:hAnsi="Calibri" w:cs="Calibri"/>
-          <w:b/>
-          <w:i w:val="0"/>
+          <w:rFonts w:cs="Calibri"/>
+          <w:b/>
           <w:color w:val="717171"/>
           <w:sz w:val="24"/>
           <w:szCs w:val="24"/>
@@ -3201,9 +2838,8 @@
       </w:r>
       <w:r>
         <w:rPr>
-          <w:rFonts w:ascii="Calibri" w:hAnsi="Calibri" w:cs="Calibri"/>
-          <w:b/>
-          <w:i w:val="0"/>
+          <w:rFonts w:cs="Calibri"/>
+          <w:b/>
           <w:sz w:val="24"/>
           <w:szCs w:val="24"/>
         </w:rPr>
@@ -3228,20 +2864,17 @@
           <w:tab w:val="left" w:pos="6720"/>
         </w:tabs>
         <w:ind w:left="360"/>
-        <w:jc w:val="left"/>
-        <w:rPr>
-          <w:rFonts w:ascii="Courier New" w:hAnsi="Courier New" w:cs="Courier New"/>
-          <w:sz w:val="24"/>
-          <w:szCs w:val="24"/>
-          <w:rtl w:val="0"/>
+        <w:rPr>
+          <w:rFonts w:ascii="Courier New" w:hAnsi="Courier New" w:cs="Courier New"/>
+          <w:sz w:val="24"/>
+          <w:szCs w:val="24"/>
         </w:rPr>
       </w:pPr>
       <w:bookmarkStart w:id="63" w:name="Sarah_Shares_Her_Concerns_abou"/>
       <w:r>
         <w:rPr>
-          <w:rFonts w:ascii="Calibri" w:hAnsi="Calibri" w:cs="Calibri"/>
-          <w:b/>
-          <w:i w:val="0"/>
+          <w:rFonts w:cs="Calibri"/>
+          <w:b/>
           <w:color w:val="717171"/>
           <w:sz w:val="24"/>
           <w:szCs w:val="24"/>
@@ -3250,56 +2883,49 @@
       </w:r>
       <w:r>
         <w:rPr>
-          <w:rFonts w:ascii="Calibri" w:hAnsi="Calibri" w:cs="Calibri"/>
-          <w:b/>
-          <w:i w:val="0"/>
+          <w:rFonts w:cs="Calibri"/>
+          <w:b/>
           <w:sz w:val="24"/>
           <w:szCs w:val="24"/>
         </w:rPr>
         <w:t>Sarah Shares Her Concerns about the Future</w:t>
       </w:r>
     </w:p>
-    <w:p>
-      <w:pPr>
-        <w:tabs>
-          <w:tab w:val="left" w:pos="560"/>
-          <w:tab w:val="left" w:pos="1120"/>
-          <w:tab w:val="left" w:pos="1680"/>
-          <w:tab w:val="left" w:pos="2240"/>
-          <w:tab w:val="left" w:pos="2800"/>
-          <w:tab w:val="left" w:pos="3360"/>
-          <w:tab w:val="left" w:pos="3920"/>
-          <w:tab w:val="left" w:pos="4480"/>
-          <w:tab w:val="left" w:pos="5040"/>
-          <w:tab w:val="left" w:pos="5600"/>
-          <w:tab w:val="left" w:pos="6160"/>
-          <w:tab w:val="left" w:pos="6720"/>
-        </w:tabs>
-        <w:ind w:left="360"/>
-        <w:jc w:val="left"/>
-        <w:rPr>
-          <w:rFonts w:ascii="Calibri" w:hAnsi="Courier New" w:cs="Courier New"/>
-          <w:b/>
-          <w:i w:val="0"/>
-          <w:sz w:val="24"/>
-          <w:szCs w:val="24"/>
-          <w:rtl w:val="0"/>
-        </w:rPr>
-      </w:pPr>
-      <w:bookmarkEnd w:id="63"/>
+    <w:bookmarkEnd w:id="63"/>
+    <w:p>
+      <w:pPr>
+        <w:tabs>
+          <w:tab w:val="left" w:pos="560"/>
+          <w:tab w:val="left" w:pos="1120"/>
+          <w:tab w:val="left" w:pos="1680"/>
+          <w:tab w:val="left" w:pos="2240"/>
+          <w:tab w:val="left" w:pos="2800"/>
+          <w:tab w:val="left" w:pos="3360"/>
+          <w:tab w:val="left" w:pos="3920"/>
+          <w:tab w:val="left" w:pos="4480"/>
+          <w:tab w:val="left" w:pos="5040"/>
+          <w:tab w:val="left" w:pos="5600"/>
+          <w:tab w:val="left" w:pos="6160"/>
+          <w:tab w:val="left" w:pos="6720"/>
+        </w:tabs>
+        <w:ind w:left="360"/>
+        <w:rPr>
+          <w:rFonts w:hAnsi="Courier New" w:cs="Courier New"/>
+          <w:b/>
+          <w:sz w:val="24"/>
+          <w:szCs w:val="24"/>
+        </w:rPr>
+      </w:pPr>
     </w:p>
     <w:p>
       <w:pPr>
         <w:pStyle w:val="Heading1"/>
         <w:spacing w:before="0"/>
-        <w:outlineLvl w:val="9"/>
         <w:rPr>
           <w:rFonts w:ascii="Courier New" w:hAnsi="Courier New" w:cs="Courier New"/>
           <w:b w:val="0"/>
-          <w:i w:val="0"/>
-          <w:sz w:val="24"/>
-          <w:szCs w:val="24"/>
-          <w:rtl w:val="0"/>
+          <w:sz w:val="24"/>
+          <w:szCs w:val="24"/>
         </w:rPr>
       </w:pPr>
       <w:bookmarkStart w:id="64" w:name="Graduation_A_Night_Full_of_Sur"/>
@@ -3307,13 +2933,8 @@
         <w:rPr>
           <w:szCs w:val="24"/>
         </w:rPr>
-        <w:t xml:space="preserve">Chapter 15: </w:t>
-      </w:r>
-      <w:r>
-        <w:rPr>
-          <w:szCs w:val="24"/>
-        </w:rPr>
-        <w:t>Graduation: A Night Full of Surprises</w:t>
+        <w:lastRenderedPageBreak/>
+        <w:t>Chapter 15: Graduation: A Night Full of Surprises</w:t>
       </w:r>
       <w:bookmarkEnd w:id="64"/>
     </w:p>
@@ -3334,20 +2955,17 @@
           <w:tab w:val="left" w:pos="6720"/>
         </w:tabs>
         <w:ind w:left="360"/>
-        <w:jc w:val="left"/>
-        <w:rPr>
-          <w:rFonts w:ascii="Courier New" w:hAnsi="Courier New" w:cs="Courier New"/>
-          <w:sz w:val="24"/>
-          <w:szCs w:val="24"/>
-          <w:rtl w:val="0"/>
+        <w:rPr>
+          <w:rFonts w:ascii="Courier New" w:hAnsi="Courier New" w:cs="Courier New"/>
+          <w:sz w:val="24"/>
+          <w:szCs w:val="24"/>
         </w:rPr>
       </w:pPr>
       <w:bookmarkStart w:id="65" w:name="Graduation_Party_Setup"/>
       <w:r>
         <w:rPr>
-          <w:rFonts w:ascii="Calibri" w:hAnsi="Calibri" w:cs="Calibri"/>
-          <w:b/>
-          <w:i w:val="0"/>
+          <w:rFonts w:cs="Calibri"/>
+          <w:b/>
           <w:color w:val="717171"/>
           <w:sz w:val="24"/>
           <w:szCs w:val="24"/>
@@ -3356,9 +2974,8 @@
       </w:r>
       <w:r>
         <w:rPr>
-          <w:rFonts w:ascii="Calibri" w:hAnsi="Calibri" w:cs="Calibri"/>
-          <w:b/>
-          <w:i w:val="0"/>
+          <w:rFonts w:cs="Calibri"/>
+          <w:b/>
           <w:sz w:val="24"/>
           <w:szCs w:val="24"/>
         </w:rPr>
@@ -3383,20 +3000,17 @@
           <w:tab w:val="left" w:pos="6720"/>
         </w:tabs>
         <w:ind w:left="360"/>
-        <w:jc w:val="left"/>
-        <w:rPr>
-          <w:rFonts w:ascii="Courier New" w:hAnsi="Courier New" w:cs="Courier New"/>
-          <w:sz w:val="24"/>
-          <w:szCs w:val="24"/>
-          <w:rtl w:val="0"/>
+        <w:rPr>
+          <w:rFonts w:ascii="Courier New" w:hAnsi="Courier New" w:cs="Courier New"/>
+          <w:sz w:val="24"/>
+          <w:szCs w:val="24"/>
         </w:rPr>
       </w:pPr>
       <w:bookmarkStart w:id="66" w:name="Evan_Surprises_Sarah_with_Pare"/>
       <w:r>
         <w:rPr>
-          <w:rFonts w:ascii="Calibri" w:hAnsi="Calibri" w:cs="Calibri"/>
-          <w:b/>
-          <w:i w:val="0"/>
+          <w:rFonts w:cs="Calibri"/>
+          <w:b/>
           <w:color w:val="717171"/>
           <w:sz w:val="24"/>
           <w:szCs w:val="24"/>
@@ -3405,9 +3019,8 @@
       </w:r>
       <w:r>
         <w:rPr>
-          <w:rFonts w:ascii="Calibri" w:hAnsi="Calibri" w:cs="Calibri"/>
-          <w:b/>
-          <w:i w:val="0"/>
+          <w:rFonts w:cs="Calibri"/>
+          <w:b/>
           <w:sz w:val="24"/>
           <w:szCs w:val="24"/>
         </w:rPr>
@@ -3432,20 +3045,17 @@
           <w:tab w:val="left" w:pos="6720"/>
         </w:tabs>
         <w:ind w:left="360"/>
-        <w:jc w:val="left"/>
-        <w:rPr>
-          <w:rFonts w:ascii="Courier New" w:hAnsi="Courier New" w:cs="Courier New"/>
-          <w:sz w:val="24"/>
-          <w:szCs w:val="24"/>
-          <w:rtl w:val="0"/>
+        <w:rPr>
+          <w:rFonts w:ascii="Courier New" w:hAnsi="Courier New" w:cs="Courier New"/>
+          <w:sz w:val="24"/>
+          <w:szCs w:val="24"/>
         </w:rPr>
       </w:pPr>
       <w:bookmarkStart w:id="67" w:name="Evan_Proposes"/>
       <w:r>
         <w:rPr>
-          <w:rFonts w:ascii="Calibri" w:hAnsi="Calibri" w:cs="Calibri"/>
-          <w:b/>
-          <w:i w:val="0"/>
+          <w:rFonts w:cs="Calibri"/>
+          <w:b/>
           <w:color w:val="717171"/>
           <w:sz w:val="24"/>
           <w:szCs w:val="24"/>
@@ -3454,9 +3064,8 @@
       </w:r>
       <w:r>
         <w:rPr>
-          <w:rFonts w:ascii="Calibri" w:hAnsi="Calibri" w:cs="Calibri"/>
-          <w:b/>
-          <w:i w:val="0"/>
+          <w:rFonts w:cs="Calibri"/>
+          <w:b/>
           <w:sz w:val="24"/>
           <w:szCs w:val="24"/>
         </w:rPr>
@@ -3481,20 +3090,17 @@
           <w:tab w:val="left" w:pos="6720"/>
         </w:tabs>
         <w:ind w:left="360"/>
-        <w:jc w:val="left"/>
-        <w:rPr>
-          <w:rFonts w:ascii="Courier New" w:hAnsi="Courier New" w:cs="Courier New"/>
-          <w:sz w:val="24"/>
-          <w:szCs w:val="24"/>
-          <w:rtl w:val="0"/>
+        <w:rPr>
+          <w:rFonts w:ascii="Courier New" w:hAnsi="Courier New" w:cs="Courier New"/>
+          <w:sz w:val="24"/>
+          <w:szCs w:val="24"/>
         </w:rPr>
       </w:pPr>
       <w:bookmarkStart w:id="68" w:name="Sarahs_Father_Gives_Her_an_Ult"/>
       <w:r>
         <w:rPr>
-          <w:rFonts w:ascii="Calibri" w:hAnsi="Calibri" w:cs="Calibri"/>
-          <w:b/>
-          <w:i w:val="0"/>
+          <w:rFonts w:cs="Calibri"/>
+          <w:b/>
           <w:color w:val="717171"/>
           <w:sz w:val="24"/>
           <w:szCs w:val="24"/>
@@ -3503,9 +3109,8 @@
       </w:r>
       <w:r>
         <w:rPr>
-          <w:rFonts w:ascii="Calibri" w:hAnsi="Calibri" w:cs="Calibri"/>
-          <w:b/>
-          <w:i w:val="0"/>
+          <w:rFonts w:cs="Calibri"/>
+          <w:b/>
           <w:sz w:val="24"/>
           <w:szCs w:val="24"/>
         </w:rPr>
@@ -3530,20 +3135,17 @@
           <w:tab w:val="left" w:pos="6720"/>
         </w:tabs>
         <w:ind w:left="360"/>
-        <w:jc w:val="left"/>
-        <w:rPr>
-          <w:rFonts w:ascii="Courier New" w:hAnsi="Courier New" w:cs="Courier New"/>
-          <w:sz w:val="24"/>
-          <w:szCs w:val="24"/>
-          <w:rtl w:val="0"/>
+        <w:rPr>
+          <w:rFonts w:ascii="Courier New" w:hAnsi="Courier New" w:cs="Courier New"/>
+          <w:sz w:val="24"/>
+          <w:szCs w:val="24"/>
         </w:rPr>
       </w:pPr>
       <w:bookmarkStart w:id="69" w:name="Evan_Meets_Parents"/>
       <w:r>
         <w:rPr>
-          <w:rFonts w:ascii="Calibri" w:hAnsi="Calibri" w:cs="Calibri"/>
-          <w:b/>
-          <w:i w:val="0"/>
+          <w:rFonts w:cs="Calibri"/>
+          <w:b/>
           <w:color w:val="717171"/>
           <w:sz w:val="24"/>
           <w:szCs w:val="24"/>
@@ -3552,56 +3154,49 @@
       </w:r>
       <w:r>
         <w:rPr>
-          <w:rFonts w:ascii="Calibri" w:hAnsi="Calibri" w:cs="Calibri"/>
-          <w:b/>
-          <w:i w:val="0"/>
+          <w:rFonts w:cs="Calibri"/>
+          <w:b/>
           <w:sz w:val="24"/>
           <w:szCs w:val="24"/>
         </w:rPr>
         <w:t>Evan Meets Parents</w:t>
       </w:r>
     </w:p>
-    <w:p>
-      <w:pPr>
-        <w:tabs>
-          <w:tab w:val="left" w:pos="560"/>
-          <w:tab w:val="left" w:pos="1120"/>
-          <w:tab w:val="left" w:pos="1680"/>
-          <w:tab w:val="left" w:pos="2240"/>
-          <w:tab w:val="left" w:pos="2800"/>
-          <w:tab w:val="left" w:pos="3360"/>
-          <w:tab w:val="left" w:pos="3920"/>
-          <w:tab w:val="left" w:pos="4480"/>
-          <w:tab w:val="left" w:pos="5040"/>
-          <w:tab w:val="left" w:pos="5600"/>
-          <w:tab w:val="left" w:pos="6160"/>
-          <w:tab w:val="left" w:pos="6720"/>
-        </w:tabs>
-        <w:ind w:left="360"/>
-        <w:jc w:val="left"/>
-        <w:rPr>
-          <w:rFonts w:ascii="Calibri" w:hAnsi="Courier New" w:cs="Courier New"/>
-          <w:b/>
-          <w:i w:val="0"/>
-          <w:sz w:val="24"/>
-          <w:szCs w:val="24"/>
-          <w:rtl w:val="0"/>
-        </w:rPr>
-      </w:pPr>
-      <w:bookmarkEnd w:id="69"/>
+    <w:bookmarkEnd w:id="69"/>
+    <w:p>
+      <w:pPr>
+        <w:tabs>
+          <w:tab w:val="left" w:pos="560"/>
+          <w:tab w:val="left" w:pos="1120"/>
+          <w:tab w:val="left" w:pos="1680"/>
+          <w:tab w:val="left" w:pos="2240"/>
+          <w:tab w:val="left" w:pos="2800"/>
+          <w:tab w:val="left" w:pos="3360"/>
+          <w:tab w:val="left" w:pos="3920"/>
+          <w:tab w:val="left" w:pos="4480"/>
+          <w:tab w:val="left" w:pos="5040"/>
+          <w:tab w:val="left" w:pos="5600"/>
+          <w:tab w:val="left" w:pos="6160"/>
+          <w:tab w:val="left" w:pos="6720"/>
+        </w:tabs>
+        <w:ind w:left="360"/>
+        <w:rPr>
+          <w:rFonts w:hAnsi="Courier New" w:cs="Courier New"/>
+          <w:b/>
+          <w:sz w:val="24"/>
+          <w:szCs w:val="24"/>
+        </w:rPr>
+      </w:pPr>
     </w:p>
     <w:p>
       <w:pPr>
         <w:pStyle w:val="Heading1"/>
         <w:spacing w:before="0"/>
-        <w:outlineLvl w:val="9"/>
         <w:rPr>
           <w:rFonts w:ascii="Courier New" w:hAnsi="Courier New" w:cs="Courier New"/>
           <w:b w:val="0"/>
-          <w:i w:val="0"/>
-          <w:sz w:val="24"/>
-          <w:szCs w:val="24"/>
-          <w:rtl w:val="0"/>
+          <w:sz w:val="24"/>
+          <w:szCs w:val="24"/>
         </w:rPr>
       </w:pPr>
       <w:bookmarkStart w:id="70" w:name="Cliffhanger"/>
@@ -3609,13 +3204,7 @@
         <w:rPr>
           <w:szCs w:val="24"/>
         </w:rPr>
-        <w:t xml:space="preserve">Chapter 16: </w:t>
-      </w:r>
-      <w:r>
-        <w:rPr>
-          <w:szCs w:val="24"/>
-        </w:rPr>
-        <w:t>Cliffhanger</w:t>
+        <w:t>Chapter 16: Cliffhanger</w:t>
       </w:r>
       <w:bookmarkEnd w:id="70"/>
     </w:p>
@@ -3636,20 +3225,17 @@
           <w:tab w:val="left" w:pos="6720"/>
         </w:tabs>
         <w:ind w:left="360"/>
-        <w:jc w:val="left"/>
-        <w:rPr>
-          <w:rFonts w:ascii="Courier New" w:hAnsi="Courier New" w:cs="Courier New"/>
-          <w:sz w:val="24"/>
-          <w:szCs w:val="24"/>
-          <w:rtl w:val="0"/>
+        <w:rPr>
+          <w:rFonts w:ascii="Courier New" w:hAnsi="Courier New" w:cs="Courier New"/>
+          <w:sz w:val="24"/>
+          <w:szCs w:val="24"/>
         </w:rPr>
       </w:pPr>
       <w:bookmarkStart w:id="71" w:name="Sarah_Asks_Evan_to_Elope"/>
       <w:r>
         <w:rPr>
-          <w:rFonts w:ascii="Calibri" w:hAnsi="Calibri" w:cs="Calibri"/>
-          <w:b/>
-          <w:i w:val="0"/>
+          <w:rFonts w:cs="Calibri"/>
+          <w:b/>
           <w:color w:val="717171"/>
           <w:sz w:val="24"/>
           <w:szCs w:val="24"/>
@@ -3658,9 +3244,8 @@
       </w:r>
       <w:r>
         <w:rPr>
-          <w:rFonts w:ascii="Calibri" w:hAnsi="Calibri" w:cs="Calibri"/>
-          <w:b/>
-          <w:i w:val="0"/>
+          <w:rFonts w:cs="Calibri"/>
+          <w:b/>
           <w:sz w:val="24"/>
           <w:szCs w:val="24"/>
         </w:rPr>
@@ -3685,20 +3270,17 @@
           <w:tab w:val="left" w:pos="6720"/>
         </w:tabs>
         <w:ind w:left="360"/>
-        <w:jc w:val="left"/>
-        <w:rPr>
-          <w:rFonts w:ascii="Courier New" w:hAnsi="Courier New" w:cs="Courier New"/>
-          <w:sz w:val="24"/>
-          <w:szCs w:val="24"/>
-          <w:rtl w:val="0"/>
+        <w:rPr>
+          <w:rFonts w:ascii="Courier New" w:hAnsi="Courier New" w:cs="Courier New"/>
+          <w:sz w:val="24"/>
+          <w:szCs w:val="24"/>
         </w:rPr>
       </w:pPr>
       <w:bookmarkStart w:id="72" w:name="Sarah_and_Evan_Elope"/>
       <w:r>
         <w:rPr>
-          <w:rFonts w:ascii="Calibri" w:hAnsi="Calibri" w:cs="Calibri"/>
-          <w:b/>
-          <w:i w:val="0"/>
+          <w:rFonts w:cs="Calibri"/>
+          <w:b/>
           <w:color w:val="717171"/>
           <w:sz w:val="24"/>
           <w:szCs w:val="24"/>
@@ -3707,9 +3289,8 @@
       </w:r>
       <w:r>
         <w:rPr>
-          <w:rFonts w:ascii="Calibri" w:hAnsi="Calibri" w:cs="Calibri"/>
-          <w:b/>
-          <w:i w:val="0"/>
+          <w:rFonts w:cs="Calibri"/>
+          <w:b/>
           <w:sz w:val="24"/>
           <w:szCs w:val="24"/>
         </w:rPr>
@@ -3734,20 +3315,17 @@
           <w:tab w:val="left" w:pos="6720"/>
         </w:tabs>
         <w:ind w:left="360"/>
-        <w:jc w:val="left"/>
-        <w:rPr>
-          <w:rFonts w:ascii="Courier New" w:hAnsi="Courier New" w:cs="Courier New"/>
-          <w:sz w:val="24"/>
-          <w:szCs w:val="24"/>
-          <w:rtl w:val="0"/>
+        <w:rPr>
+          <w:rFonts w:ascii="Courier New" w:hAnsi="Courier New" w:cs="Courier New"/>
+          <w:sz w:val="24"/>
+          <w:szCs w:val="24"/>
         </w:rPr>
       </w:pPr>
       <w:bookmarkStart w:id="73" w:name="Sarah_has_Second_Thoughts"/>
       <w:r>
         <w:rPr>
-          <w:rFonts w:ascii="Calibri" w:hAnsi="Calibri" w:cs="Calibri"/>
-          <w:b/>
-          <w:i w:val="0"/>
+          <w:rFonts w:cs="Calibri"/>
+          <w:b/>
           <w:color w:val="717171"/>
           <w:sz w:val="24"/>
           <w:szCs w:val="24"/>
@@ -3756,9 +3334,8 @@
       </w:r>
       <w:r>
         <w:rPr>
-          <w:rFonts w:ascii="Calibri" w:hAnsi="Calibri" w:cs="Calibri"/>
-          <w:b/>
-          <w:i w:val="0"/>
+          <w:rFonts w:cs="Calibri"/>
+          <w:b/>
           <w:sz w:val="24"/>
           <w:szCs w:val="24"/>
         </w:rPr>
@@ -3766,84 +3343,73 @@
       </w:r>
       <w:bookmarkEnd w:id="73"/>
     </w:p>
-    <w:p>
-      <w:pPr>
-        <w:tabs>
-          <w:tab w:val="left" w:pos="560"/>
-          <w:tab w:val="left" w:pos="1120"/>
-          <w:tab w:val="left" w:pos="1680"/>
-          <w:tab w:val="left" w:pos="2240"/>
-          <w:tab w:val="left" w:pos="2800"/>
-          <w:tab w:val="left" w:pos="3360"/>
-          <w:tab w:val="left" w:pos="3920"/>
-          <w:tab w:val="left" w:pos="4480"/>
-          <w:tab w:val="left" w:pos="5040"/>
-          <w:tab w:val="left" w:pos="5600"/>
-          <w:tab w:val="left" w:pos="6160"/>
-          <w:tab w:val="left" w:pos="6720"/>
-        </w:tabs>
-        <w:spacing w:before="360"/>
-        <w:jc w:val="center"/>
-        <w:rPr>
-          <w:rFonts w:ascii="Courier New" w:hAnsi="Courier New" w:cs="Courier New"/>
-          <w:sz w:val="24"/>
-          <w:szCs w:val="24"/>
-          <w:rtl w:val="0"/>
-        </w:rPr>
-      </w:pPr>
-      <w:r>
-        <w:rPr>
-          <w:rFonts w:ascii="Calibri" w:hAnsi="Calibri" w:cs="Calibri"/>
-          <w:b w:val="0"/>
-          <w:i w:val="0"/>
-          <w:sz w:val="24"/>
-          <w:szCs w:val="24"/>
-        </w:rPr>
-        <w:t>The End.</w:t>
-      </w:r>
-    </w:p>
     <w:sectPr>
-      <w:headerReference w:type="default" r:id="rId4"/>
-      <w:footerReference w:type="default" r:id="rId5"/>
+      <w:headerReference w:type="default" r:id="rId6"/>
+      <w:footerReference w:type="default" r:id="rId7"/>
       <w:endnotePr>
         <w:numFmt w:val="decimal"/>
       </w:endnotePr>
       <w:pgSz w:w="12240" w:h="15840"/>
-      <w:pgMar w:top="1440" w:right="1440" w:bottom="1440" w:left="1440" w:header="720" w:footer="720"/>
-      <w:pgNumType w:fmt="decimal" w:start="1"/>
+      <w:pgMar w:top="1440" w:right="1440" w:bottom="1440" w:left="1440" w:header="720" w:footer="720" w:gutter="0"/>
+      <w:pgNumType w:start="1"/>
       <w:cols w:space="720"/>
     </w:sectPr>
   </w:body>
 </w:document>
 </file>
 
+<file path=word/endnotes.xml><?xml version="1.0" encoding="utf-8"?>
+<w:endnotes xmlns:wpc="http://schemas.microsoft.com/office/word/2010/wordprocessingCanvas" xmlns:cx="http://schemas.microsoft.com/office/drawing/2014/chartex" xmlns:cx1="http://schemas.microsoft.com/office/drawing/2015/9/8/chartex" xmlns:cx2="http://schemas.microsoft.com/office/drawing/2015/10/21/chartex" xmlns:cx3="http://schemas.microsoft.com/office/drawing/2016/5/9/chartex" xmlns:cx4="http://schemas.microsoft.com/office/drawing/2016/5/10/chartex" xmlns:cx5="http://schemas.microsoft.com/office/drawing/2016/5/11/chartex" xmlns:cx6="http://schemas.microsoft.com/office/drawing/2016/5/12/chartex" xmlns:cx7="http://schemas.microsoft.com/office/drawing/2016/5/13/chartex" xmlns:cx8="http://schemas.microsoft.com/office/drawing/2016/5/14/chartex" xmlns:mc="http://schemas.openxmlformats.org/markup-compatibility/2006" xmlns:aink="http://schemas.microsoft.com/office/drawing/2016/ink" xmlns:am3d="http://schemas.microsoft.com/office/drawing/2017/model3d" xmlns:o="urn:schemas-microsoft-com:office:office" xmlns:oel="http://schemas.microsoft.com/office/2019/extlst" xmlns:r="http://schemas.openxmlformats.org/officeDocument/2006/relationships" xmlns:m="http://schemas.openxmlformats.org/officeDocument/2006/math" xmlns:v="urn:schemas-microsoft-com:vml" xmlns:wp14="http://schemas.microsoft.com/office/word/2010/wordprocessingDrawing" xmlns:wp="http://schemas.openxmlformats.org/drawingml/2006/wordprocessingDrawing" xmlns:w10="urn:schemas-microsoft-com:office:word" xmlns:w="http://schemas.openxmlformats.org/wordprocessingml/2006/main" xmlns:w14="http://schemas.microsoft.com/office/word/2010/wordml" xmlns:w15="http://schemas.microsoft.com/office/word/2012/wordml" xmlns:w16cex="http://schemas.microsoft.com/office/word/2018/wordml/cex" xmlns:w16cid="http://schemas.microsoft.com/office/word/2016/wordml/cid" xmlns:w16="http://schemas.microsoft.com/office/word/2018/wordml" xmlns:w16sdtdh="http://schemas.microsoft.com/office/word/2020/wordml/sdtdatahash" xmlns:w16se="http://schemas.microsoft.com/office/word/2015/wordml/symex" xmlns:wpg="http://schemas.microsoft.com/office/word/2010/wordprocessingGroup" xmlns:wpi="http://schemas.microsoft.com/office/word/2010/wordprocessingInk" xmlns:wne="http://schemas.microsoft.com/office/word/2006/wordml" xmlns:wps="http://schemas.microsoft.com/office/word/2010/wordprocessingShape" mc:Ignorable="w14 w15 w16se w16cid w16 w16cex w16sdtdh wp14">
+  <w:endnote w:type="separator" w:id="-1">
+    <w:p>
+      <w:r>
+        <w:separator/>
+      </w:r>
+    </w:p>
+  </w:endnote>
+  <w:endnote w:type="continuationSeparator" w:id="0">
+    <w:p>
+      <w:r>
+        <w:continuationSeparator/>
+      </w:r>
+    </w:p>
+  </w:endnote>
+</w:endnotes>
+</file>
+
 <file path=word/footer1.xml><?xml version="1.0" encoding="utf-8"?>
-<w:ftr xmlns:ve="http://schemas.openxmlformats.org/markup-compatibility/2006" xmlns:o="urn:schemas-microsoft-com:office:office" xmlns:r="http://schemas.openxmlformats.org/officeDocument/2006/relationships" xmlns:m="http://schemas.openxmlformats.org/officeDocument/2006/math" xmlns:v="urn:schemas-microsoft-com:vml" xmlns:wp="http://schemas.openxmlformats.org/drawingml/2006/wordprocessingDrawing" xmlns:w10="urn:schemas-microsoft-com:office:word" xmlns:w="http://schemas.openxmlformats.org/wordprocessingml/2006/main" xmlns:wne="http://schemas.microsoft.com/office/word/2006/wordml">
+<w:ftr xmlns:wpc="http://schemas.microsoft.com/office/word/2010/wordprocessingCanvas" xmlns:cx="http://schemas.microsoft.com/office/drawing/2014/chartex" xmlns:cx1="http://schemas.microsoft.com/office/drawing/2015/9/8/chartex" xmlns:cx2="http://schemas.microsoft.com/office/drawing/2015/10/21/chartex" xmlns:cx3="http://schemas.microsoft.com/office/drawing/2016/5/9/chartex" xmlns:cx4="http://schemas.microsoft.com/office/drawing/2016/5/10/chartex" xmlns:cx5="http://schemas.microsoft.com/office/drawing/2016/5/11/chartex" xmlns:cx6="http://schemas.microsoft.com/office/drawing/2016/5/12/chartex" xmlns:cx7="http://schemas.microsoft.com/office/drawing/2016/5/13/chartex" xmlns:cx8="http://schemas.microsoft.com/office/drawing/2016/5/14/chartex" xmlns:mc="http://schemas.openxmlformats.org/markup-compatibility/2006" xmlns:aink="http://schemas.microsoft.com/office/drawing/2016/ink" xmlns:am3d="http://schemas.microsoft.com/office/drawing/2017/model3d" xmlns:o="urn:schemas-microsoft-com:office:office" xmlns:oel="http://schemas.microsoft.com/office/2019/extlst" xmlns:r="http://schemas.openxmlformats.org/officeDocument/2006/relationships" xmlns:m="http://schemas.openxmlformats.org/officeDocument/2006/math" xmlns:v="urn:schemas-microsoft-com:vml" xmlns:wp14="http://schemas.microsoft.com/office/word/2010/wordprocessingDrawing" xmlns:wp="http://schemas.openxmlformats.org/drawingml/2006/wordprocessingDrawing" xmlns:w10="urn:schemas-microsoft-com:office:word" xmlns:w="http://schemas.openxmlformats.org/wordprocessingml/2006/main" xmlns:w14="http://schemas.microsoft.com/office/word/2010/wordml" xmlns:w15="http://schemas.microsoft.com/office/word/2012/wordml" xmlns:w16cex="http://schemas.microsoft.com/office/word/2018/wordml/cex" xmlns:w16cid="http://schemas.microsoft.com/office/word/2016/wordml/cid" xmlns:w16="http://schemas.microsoft.com/office/word/2018/wordml" xmlns:w16sdtdh="http://schemas.microsoft.com/office/word/2020/wordml/sdtdatahash" xmlns:w16se="http://schemas.microsoft.com/office/word/2015/wordml/symex" xmlns:wpg="http://schemas.microsoft.com/office/word/2010/wordprocessingGroup" xmlns:wpi="http://schemas.microsoft.com/office/word/2010/wordprocessingInk" xmlns:wne="http://schemas.microsoft.com/office/word/2006/wordml" xmlns:wps="http://schemas.microsoft.com/office/word/2010/wordprocessingShape" mc:Ignorable="w14 w15 w16se w16cid w16 w16cex w16sdtdh wp14">
   <w:p>
     <w:pPr>
       <w:tabs>
         <w:tab w:val="right" w:pos="9360"/>
       </w:tabs>
-      <w:jc w:val="left"/>
       <w:rPr>
-        <w:rFonts w:ascii="Calibri" w:hAnsi="Calibri" w:cs="Calibri"/>
+        <w:rFonts w:cs="Calibri"/>
         <w:sz w:val="16"/>
         <w:szCs w:val="24"/>
       </w:rPr>
     </w:pPr>
     <w:r>
       <w:rPr>
-        <w:rFonts w:ascii="Calibri" w:hAnsi="Calibri" w:cs="Calibri"/>
+        <w:rFonts w:cs="Calibri"/>
         <w:sz w:val="16"/>
         <w:szCs w:val="24"/>
       </w:rPr>
       <w:t>LOVE, ANNUALLY - THE KINDERGARTEN POET - 8/17/2023</w:t>
+    </w:r>
+    <w:r>
+      <w:rPr>
+        <w:rFonts w:cs="Calibri"/>
+        <w:sz w:val="16"/>
+        <w:szCs w:val="24"/>
+      </w:rPr>
       <w:tab/>
       <w:t xml:space="preserve">Page </w:t>
     </w:r>
     <w:r>
       <w:rPr>
-        <w:rFonts w:ascii="Calibri" w:hAnsi="Calibri" w:cs="Calibri"/>
+        <w:rFonts w:cs="Calibri"/>
         <w:sz w:val="16"/>
         <w:szCs w:val="24"/>
       </w:rPr>
@@ -3851,7 +3417,7 @@
     </w:r>
     <w:r>
       <w:rPr>
-        <w:rFonts w:ascii="Calibri" w:hAnsi="Calibri" w:cs="Calibri"/>
+        <w:rFonts w:cs="Calibri"/>
         <w:sz w:val="16"/>
         <w:szCs w:val="24"/>
       </w:rPr>
@@ -3859,7 +3425,7 @@
     </w:r>
     <w:r>
       <w:rPr>
-        <w:rFonts w:ascii="Calibri" w:hAnsi="Calibri" w:cs="Calibri"/>
+        <w:rFonts w:cs="Calibri"/>
         <w:sz w:val="16"/>
         <w:szCs w:val="24"/>
       </w:rPr>
@@ -3867,7 +3433,7 @@
     </w:r>
     <w:r>
       <w:rPr>
-        <w:rFonts w:ascii="Calibri" w:hAnsi="Calibri" w:cs="Calibri"/>
+        <w:rFonts w:cs="Calibri"/>
         <w:sz w:val="16"/>
         <w:szCs w:val="24"/>
       </w:rPr>
@@ -3875,7 +3441,7 @@
     </w:r>
     <w:r>
       <w:rPr>
-        <w:rFonts w:ascii="Calibri" w:hAnsi="Calibri" w:cs="Calibri"/>
+        <w:rFonts w:cs="Calibri"/>
         <w:sz w:val="16"/>
         <w:szCs w:val="24"/>
       </w:rPr>
@@ -3885,8 +3451,27 @@
 </w:ftr>
 </file>
 
+<file path=word/footnotes.xml><?xml version="1.0" encoding="utf-8"?>
+<w:footnotes xmlns:wpc="http://schemas.microsoft.com/office/word/2010/wordprocessingCanvas" xmlns:cx="http://schemas.microsoft.com/office/drawing/2014/chartex" xmlns:cx1="http://schemas.microsoft.com/office/drawing/2015/9/8/chartex" xmlns:cx2="http://schemas.microsoft.com/office/drawing/2015/10/21/chartex" xmlns:cx3="http://schemas.microsoft.com/office/drawing/2016/5/9/chartex" xmlns:cx4="http://schemas.microsoft.com/office/drawing/2016/5/10/chartex" xmlns:cx5="http://schemas.microsoft.com/office/drawing/2016/5/11/chartex" xmlns:cx6="http://schemas.microsoft.com/office/drawing/2016/5/12/chartex" xmlns:cx7="http://schemas.microsoft.com/office/drawing/2016/5/13/chartex" xmlns:cx8="http://schemas.microsoft.com/office/drawing/2016/5/14/chartex" xmlns:mc="http://schemas.openxmlformats.org/markup-compatibility/2006" xmlns:aink="http://schemas.microsoft.com/office/drawing/2016/ink" xmlns:am3d="http://schemas.microsoft.com/office/drawing/2017/model3d" xmlns:o="urn:schemas-microsoft-com:office:office" xmlns:oel="http://schemas.microsoft.com/office/2019/extlst" xmlns:r="http://schemas.openxmlformats.org/officeDocument/2006/relationships" xmlns:m="http://schemas.openxmlformats.org/officeDocument/2006/math" xmlns:v="urn:schemas-microsoft-com:vml" xmlns:wp14="http://schemas.microsoft.com/office/word/2010/wordprocessingDrawing" xmlns:wp="http://schemas.openxmlformats.org/drawingml/2006/wordprocessingDrawing" xmlns:w10="urn:schemas-microsoft-com:office:word" xmlns:w="http://schemas.openxmlformats.org/wordprocessingml/2006/main" xmlns:w14="http://schemas.microsoft.com/office/word/2010/wordml" xmlns:w15="http://schemas.microsoft.com/office/word/2012/wordml" xmlns:w16cex="http://schemas.microsoft.com/office/word/2018/wordml/cex" xmlns:w16cid="http://schemas.microsoft.com/office/word/2016/wordml/cid" xmlns:w16="http://schemas.microsoft.com/office/word/2018/wordml" xmlns:w16sdtdh="http://schemas.microsoft.com/office/word/2020/wordml/sdtdatahash" xmlns:w16se="http://schemas.microsoft.com/office/word/2015/wordml/symex" xmlns:wpg="http://schemas.microsoft.com/office/word/2010/wordprocessingGroup" xmlns:wpi="http://schemas.microsoft.com/office/word/2010/wordprocessingInk" xmlns:wne="http://schemas.microsoft.com/office/word/2006/wordml" xmlns:wps="http://schemas.microsoft.com/office/word/2010/wordprocessingShape" mc:Ignorable="w14 w15 w16se w16cid w16 w16cex w16sdtdh wp14">
+  <w:footnote w:type="separator" w:id="-1">
+    <w:p>
+      <w:r>
+        <w:separator/>
+      </w:r>
+    </w:p>
+  </w:footnote>
+  <w:footnote w:type="continuationSeparator" w:id="0">
+    <w:p>
+      <w:r>
+        <w:continuationSeparator/>
+      </w:r>
+    </w:p>
+  </w:footnote>
+</w:footnotes>
+</file>
+
 <file path=word/header1.xml><?xml version="1.0" encoding="utf-8"?>
-<w:hdr xmlns:ve="http://schemas.openxmlformats.org/markup-compatibility/2006" xmlns:o="urn:schemas-microsoft-com:office:office" xmlns:r="http://schemas.openxmlformats.org/officeDocument/2006/relationships" xmlns:m="http://schemas.openxmlformats.org/officeDocument/2006/math" xmlns:v="urn:schemas-microsoft-com:vml" xmlns:wp="http://schemas.openxmlformats.org/drawingml/2006/wordprocessingDrawing" xmlns:w10="urn:schemas-microsoft-com:office:word" xmlns:w="http://schemas.openxmlformats.org/wordprocessingml/2006/main" xmlns:wne="http://schemas.microsoft.com/office/word/2006/wordml">
+<w:hdr xmlns:wpc="http://schemas.microsoft.com/office/word/2010/wordprocessingCanvas" xmlns:cx="http://schemas.microsoft.com/office/drawing/2014/chartex" xmlns:cx1="http://schemas.microsoft.com/office/drawing/2015/9/8/chartex" xmlns:cx2="http://schemas.microsoft.com/office/drawing/2015/10/21/chartex" xmlns:cx3="http://schemas.microsoft.com/office/drawing/2016/5/9/chartex" xmlns:cx4="http://schemas.microsoft.com/office/drawing/2016/5/10/chartex" xmlns:cx5="http://schemas.microsoft.com/office/drawing/2016/5/11/chartex" xmlns:cx6="http://schemas.microsoft.com/office/drawing/2016/5/12/chartex" xmlns:cx7="http://schemas.microsoft.com/office/drawing/2016/5/13/chartex" xmlns:cx8="http://schemas.microsoft.com/office/drawing/2016/5/14/chartex" xmlns:mc="http://schemas.openxmlformats.org/markup-compatibility/2006" xmlns:aink="http://schemas.microsoft.com/office/drawing/2016/ink" xmlns:am3d="http://schemas.microsoft.com/office/drawing/2017/model3d" xmlns:o="urn:schemas-microsoft-com:office:office" xmlns:oel="http://schemas.microsoft.com/office/2019/extlst" xmlns:r="http://schemas.openxmlformats.org/officeDocument/2006/relationships" xmlns:m="http://schemas.openxmlformats.org/officeDocument/2006/math" xmlns:v="urn:schemas-microsoft-com:vml" xmlns:wp14="http://schemas.microsoft.com/office/word/2010/wordprocessingDrawing" xmlns:wp="http://schemas.openxmlformats.org/drawingml/2006/wordprocessingDrawing" xmlns:w10="urn:schemas-microsoft-com:office:word" xmlns:w="http://schemas.openxmlformats.org/wordprocessingml/2006/main" xmlns:w14="http://schemas.microsoft.com/office/word/2010/wordml" xmlns:w15="http://schemas.microsoft.com/office/word/2012/wordml" xmlns:w16cex="http://schemas.microsoft.com/office/word/2018/wordml/cex" xmlns:w16cid="http://schemas.microsoft.com/office/word/2016/wordml/cid" xmlns:w16="http://schemas.microsoft.com/office/word/2018/wordml" xmlns:w16sdtdh="http://schemas.microsoft.com/office/word/2020/wordml/sdtdatahash" xmlns:w16se="http://schemas.microsoft.com/office/word/2015/wordml/symex" xmlns:wpg="http://schemas.microsoft.com/office/word/2010/wordprocessingGroup" xmlns:wpi="http://schemas.microsoft.com/office/word/2010/wordprocessingInk" xmlns:wne="http://schemas.microsoft.com/office/word/2006/wordml" xmlns:wps="http://schemas.microsoft.com/office/word/2010/wordprocessingShape" mc:Ignorable="w14 w15 w16se w16cid w16 w16cex w16sdtdh wp14">
   <w:p>
     <w:pPr>
       <w:rPr>
@@ -3900,154 +3485,393 @@
 </file>
 
 <file path=word/styles.xml><?xml version="1.0" encoding="utf-8"?>
-<w:styles xmlns:r="http://schemas.openxmlformats.org/officeDocument/2006/relationships" xmlns:w="http://schemas.openxmlformats.org/wordprocessingml/2006/main">
+<w:styles xmlns:mc="http://schemas.openxmlformats.org/markup-compatibility/2006" xmlns:r="http://schemas.openxmlformats.org/officeDocument/2006/relationships" xmlns:w="http://schemas.openxmlformats.org/wordprocessingml/2006/main" xmlns:w14="http://schemas.microsoft.com/office/word/2010/wordml" xmlns:w15="http://schemas.microsoft.com/office/word/2012/wordml" xmlns:w16cex="http://schemas.microsoft.com/office/word/2018/wordml/cex" xmlns:w16cid="http://schemas.microsoft.com/office/word/2016/wordml/cid" xmlns:w16="http://schemas.microsoft.com/office/word/2018/wordml" xmlns:w16sdtdh="http://schemas.microsoft.com/office/word/2020/wordml/sdtdatahash" xmlns:w16se="http://schemas.microsoft.com/office/word/2015/wordml/symex" mc:Ignorable="w14 w15 w16se w16cid w16 w16cex w16sdtdh">
   <w:docDefaults>
     <w:rPrDefault>
       <w:rPr>
-        <w:rFonts w:asciiTheme="minorAscii" w:eastAsiaTheme="minorEastAsia" w:hAnsiTheme="minorHAnsi" w:cstheme="minorBidi"/>
+        <w:rFonts w:ascii="Calibri" w:eastAsia="Times New Roman" w:hAnsi="Calibri" w:cs="Times New Roman"/>
         <w:lang w:val="en-US" w:eastAsia="en-US" w:bidi="ar-SA"/>
       </w:rPr>
     </w:rPrDefault>
     <w:pPrDefault/>
   </w:docDefaults>
-  <w:latentStyles w:defLockedState="0" w:defUIPriority="99" w:defSemiHidden="1" w:defUnhideWhenUsed="1" w:defQFormat="0" w:count="267">
-    <w:lsdException w:name="Normal" w:semiHidden="0" w:uiPriority="0" w:unhideWhenUsed="0" w:qFormat="1"/>
-    <w:lsdException w:name="heading 1" w:semiHidden="0" w:uiPriority="9" w:unhideWhenUsed="0" w:qFormat="1"/>
-    <w:lsdException w:name="heading 2" w:uiPriority="9" w:qFormat="1"/>
-    <w:lsdException w:name="heading 3" w:uiPriority="9" w:qFormat="1"/>
-    <w:lsdException w:name="heading 4" w:uiPriority="9" w:qFormat="1"/>
-    <w:lsdException w:name="heading 5" w:uiPriority="9" w:qFormat="1"/>
-    <w:lsdException w:name="heading 6" w:uiPriority="9" w:qFormat="1"/>
-    <w:lsdException w:name="heading 7" w:uiPriority="9" w:qFormat="1"/>
-    <w:lsdException w:name="heading 8" w:uiPriority="9" w:qFormat="1"/>
-    <w:lsdException w:name="heading 9" w:uiPriority="9" w:qFormat="1"/>
-    <w:lsdException w:name="toc 1" w:uiPriority="39"/>
-    <w:lsdException w:name="toc 2" w:uiPriority="39"/>
-    <w:lsdException w:name="toc 3" w:uiPriority="39"/>
-    <w:lsdException w:name="toc 4" w:uiPriority="39"/>
-    <w:lsdException w:name="toc 5" w:uiPriority="39"/>
-    <w:lsdException w:name="toc 6" w:uiPriority="39"/>
-    <w:lsdException w:name="toc 7" w:uiPriority="39"/>
-    <w:lsdException w:name="toc 8" w:uiPriority="39"/>
-    <w:lsdException w:name="toc 9" w:uiPriority="39"/>
-    <w:lsdException w:name="caption" w:uiPriority="35" w:qFormat="1"/>
-    <w:lsdException w:name="Title" w:semiHidden="0" w:uiPriority="10" w:unhideWhenUsed="0" w:qFormat="1"/>
-    <w:lsdException w:name="Default Paragraph Font" w:uiPriority="1"/>
-    <w:lsdException w:name="Subtitle" w:semiHidden="0" w:uiPriority="11" w:unhideWhenUsed="0" w:qFormat="1"/>
-    <w:lsdException w:name="Strong" w:semiHidden="0" w:uiPriority="22" w:unhideWhenUsed="0" w:qFormat="1"/>
-    <w:lsdException w:name="Emphasis" w:semiHidden="0" w:uiPriority="20" w:unhideWhenUsed="0" w:qFormat="1"/>
-    <w:lsdException w:name="Table Grid" w:semiHidden="0" w:uiPriority="59" w:unhideWhenUsed="0"/>
-    <w:lsdException w:name="Placeholder Text" w:unhideWhenUsed="0"/>
-    <w:lsdException w:name="No Spacing" w:semiHidden="0" w:uiPriority="1" w:unhideWhenUsed="0" w:qFormat="1"/>
-    <w:lsdException w:name="Light Shading" w:semiHidden="0" w:uiPriority="60" w:unhideWhenUsed="0"/>
-    <w:lsdException w:name="Light List" w:semiHidden="0" w:uiPriority="61" w:unhideWhenUsed="0"/>
-    <w:lsdException w:name="Light Grid" w:semiHidden="0" w:uiPriority="62" w:unhideWhenUsed="0"/>
-    <w:lsdException w:name="Medium Shading 1" w:semiHidden="0" w:uiPriority="63" w:unhideWhenUsed="0"/>
-    <w:lsdException w:name="Medium Shading 2" w:semiHidden="0" w:uiPriority="64" w:unhideWhenUsed="0"/>
-    <w:lsdException w:name="Medium List 1" w:semiHidden="0" w:uiPriority="65" w:unhideWhenUsed="0"/>
-    <w:lsdException w:name="Medium List 2" w:semiHidden="0" w:uiPriority="66" w:unhideWhenUsed="0"/>
-    <w:lsdException w:name="Medium Grid 1" w:semiHidden="0" w:uiPriority="67" w:unhideWhenUsed="0"/>
-    <w:lsdException w:name="Medium Grid 2" w:semiHidden="0" w:uiPriority="68" w:unhideWhenUsed="0"/>
-    <w:lsdException w:name="Medium Grid 3" w:semiHidden="0" w:uiPriority="69" w:unhideWhenUsed="0"/>
-    <w:lsdException w:name="Dark List" w:semiHidden="0" w:uiPriority="70" w:unhideWhenUsed="0"/>
-    <w:lsdException w:name="Colorful Shading" w:semiHidden="0" w:uiPriority="71" w:unhideWhenUsed="0"/>
-    <w:lsdException w:name="Colorful List" w:semiHidden="0" w:uiPriority="72" w:unhideWhenUsed="0"/>
-    <w:lsdException w:name="Colorful Grid" w:semiHidden="0" w:uiPriority="73" w:unhideWhenUsed="0"/>
-    <w:lsdException w:name="Light Shading Accent 1" w:semiHidden="0" w:uiPriority="60" w:unhideWhenUsed="0"/>
-    <w:lsdException w:name="Light List Accent 1" w:semiHidden="0" w:uiPriority="61" w:unhideWhenUsed="0"/>
-    <w:lsdException w:name="Light Grid Accent 1" w:semiHidden="0" w:uiPriority="62" w:unhideWhenUsed="0"/>
-    <w:lsdException w:name="Medium Shading 1 Accent 1" w:semiHidden="0" w:uiPriority="63" w:unhideWhenUsed="0"/>
-    <w:lsdException w:name="Medium Shading 2 Accent 1" w:semiHidden="0" w:uiPriority="64" w:unhideWhenUsed="0"/>
-    <w:lsdException w:name="Medium List 1 Accent 1" w:semiHidden="0" w:uiPriority="65" w:unhideWhenUsed="0"/>
-    <w:lsdException w:name="Revision" w:unhideWhenUsed="0"/>
-    <w:lsdException w:name="List Paragraph" w:semiHidden="0" w:uiPriority="34" w:unhideWhenUsed="0" w:qFormat="1"/>
-    <w:lsdException w:name="Quote" w:semiHidden="0" w:uiPriority="29" w:unhideWhenUsed="0" w:qFormat="1"/>
-    <w:lsdException w:name="Intense Quote" w:semiHidden="0" w:uiPriority="30" w:unhideWhenUsed="0" w:qFormat="1"/>
-    <w:lsdException w:name="Medium List 2 Accent 1" w:semiHidden="0" w:uiPriority="66" w:unhideWhenUsed="0"/>
-    <w:lsdException w:name="Medium Grid 1 Accent 1" w:semiHidden="0" w:uiPriority="67" w:unhideWhenUsed="0"/>
-    <w:lsdException w:name="Medium Grid 2 Accent 1" w:semiHidden="0" w:uiPriority="68" w:unhideWhenUsed="0"/>
-    <w:lsdException w:name="Medium Grid 3 Accent 1" w:semiHidden="0" w:uiPriority="69" w:unhideWhenUsed="0"/>
-    <w:lsdException w:name="Dark List Accent 1" w:semiHidden="0" w:uiPriority="70" w:unhideWhenUsed="0"/>
-    <w:lsdException w:name="Colorful Shading Accent 1" w:semiHidden="0" w:uiPriority="71" w:unhideWhenUsed="0"/>
-    <w:lsdException w:name="Colorful List Accent 1" w:semiHidden="0" w:uiPriority="72" w:unhideWhenUsed="0"/>
-    <w:lsdException w:name="Colorful Grid Accent 1" w:semiHidden="0" w:uiPriority="73" w:unhideWhenUsed="0"/>
-    <w:lsdException w:name="Light Shading Accent 2" w:semiHidden="0" w:uiPriority="60" w:unhideWhenUsed="0"/>
-    <w:lsdException w:name="Light List Accent 2" w:semiHidden="0" w:uiPriority="61" w:unhideWhenUsed="0"/>
-    <w:lsdException w:name="Light Grid Accent 2" w:semiHidden="0" w:uiPriority="62" w:unhideWhenUsed="0"/>
-    <w:lsdException w:name="Medium Shading 1 Accent 2" w:semiHidden="0" w:uiPriority="63" w:unhideWhenUsed="0"/>
-    <w:lsdException w:name="Medium Shading 2 Accent 2" w:semiHidden="0" w:uiPriority="64" w:unhideWhenUsed="0"/>
-    <w:lsdException w:name="Medium List 1 Accent 2" w:semiHidden="0" w:uiPriority="65" w:unhideWhenUsed="0"/>
-    <w:lsdException w:name="Medium List 2 Accent 2" w:semiHidden="0" w:uiPriority="66" w:unhideWhenUsed="0"/>
-    <w:lsdException w:name="Medium Grid 1 Accent 2" w:semiHidden="0" w:uiPriority="67" w:unhideWhenUsed="0"/>
-    <w:lsdException w:name="Medium Grid 2 Accent 2" w:semiHidden="0" w:uiPriority="68" w:unhideWhenUsed="0"/>
-    <w:lsdException w:name="Medium Grid 3 Accent 2" w:semiHidden="0" w:uiPriority="69" w:unhideWhenUsed="0"/>
-    <w:lsdException w:name="Dark List Accent 2" w:semiHidden="0" w:uiPriority="70" w:unhideWhenUsed="0"/>
-    <w:lsdException w:name="Colorful Shading Accent 2" w:semiHidden="0" w:uiPriority="71" w:unhideWhenUsed="0"/>
-    <w:lsdException w:name="Colorful List Accent 2" w:semiHidden="0" w:uiPriority="72" w:unhideWhenUsed="0"/>
-    <w:lsdException w:name="Colorful Grid Accent 2" w:semiHidden="0" w:uiPriority="73" w:unhideWhenUsed="0"/>
-    <w:lsdException w:name="Light Shading Accent 3" w:semiHidden="0" w:uiPriority="60" w:unhideWhenUsed="0"/>
-    <w:lsdException w:name="Light List Accent 3" w:semiHidden="0" w:uiPriority="61" w:unhideWhenUsed="0"/>
-    <w:lsdException w:name="Light Grid Accent 3" w:semiHidden="0" w:uiPriority="62" w:unhideWhenUsed="0"/>
-    <w:lsdException w:name="Medium Shading 1 Accent 3" w:semiHidden="0" w:uiPriority="63" w:unhideWhenUsed="0"/>
-    <w:lsdException w:name="Medium Shading 2 Accent 3" w:semiHidden="0" w:uiPriority="64" w:unhideWhenUsed="0"/>
-    <w:lsdException w:name="Medium List 1 Accent 3" w:semiHidden="0" w:uiPriority="65" w:unhideWhenUsed="0"/>
-    <w:lsdException w:name="Medium List 2 Accent 3" w:semiHidden="0" w:uiPriority="66" w:unhideWhenUsed="0"/>
-    <w:lsdException w:name="Medium Grid 1 Accent 3" w:semiHidden="0" w:uiPriority="67" w:unhideWhenUsed="0"/>
-    <w:lsdException w:name="Medium Grid 2 Accent 3" w:semiHidden="0" w:uiPriority="68" w:unhideWhenUsed="0"/>
-    <w:lsdException w:name="Medium Grid 3 Accent 3" w:semiHidden="0" w:uiPriority="69" w:unhideWhenUsed="0"/>
-    <w:lsdException w:name="Dark List Accent 3" w:semiHidden="0" w:uiPriority="70" w:unhideWhenUsed="0"/>
-    <w:lsdException w:name="Colorful Shading Accent 3" w:semiHidden="0" w:uiPriority="71" w:unhideWhenUsed="0"/>
-    <w:lsdException w:name="Colorful List Accent 3" w:semiHidden="0" w:uiPriority="72" w:unhideWhenUsed="0"/>
-    <w:lsdException w:name="Colorful Grid Accent 3" w:semiHidden="0" w:uiPriority="73" w:unhideWhenUsed="0"/>
-    <w:lsdException w:name="Light Shading Accent 4" w:semiHidden="0" w:uiPriority="60" w:unhideWhenUsed="0"/>
-    <w:lsdException w:name="Light List Accent 4" w:semiHidden="0" w:uiPriority="61" w:unhideWhenUsed="0"/>
-    <w:lsdException w:name="Light Grid Accent 4" w:semiHidden="0" w:uiPriority="62" w:unhideWhenUsed="0"/>
-    <w:lsdException w:name="Medium Shading 1 Accent 4" w:semiHidden="0" w:uiPriority="63" w:unhideWhenUsed="0"/>
-    <w:lsdException w:name="Medium Shading 2 Accent 4" w:semiHidden="0" w:uiPriority="64" w:unhideWhenUsed="0"/>
-    <w:lsdException w:name="Medium List 1 Accent 4" w:semiHidden="0" w:uiPriority="65" w:unhideWhenUsed="0"/>
-    <w:lsdException w:name="Medium List 2 Accent 4" w:semiHidden="0" w:uiPriority="66" w:unhideWhenUsed="0"/>
-    <w:lsdException w:name="Medium Grid 1 Accent 4" w:semiHidden="0" w:uiPriority="67" w:unhideWhenUsed="0"/>
-    <w:lsdException w:name="Medium Grid 2 Accent 4" w:semiHidden="0" w:uiPriority="68" w:unhideWhenUsed="0"/>
-    <w:lsdException w:name="Medium Grid 3 Accent 4" w:semiHidden="0" w:uiPriority="69" w:unhideWhenUsed="0"/>
-    <w:lsdException w:name="Dark List Accent 4" w:semiHidden="0" w:uiPriority="70" w:unhideWhenUsed="0"/>
-    <w:lsdException w:name="Colorful Shading Accent 4" w:semiHidden="0" w:uiPriority="71" w:unhideWhenUsed="0"/>
-    <w:lsdException w:name="Colorful List Accent 4" w:semiHidden="0" w:uiPriority="72" w:unhideWhenUsed="0"/>
-    <w:lsdException w:name="Colorful Grid Accent 4" w:semiHidden="0" w:uiPriority="73" w:unhideWhenUsed="0"/>
-    <w:lsdException w:name="Light Shading Accent 5" w:semiHidden="0" w:uiPriority="60" w:unhideWhenUsed="0"/>
-    <w:lsdException w:name="Light List Accent 5" w:semiHidden="0" w:uiPriority="61" w:unhideWhenUsed="0"/>
-    <w:lsdException w:name="Light Grid Accent 5" w:semiHidden="0" w:uiPriority="62" w:unhideWhenUsed="0"/>
-    <w:lsdException w:name="Medium Shading 1 Accent 5" w:semiHidden="0" w:uiPriority="63" w:unhideWhenUsed="0"/>
-    <w:lsdException w:name="Medium Shading 2 Accent 5" w:semiHidden="0" w:uiPriority="64" w:unhideWhenUsed="0"/>
-    <w:lsdException w:name="Medium List 1 Accent 5" w:semiHidden="0" w:uiPriority="65" w:unhideWhenUsed="0"/>
-    <w:lsdException w:name="Medium List 2 Accent 5" w:semiHidden="0" w:uiPriority="66" w:unhideWhenUsed="0"/>
-    <w:lsdException w:name="Medium Grid 1 Accent 5" w:semiHidden="0" w:uiPriority="67" w:unhideWhenUsed="0"/>
-    <w:lsdException w:name="Medium Grid 2 Accent 5" w:semiHidden="0" w:uiPriority="68" w:unhideWhenUsed="0"/>
-    <w:lsdException w:name="Medium Grid 3 Accent 5" w:semiHidden="0" w:uiPriority="69" w:unhideWhenUsed="0"/>
-    <w:lsdException w:name="Dark List Accent 5" w:semiHidden="0" w:uiPriority="70" w:unhideWhenUsed="0"/>
-    <w:lsdException w:name="Colorful Shading Accent 5" w:semiHidden="0" w:uiPriority="71" w:unhideWhenUsed="0"/>
-    <w:lsdException w:name="Colorful List Accent 5" w:semiHidden="0" w:uiPriority="72" w:unhideWhenUsed="0"/>
-    <w:lsdException w:name="Colorful Grid Accent 5" w:semiHidden="0" w:uiPriority="73" w:unhideWhenUsed="0"/>
-    <w:lsdException w:name="Light Shading Accent 6" w:semiHidden="0" w:uiPriority="60" w:unhideWhenUsed="0"/>
-    <w:lsdException w:name="Light List Accent 6" w:semiHidden="0" w:uiPriority="61" w:unhideWhenUsed="0"/>
-    <w:lsdException w:name="Light Grid Accent 6" w:semiHidden="0" w:uiPriority="62" w:unhideWhenUsed="0"/>
-    <w:lsdException w:name="Medium Shading 1 Accent 6" w:semiHidden="0" w:uiPriority="63" w:unhideWhenUsed="0"/>
-    <w:lsdException w:name="Medium Shading 2 Accent 6" w:semiHidden="0" w:uiPriority="64" w:unhideWhenUsed="0"/>
-    <w:lsdException w:name="Medium List 1 Accent 6" w:semiHidden="0" w:uiPriority="65" w:unhideWhenUsed="0"/>
-    <w:lsdException w:name="Medium List 2 Accent 6" w:semiHidden="0" w:uiPriority="66" w:unhideWhenUsed="0"/>
-    <w:lsdException w:name="Medium Grid 1 Accent 6" w:semiHidden="0" w:uiPriority="67" w:unhideWhenUsed="0"/>
-    <w:lsdException w:name="Medium Grid 2 Accent 6" w:semiHidden="0" w:uiPriority="68" w:unhideWhenUsed="0"/>
-    <w:lsdException w:name="Medium Grid 3 Accent 6" w:semiHidden="0" w:uiPriority="69" w:unhideWhenUsed="0"/>
-    <w:lsdException w:name="Dark List Accent 6" w:semiHidden="0" w:uiPriority="70" w:unhideWhenUsed="0"/>
-    <w:lsdException w:name="Colorful Shading Accent 6" w:semiHidden="0" w:uiPriority="71" w:unhideWhenUsed="0"/>
-    <w:lsdException w:name="Colorful List Accent 6" w:semiHidden="0" w:uiPriority="72" w:unhideWhenUsed="0"/>
-    <w:lsdException w:name="Colorful Grid Accent 6" w:semiHidden="0" w:uiPriority="73" w:unhideWhenUsed="0"/>
-    <w:lsdException w:name="Subtle Emphasis" w:semiHidden="0" w:uiPriority="19" w:unhideWhenUsed="0" w:qFormat="1"/>
-    <w:lsdException w:name="Intense Emphasis" w:semiHidden="0" w:uiPriority="21" w:unhideWhenUsed="0" w:qFormat="1"/>
-    <w:lsdException w:name="Subtle Reference" w:semiHidden="0" w:uiPriority="31" w:unhideWhenUsed="0" w:qFormat="1"/>
-    <w:lsdException w:name="Intense Reference" w:semiHidden="0" w:uiPriority="32" w:unhideWhenUsed="0" w:qFormat="1"/>
-    <w:lsdException w:name="Book Title" w:semiHidden="0" w:uiPriority="33" w:unhideWhenUsed="0" w:qFormat="1"/>
-    <w:lsdException w:name="Bibliography" w:uiPriority="37"/>
-    <w:lsdException w:name="TOC Heading" w:uiPriority="39" w:qFormat="1"/>
+  <w:latentStyles w:defLockedState="0" w:defUIPriority="99" w:defSemiHidden="0" w:defUnhideWhenUsed="0" w:defQFormat="0" w:count="376">
+    <w:lsdException w:name="Normal" w:uiPriority="0" w:qFormat="1"/>
+    <w:lsdException w:name="heading 1" w:uiPriority="9" w:qFormat="1"/>
+    <w:lsdException w:name="heading 2" w:semiHidden="1" w:uiPriority="9" w:unhideWhenUsed="1" w:qFormat="1"/>
+    <w:lsdException w:name="heading 3" w:semiHidden="1" w:uiPriority="9" w:unhideWhenUsed="1" w:qFormat="1"/>
+    <w:lsdException w:name="heading 4" w:semiHidden="1" w:uiPriority="9" w:unhideWhenUsed="1" w:qFormat="1"/>
+    <w:lsdException w:name="heading 5" w:semiHidden="1" w:uiPriority="9" w:unhideWhenUsed="1" w:qFormat="1"/>
+    <w:lsdException w:name="heading 6" w:semiHidden="1" w:uiPriority="9" w:unhideWhenUsed="1" w:qFormat="1"/>
+    <w:lsdException w:name="heading 7" w:semiHidden="1" w:uiPriority="9" w:unhideWhenUsed="1" w:qFormat="1"/>
+    <w:lsdException w:name="heading 8" w:semiHidden="1" w:uiPriority="9" w:unhideWhenUsed="1" w:qFormat="1"/>
+    <w:lsdException w:name="heading 9" w:semiHidden="1" w:uiPriority="9" w:unhideWhenUsed="1" w:qFormat="1"/>
+    <w:lsdException w:name="index 1" w:semiHidden="1" w:unhideWhenUsed="1"/>
+    <w:lsdException w:name="index 2" w:semiHidden="1" w:unhideWhenUsed="1"/>
+    <w:lsdException w:name="index 3" w:semiHidden="1" w:unhideWhenUsed="1"/>
+    <w:lsdException w:name="index 4" w:semiHidden="1" w:unhideWhenUsed="1"/>
+    <w:lsdException w:name="index 5" w:semiHidden="1" w:unhideWhenUsed="1"/>
+    <w:lsdException w:name="index 6" w:semiHidden="1" w:unhideWhenUsed="1"/>
+    <w:lsdException w:name="index 7" w:semiHidden="1" w:unhideWhenUsed="1"/>
+    <w:lsdException w:name="index 8" w:semiHidden="1" w:unhideWhenUsed="1"/>
+    <w:lsdException w:name="index 9" w:semiHidden="1" w:unhideWhenUsed="1"/>
+    <w:lsdException w:name="toc 1" w:semiHidden="1" w:uiPriority="39" w:unhideWhenUsed="1"/>
+    <w:lsdException w:name="toc 2" w:semiHidden="1" w:uiPriority="39" w:unhideWhenUsed="1"/>
+    <w:lsdException w:name="toc 3" w:semiHidden="1" w:uiPriority="39" w:unhideWhenUsed="1"/>
+    <w:lsdException w:name="toc 4" w:semiHidden="1" w:uiPriority="39" w:unhideWhenUsed="1"/>
+    <w:lsdException w:name="toc 5" w:semiHidden="1" w:uiPriority="39" w:unhideWhenUsed="1"/>
+    <w:lsdException w:name="toc 6" w:semiHidden="1" w:uiPriority="39" w:unhideWhenUsed="1"/>
+    <w:lsdException w:name="toc 7" w:semiHidden="1" w:uiPriority="39" w:unhideWhenUsed="1"/>
+    <w:lsdException w:name="toc 8" w:semiHidden="1" w:uiPriority="39" w:unhideWhenUsed="1"/>
+    <w:lsdException w:name="toc 9" w:semiHidden="1" w:uiPriority="39" w:unhideWhenUsed="1"/>
+    <w:lsdException w:name="Normal Indent" w:semiHidden="1" w:unhideWhenUsed="1"/>
+    <w:lsdException w:name="footnote text" w:semiHidden="1" w:unhideWhenUsed="1"/>
+    <w:lsdException w:name="annotation text" w:semiHidden="1" w:unhideWhenUsed="1"/>
+    <w:lsdException w:name="header" w:semiHidden="1" w:unhideWhenUsed="1"/>
+    <w:lsdException w:name="footer" w:semiHidden="1" w:unhideWhenUsed="1"/>
+    <w:lsdException w:name="index heading" w:semiHidden="1" w:unhideWhenUsed="1"/>
+    <w:lsdException w:name="caption" w:semiHidden="1" w:uiPriority="35" w:unhideWhenUsed="1" w:qFormat="1"/>
+    <w:lsdException w:name="table of figures" w:semiHidden="1" w:unhideWhenUsed="1"/>
+    <w:lsdException w:name="envelope address" w:semiHidden="1" w:unhideWhenUsed="1"/>
+    <w:lsdException w:name="envelope return" w:semiHidden="1" w:unhideWhenUsed="1"/>
+    <w:lsdException w:name="footnote reference" w:semiHidden="1" w:unhideWhenUsed="1"/>
+    <w:lsdException w:name="annotation reference" w:semiHidden="1" w:unhideWhenUsed="1"/>
+    <w:lsdException w:name="line number" w:semiHidden="1" w:unhideWhenUsed="1"/>
+    <w:lsdException w:name="page number" w:semiHidden="1" w:unhideWhenUsed="1"/>
+    <w:lsdException w:name="endnote reference" w:semiHidden="1" w:unhideWhenUsed="1"/>
+    <w:lsdException w:name="endnote text" w:semiHidden="1" w:unhideWhenUsed="1"/>
+    <w:lsdException w:name="table of authorities" w:semiHidden="1" w:unhideWhenUsed="1"/>
+    <w:lsdException w:name="macro" w:semiHidden="1" w:unhideWhenUsed="1"/>
+    <w:lsdException w:name="toa heading" w:semiHidden="1" w:unhideWhenUsed="1"/>
+    <w:lsdException w:name="List" w:semiHidden="1" w:unhideWhenUsed="1"/>
+    <w:lsdException w:name="List Bullet" w:semiHidden="1" w:unhideWhenUsed="1"/>
+    <w:lsdException w:name="List Number" w:semiHidden="1" w:unhideWhenUsed="1"/>
+    <w:lsdException w:name="List 2" w:semiHidden="1" w:unhideWhenUsed="1"/>
+    <w:lsdException w:name="List 3" w:semiHidden="1" w:unhideWhenUsed="1"/>
+    <w:lsdException w:name="List 4" w:semiHidden="1" w:unhideWhenUsed="1"/>
+    <w:lsdException w:name="List 5" w:semiHidden="1" w:unhideWhenUsed="1"/>
+    <w:lsdException w:name="List Bullet 2" w:semiHidden="1" w:unhideWhenUsed="1"/>
+    <w:lsdException w:name="List Bullet 3" w:semiHidden="1" w:unhideWhenUsed="1"/>
+    <w:lsdException w:name="List Bullet 4" w:semiHidden="1" w:unhideWhenUsed="1"/>
+    <w:lsdException w:name="List Bullet 5" w:semiHidden="1" w:unhideWhenUsed="1"/>
+    <w:lsdException w:name="List Number 2" w:semiHidden="1" w:unhideWhenUsed="1"/>
+    <w:lsdException w:name="List Number 3" w:semiHidden="1" w:unhideWhenUsed="1"/>
+    <w:lsdException w:name="List Number 4" w:semiHidden="1" w:unhideWhenUsed="1"/>
+    <w:lsdException w:name="List Number 5" w:semiHidden="1" w:unhideWhenUsed="1"/>
+    <w:lsdException w:name="Title" w:uiPriority="10" w:qFormat="1"/>
+    <w:lsdException w:name="Closing" w:semiHidden="1" w:unhideWhenUsed="1"/>
+    <w:lsdException w:name="Signature" w:semiHidden="1" w:unhideWhenUsed="1"/>
+    <w:lsdException w:name="Default Paragraph Font" w:semiHidden="1" w:uiPriority="1" w:unhideWhenUsed="1"/>
+    <w:lsdException w:name="Body Text" w:semiHidden="1" w:unhideWhenUsed="1"/>
+    <w:lsdException w:name="Body Text Indent" w:semiHidden="1" w:unhideWhenUsed="1"/>
+    <w:lsdException w:name="List Continue" w:semiHidden="1" w:unhideWhenUsed="1"/>
+    <w:lsdException w:name="List Continue 2" w:semiHidden="1" w:unhideWhenUsed="1"/>
+    <w:lsdException w:name="List Continue 3" w:semiHidden="1" w:unhideWhenUsed="1"/>
+    <w:lsdException w:name="List Continue 4" w:semiHidden="1" w:unhideWhenUsed="1"/>
+    <w:lsdException w:name="List Continue 5" w:semiHidden="1" w:unhideWhenUsed="1"/>
+    <w:lsdException w:name="Message Header" w:semiHidden="1" w:unhideWhenUsed="1"/>
+    <w:lsdException w:name="Subtitle" w:uiPriority="11" w:qFormat="1"/>
+    <w:lsdException w:name="Salutation" w:semiHidden="1" w:unhideWhenUsed="1"/>
+    <w:lsdException w:name="Date" w:semiHidden="1" w:unhideWhenUsed="1"/>
+    <w:lsdException w:name="Body Text First Indent" w:semiHidden="1" w:unhideWhenUsed="1"/>
+    <w:lsdException w:name="Body Text First Indent 2" w:semiHidden="1" w:unhideWhenUsed="1"/>
+    <w:lsdException w:name="Note Heading" w:semiHidden="1" w:unhideWhenUsed="1"/>
+    <w:lsdException w:name="Body Text 2" w:semiHidden="1" w:unhideWhenUsed="1"/>
+    <w:lsdException w:name="Body Text 3" w:semiHidden="1" w:unhideWhenUsed="1"/>
+    <w:lsdException w:name="Body Text Indent 2" w:semiHidden="1" w:unhideWhenUsed="1"/>
+    <w:lsdException w:name="Body Text Indent 3" w:semiHidden="1" w:unhideWhenUsed="1"/>
+    <w:lsdException w:name="Block Text" w:semiHidden="1" w:unhideWhenUsed="1"/>
+    <w:lsdException w:name="Hyperlink" w:semiHidden="1" w:unhideWhenUsed="1"/>
+    <w:lsdException w:name="FollowedHyperlink" w:semiHidden="1" w:unhideWhenUsed="1"/>
+    <w:lsdException w:name="Strong" w:uiPriority="22" w:qFormat="1"/>
+    <w:lsdException w:name="Emphasis" w:uiPriority="20" w:qFormat="1"/>
+    <w:lsdException w:name="Document Map" w:semiHidden="1" w:unhideWhenUsed="1"/>
+    <w:lsdException w:name="Plain Text" w:semiHidden="1" w:unhideWhenUsed="1"/>
+    <w:lsdException w:name="E-mail Signature" w:semiHidden="1" w:unhideWhenUsed="1"/>
+    <w:lsdException w:name="HTML Top of Form" w:semiHidden="1" w:unhideWhenUsed="1"/>
+    <w:lsdException w:name="HTML Bottom of Form" w:semiHidden="1" w:unhideWhenUsed="1"/>
+    <w:lsdException w:name="Normal (Web)" w:semiHidden="1" w:unhideWhenUsed="1"/>
+    <w:lsdException w:name="HTML Acronym" w:semiHidden="1" w:unhideWhenUsed="1"/>
+    <w:lsdException w:name="HTML Address" w:semiHidden="1" w:unhideWhenUsed="1"/>
+    <w:lsdException w:name="HTML Cite" w:semiHidden="1" w:unhideWhenUsed="1"/>
+    <w:lsdException w:name="HTML Code" w:semiHidden="1" w:unhideWhenUsed="1"/>
+    <w:lsdException w:name="HTML Definition" w:semiHidden="1" w:unhideWhenUsed="1"/>
+    <w:lsdException w:name="HTML Keyboard" w:semiHidden="1" w:unhideWhenUsed="1"/>
+    <w:lsdException w:name="HTML Preformatted" w:semiHidden="1" w:unhideWhenUsed="1"/>
+    <w:lsdException w:name="HTML Sample" w:semiHidden="1" w:unhideWhenUsed="1"/>
+    <w:lsdException w:name="HTML Typewriter" w:semiHidden="1" w:unhideWhenUsed="1"/>
+    <w:lsdException w:name="HTML Variable" w:semiHidden="1" w:unhideWhenUsed="1"/>
+    <w:lsdException w:name="Normal Table" w:semiHidden="1" w:unhideWhenUsed="1"/>
+    <w:lsdException w:name="annotation subject" w:semiHidden="1" w:unhideWhenUsed="1"/>
+    <w:lsdException w:name="No List" w:semiHidden="1" w:unhideWhenUsed="1"/>
+    <w:lsdException w:name="Outline List 1" w:semiHidden="1" w:unhideWhenUsed="1"/>
+    <w:lsdException w:name="Outline List 2" w:semiHidden="1" w:unhideWhenUsed="1"/>
+    <w:lsdException w:name="Outline List 3" w:semiHidden="1" w:unhideWhenUsed="1"/>
+    <w:lsdException w:name="Table Simple 1" w:semiHidden="1" w:unhideWhenUsed="1"/>
+    <w:lsdException w:name="Table Simple 2" w:semiHidden="1" w:unhideWhenUsed="1"/>
+    <w:lsdException w:name="Table Simple 3" w:semiHidden="1" w:unhideWhenUsed="1"/>
+    <w:lsdException w:name="Table Classic 1" w:semiHidden="1" w:unhideWhenUsed="1"/>
+    <w:lsdException w:name="Table Classic 2" w:semiHidden="1" w:unhideWhenUsed="1"/>
+    <w:lsdException w:name="Table Classic 3" w:semiHidden="1" w:unhideWhenUsed="1"/>
+    <w:lsdException w:name="Table Classic 4" w:semiHidden="1" w:unhideWhenUsed="1"/>
+    <w:lsdException w:name="Table Colorful 1" w:semiHidden="1" w:unhideWhenUsed="1"/>
+    <w:lsdException w:name="Table Colorful 2" w:semiHidden="1" w:unhideWhenUsed="1"/>
+    <w:lsdException w:name="Table Colorful 3" w:semiHidden="1" w:unhideWhenUsed="1"/>
+    <w:lsdException w:name="Table Columns 1" w:semiHidden="1" w:unhideWhenUsed="1"/>
+    <w:lsdException w:name="Table Columns 2" w:semiHidden="1" w:unhideWhenUsed="1"/>
+    <w:lsdException w:name="Table Columns 3" w:semiHidden="1" w:unhideWhenUsed="1"/>
+    <w:lsdException w:name="Table Columns 4" w:semiHidden="1" w:unhideWhenUsed="1"/>
+    <w:lsdException w:name="Table Columns 5" w:semiHidden="1" w:unhideWhenUsed="1"/>
+    <w:lsdException w:name="Table Grid 1" w:semiHidden="1" w:unhideWhenUsed="1"/>
+    <w:lsdException w:name="Table Grid 2" w:semiHidden="1" w:unhideWhenUsed="1"/>
+    <w:lsdException w:name="Table Grid 3" w:semiHidden="1" w:unhideWhenUsed="1"/>
+    <w:lsdException w:name="Table Grid 4" w:semiHidden="1" w:unhideWhenUsed="1"/>
+    <w:lsdException w:name="Table Grid 5" w:semiHidden="1" w:unhideWhenUsed="1"/>
+    <w:lsdException w:name="Table Grid 6" w:semiHidden="1" w:unhideWhenUsed="1"/>
+    <w:lsdException w:name="Table Grid 7" w:semiHidden="1" w:unhideWhenUsed="1"/>
+    <w:lsdException w:name="Table Grid 8" w:semiHidden="1" w:unhideWhenUsed="1"/>
+    <w:lsdException w:name="Table List 1" w:semiHidden="1" w:unhideWhenUsed="1"/>
+    <w:lsdException w:name="Table List 2" w:semiHidden="1" w:unhideWhenUsed="1"/>
+    <w:lsdException w:name="Table List 3" w:semiHidden="1" w:unhideWhenUsed="1"/>
+    <w:lsdException w:name="Table List 4" w:semiHidden="1" w:unhideWhenUsed="1"/>
+    <w:lsdException w:name="Table List 5" w:semiHidden="1" w:unhideWhenUsed="1"/>
+    <w:lsdException w:name="Table List 6" w:semiHidden="1" w:unhideWhenUsed="1"/>
+    <w:lsdException w:name="Table List 7" w:semiHidden="1" w:unhideWhenUsed="1"/>
+    <w:lsdException w:name="Table List 8" w:semiHidden="1" w:unhideWhenUsed="1"/>
+    <w:lsdException w:name="Table 3D effects 1" w:semiHidden="1" w:unhideWhenUsed="1"/>
+    <w:lsdException w:name="Table 3D effects 2" w:semiHidden="1" w:unhideWhenUsed="1"/>
+    <w:lsdException w:name="Table 3D effects 3" w:semiHidden="1" w:unhideWhenUsed="1"/>
+    <w:lsdException w:name="Table Contemporary" w:semiHidden="1" w:unhideWhenUsed="1"/>
+    <w:lsdException w:name="Table Elegant" w:semiHidden="1" w:unhideWhenUsed="1"/>
+    <w:lsdException w:name="Table Professional" w:semiHidden="1" w:unhideWhenUsed="1"/>
+    <w:lsdException w:name="Table Subtle 1" w:semiHidden="1" w:unhideWhenUsed="1"/>
+    <w:lsdException w:name="Table Subtle 2" w:semiHidden="1" w:unhideWhenUsed="1"/>
+    <w:lsdException w:name="Table Web 1" w:semiHidden="1" w:unhideWhenUsed="1"/>
+    <w:lsdException w:name="Table Web 2" w:semiHidden="1" w:unhideWhenUsed="1"/>
+    <w:lsdException w:name="Table Web 3" w:semiHidden="1" w:unhideWhenUsed="1"/>
+    <w:lsdException w:name="Balloon Text" w:semiHidden="1" w:unhideWhenUsed="1"/>
+    <w:lsdException w:name="Table Grid" w:uiPriority="59"/>
+    <w:lsdException w:name="Table Theme" w:semiHidden="1" w:unhideWhenUsed="1"/>
+    <w:lsdException w:name="Placeholder Text" w:semiHidden="1"/>
+    <w:lsdException w:name="No Spacing" w:uiPriority="1" w:qFormat="1"/>
+    <w:lsdException w:name="Light Shading" w:uiPriority="60"/>
+    <w:lsdException w:name="Light List" w:uiPriority="61"/>
+    <w:lsdException w:name="Light Grid" w:uiPriority="62"/>
+    <w:lsdException w:name="Medium Shading 1" w:uiPriority="63"/>
+    <w:lsdException w:name="Medium Shading 2" w:uiPriority="64"/>
+    <w:lsdException w:name="Medium List 1" w:uiPriority="65"/>
+    <w:lsdException w:name="Medium List 2" w:uiPriority="66"/>
+    <w:lsdException w:name="Medium Grid 1" w:uiPriority="67"/>
+    <w:lsdException w:name="Medium Grid 2" w:uiPriority="68"/>
+    <w:lsdException w:name="Medium Grid 3" w:uiPriority="69"/>
+    <w:lsdException w:name="Dark List" w:uiPriority="70"/>
+    <w:lsdException w:name="Colorful Shading" w:uiPriority="71"/>
+    <w:lsdException w:name="Colorful List" w:uiPriority="72"/>
+    <w:lsdException w:name="Colorful Grid" w:uiPriority="73"/>
+    <w:lsdException w:name="Light Shading Accent 1" w:uiPriority="60"/>
+    <w:lsdException w:name="Light List Accent 1" w:uiPriority="61"/>
+    <w:lsdException w:name="Light Grid Accent 1" w:uiPriority="62"/>
+    <w:lsdException w:name="Medium Shading 1 Accent 1" w:uiPriority="63"/>
+    <w:lsdException w:name="Medium Shading 2 Accent 1" w:uiPriority="64"/>
+    <w:lsdException w:name="Medium List 1 Accent 1" w:uiPriority="65"/>
+    <w:lsdException w:name="Revision" w:semiHidden="1"/>
+    <w:lsdException w:name="List Paragraph" w:uiPriority="34" w:qFormat="1"/>
+    <w:lsdException w:name="Quote" w:uiPriority="29" w:qFormat="1"/>
+    <w:lsdException w:name="Intense Quote" w:uiPriority="30" w:qFormat="1"/>
+    <w:lsdException w:name="Medium List 2 Accent 1" w:uiPriority="66"/>
+    <w:lsdException w:name="Medium Grid 1 Accent 1" w:uiPriority="67"/>
+    <w:lsdException w:name="Medium Grid 2 Accent 1" w:uiPriority="68"/>
+    <w:lsdException w:name="Medium Grid 3 Accent 1" w:uiPriority="69"/>
+    <w:lsdException w:name="Dark List Accent 1" w:uiPriority="70"/>
+    <w:lsdException w:name="Colorful Shading Accent 1" w:uiPriority="71"/>
+    <w:lsdException w:name="Colorful List Accent 1" w:uiPriority="72"/>
+    <w:lsdException w:name="Colorful Grid Accent 1" w:uiPriority="73"/>
+    <w:lsdException w:name="Light Shading Accent 2" w:uiPriority="60"/>
+    <w:lsdException w:name="Light List Accent 2" w:uiPriority="61"/>
+    <w:lsdException w:name="Light Grid Accent 2" w:uiPriority="62"/>
+    <w:lsdException w:name="Medium Shading 1 Accent 2" w:uiPriority="63"/>
+    <w:lsdException w:name="Medium Shading 2 Accent 2" w:uiPriority="64"/>
+    <w:lsdException w:name="Medium List 1 Accent 2" w:uiPriority="65"/>
+    <w:lsdException w:name="Medium List 2 Accent 2" w:uiPriority="66"/>
+    <w:lsdException w:name="Medium Grid 1 Accent 2" w:uiPriority="67"/>
+    <w:lsdException w:name="Medium Grid 2 Accent 2" w:uiPriority="68"/>
+    <w:lsdException w:name="Medium Grid 3 Accent 2" w:uiPriority="69"/>
+    <w:lsdException w:name="Dark List Accent 2" w:uiPriority="70"/>
+    <w:lsdException w:name="Colorful Shading Accent 2" w:uiPriority="71"/>
+    <w:lsdException w:name="Colorful List Accent 2" w:uiPriority="72"/>
+    <w:lsdException w:name="Colorful Grid Accent 2" w:uiPriority="73"/>
+    <w:lsdException w:name="Light Shading Accent 3" w:uiPriority="60"/>
+    <w:lsdException w:name="Light List Accent 3" w:uiPriority="61"/>
+    <w:lsdException w:name="Light Grid Accent 3" w:uiPriority="62"/>
+    <w:lsdException w:name="Medium Shading 1 Accent 3" w:uiPriority="63"/>
+    <w:lsdException w:name="Medium Shading 2 Accent 3" w:uiPriority="64"/>
+    <w:lsdException w:name="Medium List 1 Accent 3" w:uiPriority="65"/>
+    <w:lsdException w:name="Medium List 2 Accent 3" w:uiPriority="66"/>
+    <w:lsdException w:name="Medium Grid 1 Accent 3" w:uiPriority="67"/>
+    <w:lsdException w:name="Medium Grid 2 Accent 3" w:uiPriority="68"/>
+    <w:lsdException w:name="Medium Grid 3 Accent 3" w:uiPriority="69"/>
+    <w:lsdException w:name="Dark List Accent 3" w:uiPriority="70"/>
+    <w:lsdException w:name="Colorful Shading Accent 3" w:uiPriority="71"/>
+    <w:lsdException w:name="Colorful List Accent 3" w:uiPriority="72"/>
+    <w:lsdException w:name="Colorful Grid Accent 3" w:uiPriority="73"/>
+    <w:lsdException w:name="Light Shading Accent 4" w:uiPriority="60"/>
+    <w:lsdException w:name="Light List Accent 4" w:uiPriority="61"/>
+    <w:lsdException w:name="Light Grid Accent 4" w:uiPriority="62"/>
+    <w:lsdException w:name="Medium Shading 1 Accent 4" w:uiPriority="63"/>
+    <w:lsdException w:name="Medium Shading 2 Accent 4" w:uiPriority="64"/>
+    <w:lsdException w:name="Medium List 1 Accent 4" w:uiPriority="65"/>
+    <w:lsdException w:name="Medium List 2 Accent 4" w:uiPriority="66"/>
+    <w:lsdException w:name="Medium Grid 1 Accent 4" w:uiPriority="67"/>
+    <w:lsdException w:name="Medium Grid 2 Accent 4" w:uiPriority="68"/>
+    <w:lsdException w:name="Medium Grid 3 Accent 4" w:uiPriority="69"/>
+    <w:lsdException w:name="Dark List Accent 4" w:uiPriority="70"/>
+    <w:lsdException w:name="Colorful Shading Accent 4" w:uiPriority="71"/>
+    <w:lsdException w:name="Colorful List Accent 4" w:uiPriority="72"/>
+    <w:lsdException w:name="Colorful Grid Accent 4" w:uiPriority="73"/>
+    <w:lsdException w:name="Light Shading Accent 5" w:uiPriority="60"/>
+    <w:lsdException w:name="Light List Accent 5" w:uiPriority="61"/>
+    <w:lsdException w:name="Light Grid Accent 5" w:uiPriority="62"/>
+    <w:lsdException w:name="Medium Shading 1 Accent 5" w:uiPriority="63"/>
+    <w:lsdException w:name="Medium Shading 2 Accent 5" w:uiPriority="64"/>
+    <w:lsdException w:name="Medium List 1 Accent 5" w:uiPriority="65"/>
+    <w:lsdException w:name="Medium List 2 Accent 5" w:uiPriority="66"/>
+    <w:lsdException w:name="Medium Grid 1 Accent 5" w:uiPriority="67"/>
+    <w:lsdException w:name="Medium Grid 2 Accent 5" w:uiPriority="68"/>
+    <w:lsdException w:name="Medium Grid 3 Accent 5" w:uiPriority="69"/>
+    <w:lsdException w:name="Dark List Accent 5" w:uiPriority="70"/>
+    <w:lsdException w:name="Colorful Shading Accent 5" w:uiPriority="71"/>
+    <w:lsdException w:name="Colorful List Accent 5" w:uiPriority="72"/>
+    <w:lsdException w:name="Colorful Grid Accent 5" w:uiPriority="73"/>
+    <w:lsdException w:name="Light Shading Accent 6" w:uiPriority="60"/>
+    <w:lsdException w:name="Light List Accent 6" w:uiPriority="61"/>
+    <w:lsdException w:name="Light Grid Accent 6" w:uiPriority="62"/>
+    <w:lsdException w:name="Medium Shading 1 Accent 6" w:uiPriority="63"/>
+    <w:lsdException w:name="Medium Shading 2 Accent 6" w:uiPriority="64"/>
+    <w:lsdException w:name="Medium List 1 Accent 6" w:uiPriority="65"/>
+    <w:lsdException w:name="Medium List 2 Accent 6" w:uiPriority="66"/>
+    <w:lsdException w:name="Medium Grid 1 Accent 6" w:uiPriority="67"/>
+    <w:lsdException w:name="Medium Grid 2 Accent 6" w:uiPriority="68"/>
+    <w:lsdException w:name="Medium Grid 3 Accent 6" w:uiPriority="69"/>
+    <w:lsdException w:name="Dark List Accent 6" w:uiPriority="70"/>
+    <w:lsdException w:name="Colorful Shading Accent 6" w:uiPriority="71"/>
+    <w:lsdException w:name="Colorful List Accent 6" w:uiPriority="72"/>
+    <w:lsdException w:name="Colorful Grid Accent 6" w:uiPriority="73"/>
+    <w:lsdException w:name="Subtle Emphasis" w:uiPriority="19" w:qFormat="1"/>
+    <w:lsdException w:name="Intense Emphasis" w:uiPriority="21" w:qFormat="1"/>
+    <w:lsdException w:name="Subtle Reference" w:uiPriority="31" w:qFormat="1"/>
+    <w:lsdException w:name="Intense Reference" w:uiPriority="32" w:qFormat="1"/>
+    <w:lsdException w:name="Book Title" w:uiPriority="33" w:qFormat="1"/>
+    <w:lsdException w:name="Bibliography" w:semiHidden="1" w:uiPriority="37" w:unhideWhenUsed="1"/>
+    <w:lsdException w:name="TOC Heading" w:semiHidden="1" w:uiPriority="39" w:unhideWhenUsed="1" w:qFormat="1"/>
+    <w:lsdException w:name="Plain Table 1" w:uiPriority="41"/>
+    <w:lsdException w:name="Plain Table 2" w:uiPriority="42"/>
+    <w:lsdException w:name="Plain Table 3" w:uiPriority="43"/>
+    <w:lsdException w:name="Plain Table 4" w:uiPriority="44"/>
+    <w:lsdException w:name="Plain Table 5" w:uiPriority="45"/>
+    <w:lsdException w:name="Grid Table Light" w:uiPriority="40"/>
+    <w:lsdException w:name="Grid Table 1 Light" w:uiPriority="46"/>
+    <w:lsdException w:name="Grid Table 2" w:uiPriority="47"/>
+    <w:lsdException w:name="Grid Table 3" w:uiPriority="48"/>
+    <w:lsdException w:name="Grid Table 4" w:uiPriority="49"/>
+    <w:lsdException w:name="Grid Table 5 Dark" w:uiPriority="50"/>
+    <w:lsdException w:name="Grid Table 6 Colorful" w:uiPriority="51"/>
+    <w:lsdException w:name="Grid Table 7 Colorful" w:uiPriority="52"/>
+    <w:lsdException w:name="Grid Table 1 Light Accent 1" w:uiPriority="46"/>
+    <w:lsdException w:name="Grid Table 2 Accent 1" w:uiPriority="47"/>
+    <w:lsdException w:name="Grid Table 3 Accent 1" w:uiPriority="48"/>
+    <w:lsdException w:name="Grid Table 4 Accent 1" w:uiPriority="49"/>
+    <w:lsdException w:name="Grid Table 5 Dark Accent 1" w:uiPriority="50"/>
+    <w:lsdException w:name="Grid Table 6 Colorful Accent 1" w:uiPriority="51"/>
+    <w:lsdException w:name="Grid Table 7 Colorful Accent 1" w:uiPriority="52"/>
+    <w:lsdException w:name="Grid Table 1 Light Accent 2" w:uiPriority="46"/>
+    <w:lsdException w:name="Grid Table 2 Accent 2" w:uiPriority="47"/>
+    <w:lsdException w:name="Grid Table 3 Accent 2" w:uiPriority="48"/>
+    <w:lsdException w:name="Grid Table 4 Accent 2" w:uiPriority="49"/>
+    <w:lsdException w:name="Grid Table 5 Dark Accent 2" w:uiPriority="50"/>
+    <w:lsdException w:name="Grid Table 6 Colorful Accent 2" w:uiPriority="51"/>
+    <w:lsdException w:name="Grid Table 7 Colorful Accent 2" w:uiPriority="52"/>
+    <w:lsdException w:name="Grid Table 1 Light Accent 3" w:uiPriority="46"/>
+    <w:lsdException w:name="Grid Table 2 Accent 3" w:uiPriority="47"/>
+    <w:lsdException w:name="Grid Table 3 Accent 3" w:uiPriority="48"/>
+    <w:lsdException w:name="Grid Table 4 Accent 3" w:uiPriority="49"/>
+    <w:lsdException w:name="Grid Table 5 Dark Accent 3" w:uiPriority="50"/>
+    <w:lsdException w:name="Grid Table 6 Colorful Accent 3" w:uiPriority="51"/>
+    <w:lsdException w:name="Grid Table 7 Colorful Accent 3" w:uiPriority="52"/>
+    <w:lsdException w:name="Grid Table 1 Light Accent 4" w:uiPriority="46"/>
+    <w:lsdException w:name="Grid Table 2 Accent 4" w:uiPriority="47"/>
+    <w:lsdException w:name="Grid Table 3 Accent 4" w:uiPriority="48"/>
+    <w:lsdException w:name="Grid Table 4 Accent 4" w:uiPriority="49"/>
+    <w:lsdException w:name="Grid Table 5 Dark Accent 4" w:uiPriority="50"/>
+    <w:lsdException w:name="Grid Table 6 Colorful Accent 4" w:uiPriority="51"/>
+    <w:lsdException w:name="Grid Table 7 Colorful Accent 4" w:uiPriority="52"/>
+    <w:lsdException w:name="Grid Table 1 Light Accent 5" w:uiPriority="46"/>
+    <w:lsdException w:name="Grid Table 2 Accent 5" w:uiPriority="47"/>
+    <w:lsdException w:name="Grid Table 3 Accent 5" w:uiPriority="48"/>
+    <w:lsdException w:name="Grid Table 4 Accent 5" w:uiPriority="49"/>
+    <w:lsdException w:name="Grid Table 5 Dark Accent 5" w:uiPriority="50"/>
+    <w:lsdException w:name="Grid Table 6 Colorful Accent 5" w:uiPriority="51"/>
+    <w:lsdException w:name="Grid Table 7 Colorful Accent 5" w:uiPriority="52"/>
+    <w:lsdException w:name="Grid Table 1 Light Accent 6" w:uiPriority="46"/>
+    <w:lsdException w:name="Grid Table 2 Accent 6" w:uiPriority="47"/>
+    <w:lsdException w:name="Grid Table 3 Accent 6" w:uiPriority="48"/>
+    <w:lsdException w:name="Grid Table 4 Accent 6" w:uiPriority="49"/>
+    <w:lsdException w:name="Grid Table 5 Dark Accent 6" w:uiPriority="50"/>
+    <w:lsdException w:name="Grid Table 6 Colorful Accent 6" w:uiPriority="51"/>
+    <w:lsdException w:name="Grid Table 7 Colorful Accent 6" w:uiPriority="52"/>
+    <w:lsdException w:name="List Table 1 Light" w:uiPriority="46"/>
+    <w:lsdException w:name="List Table 2" w:uiPriority="47"/>
+    <w:lsdException w:name="List Table 3" w:uiPriority="48"/>
+    <w:lsdException w:name="List Table 4" w:uiPriority="49"/>
+    <w:lsdException w:name="List Table 5 Dark" w:uiPriority="50"/>
+    <w:lsdException w:name="List Table 6 Colorful" w:uiPriority="51"/>
+    <w:lsdException w:name="List Table 7 Colorful" w:uiPriority="52"/>
+    <w:lsdException w:name="List Table 1 Light Accent 1" w:uiPriority="46"/>
+    <w:lsdException w:name="List Table 2 Accent 1" w:uiPriority="47"/>
+    <w:lsdException w:name="List Table 3 Accent 1" w:uiPriority="48"/>
+    <w:lsdException w:name="List Table 4 Accent 1" w:uiPriority="49"/>
+    <w:lsdException w:name="List Table 5 Dark Accent 1" w:uiPriority="50"/>
+    <w:lsdException w:name="List Table 6 Colorful Accent 1" w:uiPriority="51"/>
+    <w:lsdException w:name="List Table 7 Colorful Accent 1" w:uiPriority="52"/>
+    <w:lsdException w:name="List Table 1 Light Accent 2" w:uiPriority="46"/>
+    <w:lsdException w:name="List Table 2 Accent 2" w:uiPriority="47"/>
+    <w:lsdException w:name="List Table 3 Accent 2" w:uiPriority="48"/>
+    <w:lsdException w:name="List Table 4 Accent 2" w:uiPriority="49"/>
+    <w:lsdException w:name="List Table 5 Dark Accent 2" w:uiPriority="50"/>
+    <w:lsdException w:name="List Table 6 Colorful Accent 2" w:uiPriority="51"/>
+    <w:lsdException w:name="List Table 7 Colorful Accent 2" w:uiPriority="52"/>
+    <w:lsdException w:name="List Table 1 Light Accent 3" w:uiPriority="46"/>
+    <w:lsdException w:name="List Table 2 Accent 3" w:uiPriority="47"/>
+    <w:lsdException w:name="List Table 3 Accent 3" w:uiPriority="48"/>
+    <w:lsdException w:name="List Table 4 Accent 3" w:uiPriority="49"/>
+    <w:lsdException w:name="List Table 5 Dark Accent 3" w:uiPriority="50"/>
+    <w:lsdException w:name="List Table 6 Colorful Accent 3" w:uiPriority="51"/>
+    <w:lsdException w:name="List Table 7 Colorful Accent 3" w:uiPriority="52"/>
+    <w:lsdException w:name="List Table 1 Light Accent 4" w:uiPriority="46"/>
+    <w:lsdException w:name="List Table 2 Accent 4" w:uiPriority="47"/>
+    <w:lsdException w:name="List Table 3 Accent 4" w:uiPriority="48"/>
+    <w:lsdException w:name="List Table 4 Accent 4" w:uiPriority="49"/>
+    <w:lsdException w:name="List Table 5 Dark Accent 4" w:uiPriority="50"/>
+    <w:lsdException w:name="List Table 6 Colorful Accent 4" w:uiPriority="51"/>
+    <w:lsdException w:name="List Table 7 Colorful Accent 4" w:uiPriority="52"/>
+    <w:lsdException w:name="List Table 1 Light Accent 5" w:uiPriority="46"/>
+    <w:lsdException w:name="List Table 2 Accent 5" w:uiPriority="47"/>
+    <w:lsdException w:name="List Table 3 Accent 5" w:uiPriority="48"/>
+    <w:lsdException w:name="List Table 4 Accent 5" w:uiPriority="49"/>
+    <w:lsdException w:name="List Table 5 Dark Accent 5" w:uiPriority="50"/>
+    <w:lsdException w:name="List Table 6 Colorful Accent 5" w:uiPriority="51"/>
+    <w:lsdException w:name="List Table 7 Colorful Accent 5" w:uiPriority="52"/>
+    <w:lsdException w:name="List Table 1 Light Accent 6" w:uiPriority="46"/>
+    <w:lsdException w:name="List Table 2 Accent 6" w:uiPriority="47"/>
+    <w:lsdException w:name="List Table 3 Accent 6" w:uiPriority="48"/>
+    <w:lsdException w:name="List Table 4 Accent 6" w:uiPriority="49"/>
+    <w:lsdException w:name="List Table 5 Dark Accent 6" w:uiPriority="50"/>
+    <w:lsdException w:name="List Table 6 Colorful Accent 6" w:uiPriority="51"/>
+    <w:lsdException w:name="List Table 7 Colorful Accent 6" w:uiPriority="52"/>
+    <w:lsdException w:name="Mention" w:semiHidden="1" w:unhideWhenUsed="1"/>
+    <w:lsdException w:name="Smart Hyperlink" w:semiHidden="1" w:unhideWhenUsed="1"/>
+    <w:lsdException w:name="Hashtag" w:semiHidden="1" w:unhideWhenUsed="1"/>
+    <w:lsdException w:name="Unresolved Mention" w:semiHidden="1" w:unhideWhenUsed="1"/>
+    <w:lsdException w:name="Smart Link" w:semiHidden="1" w:unhideWhenUsed="1"/>
   </w:latentStyles>
   <w:style w:type="paragraph" w:default="1" w:styleId="Normal">
     <w:name w:val="Normal"/>
@@ -4082,18 +3906,40 @@
       <w:autoSpaceDN w:val="0"/>
       <w:adjustRightInd w:val="0"/>
       <w:spacing w:before="260" w:line="262" w:lineRule="auto"/>
-      <w:outlineLvl w:val="1"/>
+      <w:outlineLvl w:val="0"/>
     </w:pPr>
     <w:rPr>
-      <w:rFonts w:ascii="Calibri" w:hAnsi="Calibri" w:cs="Calibri"/>
+      <w:rFonts w:cs="Calibri"/>
       <w:b/>
-      <w:i w:val="0"/>
       <w:sz w:val="36"/>
     </w:rPr>
   </w:style>
   <w:style w:type="character" w:default="1" w:styleId="DefaultParagraphFont">
     <w:name w:val="Default Paragraph Font"/>
+    <w:uiPriority w:val="1"/>
     <w:semiHidden/>
+    <w:unhideWhenUsed/>
+  </w:style>
+  <w:style w:type="table" w:default="1" w:styleId="TableNormal">
+    <w:name w:val="Normal Table"/>
+    <w:uiPriority w:val="99"/>
+    <w:semiHidden/>
+    <w:unhideWhenUsed/>
+    <w:tblPr>
+      <w:tblInd w:w="0" w:type="dxa"/>
+      <w:tblCellMar>
+        <w:top w:w="0" w:type="dxa"/>
+        <w:left w:w="108" w:type="dxa"/>
+        <w:bottom w:w="0" w:type="dxa"/>
+        <w:right w:w="108" w:type="dxa"/>
+      </w:tblCellMar>
+    </w:tblPr>
+  </w:style>
+  <w:style w:type="numbering" w:default="1" w:styleId="NoList">
+    <w:name w:val="No List"/>
+    <w:uiPriority w:val="99"/>
+    <w:semiHidden/>
+    <w:unhideWhenUsed/>
   </w:style>
 </w:styles>
 </file>

</xml_diff>

<commit_message>
#### 0.0.27 - MAU `2023-08-26` 1. I added a few more scenes into the Christmas at Liz's chapter. 	* I stubbed in the template for those scenes 2. I took two scenes out of that chapter and put it into a new chapter called something like more surprises in store for Liz. 3. I added a location profile for Liz's apartment
</commit_message>
<xml_diff>
--- a/CustomFiles/Deliverables/OutlineNoSynopsis.docx
+++ b/CustomFiles/Deliverables/OutlineNoSynopsis.docx
@@ -3250,7 +3250,7 @@
           <w:rtl w:val="0"/>
         </w:rPr>
       </w:pPr>
-      <w:bookmarkStart w:id="64" w:name="Christmas_at_Lizs"/>
+      <w:bookmarkStart w:id="64" w:name="Christmas_Eve_at_Lizs"/>
       <w:r>
         <w:rPr>
           <w:szCs w:val="24"/>
@@ -3261,7 +3261,7 @@
         <w:rPr>
           <w:szCs w:val="24"/>
         </w:rPr>
-        <w:t>Christmas at Liz's</w:t>
+        <w:t>Christmas Eve at Liz's</w:t>
       </w:r>
       <w:bookmarkEnd w:id="64"/>
     </w:p>
@@ -3434,7 +3434,7 @@
           <w:rtl w:val="0"/>
         </w:rPr>
       </w:pPr>
-      <w:bookmarkStart w:id="68" w:name="Liz_Receives_Two_Special_Chris"/>
+      <w:bookmarkStart w:id="68" w:name="Sarah_Struggles_to_Keep_Her_Pr"/>
       <w:r>
         <w:rPr>
           <w:rFonts w:ascii="Calibri" w:hAnsi="Calibri" w:cs="Calibri"/>
@@ -3453,7 +3453,7 @@
           <w:sz w:val="24"/>
           <w:szCs w:val="24"/>
         </w:rPr>
-        <w:t>Liz Receives Two Special Christmas Gifts</w:t>
+        <w:t>Sarah Struggles to Keep Her Promise</w:t>
       </w:r>
       <w:bookmarkEnd w:id="68"/>
     </w:p>
@@ -3482,7 +3482,7 @@
           <w:rtl w:val="0"/>
         </w:rPr>
       </w:pPr>
-      <w:bookmarkStart w:id="69" w:name="Joe_and_Liz_Elope"/>
+      <w:bookmarkStart w:id="69" w:name="Liz_asks_Evan_about_Sarah"/>
       <w:r>
         <w:rPr>
           <w:rFonts w:ascii="Calibri" w:hAnsi="Calibri" w:cs="Calibri"/>
@@ -3501,7 +3501,55 @@
           <w:sz w:val="24"/>
           <w:szCs w:val="24"/>
         </w:rPr>
-        <w:t>Joe and Liz Elope</w:t>
+        <w:t>Liz asks Evan about Sarah</w:t>
+      </w:r>
+      <w:bookmarkEnd w:id="69"/>
+    </w:p>
+    <w:p>
+      <w:pPr>
+        <w:tabs>
+          <w:tab w:val="left" w:pos="560"/>
+          <w:tab w:val="left" w:pos="1120"/>
+          <w:tab w:val="left" w:pos="1680"/>
+          <w:tab w:val="left" w:pos="2240"/>
+          <w:tab w:val="left" w:pos="2800"/>
+          <w:tab w:val="left" w:pos="3360"/>
+          <w:tab w:val="left" w:pos="3920"/>
+          <w:tab w:val="left" w:pos="4480"/>
+          <w:tab w:val="left" w:pos="5040"/>
+          <w:tab w:val="left" w:pos="5600"/>
+          <w:tab w:val="left" w:pos="6160"/>
+          <w:tab w:val="left" w:pos="6720"/>
+        </w:tabs>
+        <w:ind w:left="360"/>
+        <w:jc w:val="left"/>
+        <w:rPr>
+          <w:rFonts w:ascii="Courier New" w:hAnsi="Courier New" w:cs="Courier New"/>
+          <w:sz w:val="24"/>
+          <w:szCs w:val="24"/>
+          <w:rtl w:val="0"/>
+        </w:rPr>
+      </w:pPr>
+      <w:bookmarkStart w:id="70" w:name="Dinner_Is_Served"/>
+      <w:r>
+        <w:rPr>
+          <w:rFonts w:ascii="Calibri" w:hAnsi="Calibri" w:cs="Calibri"/>
+          <w:b/>
+          <w:i w:val="0"/>
+          <w:sz w:val="24"/>
+          <w:szCs w:val="24"/>
+        </w:rPr>
+        <w:t xml:space="preserve">Scene #57: </w:t>
+      </w:r>
+      <w:r>
+        <w:rPr>
+          <w:rFonts w:ascii="Calibri" w:hAnsi="Calibri" w:cs="Calibri"/>
+          <w:b/>
+          <w:i w:val="0"/>
+          <w:sz w:val="24"/>
+          <w:szCs w:val="24"/>
+        </w:rPr>
+        <w:t>Dinner Is Served</w:t>
       </w:r>
     </w:p>
     <w:p>
@@ -3531,7 +3579,7 @@
           <w:rtl w:val="0"/>
         </w:rPr>
       </w:pPr>
-      <w:bookmarkEnd w:id="69"/>
+      <w:bookmarkEnd w:id="70"/>
     </w:p>
     <w:p>
       <w:pPr>
@@ -3547,7 +3595,7 @@
           <w:rtl w:val="0"/>
         </w:rPr>
       </w:pPr>
-      <w:bookmarkStart w:id="70" w:name="Sarah_Promise_Ring_Concerns"/>
+      <w:bookmarkStart w:id="71" w:name="More_Surprises_for_Evan_and_Sa"/>
       <w:r>
         <w:rPr>
           <w:szCs w:val="24"/>
@@ -3558,55 +3606,7 @@
         <w:rPr>
           <w:szCs w:val="24"/>
         </w:rPr>
-        <w:t>Sarah Promise Ring Concerns</w:t>
-      </w:r>
-      <w:bookmarkEnd w:id="70"/>
-    </w:p>
-    <w:p>
-      <w:pPr>
-        <w:tabs>
-          <w:tab w:val="left" w:pos="560"/>
-          <w:tab w:val="left" w:pos="1120"/>
-          <w:tab w:val="left" w:pos="1680"/>
-          <w:tab w:val="left" w:pos="2240"/>
-          <w:tab w:val="left" w:pos="2800"/>
-          <w:tab w:val="left" w:pos="3360"/>
-          <w:tab w:val="left" w:pos="3920"/>
-          <w:tab w:val="left" w:pos="4480"/>
-          <w:tab w:val="left" w:pos="5040"/>
-          <w:tab w:val="left" w:pos="5600"/>
-          <w:tab w:val="left" w:pos="6160"/>
-          <w:tab w:val="left" w:pos="6720"/>
-        </w:tabs>
-        <w:ind w:left="360"/>
-        <w:jc w:val="left"/>
-        <w:rPr>
-          <w:rFonts w:ascii="Courier New" w:hAnsi="Courier New" w:cs="Courier New"/>
-          <w:sz w:val="24"/>
-          <w:szCs w:val="24"/>
-          <w:rtl w:val="0"/>
-        </w:rPr>
-      </w:pPr>
-      <w:bookmarkStart w:id="71" w:name="Evan_Gives_Sarah_a_Promise_Rin"/>
-      <w:r>
-        <w:rPr>
-          <w:rFonts w:ascii="Calibri" w:hAnsi="Calibri" w:cs="Calibri"/>
-          <w:b/>
-          <w:i w:val="0"/>
-          <w:sz w:val="24"/>
-          <w:szCs w:val="24"/>
-        </w:rPr>
-        <w:t xml:space="preserve">Scene #57: </w:t>
-      </w:r>
-      <w:r>
-        <w:rPr>
-          <w:rFonts w:ascii="Calibri" w:hAnsi="Calibri" w:cs="Calibri"/>
-          <w:b/>
-          <w:i w:val="0"/>
-          <w:sz w:val="24"/>
-          <w:szCs w:val="24"/>
-        </w:rPr>
-        <w:t>Evan Gives Sarah a Promise Ring</w:t>
+        <w:t>More Surprises for Evan and Sarah's Christmas Visit</w:t>
       </w:r>
       <w:bookmarkEnd w:id="71"/>
     </w:p>
@@ -3635,7 +3635,7 @@
           <w:rtl w:val="0"/>
         </w:rPr>
       </w:pPr>
-      <w:bookmarkStart w:id="72" w:name="Sarah_Misleads_Her_Parents"/>
+      <w:bookmarkStart w:id="72" w:name="Liz_Receives_Two_Special_Chris"/>
       <w:r>
         <w:rPr>
           <w:rFonts w:ascii="Calibri" w:hAnsi="Calibri" w:cs="Calibri"/>
@@ -3654,7 +3654,7 @@
           <w:sz w:val="24"/>
           <w:szCs w:val="24"/>
         </w:rPr>
-        <w:t>Sarah Misleads Her Parents</w:t>
+        <w:t>Liz Receives Two Special Christmas Gifts</w:t>
       </w:r>
       <w:bookmarkEnd w:id="72"/>
     </w:p>
@@ -3683,7 +3683,7 @@
           <w:rtl w:val="0"/>
         </w:rPr>
       </w:pPr>
-      <w:bookmarkStart w:id="73" w:name="Sarah_Shares_Her_Concerns_abou"/>
+      <w:bookmarkStart w:id="73" w:name="Joe_and_Liz_Elope"/>
       <w:r>
         <w:rPr>
           <w:rFonts w:ascii="Calibri" w:hAnsi="Calibri" w:cs="Calibri"/>
@@ -3702,7 +3702,7 @@
           <w:sz w:val="24"/>
           <w:szCs w:val="24"/>
         </w:rPr>
-        <w:t>Sarah Shares Her Concerns about the Future</w:t>
+        <w:t>Joe and Liz Elope</w:t>
       </w:r>
     </w:p>
     <w:p>
@@ -3748,7 +3748,7 @@
           <w:rtl w:val="0"/>
         </w:rPr>
       </w:pPr>
-      <w:bookmarkStart w:id="74" w:name="Graduation_A_Night_Full_of_Sur"/>
+      <w:bookmarkStart w:id="74" w:name="Sarah_Promise_Ring_Concerns"/>
       <w:r>
         <w:rPr>
           <w:szCs w:val="24"/>
@@ -3759,7 +3759,7 @@
         <w:rPr>
           <w:szCs w:val="24"/>
         </w:rPr>
-        <w:t>Graduation: A Night Full of Surprises</w:t>
+        <w:t>Sarah Promise Ring Concerns</w:t>
       </w:r>
       <w:bookmarkEnd w:id="74"/>
     </w:p>
@@ -3788,7 +3788,7 @@
           <w:rtl w:val="0"/>
         </w:rPr>
       </w:pPr>
-      <w:bookmarkStart w:id="75" w:name="Graduation_Party_Setup"/>
+      <w:bookmarkStart w:id="75" w:name="Evan_Gives_Sarah_a_Promise_Rin"/>
       <w:r>
         <w:rPr>
           <w:rFonts w:ascii="Calibri" w:hAnsi="Calibri" w:cs="Calibri"/>
@@ -3807,7 +3807,7 @@
           <w:sz w:val="24"/>
           <w:szCs w:val="24"/>
         </w:rPr>
-        <w:t>Graduation Party Setup</w:t>
+        <w:t>Evan Gives Sarah a Promise Ring</w:t>
       </w:r>
       <w:bookmarkEnd w:id="75"/>
     </w:p>
@@ -3836,7 +3836,7 @@
           <w:rtl w:val="0"/>
         </w:rPr>
       </w:pPr>
-      <w:bookmarkStart w:id="76" w:name="Evan_Meets_Parents"/>
+      <w:bookmarkStart w:id="76" w:name="Sarah_Misleads_Her_Parents"/>
       <w:r>
         <w:rPr>
           <w:rFonts w:ascii="Calibri" w:hAnsi="Calibri" w:cs="Calibri"/>
@@ -3855,7 +3855,7 @@
           <w:sz w:val="24"/>
           <w:szCs w:val="24"/>
         </w:rPr>
-        <w:t>Evan Meets Parents</w:t>
+        <w:t>Sarah Misleads Her Parents</w:t>
       </w:r>
       <w:bookmarkEnd w:id="76"/>
     </w:p>
@@ -3884,7 +3884,7 @@
           <w:rtl w:val="0"/>
         </w:rPr>
       </w:pPr>
-      <w:bookmarkStart w:id="77" w:name="Evan_Surprises_Sarah_with_Pare"/>
+      <w:bookmarkStart w:id="77" w:name="Sarah_Shares_Her_Concerns_abou"/>
       <w:r>
         <w:rPr>
           <w:rFonts w:ascii="Calibri" w:hAnsi="Calibri" w:cs="Calibri"/>
@@ -3903,133 +3903,37 @@
           <w:sz w:val="24"/>
           <w:szCs w:val="24"/>
         </w:rPr>
-        <w:t>Evan Surprises Sarah with Parents</w:t>
-      </w:r>
+        <w:t>Sarah Shares Her Concerns about the Future</w:t>
+      </w:r>
+    </w:p>
+    <w:p>
+      <w:pPr>
+        <w:tabs>
+          <w:tab w:val="left" w:pos="560"/>
+          <w:tab w:val="left" w:pos="1120"/>
+          <w:tab w:val="left" w:pos="1680"/>
+          <w:tab w:val="left" w:pos="2240"/>
+          <w:tab w:val="left" w:pos="2800"/>
+          <w:tab w:val="left" w:pos="3360"/>
+          <w:tab w:val="left" w:pos="3920"/>
+          <w:tab w:val="left" w:pos="4480"/>
+          <w:tab w:val="left" w:pos="5040"/>
+          <w:tab w:val="left" w:pos="5600"/>
+          <w:tab w:val="left" w:pos="6160"/>
+          <w:tab w:val="left" w:pos="6720"/>
+        </w:tabs>
+        <w:ind w:left="360"/>
+        <w:jc w:val="left"/>
+        <w:rPr>
+          <w:rFonts w:ascii="Calibri" w:hAnsi="Courier New" w:cs="Courier New"/>
+          <w:b/>
+          <w:i w:val="0"/>
+          <w:sz w:val="24"/>
+          <w:szCs w:val="24"/>
+          <w:rtl w:val="0"/>
+        </w:rPr>
+      </w:pPr>
       <w:bookmarkEnd w:id="77"/>
-    </w:p>
-    <w:p>
-      <w:pPr>
-        <w:tabs>
-          <w:tab w:val="left" w:pos="560"/>
-          <w:tab w:val="left" w:pos="1120"/>
-          <w:tab w:val="left" w:pos="1680"/>
-          <w:tab w:val="left" w:pos="2240"/>
-          <w:tab w:val="left" w:pos="2800"/>
-          <w:tab w:val="left" w:pos="3360"/>
-          <w:tab w:val="left" w:pos="3920"/>
-          <w:tab w:val="left" w:pos="4480"/>
-          <w:tab w:val="left" w:pos="5040"/>
-          <w:tab w:val="left" w:pos="5600"/>
-          <w:tab w:val="left" w:pos="6160"/>
-          <w:tab w:val="left" w:pos="6720"/>
-        </w:tabs>
-        <w:ind w:left="360"/>
-        <w:jc w:val="left"/>
-        <w:rPr>
-          <w:rFonts w:ascii="Courier New" w:hAnsi="Courier New" w:cs="Courier New"/>
-          <w:sz w:val="24"/>
-          <w:szCs w:val="24"/>
-          <w:rtl w:val="0"/>
-        </w:rPr>
-      </w:pPr>
-      <w:bookmarkStart w:id="78" w:name="Evan_Proposes"/>
-      <w:r>
-        <w:rPr>
-          <w:rFonts w:ascii="Calibri" w:hAnsi="Calibri" w:cs="Calibri"/>
-          <w:b/>
-          <w:i w:val="0"/>
-          <w:sz w:val="24"/>
-          <w:szCs w:val="24"/>
-        </w:rPr>
-        <w:t xml:space="preserve">Scene #63: </w:t>
-      </w:r>
-      <w:r>
-        <w:rPr>
-          <w:rFonts w:ascii="Calibri" w:hAnsi="Calibri" w:cs="Calibri"/>
-          <w:b/>
-          <w:i w:val="0"/>
-          <w:sz w:val="24"/>
-          <w:szCs w:val="24"/>
-        </w:rPr>
-        <w:t>Evan Proposes</w:t>
-      </w:r>
-      <w:bookmarkEnd w:id="78"/>
-    </w:p>
-    <w:p>
-      <w:pPr>
-        <w:tabs>
-          <w:tab w:val="left" w:pos="560"/>
-          <w:tab w:val="left" w:pos="1120"/>
-          <w:tab w:val="left" w:pos="1680"/>
-          <w:tab w:val="left" w:pos="2240"/>
-          <w:tab w:val="left" w:pos="2800"/>
-          <w:tab w:val="left" w:pos="3360"/>
-          <w:tab w:val="left" w:pos="3920"/>
-          <w:tab w:val="left" w:pos="4480"/>
-          <w:tab w:val="left" w:pos="5040"/>
-          <w:tab w:val="left" w:pos="5600"/>
-          <w:tab w:val="left" w:pos="6160"/>
-          <w:tab w:val="left" w:pos="6720"/>
-        </w:tabs>
-        <w:ind w:left="360"/>
-        <w:jc w:val="left"/>
-        <w:rPr>
-          <w:rFonts w:ascii="Courier New" w:hAnsi="Courier New" w:cs="Courier New"/>
-          <w:sz w:val="24"/>
-          <w:szCs w:val="24"/>
-          <w:rtl w:val="0"/>
-        </w:rPr>
-      </w:pPr>
-      <w:bookmarkStart w:id="79" w:name="Sarahs_Father_Gives_Her_an_Ult"/>
-      <w:r>
-        <w:rPr>
-          <w:rFonts w:ascii="Calibri" w:hAnsi="Calibri" w:cs="Calibri"/>
-          <w:b/>
-          <w:i w:val="0"/>
-          <w:sz w:val="24"/>
-          <w:szCs w:val="24"/>
-        </w:rPr>
-        <w:t xml:space="preserve">Scene #64: </w:t>
-      </w:r>
-      <w:r>
-        <w:rPr>
-          <w:rFonts w:ascii="Calibri" w:hAnsi="Calibri" w:cs="Calibri"/>
-          <w:b/>
-          <w:i w:val="0"/>
-          <w:sz w:val="24"/>
-          <w:szCs w:val="24"/>
-        </w:rPr>
-        <w:t xml:space="preserve">Sarah's Father Gives Her an Ultimatum </w:t>
-      </w:r>
-    </w:p>
-    <w:p>
-      <w:pPr>
-        <w:tabs>
-          <w:tab w:val="left" w:pos="560"/>
-          <w:tab w:val="left" w:pos="1120"/>
-          <w:tab w:val="left" w:pos="1680"/>
-          <w:tab w:val="left" w:pos="2240"/>
-          <w:tab w:val="left" w:pos="2800"/>
-          <w:tab w:val="left" w:pos="3360"/>
-          <w:tab w:val="left" w:pos="3920"/>
-          <w:tab w:val="left" w:pos="4480"/>
-          <w:tab w:val="left" w:pos="5040"/>
-          <w:tab w:val="left" w:pos="5600"/>
-          <w:tab w:val="left" w:pos="6160"/>
-          <w:tab w:val="left" w:pos="6720"/>
-        </w:tabs>
-        <w:ind w:left="360"/>
-        <w:jc w:val="left"/>
-        <w:rPr>
-          <w:rFonts w:ascii="Calibri" w:hAnsi="Courier New" w:cs="Courier New"/>
-          <w:b/>
-          <w:i w:val="0"/>
-          <w:sz w:val="24"/>
-          <w:szCs w:val="24"/>
-          <w:rtl w:val="0"/>
-        </w:rPr>
-      </w:pPr>
-      <w:bookmarkEnd w:id="79"/>
     </w:p>
     <w:p>
       <w:pPr>
@@ -4045,7 +3949,7 @@
           <w:rtl w:val="0"/>
         </w:rPr>
       </w:pPr>
-      <w:bookmarkStart w:id="80" w:name="Cliffhanger"/>
+      <w:bookmarkStart w:id="78" w:name="Graduation_A_Night_Full_of_Sur"/>
       <w:r>
         <w:rPr>
           <w:szCs w:val="24"/>
@@ -4056,45 +3960,342 @@
         <w:rPr>
           <w:szCs w:val="24"/>
         </w:rPr>
+        <w:t>Graduation: A Night Full of Surprises</w:t>
+      </w:r>
+      <w:bookmarkEnd w:id="78"/>
+    </w:p>
+    <w:p>
+      <w:pPr>
+        <w:tabs>
+          <w:tab w:val="left" w:pos="560"/>
+          <w:tab w:val="left" w:pos="1120"/>
+          <w:tab w:val="left" w:pos="1680"/>
+          <w:tab w:val="left" w:pos="2240"/>
+          <w:tab w:val="left" w:pos="2800"/>
+          <w:tab w:val="left" w:pos="3360"/>
+          <w:tab w:val="left" w:pos="3920"/>
+          <w:tab w:val="left" w:pos="4480"/>
+          <w:tab w:val="left" w:pos="5040"/>
+          <w:tab w:val="left" w:pos="5600"/>
+          <w:tab w:val="left" w:pos="6160"/>
+          <w:tab w:val="left" w:pos="6720"/>
+        </w:tabs>
+        <w:ind w:left="360"/>
+        <w:jc w:val="left"/>
+        <w:rPr>
+          <w:rFonts w:ascii="Courier New" w:hAnsi="Courier New" w:cs="Courier New"/>
+          <w:sz w:val="24"/>
+          <w:szCs w:val="24"/>
+          <w:rtl w:val="0"/>
+        </w:rPr>
+      </w:pPr>
+      <w:bookmarkStart w:id="79" w:name="Graduation_Party_Setup"/>
+      <w:r>
+        <w:rPr>
+          <w:rFonts w:ascii="Calibri" w:hAnsi="Calibri" w:cs="Calibri"/>
+          <w:b/>
+          <w:i w:val="0"/>
+          <w:sz w:val="24"/>
+          <w:szCs w:val="24"/>
+        </w:rPr>
+        <w:t xml:space="preserve">Scene #63: </w:t>
+      </w:r>
+      <w:r>
+        <w:rPr>
+          <w:rFonts w:ascii="Calibri" w:hAnsi="Calibri" w:cs="Calibri"/>
+          <w:b/>
+          <w:i w:val="0"/>
+          <w:sz w:val="24"/>
+          <w:szCs w:val="24"/>
+        </w:rPr>
+        <w:t>Graduation Party Setup</w:t>
+      </w:r>
+      <w:bookmarkEnd w:id="79"/>
+    </w:p>
+    <w:p>
+      <w:pPr>
+        <w:tabs>
+          <w:tab w:val="left" w:pos="560"/>
+          <w:tab w:val="left" w:pos="1120"/>
+          <w:tab w:val="left" w:pos="1680"/>
+          <w:tab w:val="left" w:pos="2240"/>
+          <w:tab w:val="left" w:pos="2800"/>
+          <w:tab w:val="left" w:pos="3360"/>
+          <w:tab w:val="left" w:pos="3920"/>
+          <w:tab w:val="left" w:pos="4480"/>
+          <w:tab w:val="left" w:pos="5040"/>
+          <w:tab w:val="left" w:pos="5600"/>
+          <w:tab w:val="left" w:pos="6160"/>
+          <w:tab w:val="left" w:pos="6720"/>
+        </w:tabs>
+        <w:ind w:left="360"/>
+        <w:jc w:val="left"/>
+        <w:rPr>
+          <w:rFonts w:ascii="Courier New" w:hAnsi="Courier New" w:cs="Courier New"/>
+          <w:sz w:val="24"/>
+          <w:szCs w:val="24"/>
+          <w:rtl w:val="0"/>
+        </w:rPr>
+      </w:pPr>
+      <w:bookmarkStart w:id="80" w:name="Evan_Meets_Parents"/>
+      <w:r>
+        <w:rPr>
+          <w:rFonts w:ascii="Calibri" w:hAnsi="Calibri" w:cs="Calibri"/>
+          <w:b/>
+          <w:i w:val="0"/>
+          <w:sz w:val="24"/>
+          <w:szCs w:val="24"/>
+        </w:rPr>
+        <w:t xml:space="preserve">Scene #64: </w:t>
+      </w:r>
+      <w:r>
+        <w:rPr>
+          <w:rFonts w:ascii="Calibri" w:hAnsi="Calibri" w:cs="Calibri"/>
+          <w:b/>
+          <w:i w:val="0"/>
+          <w:sz w:val="24"/>
+          <w:szCs w:val="24"/>
+        </w:rPr>
+        <w:t>Evan Meets Parents</w:t>
+      </w:r>
+      <w:bookmarkEnd w:id="80"/>
+    </w:p>
+    <w:p>
+      <w:pPr>
+        <w:tabs>
+          <w:tab w:val="left" w:pos="560"/>
+          <w:tab w:val="left" w:pos="1120"/>
+          <w:tab w:val="left" w:pos="1680"/>
+          <w:tab w:val="left" w:pos="2240"/>
+          <w:tab w:val="left" w:pos="2800"/>
+          <w:tab w:val="left" w:pos="3360"/>
+          <w:tab w:val="left" w:pos="3920"/>
+          <w:tab w:val="left" w:pos="4480"/>
+          <w:tab w:val="left" w:pos="5040"/>
+          <w:tab w:val="left" w:pos="5600"/>
+          <w:tab w:val="left" w:pos="6160"/>
+          <w:tab w:val="left" w:pos="6720"/>
+        </w:tabs>
+        <w:ind w:left="360"/>
+        <w:jc w:val="left"/>
+        <w:rPr>
+          <w:rFonts w:ascii="Courier New" w:hAnsi="Courier New" w:cs="Courier New"/>
+          <w:sz w:val="24"/>
+          <w:szCs w:val="24"/>
+          <w:rtl w:val="0"/>
+        </w:rPr>
+      </w:pPr>
+      <w:bookmarkStart w:id="81" w:name="Evan_Surprises_Sarah_with_Pare"/>
+      <w:r>
+        <w:rPr>
+          <w:rFonts w:ascii="Calibri" w:hAnsi="Calibri" w:cs="Calibri"/>
+          <w:b/>
+          <w:i w:val="0"/>
+          <w:sz w:val="24"/>
+          <w:szCs w:val="24"/>
+        </w:rPr>
+        <w:t xml:space="preserve">Scene #65: </w:t>
+      </w:r>
+      <w:r>
+        <w:rPr>
+          <w:rFonts w:ascii="Calibri" w:hAnsi="Calibri" w:cs="Calibri"/>
+          <w:b/>
+          <w:i w:val="0"/>
+          <w:sz w:val="24"/>
+          <w:szCs w:val="24"/>
+        </w:rPr>
+        <w:t>Evan Surprises Sarah with Parents</w:t>
+      </w:r>
+      <w:bookmarkEnd w:id="81"/>
+    </w:p>
+    <w:p>
+      <w:pPr>
+        <w:tabs>
+          <w:tab w:val="left" w:pos="560"/>
+          <w:tab w:val="left" w:pos="1120"/>
+          <w:tab w:val="left" w:pos="1680"/>
+          <w:tab w:val="left" w:pos="2240"/>
+          <w:tab w:val="left" w:pos="2800"/>
+          <w:tab w:val="left" w:pos="3360"/>
+          <w:tab w:val="left" w:pos="3920"/>
+          <w:tab w:val="left" w:pos="4480"/>
+          <w:tab w:val="left" w:pos="5040"/>
+          <w:tab w:val="left" w:pos="5600"/>
+          <w:tab w:val="left" w:pos="6160"/>
+          <w:tab w:val="left" w:pos="6720"/>
+        </w:tabs>
+        <w:ind w:left="360"/>
+        <w:jc w:val="left"/>
+        <w:rPr>
+          <w:rFonts w:ascii="Courier New" w:hAnsi="Courier New" w:cs="Courier New"/>
+          <w:sz w:val="24"/>
+          <w:szCs w:val="24"/>
+          <w:rtl w:val="0"/>
+        </w:rPr>
+      </w:pPr>
+      <w:bookmarkStart w:id="82" w:name="Evan_Proposes"/>
+      <w:r>
+        <w:rPr>
+          <w:rFonts w:ascii="Calibri" w:hAnsi="Calibri" w:cs="Calibri"/>
+          <w:b/>
+          <w:i w:val="0"/>
+          <w:sz w:val="24"/>
+          <w:szCs w:val="24"/>
+        </w:rPr>
+        <w:t xml:space="preserve">Scene #66: </w:t>
+      </w:r>
+      <w:r>
+        <w:rPr>
+          <w:rFonts w:ascii="Calibri" w:hAnsi="Calibri" w:cs="Calibri"/>
+          <w:b/>
+          <w:i w:val="0"/>
+          <w:sz w:val="24"/>
+          <w:szCs w:val="24"/>
+        </w:rPr>
+        <w:t>Evan Proposes</w:t>
+      </w:r>
+      <w:bookmarkEnd w:id="82"/>
+    </w:p>
+    <w:p>
+      <w:pPr>
+        <w:tabs>
+          <w:tab w:val="left" w:pos="560"/>
+          <w:tab w:val="left" w:pos="1120"/>
+          <w:tab w:val="left" w:pos="1680"/>
+          <w:tab w:val="left" w:pos="2240"/>
+          <w:tab w:val="left" w:pos="2800"/>
+          <w:tab w:val="left" w:pos="3360"/>
+          <w:tab w:val="left" w:pos="3920"/>
+          <w:tab w:val="left" w:pos="4480"/>
+          <w:tab w:val="left" w:pos="5040"/>
+          <w:tab w:val="left" w:pos="5600"/>
+          <w:tab w:val="left" w:pos="6160"/>
+          <w:tab w:val="left" w:pos="6720"/>
+        </w:tabs>
+        <w:ind w:left="360"/>
+        <w:jc w:val="left"/>
+        <w:rPr>
+          <w:rFonts w:ascii="Courier New" w:hAnsi="Courier New" w:cs="Courier New"/>
+          <w:sz w:val="24"/>
+          <w:szCs w:val="24"/>
+          <w:rtl w:val="0"/>
+        </w:rPr>
+      </w:pPr>
+      <w:bookmarkStart w:id="83" w:name="Sarahs_Father_Gives_Her_an_Ult"/>
+      <w:r>
+        <w:rPr>
+          <w:rFonts w:ascii="Calibri" w:hAnsi="Calibri" w:cs="Calibri"/>
+          <w:b/>
+          <w:i w:val="0"/>
+          <w:sz w:val="24"/>
+          <w:szCs w:val="24"/>
+        </w:rPr>
+        <w:t xml:space="preserve">Scene #67: </w:t>
+      </w:r>
+      <w:r>
+        <w:rPr>
+          <w:rFonts w:ascii="Calibri" w:hAnsi="Calibri" w:cs="Calibri"/>
+          <w:b/>
+          <w:i w:val="0"/>
+          <w:sz w:val="24"/>
+          <w:szCs w:val="24"/>
+        </w:rPr>
+        <w:t xml:space="preserve">Sarah's Father Gives Her an Ultimatum </w:t>
+      </w:r>
+    </w:p>
+    <w:p>
+      <w:pPr>
+        <w:tabs>
+          <w:tab w:val="left" w:pos="560"/>
+          <w:tab w:val="left" w:pos="1120"/>
+          <w:tab w:val="left" w:pos="1680"/>
+          <w:tab w:val="left" w:pos="2240"/>
+          <w:tab w:val="left" w:pos="2800"/>
+          <w:tab w:val="left" w:pos="3360"/>
+          <w:tab w:val="left" w:pos="3920"/>
+          <w:tab w:val="left" w:pos="4480"/>
+          <w:tab w:val="left" w:pos="5040"/>
+          <w:tab w:val="left" w:pos="5600"/>
+          <w:tab w:val="left" w:pos="6160"/>
+          <w:tab w:val="left" w:pos="6720"/>
+        </w:tabs>
+        <w:ind w:left="360"/>
+        <w:jc w:val="left"/>
+        <w:rPr>
+          <w:rFonts w:ascii="Calibri" w:hAnsi="Courier New" w:cs="Courier New"/>
+          <w:b/>
+          <w:i w:val="0"/>
+          <w:sz w:val="24"/>
+          <w:szCs w:val="24"/>
+          <w:rtl w:val="0"/>
+        </w:rPr>
+      </w:pPr>
+      <w:bookmarkEnd w:id="83"/>
+    </w:p>
+    <w:p>
+      <w:pPr>
+        <w:pStyle w:val="Heading1"/>
+        <w:spacing w:before="0"/>
+        <w:outlineLvl w:val="9"/>
+        <w:rPr>
+          <w:rFonts w:ascii="Courier New" w:hAnsi="Courier New" w:cs="Courier New"/>
+          <w:b w:val="0"/>
+          <w:i w:val="0"/>
+          <w:sz w:val="24"/>
+          <w:szCs w:val="24"/>
+          <w:rtl w:val="0"/>
+        </w:rPr>
+      </w:pPr>
+      <w:bookmarkStart w:id="84" w:name="Cliffhanger"/>
+      <w:r>
+        <w:rPr>
+          <w:szCs w:val="24"/>
+        </w:rPr>
+        <w:t xml:space="preserve">Chapter 18: </w:t>
+      </w:r>
+      <w:r>
+        <w:rPr>
+          <w:szCs w:val="24"/>
+        </w:rPr>
         <w:t>Cliffhanger</w:t>
       </w:r>
-      <w:bookmarkEnd w:id="80"/>
-    </w:p>
-    <w:p>
-      <w:pPr>
-        <w:tabs>
-          <w:tab w:val="left" w:pos="560"/>
-          <w:tab w:val="left" w:pos="1120"/>
-          <w:tab w:val="left" w:pos="1680"/>
-          <w:tab w:val="left" w:pos="2240"/>
-          <w:tab w:val="left" w:pos="2800"/>
-          <w:tab w:val="left" w:pos="3360"/>
-          <w:tab w:val="left" w:pos="3920"/>
-          <w:tab w:val="left" w:pos="4480"/>
-          <w:tab w:val="left" w:pos="5040"/>
-          <w:tab w:val="left" w:pos="5600"/>
-          <w:tab w:val="left" w:pos="6160"/>
-          <w:tab w:val="left" w:pos="6720"/>
-        </w:tabs>
-        <w:ind w:left="360"/>
-        <w:jc w:val="left"/>
-        <w:rPr>
-          <w:rFonts w:ascii="Courier New" w:hAnsi="Courier New" w:cs="Courier New"/>
-          <w:sz w:val="24"/>
-          <w:szCs w:val="24"/>
-          <w:rtl w:val="0"/>
-        </w:rPr>
-      </w:pPr>
-      <w:bookmarkStart w:id="81" w:name="Sarah_Asks_Evan_to_Elope"/>
-      <w:r>
-        <w:rPr>
-          <w:rFonts w:ascii="Calibri" w:hAnsi="Calibri" w:cs="Calibri"/>
-          <w:b/>
-          <w:i w:val="0"/>
-          <w:sz w:val="24"/>
-          <w:szCs w:val="24"/>
-        </w:rPr>
-        <w:t xml:space="preserve">Scene #65: </w:t>
+      <w:bookmarkEnd w:id="84"/>
+    </w:p>
+    <w:p>
+      <w:pPr>
+        <w:tabs>
+          <w:tab w:val="left" w:pos="560"/>
+          <w:tab w:val="left" w:pos="1120"/>
+          <w:tab w:val="left" w:pos="1680"/>
+          <w:tab w:val="left" w:pos="2240"/>
+          <w:tab w:val="left" w:pos="2800"/>
+          <w:tab w:val="left" w:pos="3360"/>
+          <w:tab w:val="left" w:pos="3920"/>
+          <w:tab w:val="left" w:pos="4480"/>
+          <w:tab w:val="left" w:pos="5040"/>
+          <w:tab w:val="left" w:pos="5600"/>
+          <w:tab w:val="left" w:pos="6160"/>
+          <w:tab w:val="left" w:pos="6720"/>
+        </w:tabs>
+        <w:ind w:left="360"/>
+        <w:jc w:val="left"/>
+        <w:rPr>
+          <w:rFonts w:ascii="Courier New" w:hAnsi="Courier New" w:cs="Courier New"/>
+          <w:sz w:val="24"/>
+          <w:szCs w:val="24"/>
+          <w:rtl w:val="0"/>
+        </w:rPr>
+      </w:pPr>
+      <w:bookmarkStart w:id="85" w:name="Sarah_Asks_Evan_to_Elope"/>
+      <w:r>
+        <w:rPr>
+          <w:rFonts w:ascii="Calibri" w:hAnsi="Calibri" w:cs="Calibri"/>
+          <w:b/>
+          <w:i w:val="0"/>
+          <w:sz w:val="24"/>
+          <w:szCs w:val="24"/>
+        </w:rPr>
+        <w:t xml:space="preserve">Scene #68: </w:t>
       </w:r>
       <w:r>
         <w:rPr>
@@ -4106,43 +4307,43 @@
         </w:rPr>
         <w:t>Sarah Asks Evan to Elope</w:t>
       </w:r>
-      <w:bookmarkEnd w:id="81"/>
-    </w:p>
-    <w:p>
-      <w:pPr>
-        <w:tabs>
-          <w:tab w:val="left" w:pos="560"/>
-          <w:tab w:val="left" w:pos="1120"/>
-          <w:tab w:val="left" w:pos="1680"/>
-          <w:tab w:val="left" w:pos="2240"/>
-          <w:tab w:val="left" w:pos="2800"/>
-          <w:tab w:val="left" w:pos="3360"/>
-          <w:tab w:val="left" w:pos="3920"/>
-          <w:tab w:val="left" w:pos="4480"/>
-          <w:tab w:val="left" w:pos="5040"/>
-          <w:tab w:val="left" w:pos="5600"/>
-          <w:tab w:val="left" w:pos="6160"/>
-          <w:tab w:val="left" w:pos="6720"/>
-        </w:tabs>
-        <w:ind w:left="360"/>
-        <w:jc w:val="left"/>
-        <w:rPr>
-          <w:rFonts w:ascii="Courier New" w:hAnsi="Courier New" w:cs="Courier New"/>
-          <w:sz w:val="24"/>
-          <w:szCs w:val="24"/>
-          <w:rtl w:val="0"/>
-        </w:rPr>
-      </w:pPr>
-      <w:bookmarkStart w:id="82" w:name="Sarah_and_Evan_Elope"/>
-      <w:r>
-        <w:rPr>
-          <w:rFonts w:ascii="Calibri" w:hAnsi="Calibri" w:cs="Calibri"/>
-          <w:b/>
-          <w:i w:val="0"/>
-          <w:sz w:val="24"/>
-          <w:szCs w:val="24"/>
-        </w:rPr>
-        <w:t xml:space="preserve">Scene #66: </w:t>
+      <w:bookmarkEnd w:id="85"/>
+    </w:p>
+    <w:p>
+      <w:pPr>
+        <w:tabs>
+          <w:tab w:val="left" w:pos="560"/>
+          <w:tab w:val="left" w:pos="1120"/>
+          <w:tab w:val="left" w:pos="1680"/>
+          <w:tab w:val="left" w:pos="2240"/>
+          <w:tab w:val="left" w:pos="2800"/>
+          <w:tab w:val="left" w:pos="3360"/>
+          <w:tab w:val="left" w:pos="3920"/>
+          <w:tab w:val="left" w:pos="4480"/>
+          <w:tab w:val="left" w:pos="5040"/>
+          <w:tab w:val="left" w:pos="5600"/>
+          <w:tab w:val="left" w:pos="6160"/>
+          <w:tab w:val="left" w:pos="6720"/>
+        </w:tabs>
+        <w:ind w:left="360"/>
+        <w:jc w:val="left"/>
+        <w:rPr>
+          <w:rFonts w:ascii="Courier New" w:hAnsi="Courier New" w:cs="Courier New"/>
+          <w:sz w:val="24"/>
+          <w:szCs w:val="24"/>
+          <w:rtl w:val="0"/>
+        </w:rPr>
+      </w:pPr>
+      <w:bookmarkStart w:id="86" w:name="Sarah_and_Evan_Elope"/>
+      <w:r>
+        <w:rPr>
+          <w:rFonts w:ascii="Calibri" w:hAnsi="Calibri" w:cs="Calibri"/>
+          <w:b/>
+          <w:i w:val="0"/>
+          <w:sz w:val="24"/>
+          <w:szCs w:val="24"/>
+        </w:rPr>
+        <w:t xml:space="preserve">Scene #69: </w:t>
       </w:r>
       <w:r>
         <w:rPr>
@@ -4154,43 +4355,43 @@
         </w:rPr>
         <w:t>Sarah and Evan Elope</w:t>
       </w:r>
-      <w:bookmarkEnd w:id="82"/>
-    </w:p>
-    <w:p>
-      <w:pPr>
-        <w:tabs>
-          <w:tab w:val="left" w:pos="560"/>
-          <w:tab w:val="left" w:pos="1120"/>
-          <w:tab w:val="left" w:pos="1680"/>
-          <w:tab w:val="left" w:pos="2240"/>
-          <w:tab w:val="left" w:pos="2800"/>
-          <w:tab w:val="left" w:pos="3360"/>
-          <w:tab w:val="left" w:pos="3920"/>
-          <w:tab w:val="left" w:pos="4480"/>
-          <w:tab w:val="left" w:pos="5040"/>
-          <w:tab w:val="left" w:pos="5600"/>
-          <w:tab w:val="left" w:pos="6160"/>
-          <w:tab w:val="left" w:pos="6720"/>
-        </w:tabs>
-        <w:ind w:left="360"/>
-        <w:jc w:val="left"/>
-        <w:rPr>
-          <w:rFonts w:ascii="Courier New" w:hAnsi="Courier New" w:cs="Courier New"/>
-          <w:sz w:val="24"/>
-          <w:szCs w:val="24"/>
-          <w:rtl w:val="0"/>
-        </w:rPr>
-      </w:pPr>
-      <w:bookmarkStart w:id="83" w:name="Sarah_has_Second_Thoughts"/>
-      <w:r>
-        <w:rPr>
-          <w:rFonts w:ascii="Calibri" w:hAnsi="Calibri" w:cs="Calibri"/>
-          <w:b/>
-          <w:i w:val="0"/>
-          <w:sz w:val="24"/>
-          <w:szCs w:val="24"/>
-        </w:rPr>
-        <w:t xml:space="preserve">Scene #67: </w:t>
+      <w:bookmarkEnd w:id="86"/>
+    </w:p>
+    <w:p>
+      <w:pPr>
+        <w:tabs>
+          <w:tab w:val="left" w:pos="560"/>
+          <w:tab w:val="left" w:pos="1120"/>
+          <w:tab w:val="left" w:pos="1680"/>
+          <w:tab w:val="left" w:pos="2240"/>
+          <w:tab w:val="left" w:pos="2800"/>
+          <w:tab w:val="left" w:pos="3360"/>
+          <w:tab w:val="left" w:pos="3920"/>
+          <w:tab w:val="left" w:pos="4480"/>
+          <w:tab w:val="left" w:pos="5040"/>
+          <w:tab w:val="left" w:pos="5600"/>
+          <w:tab w:val="left" w:pos="6160"/>
+          <w:tab w:val="left" w:pos="6720"/>
+        </w:tabs>
+        <w:ind w:left="360"/>
+        <w:jc w:val="left"/>
+        <w:rPr>
+          <w:rFonts w:ascii="Courier New" w:hAnsi="Courier New" w:cs="Courier New"/>
+          <w:sz w:val="24"/>
+          <w:szCs w:val="24"/>
+          <w:rtl w:val="0"/>
+        </w:rPr>
+      </w:pPr>
+      <w:bookmarkStart w:id="87" w:name="Sarah_has_Second_Thoughts"/>
+      <w:r>
+        <w:rPr>
+          <w:rFonts w:ascii="Calibri" w:hAnsi="Calibri" w:cs="Calibri"/>
+          <w:b/>
+          <w:i w:val="0"/>
+          <w:sz w:val="24"/>
+          <w:szCs w:val="24"/>
+        </w:rPr>
+        <w:t xml:space="preserve">Scene #70: </w:t>
       </w:r>
       <w:r>
         <w:rPr>
@@ -4202,7 +4403,7 @@
         </w:rPr>
         <w:t>Sarah has Second Thoughts</w:t>
       </w:r>
-      <w:bookmarkEnd w:id="83"/>
+      <w:bookmarkEnd w:id="87"/>
     </w:p>
     <w:p>
       <w:pPr>
@@ -4275,7 +4476,7 @@
         <w:sz w:val="16"/>
         <w:szCs w:val="24"/>
       </w:rPr>
-      <w:t>LOVE, ANNUALLY - THE KINDERGARTEN POET - 8/25/2023</w:t>
+      <w:t>LOVE, ANNUALLY - THE KINDERGARTEN POET - 8/26/2023</w:t>
       <w:tab/>
       <w:t xml:space="preserve">Page </w:t>
     </w:r>

</xml_diff>

<commit_message>
#### 0.0.32 - MAU `2023-08-29` 1. Did a lot of writing of scenes and reorganization of scenes during the Christmas chapters. 2. The last scene worked on was "Sarah's Dinner Roll Gambit"
</commit_message>
<xml_diff>
--- a/CustomFiles/Deliverables/OutlineNoSynopsis.docx
+++ b/CustomFiles/Deliverables/OutlineNoSynopsis.docx
@@ -3434,7 +3434,7 @@
           <w:rtl w:val="0"/>
         </w:rPr>
       </w:pPr>
-      <w:bookmarkStart w:id="68" w:name="Sarah_Struggles_to_Keep_Her_Pr"/>
+      <w:bookmarkStart w:id="68" w:name="Sarah_Did_a_Bad_Thing"/>
       <w:r>
         <w:rPr>
           <w:rFonts w:ascii="Calibri" w:hAnsi="Calibri" w:cs="Calibri"/>
@@ -3453,7 +3453,7 @@
           <w:sz w:val="24"/>
           <w:szCs w:val="24"/>
         </w:rPr>
-        <w:t>Sarah Struggles to Keep Her Promise</w:t>
+        <w:t>Sarah Did a Bad Thing</w:t>
       </w:r>
       <w:bookmarkEnd w:id="68"/>
     </w:p>
@@ -3530,7 +3530,7 @@
           <w:rtl w:val="0"/>
         </w:rPr>
       </w:pPr>
-      <w:bookmarkStart w:id="70" w:name="Dinner_Is_Served"/>
+      <w:bookmarkStart w:id="70" w:name="Sarahs_Path_to_Redemption"/>
       <w:r>
         <w:rPr>
           <w:rFonts w:ascii="Calibri" w:hAnsi="Calibri" w:cs="Calibri"/>
@@ -3549,7 +3549,7 @@
           <w:sz w:val="24"/>
           <w:szCs w:val="24"/>
         </w:rPr>
-        <w:t>Dinner Is Served</w:t>
+        <w:t>Sarah's Path to Redemption</w:t>
       </w:r>
     </w:p>
     <w:p>
@@ -3595,7 +3595,7 @@
           <w:rtl w:val="0"/>
         </w:rPr>
       </w:pPr>
-      <w:bookmarkStart w:id="71" w:name="More_Surprises_for_Evan_and_Sa"/>
+      <w:bookmarkStart w:id="71" w:name="The_Mystery_Guest_is_Revealed"/>
       <w:r>
         <w:rPr>
           <w:szCs w:val="24"/>
@@ -3606,7 +3606,7 @@
         <w:rPr>
           <w:szCs w:val="24"/>
         </w:rPr>
-        <w:t>More Surprises for Evan and Sarah's Christmas Visit</w:t>
+        <w:t>The Mystery Guest is Revealed</w:t>
       </w:r>
       <w:bookmarkEnd w:id="71"/>
     </w:p>
@@ -3635,7 +3635,7 @@
           <w:rtl w:val="0"/>
         </w:rPr>
       </w:pPr>
-      <w:bookmarkStart w:id="72" w:name="Liz_Receives_Two_Special_Chris"/>
+      <w:bookmarkStart w:id="72" w:name="Mystery_Guest_Guesses"/>
       <w:r>
         <w:rPr>
           <w:rFonts w:ascii="Calibri" w:hAnsi="Calibri" w:cs="Calibri"/>
@@ -3654,7 +3654,7 @@
           <w:sz w:val="24"/>
           <w:szCs w:val="24"/>
         </w:rPr>
-        <w:t>Liz Receives Two Special Christmas Gifts</w:t>
+        <w:t>Mystery Guest Guesses</w:t>
       </w:r>
       <w:bookmarkEnd w:id="72"/>
     </w:p>
@@ -3683,7 +3683,6 @@
           <w:rtl w:val="0"/>
         </w:rPr>
       </w:pPr>
-      <w:bookmarkStart w:id="73" w:name="Joe_and_Liz_Elope"/>
       <w:r>
         <w:rPr>
           <w:rFonts w:ascii="Calibri" w:hAnsi="Calibri" w:cs="Calibri"/>
@@ -3702,7 +3701,102 @@
           <w:sz w:val="24"/>
           <w:szCs w:val="24"/>
         </w:rPr>
-        <w:t>Joe and Liz Elope</w:t>
+        <w:t>The Mystery Guest Is Revealed</w:t>
+      </w:r>
+    </w:p>
+    <w:p>
+      <w:pPr>
+        <w:tabs>
+          <w:tab w:val="left" w:pos="560"/>
+          <w:tab w:val="left" w:pos="1120"/>
+          <w:tab w:val="left" w:pos="1680"/>
+          <w:tab w:val="left" w:pos="2240"/>
+          <w:tab w:val="left" w:pos="2800"/>
+          <w:tab w:val="left" w:pos="3360"/>
+          <w:tab w:val="left" w:pos="3920"/>
+          <w:tab w:val="left" w:pos="4480"/>
+          <w:tab w:val="left" w:pos="5040"/>
+          <w:tab w:val="left" w:pos="5600"/>
+          <w:tab w:val="left" w:pos="6160"/>
+          <w:tab w:val="left" w:pos="6720"/>
+        </w:tabs>
+        <w:ind w:left="360"/>
+        <w:jc w:val="left"/>
+        <w:rPr>
+          <w:rFonts w:ascii="Courier New" w:hAnsi="Courier New" w:cs="Courier New"/>
+          <w:sz w:val="24"/>
+          <w:szCs w:val="24"/>
+          <w:rtl w:val="0"/>
+        </w:rPr>
+      </w:pPr>
+      <w:bookmarkStart w:id="73" w:name="Christmas_eve_gifts"/>
+      <w:r>
+        <w:rPr>
+          <w:rFonts w:ascii="Calibri" w:hAnsi="Calibri" w:cs="Calibri"/>
+          <w:b/>
+          <w:i w:val="0"/>
+          <w:sz w:val="24"/>
+          <w:szCs w:val="24"/>
+        </w:rPr>
+        <w:t xml:space="preserve">Scene #60: </w:t>
+      </w:r>
+      <w:r>
+        <w:rPr>
+          <w:rFonts w:ascii="Calibri" w:hAnsi="Calibri" w:cs="Calibri"/>
+          <w:b/>
+          <w:i w:val="0"/>
+          <w:sz w:val="24"/>
+          <w:szCs w:val="24"/>
+        </w:rPr>
+        <w:t>Christmas eve gifts</w:t>
+      </w:r>
+      <w:bookmarkEnd w:id="73"/>
+    </w:p>
+    <w:p>
+      <w:pPr>
+        <w:tabs>
+          <w:tab w:val="left" w:pos="560"/>
+          <w:tab w:val="left" w:pos="1120"/>
+          <w:tab w:val="left" w:pos="1680"/>
+          <w:tab w:val="left" w:pos="2240"/>
+          <w:tab w:val="left" w:pos="2800"/>
+          <w:tab w:val="left" w:pos="3360"/>
+          <w:tab w:val="left" w:pos="3920"/>
+          <w:tab w:val="left" w:pos="4480"/>
+          <w:tab w:val="left" w:pos="5040"/>
+          <w:tab w:val="left" w:pos="5600"/>
+          <w:tab w:val="left" w:pos="6160"/>
+          <w:tab w:val="left" w:pos="6720"/>
+        </w:tabs>
+        <w:ind w:left="360"/>
+        <w:jc w:val="left"/>
+        <w:rPr>
+          <w:rFonts w:ascii="Courier New" w:hAnsi="Courier New" w:cs="Courier New"/>
+          <w:sz w:val="24"/>
+          <w:szCs w:val="24"/>
+          <w:rtl w:val="0"/>
+        </w:rPr>
+      </w:pPr>
+      <w:bookmarkStart w:id="74" w:name="Dinner_Is_Served"/>
+      <w:r>
+        <w:rPr>
+          <w:rFonts w:ascii="Calibri" w:hAnsi="Calibri" w:cs="Calibri"/>
+          <w:b/>
+          <w:i w:val="0"/>
+          <w:sz w:val="24"/>
+          <w:szCs w:val="24"/>
+        </w:rPr>
+        <w:t xml:space="preserve">Scene #61: </w:t>
+      </w:r>
+      <w:r>
+        <w:rPr>
+          <w:rFonts w:ascii="Calibri" w:hAnsi="Calibri" w:cs="Calibri"/>
+          <w:b/>
+          <w:i w:val="0"/>
+          <w:sz w:val="24"/>
+          <w:szCs w:val="24"/>
+        </w:rPr>
+        <w:t>Dinner Is Served</w:t>
       </w:r>
     </w:p>
     <w:p>
@@ -3732,7 +3826,7 @@
           <w:rtl w:val="0"/>
         </w:rPr>
       </w:pPr>
-      <w:bookmarkEnd w:id="73"/>
+      <w:bookmarkEnd w:id="74"/>
     </w:p>
     <w:p>
       <w:pPr>
@@ -3748,7 +3842,7 @@
           <w:rtl w:val="0"/>
         </w:rPr>
       </w:pPr>
-      <w:bookmarkStart w:id="74" w:name="Sarah_Promise_Ring_Concerns"/>
+      <w:bookmarkStart w:id="75" w:name="More_Christmas_Visit_Surprises"/>
       <w:r>
         <w:rPr>
           <w:szCs w:val="24"/>
@@ -3759,55 +3853,7 @@
         <w:rPr>
           <w:szCs w:val="24"/>
         </w:rPr>
-        <w:t>Sarah Promise Ring Concerns</w:t>
-      </w:r>
-      <w:bookmarkEnd w:id="74"/>
-    </w:p>
-    <w:p>
-      <w:pPr>
-        <w:tabs>
-          <w:tab w:val="left" w:pos="560"/>
-          <w:tab w:val="left" w:pos="1120"/>
-          <w:tab w:val="left" w:pos="1680"/>
-          <w:tab w:val="left" w:pos="2240"/>
-          <w:tab w:val="left" w:pos="2800"/>
-          <w:tab w:val="left" w:pos="3360"/>
-          <w:tab w:val="left" w:pos="3920"/>
-          <w:tab w:val="left" w:pos="4480"/>
-          <w:tab w:val="left" w:pos="5040"/>
-          <w:tab w:val="left" w:pos="5600"/>
-          <w:tab w:val="left" w:pos="6160"/>
-          <w:tab w:val="left" w:pos="6720"/>
-        </w:tabs>
-        <w:ind w:left="360"/>
-        <w:jc w:val="left"/>
-        <w:rPr>
-          <w:rFonts w:ascii="Courier New" w:hAnsi="Courier New" w:cs="Courier New"/>
-          <w:sz w:val="24"/>
-          <w:szCs w:val="24"/>
-          <w:rtl w:val="0"/>
-        </w:rPr>
-      </w:pPr>
-      <w:bookmarkStart w:id="75" w:name="Evan_Gives_Sarah_a_Promise_Rin"/>
-      <w:r>
-        <w:rPr>
-          <w:rFonts w:ascii="Calibri" w:hAnsi="Calibri" w:cs="Calibri"/>
-          <w:b/>
-          <w:i w:val="0"/>
-          <w:sz w:val="24"/>
-          <w:szCs w:val="24"/>
-        </w:rPr>
-        <w:t xml:space="preserve">Scene #60: </w:t>
-      </w:r>
-      <w:r>
-        <w:rPr>
-          <w:rFonts w:ascii="Calibri" w:hAnsi="Calibri" w:cs="Calibri"/>
-          <w:b/>
-          <w:i w:val="0"/>
-          <w:sz w:val="24"/>
-          <w:szCs w:val="24"/>
-        </w:rPr>
-        <w:t>Evan Gives Sarah a Promise Ring</w:t>
+        <w:t>More Christmas Visit Surprises Await</w:t>
       </w:r>
       <w:bookmarkEnd w:id="75"/>
     </w:p>
@@ -3836,26 +3882,26 @@
           <w:rtl w:val="0"/>
         </w:rPr>
       </w:pPr>
-      <w:bookmarkStart w:id="76" w:name="Sarah_Misleads_Her_Parents"/>
-      <w:r>
-        <w:rPr>
-          <w:rFonts w:ascii="Calibri" w:hAnsi="Calibri" w:cs="Calibri"/>
-          <w:b/>
-          <w:i w:val="0"/>
-          <w:sz w:val="24"/>
-          <w:szCs w:val="24"/>
-        </w:rPr>
-        <w:t xml:space="preserve">Scene #61: </w:t>
-      </w:r>
-      <w:r>
-        <w:rPr>
-          <w:rFonts w:ascii="Calibri" w:hAnsi="Calibri" w:cs="Calibri"/>
-          <w:b/>
-          <w:i w:val="0"/>
-          <w:sz w:val="24"/>
-          <w:szCs w:val="24"/>
-        </w:rPr>
-        <w:t>Sarah Misleads Her Parents</w:t>
+      <w:bookmarkStart w:id="76" w:name="Liz_Receives_Two_Special_Chris"/>
+      <w:r>
+        <w:rPr>
+          <w:rFonts w:ascii="Calibri" w:hAnsi="Calibri" w:cs="Calibri"/>
+          <w:b/>
+          <w:i w:val="0"/>
+          <w:sz w:val="24"/>
+          <w:szCs w:val="24"/>
+        </w:rPr>
+        <w:t xml:space="preserve">Scene #62: </w:t>
+      </w:r>
+      <w:r>
+        <w:rPr>
+          <w:rFonts w:ascii="Calibri" w:hAnsi="Calibri" w:cs="Calibri"/>
+          <w:b/>
+          <w:i w:val="0"/>
+          <w:sz w:val="24"/>
+          <w:szCs w:val="24"/>
+        </w:rPr>
+        <w:t>Liz Receives Two Special Christmas Gifts</w:t>
       </w:r>
       <w:bookmarkEnd w:id="76"/>
     </w:p>
@@ -3884,26 +3930,26 @@
           <w:rtl w:val="0"/>
         </w:rPr>
       </w:pPr>
-      <w:bookmarkStart w:id="77" w:name="Sarah_Shares_Her_Concerns_abou"/>
-      <w:r>
-        <w:rPr>
-          <w:rFonts w:ascii="Calibri" w:hAnsi="Calibri" w:cs="Calibri"/>
-          <w:b/>
-          <w:i w:val="0"/>
-          <w:sz w:val="24"/>
-          <w:szCs w:val="24"/>
-        </w:rPr>
-        <w:t xml:space="preserve">Scene #62: </w:t>
-      </w:r>
-      <w:r>
-        <w:rPr>
-          <w:rFonts w:ascii="Calibri" w:hAnsi="Calibri" w:cs="Calibri"/>
-          <w:b/>
-          <w:i w:val="0"/>
-          <w:sz w:val="24"/>
-          <w:szCs w:val="24"/>
-        </w:rPr>
-        <w:t>Sarah Shares Her Concerns about the Future</w:t>
+      <w:bookmarkStart w:id="77" w:name="Joe_and_Liz_Elope"/>
+      <w:r>
+        <w:rPr>
+          <w:rFonts w:ascii="Calibri" w:hAnsi="Calibri" w:cs="Calibri"/>
+          <w:b/>
+          <w:i w:val="0"/>
+          <w:sz w:val="24"/>
+          <w:szCs w:val="24"/>
+        </w:rPr>
+        <w:t xml:space="preserve">Scene #63: </w:t>
+      </w:r>
+      <w:r>
+        <w:rPr>
+          <w:rFonts w:ascii="Calibri" w:hAnsi="Calibri" w:cs="Calibri"/>
+          <w:b/>
+          <w:i w:val="0"/>
+          <w:sz w:val="24"/>
+          <w:szCs w:val="24"/>
+        </w:rPr>
+        <w:t>Joe and Liz Elope</w:t>
       </w:r>
     </w:p>
     <w:p>
@@ -3949,7 +3995,7 @@
           <w:rtl w:val="0"/>
         </w:rPr>
       </w:pPr>
-      <w:bookmarkStart w:id="78" w:name="Graduation_A_Night_Full_of_Sur"/>
+      <w:bookmarkStart w:id="78" w:name="Sarah_Promise_Ring_Concerns"/>
       <w:r>
         <w:rPr>
           <w:szCs w:val="24"/>
@@ -3960,7 +4006,7 @@
         <w:rPr>
           <w:szCs w:val="24"/>
         </w:rPr>
-        <w:t>Graduation: A Night Full of Surprises</w:t>
+        <w:t>Sarah Promise Ring Concerns</w:t>
       </w:r>
       <w:bookmarkEnd w:id="78"/>
     </w:p>
@@ -3989,26 +4035,26 @@
           <w:rtl w:val="0"/>
         </w:rPr>
       </w:pPr>
-      <w:bookmarkStart w:id="79" w:name="Graduation_Party_Setup"/>
-      <w:r>
-        <w:rPr>
-          <w:rFonts w:ascii="Calibri" w:hAnsi="Calibri" w:cs="Calibri"/>
-          <w:b/>
-          <w:i w:val="0"/>
-          <w:sz w:val="24"/>
-          <w:szCs w:val="24"/>
-        </w:rPr>
-        <w:t xml:space="preserve">Scene #63: </w:t>
-      </w:r>
-      <w:r>
-        <w:rPr>
-          <w:rFonts w:ascii="Calibri" w:hAnsi="Calibri" w:cs="Calibri"/>
-          <w:b/>
-          <w:i w:val="0"/>
-          <w:sz w:val="24"/>
-          <w:szCs w:val="24"/>
-        </w:rPr>
-        <w:t>Graduation Party Setup</w:t>
+      <w:bookmarkStart w:id="79" w:name="Evan_Gives_Sarah_a_Promise_Rin"/>
+      <w:r>
+        <w:rPr>
+          <w:rFonts w:ascii="Calibri" w:hAnsi="Calibri" w:cs="Calibri"/>
+          <w:b/>
+          <w:i w:val="0"/>
+          <w:sz w:val="24"/>
+          <w:szCs w:val="24"/>
+        </w:rPr>
+        <w:t xml:space="preserve">Scene #64: </w:t>
+      </w:r>
+      <w:r>
+        <w:rPr>
+          <w:rFonts w:ascii="Calibri" w:hAnsi="Calibri" w:cs="Calibri"/>
+          <w:b/>
+          <w:i w:val="0"/>
+          <w:sz w:val="24"/>
+          <w:szCs w:val="24"/>
+        </w:rPr>
+        <w:t>Evan Gives Sarah a Promise Ring</w:t>
       </w:r>
       <w:bookmarkEnd w:id="79"/>
     </w:p>
@@ -4037,26 +4083,26 @@
           <w:rtl w:val="0"/>
         </w:rPr>
       </w:pPr>
-      <w:bookmarkStart w:id="80" w:name="Evan_Meets_Parents"/>
-      <w:r>
-        <w:rPr>
-          <w:rFonts w:ascii="Calibri" w:hAnsi="Calibri" w:cs="Calibri"/>
-          <w:b/>
-          <w:i w:val="0"/>
-          <w:sz w:val="24"/>
-          <w:szCs w:val="24"/>
-        </w:rPr>
-        <w:t xml:space="preserve">Scene #64: </w:t>
-      </w:r>
-      <w:r>
-        <w:rPr>
-          <w:rFonts w:ascii="Calibri" w:hAnsi="Calibri" w:cs="Calibri"/>
-          <w:b/>
-          <w:i w:val="0"/>
-          <w:sz w:val="24"/>
-          <w:szCs w:val="24"/>
-        </w:rPr>
-        <w:t>Evan Meets Parents</w:t>
+      <w:bookmarkStart w:id="80" w:name="Sarah_Misleads_Her_Parents"/>
+      <w:r>
+        <w:rPr>
+          <w:rFonts w:ascii="Calibri" w:hAnsi="Calibri" w:cs="Calibri"/>
+          <w:b/>
+          <w:i w:val="0"/>
+          <w:sz w:val="24"/>
+          <w:szCs w:val="24"/>
+        </w:rPr>
+        <w:t xml:space="preserve">Scene #65: </w:t>
+      </w:r>
+      <w:r>
+        <w:rPr>
+          <w:rFonts w:ascii="Calibri" w:hAnsi="Calibri" w:cs="Calibri"/>
+          <w:b/>
+          <w:i w:val="0"/>
+          <w:sz w:val="24"/>
+          <w:szCs w:val="24"/>
+        </w:rPr>
+        <w:t>Sarah Misleads Her Parents</w:t>
       </w:r>
       <w:bookmarkEnd w:id="80"/>
     </w:p>
@@ -4085,152 +4131,56 @@
           <w:rtl w:val="0"/>
         </w:rPr>
       </w:pPr>
-      <w:bookmarkStart w:id="81" w:name="Evan_Surprises_Sarah_with_Pare"/>
-      <w:r>
-        <w:rPr>
-          <w:rFonts w:ascii="Calibri" w:hAnsi="Calibri" w:cs="Calibri"/>
-          <w:b/>
-          <w:i w:val="0"/>
-          <w:sz w:val="24"/>
-          <w:szCs w:val="24"/>
-        </w:rPr>
-        <w:t xml:space="preserve">Scene #65: </w:t>
-      </w:r>
-      <w:r>
-        <w:rPr>
-          <w:rFonts w:ascii="Calibri" w:hAnsi="Calibri" w:cs="Calibri"/>
-          <w:b/>
-          <w:i w:val="0"/>
-          <w:sz w:val="24"/>
-          <w:szCs w:val="24"/>
-        </w:rPr>
-        <w:t>Evan Surprises Sarah with Parents</w:t>
-      </w:r>
+      <w:bookmarkStart w:id="81" w:name="Sarah_Shares_Her_Concerns_abou"/>
+      <w:r>
+        <w:rPr>
+          <w:rFonts w:ascii="Calibri" w:hAnsi="Calibri" w:cs="Calibri"/>
+          <w:b/>
+          <w:i w:val="0"/>
+          <w:sz w:val="24"/>
+          <w:szCs w:val="24"/>
+        </w:rPr>
+        <w:t xml:space="preserve">Scene #66: </w:t>
+      </w:r>
+      <w:r>
+        <w:rPr>
+          <w:rFonts w:ascii="Calibri" w:hAnsi="Calibri" w:cs="Calibri"/>
+          <w:b/>
+          <w:i w:val="0"/>
+          <w:sz w:val="24"/>
+          <w:szCs w:val="24"/>
+        </w:rPr>
+        <w:t>Sarah Shares Her Concerns about the Future</w:t>
+      </w:r>
+    </w:p>
+    <w:p>
+      <w:pPr>
+        <w:tabs>
+          <w:tab w:val="left" w:pos="560"/>
+          <w:tab w:val="left" w:pos="1120"/>
+          <w:tab w:val="left" w:pos="1680"/>
+          <w:tab w:val="left" w:pos="2240"/>
+          <w:tab w:val="left" w:pos="2800"/>
+          <w:tab w:val="left" w:pos="3360"/>
+          <w:tab w:val="left" w:pos="3920"/>
+          <w:tab w:val="left" w:pos="4480"/>
+          <w:tab w:val="left" w:pos="5040"/>
+          <w:tab w:val="left" w:pos="5600"/>
+          <w:tab w:val="left" w:pos="6160"/>
+          <w:tab w:val="left" w:pos="6720"/>
+        </w:tabs>
+        <w:ind w:left="360"/>
+        <w:jc w:val="left"/>
+        <w:rPr>
+          <w:rFonts w:ascii="Calibri" w:hAnsi="Courier New" w:cs="Courier New"/>
+          <w:b/>
+          <w:i w:val="0"/>
+          <w:sz w:val="24"/>
+          <w:szCs w:val="24"/>
+          <w:rtl w:val="0"/>
+        </w:rPr>
+      </w:pPr>
       <w:bookmarkEnd w:id="81"/>
-    </w:p>
-    <w:p>
-      <w:pPr>
-        <w:tabs>
-          <w:tab w:val="left" w:pos="560"/>
-          <w:tab w:val="left" w:pos="1120"/>
-          <w:tab w:val="left" w:pos="1680"/>
-          <w:tab w:val="left" w:pos="2240"/>
-          <w:tab w:val="left" w:pos="2800"/>
-          <w:tab w:val="left" w:pos="3360"/>
-          <w:tab w:val="left" w:pos="3920"/>
-          <w:tab w:val="left" w:pos="4480"/>
-          <w:tab w:val="left" w:pos="5040"/>
-          <w:tab w:val="left" w:pos="5600"/>
-          <w:tab w:val="left" w:pos="6160"/>
-          <w:tab w:val="left" w:pos="6720"/>
-        </w:tabs>
-        <w:ind w:left="360"/>
-        <w:jc w:val="left"/>
-        <w:rPr>
-          <w:rFonts w:ascii="Courier New" w:hAnsi="Courier New" w:cs="Courier New"/>
-          <w:sz w:val="24"/>
-          <w:szCs w:val="24"/>
-          <w:rtl w:val="0"/>
-        </w:rPr>
-      </w:pPr>
-      <w:bookmarkStart w:id="82" w:name="Evan_Proposes"/>
-      <w:r>
-        <w:rPr>
-          <w:rFonts w:ascii="Calibri" w:hAnsi="Calibri" w:cs="Calibri"/>
-          <w:b/>
-          <w:i w:val="0"/>
-          <w:sz w:val="24"/>
-          <w:szCs w:val="24"/>
-        </w:rPr>
-        <w:t xml:space="preserve">Scene #66: </w:t>
-      </w:r>
-      <w:r>
-        <w:rPr>
-          <w:rFonts w:ascii="Calibri" w:hAnsi="Calibri" w:cs="Calibri"/>
-          <w:b/>
-          <w:i w:val="0"/>
-          <w:sz w:val="24"/>
-          <w:szCs w:val="24"/>
-        </w:rPr>
-        <w:t>Evan Proposes</w:t>
-      </w:r>
-      <w:bookmarkEnd w:id="82"/>
-    </w:p>
-    <w:p>
-      <w:pPr>
-        <w:tabs>
-          <w:tab w:val="left" w:pos="560"/>
-          <w:tab w:val="left" w:pos="1120"/>
-          <w:tab w:val="left" w:pos="1680"/>
-          <w:tab w:val="left" w:pos="2240"/>
-          <w:tab w:val="left" w:pos="2800"/>
-          <w:tab w:val="left" w:pos="3360"/>
-          <w:tab w:val="left" w:pos="3920"/>
-          <w:tab w:val="left" w:pos="4480"/>
-          <w:tab w:val="left" w:pos="5040"/>
-          <w:tab w:val="left" w:pos="5600"/>
-          <w:tab w:val="left" w:pos="6160"/>
-          <w:tab w:val="left" w:pos="6720"/>
-        </w:tabs>
-        <w:ind w:left="360"/>
-        <w:jc w:val="left"/>
-        <w:rPr>
-          <w:rFonts w:ascii="Courier New" w:hAnsi="Courier New" w:cs="Courier New"/>
-          <w:sz w:val="24"/>
-          <w:szCs w:val="24"/>
-          <w:rtl w:val="0"/>
-        </w:rPr>
-      </w:pPr>
-      <w:bookmarkStart w:id="83" w:name="Sarahs_Father_Gives_Her_an_Ult"/>
-      <w:r>
-        <w:rPr>
-          <w:rFonts w:ascii="Calibri" w:hAnsi="Calibri" w:cs="Calibri"/>
-          <w:b/>
-          <w:i w:val="0"/>
-          <w:sz w:val="24"/>
-          <w:szCs w:val="24"/>
-        </w:rPr>
-        <w:t xml:space="preserve">Scene #67: </w:t>
-      </w:r>
-      <w:r>
-        <w:rPr>
-          <w:rFonts w:ascii="Calibri" w:hAnsi="Calibri" w:cs="Calibri"/>
-          <w:b/>
-          <w:i w:val="0"/>
-          <w:sz w:val="24"/>
-          <w:szCs w:val="24"/>
-        </w:rPr>
-        <w:t xml:space="preserve">Sarah's Father Gives Her an Ultimatum </w:t>
-      </w:r>
-    </w:p>
-    <w:p>
-      <w:pPr>
-        <w:tabs>
-          <w:tab w:val="left" w:pos="560"/>
-          <w:tab w:val="left" w:pos="1120"/>
-          <w:tab w:val="left" w:pos="1680"/>
-          <w:tab w:val="left" w:pos="2240"/>
-          <w:tab w:val="left" w:pos="2800"/>
-          <w:tab w:val="left" w:pos="3360"/>
-          <w:tab w:val="left" w:pos="3920"/>
-          <w:tab w:val="left" w:pos="4480"/>
-          <w:tab w:val="left" w:pos="5040"/>
-          <w:tab w:val="left" w:pos="5600"/>
-          <w:tab w:val="left" w:pos="6160"/>
-          <w:tab w:val="left" w:pos="6720"/>
-        </w:tabs>
-        <w:ind w:left="360"/>
-        <w:jc w:val="left"/>
-        <w:rPr>
-          <w:rFonts w:ascii="Calibri" w:hAnsi="Courier New" w:cs="Courier New"/>
-          <w:b/>
-          <w:i w:val="0"/>
-          <w:sz w:val="24"/>
-          <w:szCs w:val="24"/>
-          <w:rtl w:val="0"/>
-        </w:rPr>
-      </w:pPr>
-      <w:bookmarkEnd w:id="83"/>
     </w:p>
     <w:p>
       <w:pPr>
@@ -4246,7 +4196,7 @@
           <w:rtl w:val="0"/>
         </w:rPr>
       </w:pPr>
-      <w:bookmarkStart w:id="84" w:name="Cliffhanger"/>
+      <w:bookmarkStart w:id="82" w:name="Graduation_A_Night_Full_of_Sur"/>
       <w:r>
         <w:rPr>
           <w:szCs w:val="24"/>
@@ -4257,45 +4207,486 @@
         <w:rPr>
           <w:szCs w:val="24"/>
         </w:rPr>
+        <w:t>Graduation: A Night Full of Surprises</w:t>
+      </w:r>
+      <w:bookmarkEnd w:id="82"/>
+    </w:p>
+    <w:p>
+      <w:pPr>
+        <w:tabs>
+          <w:tab w:val="left" w:pos="560"/>
+          <w:tab w:val="left" w:pos="1120"/>
+          <w:tab w:val="left" w:pos="1680"/>
+          <w:tab w:val="left" w:pos="2240"/>
+          <w:tab w:val="left" w:pos="2800"/>
+          <w:tab w:val="left" w:pos="3360"/>
+          <w:tab w:val="left" w:pos="3920"/>
+          <w:tab w:val="left" w:pos="4480"/>
+          <w:tab w:val="left" w:pos="5040"/>
+          <w:tab w:val="left" w:pos="5600"/>
+          <w:tab w:val="left" w:pos="6160"/>
+          <w:tab w:val="left" w:pos="6720"/>
+        </w:tabs>
+        <w:ind w:left="360"/>
+        <w:jc w:val="left"/>
+        <w:rPr>
+          <w:rFonts w:ascii="Courier New" w:hAnsi="Courier New" w:cs="Courier New"/>
+          <w:sz w:val="24"/>
+          <w:szCs w:val="24"/>
+          <w:rtl w:val="0"/>
+        </w:rPr>
+      </w:pPr>
+      <w:bookmarkStart w:id="83" w:name="Sarah_Contemplates_Her_Future"/>
+      <w:r>
+        <w:rPr>
+          <w:rFonts w:ascii="Calibri" w:hAnsi="Calibri" w:cs="Calibri"/>
+          <w:b/>
+          <w:i w:val="0"/>
+          <w:sz w:val="24"/>
+          <w:szCs w:val="24"/>
+        </w:rPr>
+        <w:t xml:space="preserve">Scene #67: </w:t>
+      </w:r>
+      <w:r>
+        <w:rPr>
+          <w:rFonts w:ascii="Calibri" w:hAnsi="Calibri" w:cs="Calibri"/>
+          <w:b/>
+          <w:i w:val="0"/>
+          <w:sz w:val="24"/>
+          <w:szCs w:val="24"/>
+        </w:rPr>
+        <w:t>Sarah Contemplates Her Future</w:t>
+      </w:r>
+      <w:bookmarkEnd w:id="83"/>
+    </w:p>
+    <w:p>
+      <w:pPr>
+        <w:tabs>
+          <w:tab w:val="left" w:pos="560"/>
+          <w:tab w:val="left" w:pos="1120"/>
+          <w:tab w:val="left" w:pos="1680"/>
+          <w:tab w:val="left" w:pos="2240"/>
+          <w:tab w:val="left" w:pos="2800"/>
+          <w:tab w:val="left" w:pos="3360"/>
+          <w:tab w:val="left" w:pos="3920"/>
+          <w:tab w:val="left" w:pos="4480"/>
+          <w:tab w:val="left" w:pos="5040"/>
+          <w:tab w:val="left" w:pos="5600"/>
+          <w:tab w:val="left" w:pos="6160"/>
+          <w:tab w:val="left" w:pos="6720"/>
+        </w:tabs>
+        <w:ind w:left="360"/>
+        <w:jc w:val="left"/>
+        <w:rPr>
+          <w:rFonts w:ascii="Courier New" w:hAnsi="Courier New" w:cs="Courier New"/>
+          <w:sz w:val="24"/>
+          <w:szCs w:val="24"/>
+          <w:rtl w:val="0"/>
+        </w:rPr>
+      </w:pPr>
+      <w:bookmarkStart w:id="84" w:name="Part_1_The_Beginning"/>
+      <w:r>
+        <w:rPr>
+          <w:rFonts w:ascii="Calibri" w:hAnsi="Calibri" w:cs="Calibri"/>
+          <w:b/>
+          <w:i w:val="0"/>
+          <w:sz w:val="24"/>
+          <w:szCs w:val="24"/>
+        </w:rPr>
+        <w:t xml:space="preserve">Scene #68: </w:t>
+      </w:r>
+      <w:r>
+        <w:rPr>
+          <w:rFonts w:ascii="Calibri" w:hAnsi="Calibri" w:cs="Calibri"/>
+          <w:b/>
+          <w:i w:val="0"/>
+          <w:sz w:val="24"/>
+          <w:szCs w:val="24"/>
+        </w:rPr>
+        <w:t>Part 1 : The Beginning</w:t>
+      </w:r>
+      <w:bookmarkEnd w:id="84"/>
+    </w:p>
+    <w:p>
+      <w:pPr>
+        <w:tabs>
+          <w:tab w:val="left" w:pos="560"/>
+          <w:tab w:val="left" w:pos="1120"/>
+          <w:tab w:val="left" w:pos="1680"/>
+          <w:tab w:val="left" w:pos="2240"/>
+          <w:tab w:val="left" w:pos="2800"/>
+          <w:tab w:val="left" w:pos="3360"/>
+          <w:tab w:val="left" w:pos="3920"/>
+          <w:tab w:val="left" w:pos="4480"/>
+          <w:tab w:val="left" w:pos="5040"/>
+          <w:tab w:val="left" w:pos="5600"/>
+          <w:tab w:val="left" w:pos="6160"/>
+          <w:tab w:val="left" w:pos="6720"/>
+        </w:tabs>
+        <w:ind w:left="360"/>
+        <w:jc w:val="left"/>
+        <w:rPr>
+          <w:rFonts w:ascii="Courier New" w:hAnsi="Courier New" w:cs="Courier New"/>
+          <w:sz w:val="24"/>
+          <w:szCs w:val="24"/>
+          <w:rtl w:val="0"/>
+        </w:rPr>
+      </w:pPr>
+      <w:bookmarkStart w:id="85" w:name="Part_2_The_Middle"/>
+      <w:r>
+        <w:rPr>
+          <w:rFonts w:ascii="Calibri" w:hAnsi="Calibri" w:cs="Calibri"/>
+          <w:b/>
+          <w:i w:val="0"/>
+          <w:sz w:val="24"/>
+          <w:szCs w:val="24"/>
+        </w:rPr>
+        <w:t xml:space="preserve">Scene #69: </w:t>
+      </w:r>
+      <w:r>
+        <w:rPr>
+          <w:rFonts w:ascii="Calibri" w:hAnsi="Calibri" w:cs="Calibri"/>
+          <w:b/>
+          <w:i w:val="0"/>
+          <w:sz w:val="24"/>
+          <w:szCs w:val="24"/>
+        </w:rPr>
+        <w:t>Part 2 : The Middle</w:t>
+      </w:r>
+      <w:bookmarkEnd w:id="85"/>
+    </w:p>
+    <w:p>
+      <w:pPr>
+        <w:tabs>
+          <w:tab w:val="left" w:pos="560"/>
+          <w:tab w:val="left" w:pos="1120"/>
+          <w:tab w:val="left" w:pos="1680"/>
+          <w:tab w:val="left" w:pos="2240"/>
+          <w:tab w:val="left" w:pos="2800"/>
+          <w:tab w:val="left" w:pos="3360"/>
+          <w:tab w:val="left" w:pos="3920"/>
+          <w:tab w:val="left" w:pos="4480"/>
+          <w:tab w:val="left" w:pos="5040"/>
+          <w:tab w:val="left" w:pos="5600"/>
+          <w:tab w:val="left" w:pos="6160"/>
+          <w:tab w:val="left" w:pos="6720"/>
+        </w:tabs>
+        <w:ind w:left="360"/>
+        <w:jc w:val="left"/>
+        <w:rPr>
+          <w:rFonts w:ascii="Courier New" w:hAnsi="Courier New" w:cs="Courier New"/>
+          <w:sz w:val="24"/>
+          <w:szCs w:val="24"/>
+          <w:rtl w:val="0"/>
+        </w:rPr>
+      </w:pPr>
+      <w:bookmarkStart w:id="86" w:name="Part_3_The_Ending"/>
+      <w:r>
+        <w:rPr>
+          <w:rFonts w:ascii="Calibri" w:hAnsi="Calibri" w:cs="Calibri"/>
+          <w:b/>
+          <w:i w:val="0"/>
+          <w:sz w:val="24"/>
+          <w:szCs w:val="24"/>
+        </w:rPr>
+        <w:t xml:space="preserve">Scene #70: </w:t>
+      </w:r>
+      <w:r>
+        <w:rPr>
+          <w:rFonts w:ascii="Calibri" w:hAnsi="Calibri" w:cs="Calibri"/>
+          <w:b/>
+          <w:i w:val="0"/>
+          <w:sz w:val="24"/>
+          <w:szCs w:val="24"/>
+        </w:rPr>
+        <w:t>Part 3 : The Ending</w:t>
+      </w:r>
+      <w:bookmarkEnd w:id="86"/>
+    </w:p>
+    <w:p>
+      <w:pPr>
+        <w:tabs>
+          <w:tab w:val="left" w:pos="560"/>
+          <w:tab w:val="left" w:pos="1120"/>
+          <w:tab w:val="left" w:pos="1680"/>
+          <w:tab w:val="left" w:pos="2240"/>
+          <w:tab w:val="left" w:pos="2800"/>
+          <w:tab w:val="left" w:pos="3360"/>
+          <w:tab w:val="left" w:pos="3920"/>
+          <w:tab w:val="left" w:pos="4480"/>
+          <w:tab w:val="left" w:pos="5040"/>
+          <w:tab w:val="left" w:pos="5600"/>
+          <w:tab w:val="left" w:pos="6160"/>
+          <w:tab w:val="left" w:pos="6720"/>
+        </w:tabs>
+        <w:ind w:left="360"/>
+        <w:jc w:val="left"/>
+        <w:rPr>
+          <w:rFonts w:ascii="Courier New" w:hAnsi="Courier New" w:cs="Courier New"/>
+          <w:sz w:val="24"/>
+          <w:szCs w:val="24"/>
+          <w:rtl w:val="0"/>
+        </w:rPr>
+      </w:pPr>
+      <w:bookmarkStart w:id="87" w:name="Evan_Surprises_Sarah_with_Pare"/>
+      <w:r>
+        <w:rPr>
+          <w:rFonts w:ascii="Calibri" w:hAnsi="Calibri" w:cs="Calibri"/>
+          <w:b/>
+          <w:i w:val="0"/>
+          <w:sz w:val="24"/>
+          <w:szCs w:val="24"/>
+        </w:rPr>
+        <w:t xml:space="preserve">Scene #71: </w:t>
+      </w:r>
+      <w:r>
+        <w:rPr>
+          <w:rFonts w:ascii="Calibri" w:hAnsi="Calibri" w:cs="Calibri"/>
+          <w:b/>
+          <w:i w:val="0"/>
+          <w:sz w:val="24"/>
+          <w:szCs w:val="24"/>
+        </w:rPr>
+        <w:t>Evan Surprises Sarah with Parents</w:t>
+      </w:r>
+      <w:bookmarkEnd w:id="87"/>
+    </w:p>
+    <w:p>
+      <w:pPr>
+        <w:tabs>
+          <w:tab w:val="left" w:pos="560"/>
+          <w:tab w:val="left" w:pos="1120"/>
+          <w:tab w:val="left" w:pos="1680"/>
+          <w:tab w:val="left" w:pos="2240"/>
+          <w:tab w:val="left" w:pos="2800"/>
+          <w:tab w:val="left" w:pos="3360"/>
+          <w:tab w:val="left" w:pos="3920"/>
+          <w:tab w:val="left" w:pos="4480"/>
+          <w:tab w:val="left" w:pos="5040"/>
+          <w:tab w:val="left" w:pos="5600"/>
+          <w:tab w:val="left" w:pos="6160"/>
+          <w:tab w:val="left" w:pos="6720"/>
+        </w:tabs>
+        <w:ind w:left="360"/>
+        <w:jc w:val="left"/>
+        <w:rPr>
+          <w:rFonts w:ascii="Courier New" w:hAnsi="Courier New" w:cs="Courier New"/>
+          <w:sz w:val="24"/>
+          <w:szCs w:val="24"/>
+          <w:rtl w:val="0"/>
+        </w:rPr>
+      </w:pPr>
+      <w:bookmarkStart w:id="88" w:name="Evan_Proposes"/>
+      <w:r>
+        <w:rPr>
+          <w:rFonts w:ascii="Calibri" w:hAnsi="Calibri" w:cs="Calibri"/>
+          <w:b/>
+          <w:i w:val="0"/>
+          <w:sz w:val="24"/>
+          <w:szCs w:val="24"/>
+        </w:rPr>
+        <w:t xml:space="preserve">Scene #72: </w:t>
+      </w:r>
+      <w:r>
+        <w:rPr>
+          <w:rFonts w:ascii="Calibri" w:hAnsi="Calibri" w:cs="Calibri"/>
+          <w:b/>
+          <w:i w:val="0"/>
+          <w:sz w:val="24"/>
+          <w:szCs w:val="24"/>
+        </w:rPr>
+        <w:t>Evan Proposes</w:t>
+      </w:r>
+      <w:bookmarkEnd w:id="88"/>
+    </w:p>
+    <w:p>
+      <w:pPr>
+        <w:tabs>
+          <w:tab w:val="left" w:pos="560"/>
+          <w:tab w:val="left" w:pos="1120"/>
+          <w:tab w:val="left" w:pos="1680"/>
+          <w:tab w:val="left" w:pos="2240"/>
+          <w:tab w:val="left" w:pos="2800"/>
+          <w:tab w:val="left" w:pos="3360"/>
+          <w:tab w:val="left" w:pos="3920"/>
+          <w:tab w:val="left" w:pos="4480"/>
+          <w:tab w:val="left" w:pos="5040"/>
+          <w:tab w:val="left" w:pos="5600"/>
+          <w:tab w:val="left" w:pos="6160"/>
+          <w:tab w:val="left" w:pos="6720"/>
+        </w:tabs>
+        <w:ind w:left="360"/>
+        <w:jc w:val="left"/>
+        <w:rPr>
+          <w:rFonts w:ascii="Courier New" w:hAnsi="Courier New" w:cs="Courier New"/>
+          <w:sz w:val="24"/>
+          <w:szCs w:val="24"/>
+          <w:rtl w:val="0"/>
+        </w:rPr>
+      </w:pPr>
+      <w:bookmarkStart w:id="89" w:name="Evan_Gives_Sarah_an_Out"/>
+      <w:r>
+        <w:rPr>
+          <w:rFonts w:ascii="Calibri" w:hAnsi="Calibri" w:cs="Calibri"/>
+          <w:b/>
+          <w:i w:val="0"/>
+          <w:sz w:val="24"/>
+          <w:szCs w:val="24"/>
+        </w:rPr>
+        <w:t xml:space="preserve">Scene #73: </w:t>
+      </w:r>
+      <w:r>
+        <w:rPr>
+          <w:rFonts w:ascii="Calibri" w:hAnsi="Calibri" w:cs="Calibri"/>
+          <w:b/>
+          <w:i w:val="0"/>
+          <w:sz w:val="24"/>
+          <w:szCs w:val="24"/>
+        </w:rPr>
+        <w:t>Evan Gives Sarah an Out</w:t>
+      </w:r>
+      <w:bookmarkEnd w:id="89"/>
+    </w:p>
+    <w:p>
+      <w:pPr>
+        <w:tabs>
+          <w:tab w:val="left" w:pos="560"/>
+          <w:tab w:val="left" w:pos="1120"/>
+          <w:tab w:val="left" w:pos="1680"/>
+          <w:tab w:val="left" w:pos="2240"/>
+          <w:tab w:val="left" w:pos="2800"/>
+          <w:tab w:val="left" w:pos="3360"/>
+          <w:tab w:val="left" w:pos="3920"/>
+          <w:tab w:val="left" w:pos="4480"/>
+          <w:tab w:val="left" w:pos="5040"/>
+          <w:tab w:val="left" w:pos="5600"/>
+          <w:tab w:val="left" w:pos="6160"/>
+          <w:tab w:val="left" w:pos="6720"/>
+        </w:tabs>
+        <w:ind w:left="360"/>
+        <w:jc w:val="left"/>
+        <w:rPr>
+          <w:rFonts w:ascii="Courier New" w:hAnsi="Courier New" w:cs="Courier New"/>
+          <w:sz w:val="24"/>
+          <w:szCs w:val="24"/>
+          <w:rtl w:val="0"/>
+        </w:rPr>
+      </w:pPr>
+      <w:bookmarkStart w:id="90" w:name="Sarahs_Father_Gives_Her_an_Ult"/>
+      <w:r>
+        <w:rPr>
+          <w:rFonts w:ascii="Calibri" w:hAnsi="Calibri" w:cs="Calibri"/>
+          <w:b/>
+          <w:i w:val="0"/>
+          <w:sz w:val="24"/>
+          <w:szCs w:val="24"/>
+        </w:rPr>
+        <w:t xml:space="preserve">Scene #74: </w:t>
+      </w:r>
+      <w:r>
+        <w:rPr>
+          <w:rFonts w:ascii="Calibri" w:hAnsi="Calibri" w:cs="Calibri"/>
+          <w:b/>
+          <w:i w:val="0"/>
+          <w:sz w:val="24"/>
+          <w:szCs w:val="24"/>
+        </w:rPr>
+        <w:t xml:space="preserve">Sarah's Father Gives Her an Ultimatum </w:t>
+      </w:r>
+    </w:p>
+    <w:p>
+      <w:pPr>
+        <w:tabs>
+          <w:tab w:val="left" w:pos="560"/>
+          <w:tab w:val="left" w:pos="1120"/>
+          <w:tab w:val="left" w:pos="1680"/>
+          <w:tab w:val="left" w:pos="2240"/>
+          <w:tab w:val="left" w:pos="2800"/>
+          <w:tab w:val="left" w:pos="3360"/>
+          <w:tab w:val="left" w:pos="3920"/>
+          <w:tab w:val="left" w:pos="4480"/>
+          <w:tab w:val="left" w:pos="5040"/>
+          <w:tab w:val="left" w:pos="5600"/>
+          <w:tab w:val="left" w:pos="6160"/>
+          <w:tab w:val="left" w:pos="6720"/>
+        </w:tabs>
+        <w:ind w:left="360"/>
+        <w:jc w:val="left"/>
+        <w:rPr>
+          <w:rFonts w:ascii="Calibri" w:hAnsi="Courier New" w:cs="Courier New"/>
+          <w:b/>
+          <w:i w:val="0"/>
+          <w:sz w:val="24"/>
+          <w:szCs w:val="24"/>
+          <w:rtl w:val="0"/>
+        </w:rPr>
+      </w:pPr>
+      <w:bookmarkEnd w:id="90"/>
+    </w:p>
+    <w:p>
+      <w:pPr>
+        <w:pStyle w:val="Heading1"/>
+        <w:spacing w:before="0"/>
+        <w:outlineLvl w:val="9"/>
+        <w:rPr>
+          <w:rFonts w:ascii="Courier New" w:hAnsi="Courier New" w:cs="Courier New"/>
+          <w:b w:val="0"/>
+          <w:i w:val="0"/>
+          <w:sz w:val="24"/>
+          <w:szCs w:val="24"/>
+          <w:rtl w:val="0"/>
+        </w:rPr>
+      </w:pPr>
+      <w:bookmarkStart w:id="91" w:name="Cliffhanger"/>
+      <w:r>
+        <w:rPr>
+          <w:szCs w:val="24"/>
+        </w:rPr>
+        <w:t xml:space="preserve">Chapter 19: </w:t>
+      </w:r>
+      <w:r>
+        <w:rPr>
+          <w:szCs w:val="24"/>
+        </w:rPr>
         <w:t>Cliffhanger</w:t>
       </w:r>
-      <w:bookmarkEnd w:id="84"/>
-    </w:p>
-    <w:p>
-      <w:pPr>
-        <w:tabs>
-          <w:tab w:val="left" w:pos="560"/>
-          <w:tab w:val="left" w:pos="1120"/>
-          <w:tab w:val="left" w:pos="1680"/>
-          <w:tab w:val="left" w:pos="2240"/>
-          <w:tab w:val="left" w:pos="2800"/>
-          <w:tab w:val="left" w:pos="3360"/>
-          <w:tab w:val="left" w:pos="3920"/>
-          <w:tab w:val="left" w:pos="4480"/>
-          <w:tab w:val="left" w:pos="5040"/>
-          <w:tab w:val="left" w:pos="5600"/>
-          <w:tab w:val="left" w:pos="6160"/>
-          <w:tab w:val="left" w:pos="6720"/>
-        </w:tabs>
-        <w:ind w:left="360"/>
-        <w:jc w:val="left"/>
-        <w:rPr>
-          <w:rFonts w:ascii="Courier New" w:hAnsi="Courier New" w:cs="Courier New"/>
-          <w:sz w:val="24"/>
-          <w:szCs w:val="24"/>
-          <w:rtl w:val="0"/>
-        </w:rPr>
-      </w:pPr>
-      <w:bookmarkStart w:id="85" w:name="Sarah_Asks_Evan_to_Elope"/>
-      <w:r>
-        <w:rPr>
-          <w:rFonts w:ascii="Calibri" w:hAnsi="Calibri" w:cs="Calibri"/>
-          <w:b/>
-          <w:i w:val="0"/>
-          <w:sz w:val="24"/>
-          <w:szCs w:val="24"/>
-        </w:rPr>
-        <w:t xml:space="preserve">Scene #68: </w:t>
+      <w:bookmarkEnd w:id="91"/>
+    </w:p>
+    <w:p>
+      <w:pPr>
+        <w:tabs>
+          <w:tab w:val="left" w:pos="560"/>
+          <w:tab w:val="left" w:pos="1120"/>
+          <w:tab w:val="left" w:pos="1680"/>
+          <w:tab w:val="left" w:pos="2240"/>
+          <w:tab w:val="left" w:pos="2800"/>
+          <w:tab w:val="left" w:pos="3360"/>
+          <w:tab w:val="left" w:pos="3920"/>
+          <w:tab w:val="left" w:pos="4480"/>
+          <w:tab w:val="left" w:pos="5040"/>
+          <w:tab w:val="left" w:pos="5600"/>
+          <w:tab w:val="left" w:pos="6160"/>
+          <w:tab w:val="left" w:pos="6720"/>
+        </w:tabs>
+        <w:ind w:left="360"/>
+        <w:jc w:val="left"/>
+        <w:rPr>
+          <w:rFonts w:ascii="Courier New" w:hAnsi="Courier New" w:cs="Courier New"/>
+          <w:sz w:val="24"/>
+          <w:szCs w:val="24"/>
+          <w:rtl w:val="0"/>
+        </w:rPr>
+      </w:pPr>
+      <w:bookmarkStart w:id="92" w:name="Sarah_Asks_Evan_to_Elope"/>
+      <w:r>
+        <w:rPr>
+          <w:rFonts w:ascii="Calibri" w:hAnsi="Calibri" w:cs="Calibri"/>
+          <w:b/>
+          <w:i w:val="0"/>
+          <w:sz w:val="24"/>
+          <w:szCs w:val="24"/>
+        </w:rPr>
+        <w:t xml:space="preserve">Scene #75: </w:t>
       </w:r>
       <w:r>
         <w:rPr>
@@ -4307,43 +4698,43 @@
         </w:rPr>
         <w:t>Sarah Asks Evan to Elope</w:t>
       </w:r>
-      <w:bookmarkEnd w:id="85"/>
-    </w:p>
-    <w:p>
-      <w:pPr>
-        <w:tabs>
-          <w:tab w:val="left" w:pos="560"/>
-          <w:tab w:val="left" w:pos="1120"/>
-          <w:tab w:val="left" w:pos="1680"/>
-          <w:tab w:val="left" w:pos="2240"/>
-          <w:tab w:val="left" w:pos="2800"/>
-          <w:tab w:val="left" w:pos="3360"/>
-          <w:tab w:val="left" w:pos="3920"/>
-          <w:tab w:val="left" w:pos="4480"/>
-          <w:tab w:val="left" w:pos="5040"/>
-          <w:tab w:val="left" w:pos="5600"/>
-          <w:tab w:val="left" w:pos="6160"/>
-          <w:tab w:val="left" w:pos="6720"/>
-        </w:tabs>
-        <w:ind w:left="360"/>
-        <w:jc w:val="left"/>
-        <w:rPr>
-          <w:rFonts w:ascii="Courier New" w:hAnsi="Courier New" w:cs="Courier New"/>
-          <w:sz w:val="24"/>
-          <w:szCs w:val="24"/>
-          <w:rtl w:val="0"/>
-        </w:rPr>
-      </w:pPr>
-      <w:bookmarkStart w:id="86" w:name="Sarah_and_Evan_Elope"/>
-      <w:r>
-        <w:rPr>
-          <w:rFonts w:ascii="Calibri" w:hAnsi="Calibri" w:cs="Calibri"/>
-          <w:b/>
-          <w:i w:val="0"/>
-          <w:sz w:val="24"/>
-          <w:szCs w:val="24"/>
-        </w:rPr>
-        <w:t xml:space="preserve">Scene #69: </w:t>
+      <w:bookmarkEnd w:id="92"/>
+    </w:p>
+    <w:p>
+      <w:pPr>
+        <w:tabs>
+          <w:tab w:val="left" w:pos="560"/>
+          <w:tab w:val="left" w:pos="1120"/>
+          <w:tab w:val="left" w:pos="1680"/>
+          <w:tab w:val="left" w:pos="2240"/>
+          <w:tab w:val="left" w:pos="2800"/>
+          <w:tab w:val="left" w:pos="3360"/>
+          <w:tab w:val="left" w:pos="3920"/>
+          <w:tab w:val="left" w:pos="4480"/>
+          <w:tab w:val="left" w:pos="5040"/>
+          <w:tab w:val="left" w:pos="5600"/>
+          <w:tab w:val="left" w:pos="6160"/>
+          <w:tab w:val="left" w:pos="6720"/>
+        </w:tabs>
+        <w:ind w:left="360"/>
+        <w:jc w:val="left"/>
+        <w:rPr>
+          <w:rFonts w:ascii="Courier New" w:hAnsi="Courier New" w:cs="Courier New"/>
+          <w:sz w:val="24"/>
+          <w:szCs w:val="24"/>
+          <w:rtl w:val="0"/>
+        </w:rPr>
+      </w:pPr>
+      <w:bookmarkStart w:id="93" w:name="Sarah_and_Evan_Elope"/>
+      <w:r>
+        <w:rPr>
+          <w:rFonts w:ascii="Calibri" w:hAnsi="Calibri" w:cs="Calibri"/>
+          <w:b/>
+          <w:i w:val="0"/>
+          <w:sz w:val="24"/>
+          <w:szCs w:val="24"/>
+        </w:rPr>
+        <w:t xml:space="preserve">Scene #76: </w:t>
       </w:r>
       <w:r>
         <w:rPr>
@@ -4355,43 +4746,43 @@
         </w:rPr>
         <w:t>Sarah and Evan Elope</w:t>
       </w:r>
-      <w:bookmarkEnd w:id="86"/>
-    </w:p>
-    <w:p>
-      <w:pPr>
-        <w:tabs>
-          <w:tab w:val="left" w:pos="560"/>
-          <w:tab w:val="left" w:pos="1120"/>
-          <w:tab w:val="left" w:pos="1680"/>
-          <w:tab w:val="left" w:pos="2240"/>
-          <w:tab w:val="left" w:pos="2800"/>
-          <w:tab w:val="left" w:pos="3360"/>
-          <w:tab w:val="left" w:pos="3920"/>
-          <w:tab w:val="left" w:pos="4480"/>
-          <w:tab w:val="left" w:pos="5040"/>
-          <w:tab w:val="left" w:pos="5600"/>
-          <w:tab w:val="left" w:pos="6160"/>
-          <w:tab w:val="left" w:pos="6720"/>
-        </w:tabs>
-        <w:ind w:left="360"/>
-        <w:jc w:val="left"/>
-        <w:rPr>
-          <w:rFonts w:ascii="Courier New" w:hAnsi="Courier New" w:cs="Courier New"/>
-          <w:sz w:val="24"/>
-          <w:szCs w:val="24"/>
-          <w:rtl w:val="0"/>
-        </w:rPr>
-      </w:pPr>
-      <w:bookmarkStart w:id="87" w:name="Sarah_has_Second_Thoughts"/>
-      <w:r>
-        <w:rPr>
-          <w:rFonts w:ascii="Calibri" w:hAnsi="Calibri" w:cs="Calibri"/>
-          <w:b/>
-          <w:i w:val="0"/>
-          <w:sz w:val="24"/>
-          <w:szCs w:val="24"/>
-        </w:rPr>
-        <w:t xml:space="preserve">Scene #70: </w:t>
+      <w:bookmarkEnd w:id="93"/>
+    </w:p>
+    <w:p>
+      <w:pPr>
+        <w:tabs>
+          <w:tab w:val="left" w:pos="560"/>
+          <w:tab w:val="left" w:pos="1120"/>
+          <w:tab w:val="left" w:pos="1680"/>
+          <w:tab w:val="left" w:pos="2240"/>
+          <w:tab w:val="left" w:pos="2800"/>
+          <w:tab w:val="left" w:pos="3360"/>
+          <w:tab w:val="left" w:pos="3920"/>
+          <w:tab w:val="left" w:pos="4480"/>
+          <w:tab w:val="left" w:pos="5040"/>
+          <w:tab w:val="left" w:pos="5600"/>
+          <w:tab w:val="left" w:pos="6160"/>
+          <w:tab w:val="left" w:pos="6720"/>
+        </w:tabs>
+        <w:ind w:left="360"/>
+        <w:jc w:val="left"/>
+        <w:rPr>
+          <w:rFonts w:ascii="Courier New" w:hAnsi="Courier New" w:cs="Courier New"/>
+          <w:sz w:val="24"/>
+          <w:szCs w:val="24"/>
+          <w:rtl w:val="0"/>
+        </w:rPr>
+      </w:pPr>
+      <w:bookmarkStart w:id="94" w:name="Sarah_has_Second_Thoughts"/>
+      <w:r>
+        <w:rPr>
+          <w:rFonts w:ascii="Calibri" w:hAnsi="Calibri" w:cs="Calibri"/>
+          <w:b/>
+          <w:i w:val="0"/>
+          <w:sz w:val="24"/>
+          <w:szCs w:val="24"/>
+        </w:rPr>
+        <w:t xml:space="preserve">Scene #77: </w:t>
       </w:r>
       <w:r>
         <w:rPr>
@@ -4403,7 +4794,7 @@
         </w:rPr>
         <w:t>Sarah has Second Thoughts</w:t>
       </w:r>
-      <w:bookmarkEnd w:id="87"/>
+      <w:bookmarkEnd w:id="94"/>
     </w:p>
     <w:p>
       <w:pPr>
@@ -4476,7 +4867,7 @@
         <w:sz w:val="16"/>
         <w:szCs w:val="24"/>
       </w:rPr>
-      <w:t>LOVE, ANNUALLY - THE KINDERGARTEN POET - 8/26/2023</w:t>
+      <w:t>LOVE, ANNUALLY - THE KINDERGARTEN POET - 8/29/2023</w:t>
       <w:tab/>
       <w:t xml:space="preserve">Page </w:t>
     </w:r>

</xml_diff>

<commit_message>
#### 0.0.50 - MAU `2024-01-28` 1. Snapshot of up-to-date work
</commit_message>
<xml_diff>
--- a/CustomFiles/Deliverables/OutlineNoSynopsis.docx
+++ b/CustomFiles/Deliverables/OutlineNoSynopsis.docx
@@ -3250,7 +3250,7 @@
           <w:rtl w:val="0"/>
         </w:rPr>
       </w:pPr>
-      <w:bookmarkStart w:id="64" w:name="Christmas_Eve_at_Lizs"/>
+      <w:bookmarkStart w:id="64" w:name="A_Vaughn_Family_Christmas_Eve"/>
       <w:r>
         <w:rPr>
           <w:szCs w:val="24"/>
@@ -3261,7 +3261,7 @@
         <w:rPr>
           <w:szCs w:val="24"/>
         </w:rPr>
-        <w:t>Christmas Eve at Liz's</w:t>
+        <w:t>A Vaughn Family Christmas Eve</w:t>
       </w:r>
       <w:bookmarkEnd w:id="64"/>
     </w:p>
@@ -3290,7 +3290,7 @@
           <w:rtl w:val="0"/>
         </w:rPr>
       </w:pPr>
-      <w:bookmarkStart w:id="65" w:name="Evan_and_Sarah_Drive_to_Lizs_H"/>
+      <w:bookmarkStart w:id="65" w:name="The_Road_to_Family_and_Uncerta"/>
       <w:r>
         <w:rPr>
           <w:rFonts w:ascii="Calibri" w:hAnsi="Calibri" w:cs="Calibri"/>
@@ -3309,7 +3309,7 @@
           <w:sz w:val="24"/>
           <w:szCs w:val="24"/>
         </w:rPr>
-        <w:t>Evan and Sarah Drive to Liz's Home for Christmas</w:t>
+        <w:t>The Road to Family and Uncertainties</w:t>
       </w:r>
       <w:bookmarkEnd w:id="65"/>
     </w:p>
@@ -3338,7 +3338,7 @@
           <w:rtl w:val="0"/>
         </w:rPr>
       </w:pPr>
-      <w:bookmarkStart w:id="66" w:name="Liz_Prepares_Christmas_Eve_Din"/>
+      <w:bookmarkStart w:id="66" w:name="The_Anticipation_in_Lizs_Kitch"/>
       <w:r>
         <w:rPr>
           <w:rFonts w:ascii="Calibri" w:hAnsi="Calibri" w:cs="Calibri"/>
@@ -3357,7 +3357,7 @@
           <w:sz w:val="24"/>
           <w:szCs w:val="24"/>
         </w:rPr>
-        <w:t>Liz Prepares Christmas Eve Dinner</w:t>
+        <w:t>The Anticipation in Liz's Kitchen</w:t>
       </w:r>
       <w:bookmarkEnd w:id="66"/>
     </w:p>
@@ -3386,7 +3386,7 @@
           <w:rtl w:val="0"/>
         </w:rPr>
       </w:pPr>
-      <w:bookmarkStart w:id="67" w:name="Liz_Meets_Sarah_for_the_First_"/>
+      <w:bookmarkStart w:id="67" w:name="First_Impressions_and_Ugly_Swe"/>
       <w:r>
         <w:rPr>
           <w:rFonts w:ascii="Calibri" w:hAnsi="Calibri" w:cs="Calibri"/>
@@ -3405,7 +3405,7 @@
           <w:sz w:val="24"/>
           <w:szCs w:val="24"/>
         </w:rPr>
-        <w:t>Liz Meets Sarah for the First Time</w:t>
+        <w:t>First Impressions and Ugly Sweaters</w:t>
       </w:r>
       <w:bookmarkEnd w:id="67"/>
     </w:p>
@@ -3482,7 +3482,7 @@
           <w:rtl w:val="0"/>
         </w:rPr>
       </w:pPr>
-      <w:bookmarkStart w:id="69" w:name="Liz_asks_Evan_about_Sarah"/>
+      <w:bookmarkStart w:id="69" w:name="Lizs_HearttoHeart_with_Evan"/>
       <w:r>
         <w:rPr>
           <w:rFonts w:ascii="Calibri" w:hAnsi="Calibri" w:cs="Calibri"/>
@@ -3501,7 +3501,7 @@
           <w:sz w:val="24"/>
           <w:szCs w:val="24"/>
         </w:rPr>
-        <w:t>Liz asks Evan about Sarah</w:t>
+        <w:t>Liz's Heart-to-Heart with Evan</w:t>
       </w:r>
       <w:bookmarkEnd w:id="69"/>
     </w:p>
@@ -3595,7 +3595,7 @@
           <w:rtl w:val="0"/>
         </w:rPr>
       </w:pPr>
-      <w:bookmarkStart w:id="71" w:name="The_Mystery_Guest_is_Revealed"/>
+      <w:bookmarkStart w:id="71" w:name="The_Enigmatic_Arrival"/>
       <w:r>
         <w:rPr>
           <w:szCs w:val="24"/>
@@ -3606,7 +3606,7 @@
         <w:rPr>
           <w:szCs w:val="24"/>
         </w:rPr>
-        <w:t>The Mystery Guest is Revealed</w:t>
+        <w:t>The Enigmatic Arrival</w:t>
       </w:r>
       <w:bookmarkEnd w:id="71"/>
     </w:p>
@@ -3635,7 +3635,7 @@
           <w:rtl w:val="0"/>
         </w:rPr>
       </w:pPr>
-      <w:bookmarkStart w:id="72" w:name="Mystery_Guest_Guesses"/>
+      <w:bookmarkStart w:id="72" w:name="Guessing_the_Mystery_Guest"/>
       <w:r>
         <w:rPr>
           <w:rFonts w:ascii="Calibri" w:hAnsi="Calibri" w:cs="Calibri"/>
@@ -3654,7 +3654,7 @@
           <w:sz w:val="24"/>
           <w:szCs w:val="24"/>
         </w:rPr>
-        <w:t>Mystery Guest Guesses</w:t>
+        <w:t>Guessing the Mystery Guest</w:t>
       </w:r>
       <w:bookmarkEnd w:id="72"/>
     </w:p>
@@ -3683,6 +3683,7 @@
           <w:rtl w:val="0"/>
         </w:rPr>
       </w:pPr>
+      <w:bookmarkStart w:id="73" w:name="Revealing_the_Mystery_Guest"/>
       <w:r>
         <w:rPr>
           <w:rFonts w:ascii="Calibri" w:hAnsi="Calibri" w:cs="Calibri"/>
@@ -3701,35 +3702,36 @@
           <w:sz w:val="24"/>
           <w:szCs w:val="24"/>
         </w:rPr>
-        <w:t>The Mystery Guest Is Revealed</w:t>
-      </w:r>
-    </w:p>
-    <w:p>
-      <w:pPr>
-        <w:tabs>
-          <w:tab w:val="left" w:pos="560"/>
-          <w:tab w:val="left" w:pos="1120"/>
-          <w:tab w:val="left" w:pos="1680"/>
-          <w:tab w:val="left" w:pos="2240"/>
-          <w:tab w:val="left" w:pos="2800"/>
-          <w:tab w:val="left" w:pos="3360"/>
-          <w:tab w:val="left" w:pos="3920"/>
-          <w:tab w:val="left" w:pos="4480"/>
-          <w:tab w:val="left" w:pos="5040"/>
-          <w:tab w:val="left" w:pos="5600"/>
-          <w:tab w:val="left" w:pos="6160"/>
-          <w:tab w:val="left" w:pos="6720"/>
-        </w:tabs>
-        <w:ind w:left="360"/>
-        <w:jc w:val="left"/>
-        <w:rPr>
-          <w:rFonts w:ascii="Courier New" w:hAnsi="Courier New" w:cs="Courier New"/>
-          <w:sz w:val="24"/>
-          <w:szCs w:val="24"/>
-          <w:rtl w:val="0"/>
-        </w:rPr>
-      </w:pPr>
-      <w:bookmarkStart w:id="73" w:name="Christmas_eve_gifts"/>
+        <w:t>Revealing the Mystery Guest</w:t>
+      </w:r>
+      <w:bookmarkEnd w:id="73"/>
+    </w:p>
+    <w:p>
+      <w:pPr>
+        <w:tabs>
+          <w:tab w:val="left" w:pos="560"/>
+          <w:tab w:val="left" w:pos="1120"/>
+          <w:tab w:val="left" w:pos="1680"/>
+          <w:tab w:val="left" w:pos="2240"/>
+          <w:tab w:val="left" w:pos="2800"/>
+          <w:tab w:val="left" w:pos="3360"/>
+          <w:tab w:val="left" w:pos="3920"/>
+          <w:tab w:val="left" w:pos="4480"/>
+          <w:tab w:val="left" w:pos="5040"/>
+          <w:tab w:val="left" w:pos="5600"/>
+          <w:tab w:val="left" w:pos="6160"/>
+          <w:tab w:val="left" w:pos="6720"/>
+        </w:tabs>
+        <w:ind w:left="360"/>
+        <w:jc w:val="left"/>
+        <w:rPr>
+          <w:rFonts w:ascii="Courier New" w:hAnsi="Courier New" w:cs="Courier New"/>
+          <w:sz w:val="24"/>
+          <w:szCs w:val="24"/>
+          <w:rtl w:val="0"/>
+        </w:rPr>
+      </w:pPr>
+      <w:bookmarkStart w:id="74" w:name="Delving_into_Evans_Energy_Drop"/>
       <w:r>
         <w:rPr>
           <w:rFonts w:ascii="Calibri" w:hAnsi="Calibri" w:cs="Calibri"/>
@@ -3748,36 +3750,36 @@
           <w:sz w:val="24"/>
           <w:szCs w:val="24"/>
         </w:rPr>
-        <w:t>Christmas eve gifts</w:t>
-      </w:r>
-      <w:bookmarkEnd w:id="73"/>
-    </w:p>
-    <w:p>
-      <w:pPr>
-        <w:tabs>
-          <w:tab w:val="left" w:pos="560"/>
-          <w:tab w:val="left" w:pos="1120"/>
-          <w:tab w:val="left" w:pos="1680"/>
-          <w:tab w:val="left" w:pos="2240"/>
-          <w:tab w:val="left" w:pos="2800"/>
-          <w:tab w:val="left" w:pos="3360"/>
-          <w:tab w:val="left" w:pos="3920"/>
-          <w:tab w:val="left" w:pos="4480"/>
-          <w:tab w:val="left" w:pos="5040"/>
-          <w:tab w:val="left" w:pos="5600"/>
-          <w:tab w:val="left" w:pos="6160"/>
-          <w:tab w:val="left" w:pos="6720"/>
-        </w:tabs>
-        <w:ind w:left="360"/>
-        <w:jc w:val="left"/>
-        <w:rPr>
-          <w:rFonts w:ascii="Courier New" w:hAnsi="Courier New" w:cs="Courier New"/>
-          <w:sz w:val="24"/>
-          <w:szCs w:val="24"/>
-          <w:rtl w:val="0"/>
-        </w:rPr>
-      </w:pPr>
-      <w:bookmarkStart w:id="74" w:name="Dinner_Is_Served"/>
+        <w:t>Delving into Evan's Energy Drops</w:t>
+      </w:r>
+      <w:bookmarkEnd w:id="74"/>
+    </w:p>
+    <w:p>
+      <w:pPr>
+        <w:tabs>
+          <w:tab w:val="left" w:pos="560"/>
+          <w:tab w:val="left" w:pos="1120"/>
+          <w:tab w:val="left" w:pos="1680"/>
+          <w:tab w:val="left" w:pos="2240"/>
+          <w:tab w:val="left" w:pos="2800"/>
+          <w:tab w:val="left" w:pos="3360"/>
+          <w:tab w:val="left" w:pos="3920"/>
+          <w:tab w:val="left" w:pos="4480"/>
+          <w:tab w:val="left" w:pos="5040"/>
+          <w:tab w:val="left" w:pos="5600"/>
+          <w:tab w:val="left" w:pos="6160"/>
+          <w:tab w:val="left" w:pos="6720"/>
+        </w:tabs>
+        <w:ind w:left="360"/>
+        <w:jc w:val="left"/>
+        <w:rPr>
+          <w:rFonts w:ascii="Courier New" w:hAnsi="Courier New" w:cs="Courier New"/>
+          <w:sz w:val="24"/>
+          <w:szCs w:val="24"/>
+          <w:rtl w:val="0"/>
+        </w:rPr>
+      </w:pPr>
+      <w:bookmarkStart w:id="75" w:name="The_Allure_of_Sarahs_Pendant"/>
       <w:r>
         <w:rPr>
           <w:rFonts w:ascii="Calibri" w:hAnsi="Calibri" w:cs="Calibri"/>
@@ -3796,7 +3798,55 @@
           <w:sz w:val="24"/>
           <w:szCs w:val="24"/>
         </w:rPr>
-        <w:t>Dinner Is Served</w:t>
+        <w:t>The Allure of Sarah's Pendant</w:t>
+      </w:r>
+      <w:bookmarkEnd w:id="75"/>
+    </w:p>
+    <w:p>
+      <w:pPr>
+        <w:tabs>
+          <w:tab w:val="left" w:pos="560"/>
+          <w:tab w:val="left" w:pos="1120"/>
+          <w:tab w:val="left" w:pos="1680"/>
+          <w:tab w:val="left" w:pos="2240"/>
+          <w:tab w:val="left" w:pos="2800"/>
+          <w:tab w:val="left" w:pos="3360"/>
+          <w:tab w:val="left" w:pos="3920"/>
+          <w:tab w:val="left" w:pos="4480"/>
+          <w:tab w:val="left" w:pos="5040"/>
+          <w:tab w:val="left" w:pos="5600"/>
+          <w:tab w:val="left" w:pos="6160"/>
+          <w:tab w:val="left" w:pos="6720"/>
+        </w:tabs>
+        <w:ind w:left="360"/>
+        <w:jc w:val="left"/>
+        <w:rPr>
+          <w:rFonts w:ascii="Courier New" w:hAnsi="Courier New" w:cs="Courier New"/>
+          <w:sz w:val="24"/>
+          <w:szCs w:val="24"/>
+          <w:rtl w:val="0"/>
+        </w:rPr>
+      </w:pPr>
+      <w:bookmarkStart w:id="76" w:name="Sarahs_Dinner_Roll_Gambit"/>
+      <w:r>
+        <w:rPr>
+          <w:rFonts w:ascii="Calibri" w:hAnsi="Calibri" w:cs="Calibri"/>
+          <w:b/>
+          <w:i w:val="0"/>
+          <w:sz w:val="24"/>
+          <w:szCs w:val="24"/>
+        </w:rPr>
+        <w:t xml:space="preserve">Scene #62: </w:t>
+      </w:r>
+      <w:r>
+        <w:rPr>
+          <w:rFonts w:ascii="Calibri" w:hAnsi="Calibri" w:cs="Calibri"/>
+          <w:b/>
+          <w:i w:val="0"/>
+          <w:sz w:val="24"/>
+          <w:szCs w:val="24"/>
+        </w:rPr>
+        <w:t>Sarah's Dinner Roll Gambit</w:t>
       </w:r>
     </w:p>
     <w:p>
@@ -3826,7 +3876,7 @@
           <w:rtl w:val="0"/>
         </w:rPr>
       </w:pPr>
-      <w:bookmarkEnd w:id="74"/>
+      <w:bookmarkEnd w:id="76"/>
     </w:p>
     <w:p>
       <w:pPr>
@@ -3842,7 +3892,7 @@
           <w:rtl w:val="0"/>
         </w:rPr>
       </w:pPr>
-      <w:bookmarkStart w:id="75" w:name="More_Christmas_Visit_Surprises"/>
+      <w:bookmarkStart w:id="77" w:name="The_Unseen_Gifts_of_Christmas_"/>
       <w:r>
         <w:rPr>
           <w:szCs w:val="24"/>
@@ -3853,84 +3903,36 @@
         <w:rPr>
           <w:szCs w:val="24"/>
         </w:rPr>
-        <w:t>More Christmas Visit Surprises Await</w:t>
-      </w:r>
-      <w:bookmarkEnd w:id="75"/>
-    </w:p>
-    <w:p>
-      <w:pPr>
-        <w:tabs>
-          <w:tab w:val="left" w:pos="560"/>
-          <w:tab w:val="left" w:pos="1120"/>
-          <w:tab w:val="left" w:pos="1680"/>
-          <w:tab w:val="left" w:pos="2240"/>
-          <w:tab w:val="left" w:pos="2800"/>
-          <w:tab w:val="left" w:pos="3360"/>
-          <w:tab w:val="left" w:pos="3920"/>
-          <w:tab w:val="left" w:pos="4480"/>
-          <w:tab w:val="left" w:pos="5040"/>
-          <w:tab w:val="left" w:pos="5600"/>
-          <w:tab w:val="left" w:pos="6160"/>
-          <w:tab w:val="left" w:pos="6720"/>
-        </w:tabs>
-        <w:ind w:left="360"/>
-        <w:jc w:val="left"/>
-        <w:rPr>
-          <w:rFonts w:ascii="Courier New" w:hAnsi="Courier New" w:cs="Courier New"/>
-          <w:sz w:val="24"/>
-          <w:szCs w:val="24"/>
-          <w:rtl w:val="0"/>
-        </w:rPr>
-      </w:pPr>
-      <w:bookmarkStart w:id="76" w:name="Liz_Receives_Two_Special_Chris"/>
-      <w:r>
-        <w:rPr>
-          <w:rFonts w:ascii="Calibri" w:hAnsi="Calibri" w:cs="Calibri"/>
-          <w:b/>
-          <w:i w:val="0"/>
-          <w:sz w:val="24"/>
-          <w:szCs w:val="24"/>
-        </w:rPr>
-        <w:t xml:space="preserve">Scene #62: </w:t>
-      </w:r>
-      <w:r>
-        <w:rPr>
-          <w:rFonts w:ascii="Calibri" w:hAnsi="Calibri" w:cs="Calibri"/>
-          <w:b/>
-          <w:i w:val="0"/>
-          <w:sz w:val="24"/>
-          <w:szCs w:val="24"/>
-        </w:rPr>
-        <w:t>Liz Receives Two Special Christmas Gifts</w:t>
-      </w:r>
-      <w:bookmarkEnd w:id="76"/>
-    </w:p>
-    <w:p>
-      <w:pPr>
-        <w:tabs>
-          <w:tab w:val="left" w:pos="560"/>
-          <w:tab w:val="left" w:pos="1120"/>
-          <w:tab w:val="left" w:pos="1680"/>
-          <w:tab w:val="left" w:pos="2240"/>
-          <w:tab w:val="left" w:pos="2800"/>
-          <w:tab w:val="left" w:pos="3360"/>
-          <w:tab w:val="left" w:pos="3920"/>
-          <w:tab w:val="left" w:pos="4480"/>
-          <w:tab w:val="left" w:pos="5040"/>
-          <w:tab w:val="left" w:pos="5600"/>
-          <w:tab w:val="left" w:pos="6160"/>
-          <w:tab w:val="left" w:pos="6720"/>
-        </w:tabs>
-        <w:ind w:left="360"/>
-        <w:jc w:val="left"/>
-        <w:rPr>
-          <w:rFonts w:ascii="Courier New" w:hAnsi="Courier New" w:cs="Courier New"/>
-          <w:sz w:val="24"/>
-          <w:szCs w:val="24"/>
-          <w:rtl w:val="0"/>
-        </w:rPr>
-      </w:pPr>
-      <w:bookmarkStart w:id="77" w:name="Joe_and_Liz_Elope"/>
+        <w:t>The Unseen Gifts of Christmas Eve</w:t>
+      </w:r>
+      <w:bookmarkEnd w:id="77"/>
+    </w:p>
+    <w:p>
+      <w:pPr>
+        <w:tabs>
+          <w:tab w:val="left" w:pos="560"/>
+          <w:tab w:val="left" w:pos="1120"/>
+          <w:tab w:val="left" w:pos="1680"/>
+          <w:tab w:val="left" w:pos="2240"/>
+          <w:tab w:val="left" w:pos="2800"/>
+          <w:tab w:val="left" w:pos="3360"/>
+          <w:tab w:val="left" w:pos="3920"/>
+          <w:tab w:val="left" w:pos="4480"/>
+          <w:tab w:val="left" w:pos="5040"/>
+          <w:tab w:val="left" w:pos="5600"/>
+          <w:tab w:val="left" w:pos="6160"/>
+          <w:tab w:val="left" w:pos="6720"/>
+        </w:tabs>
+        <w:ind w:left="360"/>
+        <w:jc w:val="left"/>
+        <w:rPr>
+          <w:rFonts w:ascii="Courier New" w:hAnsi="Courier New" w:cs="Courier New"/>
+          <w:sz w:val="24"/>
+          <w:szCs w:val="24"/>
+          <w:rtl w:val="0"/>
+        </w:rPr>
+      </w:pPr>
+      <w:bookmarkStart w:id="78" w:name="Unplugging_for_Love"/>
       <w:r>
         <w:rPr>
           <w:rFonts w:ascii="Calibri" w:hAnsi="Calibri" w:cs="Calibri"/>
@@ -3949,7 +3951,103 @@
           <w:sz w:val="24"/>
           <w:szCs w:val="24"/>
         </w:rPr>
-        <w:t>Joe and Liz Elope</w:t>
+        <w:t>Unplugging for Love</w:t>
+      </w:r>
+      <w:bookmarkEnd w:id="78"/>
+    </w:p>
+    <w:p>
+      <w:pPr>
+        <w:tabs>
+          <w:tab w:val="left" w:pos="560"/>
+          <w:tab w:val="left" w:pos="1120"/>
+          <w:tab w:val="left" w:pos="1680"/>
+          <w:tab w:val="left" w:pos="2240"/>
+          <w:tab w:val="left" w:pos="2800"/>
+          <w:tab w:val="left" w:pos="3360"/>
+          <w:tab w:val="left" w:pos="3920"/>
+          <w:tab w:val="left" w:pos="4480"/>
+          <w:tab w:val="left" w:pos="5040"/>
+          <w:tab w:val="left" w:pos="5600"/>
+          <w:tab w:val="left" w:pos="6160"/>
+          <w:tab w:val="left" w:pos="6720"/>
+        </w:tabs>
+        <w:ind w:left="360"/>
+        <w:jc w:val="left"/>
+        <w:rPr>
+          <w:rFonts w:ascii="Courier New" w:hAnsi="Courier New" w:cs="Courier New"/>
+          <w:sz w:val="24"/>
+          <w:szCs w:val="24"/>
+          <w:rtl w:val="0"/>
+        </w:rPr>
+      </w:pPr>
+      <w:bookmarkStart w:id="79" w:name="Adrift_in_Euphoria"/>
+      <w:r>
+        <w:rPr>
+          <w:rFonts w:ascii="Calibri" w:hAnsi="Calibri" w:cs="Calibri"/>
+          <w:b/>
+          <w:i w:val="0"/>
+          <w:sz w:val="24"/>
+          <w:szCs w:val="24"/>
+        </w:rPr>
+        <w:t xml:space="preserve">Scene #64: </w:t>
+      </w:r>
+      <w:r>
+        <w:rPr>
+          <w:rFonts w:ascii="Calibri" w:hAnsi="Calibri" w:cs="Calibri"/>
+          <w:b/>
+          <w:i w:val="0"/>
+          <w:sz w:val="24"/>
+          <w:szCs w:val="24"/>
+        </w:rPr>
+        <w:t>Adrift in Euphoria</w:t>
+      </w:r>
+      <w:bookmarkEnd w:id="79"/>
+    </w:p>
+    <w:p>
+      <w:pPr>
+        <w:tabs>
+          <w:tab w:val="left" w:pos="560"/>
+          <w:tab w:val="left" w:pos="1120"/>
+          <w:tab w:val="left" w:pos="1680"/>
+          <w:tab w:val="left" w:pos="2240"/>
+          <w:tab w:val="left" w:pos="2800"/>
+          <w:tab w:val="left" w:pos="3360"/>
+          <w:tab w:val="left" w:pos="3920"/>
+          <w:tab w:val="left" w:pos="4480"/>
+          <w:tab w:val="left" w:pos="5040"/>
+          <w:tab w:val="left" w:pos="5600"/>
+          <w:tab w:val="left" w:pos="6160"/>
+          <w:tab w:val="left" w:pos="6720"/>
+        </w:tabs>
+        <w:ind w:left="360"/>
+        <w:jc w:val="left"/>
+        <w:rPr>
+          <w:rFonts w:ascii="Courier New" w:hAnsi="Courier New" w:cs="Courier New"/>
+          <w:sz w:val="24"/>
+          <w:szCs w:val="24"/>
+          <w:rtl w:val="0"/>
+        </w:rPr>
+      </w:pPr>
+      <w:bookmarkStart w:id="80" w:name="Unbridled_Emotions"/>
+      <w:r>
+        <w:rPr>
+          <w:rFonts w:ascii="Calibri" w:hAnsi="Calibri" w:cs="Calibri"/>
+          <w:b/>
+          <w:i w:val="0"/>
+          <w:sz w:val="24"/>
+          <w:szCs w:val="24"/>
+        </w:rPr>
+        <w:t xml:space="preserve">Scene #65: </w:t>
+      </w:r>
+      <w:r>
+        <w:rPr>
+          <w:rFonts w:ascii="Calibri" w:hAnsi="Calibri" w:cs="Calibri"/>
+          <w:b/>
+          <w:i w:val="0"/>
+          <w:sz w:val="24"/>
+          <w:szCs w:val="24"/>
+        </w:rPr>
+        <w:t>Unbridled Emotions</w:t>
       </w:r>
     </w:p>
     <w:p>
@@ -3979,7 +4077,7 @@
           <w:rtl w:val="0"/>
         </w:rPr>
       </w:pPr>
-      <w:bookmarkEnd w:id="77"/>
+      <w:bookmarkEnd w:id="80"/>
     </w:p>
     <w:p>
       <w:pPr>
@@ -3995,7 +4093,7 @@
           <w:rtl w:val="0"/>
         </w:rPr>
       </w:pPr>
-      <w:bookmarkStart w:id="78" w:name="Sarah_Promise_Ring_Concerns"/>
+      <w:bookmarkStart w:id="81" w:name="A_Christmas_to_Remember"/>
       <w:r>
         <w:rPr>
           <w:szCs w:val="24"/>
@@ -4006,132 +4104,36 @@
         <w:rPr>
           <w:szCs w:val="24"/>
         </w:rPr>
-        <w:t>Sarah Promise Ring Concerns</w:t>
-      </w:r>
-      <w:bookmarkEnd w:id="78"/>
-    </w:p>
-    <w:p>
-      <w:pPr>
-        <w:tabs>
-          <w:tab w:val="left" w:pos="560"/>
-          <w:tab w:val="left" w:pos="1120"/>
-          <w:tab w:val="left" w:pos="1680"/>
-          <w:tab w:val="left" w:pos="2240"/>
-          <w:tab w:val="left" w:pos="2800"/>
-          <w:tab w:val="left" w:pos="3360"/>
-          <w:tab w:val="left" w:pos="3920"/>
-          <w:tab w:val="left" w:pos="4480"/>
-          <w:tab w:val="left" w:pos="5040"/>
-          <w:tab w:val="left" w:pos="5600"/>
-          <w:tab w:val="left" w:pos="6160"/>
-          <w:tab w:val="left" w:pos="6720"/>
-        </w:tabs>
-        <w:ind w:left="360"/>
-        <w:jc w:val="left"/>
-        <w:rPr>
-          <w:rFonts w:ascii="Courier New" w:hAnsi="Courier New" w:cs="Courier New"/>
-          <w:sz w:val="24"/>
-          <w:szCs w:val="24"/>
-          <w:rtl w:val="0"/>
-        </w:rPr>
-      </w:pPr>
-      <w:bookmarkStart w:id="79" w:name="Evan_Gives_Sarah_a_Promise_Rin"/>
-      <w:r>
-        <w:rPr>
-          <w:rFonts w:ascii="Calibri" w:hAnsi="Calibri" w:cs="Calibri"/>
-          <w:b/>
-          <w:i w:val="0"/>
-          <w:sz w:val="24"/>
-          <w:szCs w:val="24"/>
-        </w:rPr>
-        <w:t xml:space="preserve">Scene #64: </w:t>
-      </w:r>
-      <w:r>
-        <w:rPr>
-          <w:rFonts w:ascii="Calibri" w:hAnsi="Calibri" w:cs="Calibri"/>
-          <w:b/>
-          <w:i w:val="0"/>
-          <w:sz w:val="24"/>
-          <w:szCs w:val="24"/>
-        </w:rPr>
-        <w:t>Evan Gives Sarah a Promise Ring</w:t>
-      </w:r>
-      <w:bookmarkEnd w:id="79"/>
-    </w:p>
-    <w:p>
-      <w:pPr>
-        <w:tabs>
-          <w:tab w:val="left" w:pos="560"/>
-          <w:tab w:val="left" w:pos="1120"/>
-          <w:tab w:val="left" w:pos="1680"/>
-          <w:tab w:val="left" w:pos="2240"/>
-          <w:tab w:val="left" w:pos="2800"/>
-          <w:tab w:val="left" w:pos="3360"/>
-          <w:tab w:val="left" w:pos="3920"/>
-          <w:tab w:val="left" w:pos="4480"/>
-          <w:tab w:val="left" w:pos="5040"/>
-          <w:tab w:val="left" w:pos="5600"/>
-          <w:tab w:val="left" w:pos="6160"/>
-          <w:tab w:val="left" w:pos="6720"/>
-        </w:tabs>
-        <w:ind w:left="360"/>
-        <w:jc w:val="left"/>
-        <w:rPr>
-          <w:rFonts w:ascii="Courier New" w:hAnsi="Courier New" w:cs="Courier New"/>
-          <w:sz w:val="24"/>
-          <w:szCs w:val="24"/>
-          <w:rtl w:val="0"/>
-        </w:rPr>
-      </w:pPr>
-      <w:bookmarkStart w:id="80" w:name="Sarah_Misleads_Her_Parents"/>
-      <w:r>
-        <w:rPr>
-          <w:rFonts w:ascii="Calibri" w:hAnsi="Calibri" w:cs="Calibri"/>
-          <w:b/>
-          <w:i w:val="0"/>
-          <w:sz w:val="24"/>
-          <w:szCs w:val="24"/>
-        </w:rPr>
-        <w:t xml:space="preserve">Scene #65: </w:t>
-      </w:r>
-      <w:r>
-        <w:rPr>
-          <w:rFonts w:ascii="Calibri" w:hAnsi="Calibri" w:cs="Calibri"/>
-          <w:b/>
-          <w:i w:val="0"/>
-          <w:sz w:val="24"/>
-          <w:szCs w:val="24"/>
-        </w:rPr>
-        <w:t>Sarah Misleads Her Parents</w:t>
-      </w:r>
-      <w:bookmarkEnd w:id="80"/>
-    </w:p>
-    <w:p>
-      <w:pPr>
-        <w:tabs>
-          <w:tab w:val="left" w:pos="560"/>
-          <w:tab w:val="left" w:pos="1120"/>
-          <w:tab w:val="left" w:pos="1680"/>
-          <w:tab w:val="left" w:pos="2240"/>
-          <w:tab w:val="left" w:pos="2800"/>
-          <w:tab w:val="left" w:pos="3360"/>
-          <w:tab w:val="left" w:pos="3920"/>
-          <w:tab w:val="left" w:pos="4480"/>
-          <w:tab w:val="left" w:pos="5040"/>
-          <w:tab w:val="left" w:pos="5600"/>
-          <w:tab w:val="left" w:pos="6160"/>
-          <w:tab w:val="left" w:pos="6720"/>
-        </w:tabs>
-        <w:ind w:left="360"/>
-        <w:jc w:val="left"/>
-        <w:rPr>
-          <w:rFonts w:ascii="Courier New" w:hAnsi="Courier New" w:cs="Courier New"/>
-          <w:sz w:val="24"/>
-          <w:szCs w:val="24"/>
-          <w:rtl w:val="0"/>
-        </w:rPr>
-      </w:pPr>
-      <w:bookmarkStart w:id="81" w:name="Sarah_Shares_Her_Concerns_abou"/>
+        <w:t>A Christmas to Remember</w:t>
+      </w:r>
+      <w:bookmarkEnd w:id="81"/>
+    </w:p>
+    <w:p>
+      <w:pPr>
+        <w:tabs>
+          <w:tab w:val="left" w:pos="560"/>
+          <w:tab w:val="left" w:pos="1120"/>
+          <w:tab w:val="left" w:pos="1680"/>
+          <w:tab w:val="left" w:pos="2240"/>
+          <w:tab w:val="left" w:pos="2800"/>
+          <w:tab w:val="left" w:pos="3360"/>
+          <w:tab w:val="left" w:pos="3920"/>
+          <w:tab w:val="left" w:pos="4480"/>
+          <w:tab w:val="left" w:pos="5040"/>
+          <w:tab w:val="left" w:pos="5600"/>
+          <w:tab w:val="left" w:pos="6160"/>
+          <w:tab w:val="left" w:pos="6720"/>
+        </w:tabs>
+        <w:ind w:left="360"/>
+        <w:jc w:val="left"/>
+        <w:rPr>
+          <w:rFonts w:ascii="Courier New" w:hAnsi="Courier New" w:cs="Courier New"/>
+          <w:sz w:val="24"/>
+          <w:szCs w:val="24"/>
+          <w:rtl w:val="0"/>
+        </w:rPr>
+      </w:pPr>
+      <w:bookmarkStart w:id="82" w:name="The_Morning_After"/>
       <w:r>
         <w:rPr>
           <w:rFonts w:ascii="Calibri" w:hAnsi="Calibri" w:cs="Calibri"/>
@@ -4150,7 +4152,103 @@
           <w:sz w:val="24"/>
           <w:szCs w:val="24"/>
         </w:rPr>
-        <w:t>Sarah Shares Her Concerns about the Future</w:t>
+        <w:t>The Morning After</w:t>
+      </w:r>
+      <w:bookmarkEnd w:id="82"/>
+    </w:p>
+    <w:p>
+      <w:pPr>
+        <w:tabs>
+          <w:tab w:val="left" w:pos="560"/>
+          <w:tab w:val="left" w:pos="1120"/>
+          <w:tab w:val="left" w:pos="1680"/>
+          <w:tab w:val="left" w:pos="2240"/>
+          <w:tab w:val="left" w:pos="2800"/>
+          <w:tab w:val="left" w:pos="3360"/>
+          <w:tab w:val="left" w:pos="3920"/>
+          <w:tab w:val="left" w:pos="4480"/>
+          <w:tab w:val="left" w:pos="5040"/>
+          <w:tab w:val="left" w:pos="5600"/>
+          <w:tab w:val="left" w:pos="6160"/>
+          <w:tab w:val="left" w:pos="6720"/>
+        </w:tabs>
+        <w:ind w:left="360"/>
+        <w:jc w:val="left"/>
+        <w:rPr>
+          <w:rFonts w:ascii="Courier New" w:hAnsi="Courier New" w:cs="Courier New"/>
+          <w:sz w:val="24"/>
+          <w:szCs w:val="24"/>
+          <w:rtl w:val="0"/>
+        </w:rPr>
+      </w:pPr>
+      <w:bookmarkStart w:id="83" w:name="Lizs_Christmas_of_Commitments"/>
+      <w:r>
+        <w:rPr>
+          <w:rFonts w:ascii="Calibri" w:hAnsi="Calibri" w:cs="Calibri"/>
+          <w:b/>
+          <w:i w:val="0"/>
+          <w:sz w:val="24"/>
+          <w:szCs w:val="24"/>
+        </w:rPr>
+        <w:t xml:space="preserve">Scene #67: </w:t>
+      </w:r>
+      <w:r>
+        <w:rPr>
+          <w:rFonts w:ascii="Calibri" w:hAnsi="Calibri" w:cs="Calibri"/>
+          <w:b/>
+          <w:i w:val="0"/>
+          <w:sz w:val="24"/>
+          <w:szCs w:val="24"/>
+        </w:rPr>
+        <w:t>Liz's Christmas of Commitments</w:t>
+      </w:r>
+      <w:bookmarkEnd w:id="83"/>
+    </w:p>
+    <w:p>
+      <w:pPr>
+        <w:tabs>
+          <w:tab w:val="left" w:pos="560"/>
+          <w:tab w:val="left" w:pos="1120"/>
+          <w:tab w:val="left" w:pos="1680"/>
+          <w:tab w:val="left" w:pos="2240"/>
+          <w:tab w:val="left" w:pos="2800"/>
+          <w:tab w:val="left" w:pos="3360"/>
+          <w:tab w:val="left" w:pos="3920"/>
+          <w:tab w:val="left" w:pos="4480"/>
+          <w:tab w:val="left" w:pos="5040"/>
+          <w:tab w:val="left" w:pos="5600"/>
+          <w:tab w:val="left" w:pos="6160"/>
+          <w:tab w:val="left" w:pos="6720"/>
+        </w:tabs>
+        <w:ind w:left="360"/>
+        <w:jc w:val="left"/>
+        <w:rPr>
+          <w:rFonts w:ascii="Courier New" w:hAnsi="Courier New" w:cs="Courier New"/>
+          <w:sz w:val="24"/>
+          <w:szCs w:val="24"/>
+          <w:rtl w:val="0"/>
+        </w:rPr>
+      </w:pPr>
+      <w:bookmarkStart w:id="84" w:name="Joe_and_Liz_Elope"/>
+      <w:r>
+        <w:rPr>
+          <w:rFonts w:ascii="Calibri" w:hAnsi="Calibri" w:cs="Calibri"/>
+          <w:b/>
+          <w:i w:val="0"/>
+          <w:sz w:val="24"/>
+          <w:szCs w:val="24"/>
+        </w:rPr>
+        <w:t xml:space="preserve">Scene #68: </w:t>
+      </w:r>
+      <w:r>
+        <w:rPr>
+          <w:rFonts w:ascii="Calibri" w:hAnsi="Calibri" w:cs="Calibri"/>
+          <w:b/>
+          <w:i w:val="0"/>
+          <w:sz w:val="24"/>
+          <w:szCs w:val="24"/>
+        </w:rPr>
+        <w:t>Joe and Liz Elope</w:t>
       </w:r>
     </w:p>
     <w:p>
@@ -4180,7 +4278,7 @@
           <w:rtl w:val="0"/>
         </w:rPr>
       </w:pPr>
-      <w:bookmarkEnd w:id="81"/>
+      <w:bookmarkEnd w:id="84"/>
     </w:p>
     <w:p>
       <w:pPr>
@@ -4196,7 +4294,7 @@
           <w:rtl w:val="0"/>
         </w:rPr>
       </w:pPr>
-      <w:bookmarkStart w:id="82" w:name="Graduation_A_Night_Full_of_Sur"/>
+      <w:bookmarkStart w:id="85" w:name="Ring_and_Unspoken_Promises"/>
       <w:r>
         <w:rPr>
           <w:szCs w:val="24"/>
@@ -4207,132 +4305,36 @@
         <w:rPr>
           <w:szCs w:val="24"/>
         </w:rPr>
-        <w:t>Graduation: A Night Full of Surprises</w:t>
-      </w:r>
-      <w:bookmarkEnd w:id="82"/>
-    </w:p>
-    <w:p>
-      <w:pPr>
-        <w:tabs>
-          <w:tab w:val="left" w:pos="560"/>
-          <w:tab w:val="left" w:pos="1120"/>
-          <w:tab w:val="left" w:pos="1680"/>
-          <w:tab w:val="left" w:pos="2240"/>
-          <w:tab w:val="left" w:pos="2800"/>
-          <w:tab w:val="left" w:pos="3360"/>
-          <w:tab w:val="left" w:pos="3920"/>
-          <w:tab w:val="left" w:pos="4480"/>
-          <w:tab w:val="left" w:pos="5040"/>
-          <w:tab w:val="left" w:pos="5600"/>
-          <w:tab w:val="left" w:pos="6160"/>
-          <w:tab w:val="left" w:pos="6720"/>
-        </w:tabs>
-        <w:ind w:left="360"/>
-        <w:jc w:val="left"/>
-        <w:rPr>
-          <w:rFonts w:ascii="Courier New" w:hAnsi="Courier New" w:cs="Courier New"/>
-          <w:sz w:val="24"/>
-          <w:szCs w:val="24"/>
-          <w:rtl w:val="0"/>
-        </w:rPr>
-      </w:pPr>
-      <w:bookmarkStart w:id="83" w:name="Sarah_Contemplates_Her_Future"/>
-      <w:r>
-        <w:rPr>
-          <w:rFonts w:ascii="Calibri" w:hAnsi="Calibri" w:cs="Calibri"/>
-          <w:b/>
-          <w:i w:val="0"/>
-          <w:sz w:val="24"/>
-          <w:szCs w:val="24"/>
-        </w:rPr>
-        <w:t xml:space="preserve">Scene #67: </w:t>
-      </w:r>
-      <w:r>
-        <w:rPr>
-          <w:rFonts w:ascii="Calibri" w:hAnsi="Calibri" w:cs="Calibri"/>
-          <w:b/>
-          <w:i w:val="0"/>
-          <w:sz w:val="24"/>
-          <w:szCs w:val="24"/>
-        </w:rPr>
-        <w:t>Sarah Contemplates Her Future</w:t>
-      </w:r>
-      <w:bookmarkEnd w:id="83"/>
-    </w:p>
-    <w:p>
-      <w:pPr>
-        <w:tabs>
-          <w:tab w:val="left" w:pos="560"/>
-          <w:tab w:val="left" w:pos="1120"/>
-          <w:tab w:val="left" w:pos="1680"/>
-          <w:tab w:val="left" w:pos="2240"/>
-          <w:tab w:val="left" w:pos="2800"/>
-          <w:tab w:val="left" w:pos="3360"/>
-          <w:tab w:val="left" w:pos="3920"/>
-          <w:tab w:val="left" w:pos="4480"/>
-          <w:tab w:val="left" w:pos="5040"/>
-          <w:tab w:val="left" w:pos="5600"/>
-          <w:tab w:val="left" w:pos="6160"/>
-          <w:tab w:val="left" w:pos="6720"/>
-        </w:tabs>
-        <w:ind w:left="360"/>
-        <w:jc w:val="left"/>
-        <w:rPr>
-          <w:rFonts w:ascii="Courier New" w:hAnsi="Courier New" w:cs="Courier New"/>
-          <w:sz w:val="24"/>
-          <w:szCs w:val="24"/>
-          <w:rtl w:val="0"/>
-        </w:rPr>
-      </w:pPr>
-      <w:bookmarkStart w:id="84" w:name="Part_1_The_Beginning"/>
-      <w:r>
-        <w:rPr>
-          <w:rFonts w:ascii="Calibri" w:hAnsi="Calibri" w:cs="Calibri"/>
-          <w:b/>
-          <w:i w:val="0"/>
-          <w:sz w:val="24"/>
-          <w:szCs w:val="24"/>
-        </w:rPr>
-        <w:t xml:space="preserve">Scene #68: </w:t>
-      </w:r>
-      <w:r>
-        <w:rPr>
-          <w:rFonts w:ascii="Calibri" w:hAnsi="Calibri" w:cs="Calibri"/>
-          <w:b/>
-          <w:i w:val="0"/>
-          <w:sz w:val="24"/>
-          <w:szCs w:val="24"/>
-        </w:rPr>
-        <w:t>Part 1 : The Beginning</w:t>
-      </w:r>
-      <w:bookmarkEnd w:id="84"/>
-    </w:p>
-    <w:p>
-      <w:pPr>
-        <w:tabs>
-          <w:tab w:val="left" w:pos="560"/>
-          <w:tab w:val="left" w:pos="1120"/>
-          <w:tab w:val="left" w:pos="1680"/>
-          <w:tab w:val="left" w:pos="2240"/>
-          <w:tab w:val="left" w:pos="2800"/>
-          <w:tab w:val="left" w:pos="3360"/>
-          <w:tab w:val="left" w:pos="3920"/>
-          <w:tab w:val="left" w:pos="4480"/>
-          <w:tab w:val="left" w:pos="5040"/>
-          <w:tab w:val="left" w:pos="5600"/>
-          <w:tab w:val="left" w:pos="6160"/>
-          <w:tab w:val="left" w:pos="6720"/>
-        </w:tabs>
-        <w:ind w:left="360"/>
-        <w:jc w:val="left"/>
-        <w:rPr>
-          <w:rFonts w:ascii="Courier New" w:hAnsi="Courier New" w:cs="Courier New"/>
-          <w:sz w:val="24"/>
-          <w:szCs w:val="24"/>
-          <w:rtl w:val="0"/>
-        </w:rPr>
-      </w:pPr>
-      <w:bookmarkStart w:id="85" w:name="Part_2_The_Middle"/>
+        <w:t>Ring and Unspoken Promises</w:t>
+      </w:r>
+      <w:bookmarkEnd w:id="85"/>
+    </w:p>
+    <w:p>
+      <w:pPr>
+        <w:tabs>
+          <w:tab w:val="left" w:pos="560"/>
+          <w:tab w:val="left" w:pos="1120"/>
+          <w:tab w:val="left" w:pos="1680"/>
+          <w:tab w:val="left" w:pos="2240"/>
+          <w:tab w:val="left" w:pos="2800"/>
+          <w:tab w:val="left" w:pos="3360"/>
+          <w:tab w:val="left" w:pos="3920"/>
+          <w:tab w:val="left" w:pos="4480"/>
+          <w:tab w:val="left" w:pos="5040"/>
+          <w:tab w:val="left" w:pos="5600"/>
+          <w:tab w:val="left" w:pos="6160"/>
+          <w:tab w:val="left" w:pos="6720"/>
+        </w:tabs>
+        <w:ind w:left="360"/>
+        <w:jc w:val="left"/>
+        <w:rPr>
+          <w:rFonts w:ascii="Courier New" w:hAnsi="Courier New" w:cs="Courier New"/>
+          <w:sz w:val="24"/>
+          <w:szCs w:val="24"/>
+          <w:rtl w:val="0"/>
+        </w:rPr>
+      </w:pPr>
+      <w:bookmarkStart w:id="86" w:name="Evan_Gives_Sarah_a_Promise_Rin"/>
       <w:r>
         <w:rPr>
           <w:rFonts w:ascii="Calibri" w:hAnsi="Calibri" w:cs="Calibri"/>
@@ -4351,36 +4353,36 @@
           <w:sz w:val="24"/>
           <w:szCs w:val="24"/>
         </w:rPr>
-        <w:t>Part 2 : The Middle</w:t>
-      </w:r>
-      <w:bookmarkEnd w:id="85"/>
-    </w:p>
-    <w:p>
-      <w:pPr>
-        <w:tabs>
-          <w:tab w:val="left" w:pos="560"/>
-          <w:tab w:val="left" w:pos="1120"/>
-          <w:tab w:val="left" w:pos="1680"/>
-          <w:tab w:val="left" w:pos="2240"/>
-          <w:tab w:val="left" w:pos="2800"/>
-          <w:tab w:val="left" w:pos="3360"/>
-          <w:tab w:val="left" w:pos="3920"/>
-          <w:tab w:val="left" w:pos="4480"/>
-          <w:tab w:val="left" w:pos="5040"/>
-          <w:tab w:val="left" w:pos="5600"/>
-          <w:tab w:val="left" w:pos="6160"/>
-          <w:tab w:val="left" w:pos="6720"/>
-        </w:tabs>
-        <w:ind w:left="360"/>
-        <w:jc w:val="left"/>
-        <w:rPr>
-          <w:rFonts w:ascii="Courier New" w:hAnsi="Courier New" w:cs="Courier New"/>
-          <w:sz w:val="24"/>
-          <w:szCs w:val="24"/>
-          <w:rtl w:val="0"/>
-        </w:rPr>
-      </w:pPr>
-      <w:bookmarkStart w:id="86" w:name="Part_3_The_Ending"/>
+        <w:t>Evan Gives Sarah a Promise Ring</w:t>
+      </w:r>
+      <w:bookmarkEnd w:id="86"/>
+    </w:p>
+    <w:p>
+      <w:pPr>
+        <w:tabs>
+          <w:tab w:val="left" w:pos="560"/>
+          <w:tab w:val="left" w:pos="1120"/>
+          <w:tab w:val="left" w:pos="1680"/>
+          <w:tab w:val="left" w:pos="2240"/>
+          <w:tab w:val="left" w:pos="2800"/>
+          <w:tab w:val="left" w:pos="3360"/>
+          <w:tab w:val="left" w:pos="3920"/>
+          <w:tab w:val="left" w:pos="4480"/>
+          <w:tab w:val="left" w:pos="5040"/>
+          <w:tab w:val="left" w:pos="5600"/>
+          <w:tab w:val="left" w:pos="6160"/>
+          <w:tab w:val="left" w:pos="6720"/>
+        </w:tabs>
+        <w:ind w:left="360"/>
+        <w:jc w:val="left"/>
+        <w:rPr>
+          <w:rFonts w:ascii="Courier New" w:hAnsi="Courier New" w:cs="Courier New"/>
+          <w:sz w:val="24"/>
+          <w:szCs w:val="24"/>
+          <w:rtl w:val="0"/>
+        </w:rPr>
+      </w:pPr>
+      <w:bookmarkStart w:id="87" w:name="A_Web_of_HalfTruths"/>
       <w:r>
         <w:rPr>
           <w:rFonts w:ascii="Calibri" w:hAnsi="Calibri" w:cs="Calibri"/>
@@ -4399,36 +4401,36 @@
           <w:sz w:val="24"/>
           <w:szCs w:val="24"/>
         </w:rPr>
-        <w:t>Part 3 : The Ending</w:t>
-      </w:r>
-      <w:bookmarkEnd w:id="86"/>
-    </w:p>
-    <w:p>
-      <w:pPr>
-        <w:tabs>
-          <w:tab w:val="left" w:pos="560"/>
-          <w:tab w:val="left" w:pos="1120"/>
-          <w:tab w:val="left" w:pos="1680"/>
-          <w:tab w:val="left" w:pos="2240"/>
-          <w:tab w:val="left" w:pos="2800"/>
-          <w:tab w:val="left" w:pos="3360"/>
-          <w:tab w:val="left" w:pos="3920"/>
-          <w:tab w:val="left" w:pos="4480"/>
-          <w:tab w:val="left" w:pos="5040"/>
-          <w:tab w:val="left" w:pos="5600"/>
-          <w:tab w:val="left" w:pos="6160"/>
-          <w:tab w:val="left" w:pos="6720"/>
-        </w:tabs>
-        <w:ind w:left="360"/>
-        <w:jc w:val="left"/>
-        <w:rPr>
-          <w:rFonts w:ascii="Courier New" w:hAnsi="Courier New" w:cs="Courier New"/>
-          <w:sz w:val="24"/>
-          <w:szCs w:val="24"/>
-          <w:rtl w:val="0"/>
-        </w:rPr>
-      </w:pPr>
-      <w:bookmarkStart w:id="87" w:name="Evan_Surprises_Sarah_with_Pare"/>
+        <w:t>A Web of Half-Truths</w:t>
+      </w:r>
+      <w:bookmarkEnd w:id="87"/>
+    </w:p>
+    <w:p>
+      <w:pPr>
+        <w:tabs>
+          <w:tab w:val="left" w:pos="560"/>
+          <w:tab w:val="left" w:pos="1120"/>
+          <w:tab w:val="left" w:pos="1680"/>
+          <w:tab w:val="left" w:pos="2240"/>
+          <w:tab w:val="left" w:pos="2800"/>
+          <w:tab w:val="left" w:pos="3360"/>
+          <w:tab w:val="left" w:pos="3920"/>
+          <w:tab w:val="left" w:pos="4480"/>
+          <w:tab w:val="left" w:pos="5040"/>
+          <w:tab w:val="left" w:pos="5600"/>
+          <w:tab w:val="left" w:pos="6160"/>
+          <w:tab w:val="left" w:pos="6720"/>
+        </w:tabs>
+        <w:ind w:left="360"/>
+        <w:jc w:val="left"/>
+        <w:rPr>
+          <w:rFonts w:ascii="Courier New" w:hAnsi="Courier New" w:cs="Courier New"/>
+          <w:sz w:val="24"/>
+          <w:szCs w:val="24"/>
+          <w:rtl w:val="0"/>
+        </w:rPr>
+      </w:pPr>
+      <w:bookmarkStart w:id="88" w:name="Secrets_Shared_and_Withheld"/>
       <w:r>
         <w:rPr>
           <w:rFonts w:ascii="Calibri" w:hAnsi="Calibri" w:cs="Calibri"/>
@@ -4447,181 +4449,37 @@
           <w:sz w:val="24"/>
           <w:szCs w:val="24"/>
         </w:rPr>
-        <w:t>Evan Surprises Sarah with Parents</w:t>
-      </w:r>
-      <w:bookmarkEnd w:id="87"/>
-    </w:p>
-    <w:p>
-      <w:pPr>
-        <w:tabs>
-          <w:tab w:val="left" w:pos="560"/>
-          <w:tab w:val="left" w:pos="1120"/>
-          <w:tab w:val="left" w:pos="1680"/>
-          <w:tab w:val="left" w:pos="2240"/>
-          <w:tab w:val="left" w:pos="2800"/>
-          <w:tab w:val="left" w:pos="3360"/>
-          <w:tab w:val="left" w:pos="3920"/>
-          <w:tab w:val="left" w:pos="4480"/>
-          <w:tab w:val="left" w:pos="5040"/>
-          <w:tab w:val="left" w:pos="5600"/>
-          <w:tab w:val="left" w:pos="6160"/>
-          <w:tab w:val="left" w:pos="6720"/>
-        </w:tabs>
-        <w:ind w:left="360"/>
-        <w:jc w:val="left"/>
-        <w:rPr>
-          <w:rFonts w:ascii="Courier New" w:hAnsi="Courier New" w:cs="Courier New"/>
-          <w:sz w:val="24"/>
-          <w:szCs w:val="24"/>
-          <w:rtl w:val="0"/>
-        </w:rPr>
-      </w:pPr>
-      <w:bookmarkStart w:id="88" w:name="Evan_Proposes"/>
-      <w:r>
-        <w:rPr>
-          <w:rFonts w:ascii="Calibri" w:hAnsi="Calibri" w:cs="Calibri"/>
-          <w:b/>
-          <w:i w:val="0"/>
-          <w:sz w:val="24"/>
-          <w:szCs w:val="24"/>
-        </w:rPr>
-        <w:t xml:space="preserve">Scene #72: </w:t>
-      </w:r>
-      <w:r>
-        <w:rPr>
-          <w:rFonts w:ascii="Calibri" w:hAnsi="Calibri" w:cs="Calibri"/>
-          <w:b/>
-          <w:i w:val="0"/>
-          <w:sz w:val="24"/>
-          <w:szCs w:val="24"/>
-        </w:rPr>
-        <w:t>Evan Proposes</w:t>
-      </w:r>
+        <w:t>Secrets Shared and Withheld</w:t>
+      </w:r>
+    </w:p>
+    <w:p>
+      <w:pPr>
+        <w:tabs>
+          <w:tab w:val="left" w:pos="560"/>
+          <w:tab w:val="left" w:pos="1120"/>
+          <w:tab w:val="left" w:pos="1680"/>
+          <w:tab w:val="left" w:pos="2240"/>
+          <w:tab w:val="left" w:pos="2800"/>
+          <w:tab w:val="left" w:pos="3360"/>
+          <w:tab w:val="left" w:pos="3920"/>
+          <w:tab w:val="left" w:pos="4480"/>
+          <w:tab w:val="left" w:pos="5040"/>
+          <w:tab w:val="left" w:pos="5600"/>
+          <w:tab w:val="left" w:pos="6160"/>
+          <w:tab w:val="left" w:pos="6720"/>
+        </w:tabs>
+        <w:ind w:left="360"/>
+        <w:jc w:val="left"/>
+        <w:rPr>
+          <w:rFonts w:ascii="Calibri" w:hAnsi="Courier New" w:cs="Courier New"/>
+          <w:b/>
+          <w:i w:val="0"/>
+          <w:sz w:val="24"/>
+          <w:szCs w:val="24"/>
+          <w:rtl w:val="0"/>
+        </w:rPr>
+      </w:pPr>
       <w:bookmarkEnd w:id="88"/>
-    </w:p>
-    <w:p>
-      <w:pPr>
-        <w:tabs>
-          <w:tab w:val="left" w:pos="560"/>
-          <w:tab w:val="left" w:pos="1120"/>
-          <w:tab w:val="left" w:pos="1680"/>
-          <w:tab w:val="left" w:pos="2240"/>
-          <w:tab w:val="left" w:pos="2800"/>
-          <w:tab w:val="left" w:pos="3360"/>
-          <w:tab w:val="left" w:pos="3920"/>
-          <w:tab w:val="left" w:pos="4480"/>
-          <w:tab w:val="left" w:pos="5040"/>
-          <w:tab w:val="left" w:pos="5600"/>
-          <w:tab w:val="left" w:pos="6160"/>
-          <w:tab w:val="left" w:pos="6720"/>
-        </w:tabs>
-        <w:ind w:left="360"/>
-        <w:jc w:val="left"/>
-        <w:rPr>
-          <w:rFonts w:ascii="Courier New" w:hAnsi="Courier New" w:cs="Courier New"/>
-          <w:sz w:val="24"/>
-          <w:szCs w:val="24"/>
-          <w:rtl w:val="0"/>
-        </w:rPr>
-      </w:pPr>
-      <w:bookmarkStart w:id="89" w:name="Evan_Gives_Sarah_an_Out"/>
-      <w:r>
-        <w:rPr>
-          <w:rFonts w:ascii="Calibri" w:hAnsi="Calibri" w:cs="Calibri"/>
-          <w:b/>
-          <w:i w:val="0"/>
-          <w:sz w:val="24"/>
-          <w:szCs w:val="24"/>
-        </w:rPr>
-        <w:t xml:space="preserve">Scene #73: </w:t>
-      </w:r>
-      <w:r>
-        <w:rPr>
-          <w:rFonts w:ascii="Calibri" w:hAnsi="Calibri" w:cs="Calibri"/>
-          <w:b/>
-          <w:i w:val="0"/>
-          <w:sz w:val="24"/>
-          <w:szCs w:val="24"/>
-        </w:rPr>
-        <w:t>Evan Gives Sarah an Out</w:t>
-      </w:r>
-      <w:bookmarkEnd w:id="89"/>
-    </w:p>
-    <w:p>
-      <w:pPr>
-        <w:tabs>
-          <w:tab w:val="left" w:pos="560"/>
-          <w:tab w:val="left" w:pos="1120"/>
-          <w:tab w:val="left" w:pos="1680"/>
-          <w:tab w:val="left" w:pos="2240"/>
-          <w:tab w:val="left" w:pos="2800"/>
-          <w:tab w:val="left" w:pos="3360"/>
-          <w:tab w:val="left" w:pos="3920"/>
-          <w:tab w:val="left" w:pos="4480"/>
-          <w:tab w:val="left" w:pos="5040"/>
-          <w:tab w:val="left" w:pos="5600"/>
-          <w:tab w:val="left" w:pos="6160"/>
-          <w:tab w:val="left" w:pos="6720"/>
-        </w:tabs>
-        <w:ind w:left="360"/>
-        <w:jc w:val="left"/>
-        <w:rPr>
-          <w:rFonts w:ascii="Courier New" w:hAnsi="Courier New" w:cs="Courier New"/>
-          <w:sz w:val="24"/>
-          <w:szCs w:val="24"/>
-          <w:rtl w:val="0"/>
-        </w:rPr>
-      </w:pPr>
-      <w:bookmarkStart w:id="90" w:name="Sarahs_Father_Gives_Her_an_Ult"/>
-      <w:r>
-        <w:rPr>
-          <w:rFonts w:ascii="Calibri" w:hAnsi="Calibri" w:cs="Calibri"/>
-          <w:b/>
-          <w:i w:val="0"/>
-          <w:sz w:val="24"/>
-          <w:szCs w:val="24"/>
-        </w:rPr>
-        <w:t xml:space="preserve">Scene #74: </w:t>
-      </w:r>
-      <w:r>
-        <w:rPr>
-          <w:rFonts w:ascii="Calibri" w:hAnsi="Calibri" w:cs="Calibri"/>
-          <w:b/>
-          <w:i w:val="0"/>
-          <w:sz w:val="24"/>
-          <w:szCs w:val="24"/>
-        </w:rPr>
-        <w:t xml:space="preserve">Sarah's Father Gives Her an Ultimatum </w:t>
-      </w:r>
-    </w:p>
-    <w:p>
-      <w:pPr>
-        <w:tabs>
-          <w:tab w:val="left" w:pos="560"/>
-          <w:tab w:val="left" w:pos="1120"/>
-          <w:tab w:val="left" w:pos="1680"/>
-          <w:tab w:val="left" w:pos="2240"/>
-          <w:tab w:val="left" w:pos="2800"/>
-          <w:tab w:val="left" w:pos="3360"/>
-          <w:tab w:val="left" w:pos="3920"/>
-          <w:tab w:val="left" w:pos="4480"/>
-          <w:tab w:val="left" w:pos="5040"/>
-          <w:tab w:val="left" w:pos="5600"/>
-          <w:tab w:val="left" w:pos="6160"/>
-          <w:tab w:val="left" w:pos="6720"/>
-        </w:tabs>
-        <w:ind w:left="360"/>
-        <w:jc w:val="left"/>
-        <w:rPr>
-          <w:rFonts w:ascii="Calibri" w:hAnsi="Courier New" w:cs="Courier New"/>
-          <w:b/>
-          <w:i w:val="0"/>
-          <w:sz w:val="24"/>
-          <w:szCs w:val="24"/>
-          <w:rtl w:val="0"/>
-        </w:rPr>
-      </w:pPr>
-      <w:bookmarkEnd w:id="90"/>
     </w:p>
     <w:p>
       <w:pPr>
@@ -4637,7 +4495,7 @@
           <w:rtl w:val="0"/>
         </w:rPr>
       </w:pPr>
-      <w:bookmarkStart w:id="91" w:name="Cliffhanger"/>
+      <w:bookmarkStart w:id="89" w:name="Cap_Gown_and_Unforeseen_Choice"/>
       <w:r>
         <w:rPr>
           <w:szCs w:val="24"/>
@@ -4648,7 +4506,103 @@
         <w:rPr>
           <w:szCs w:val="24"/>
         </w:rPr>
-        <w:t>Cliffhanger</w:t>
+        <w:t>Cap, Gown, and Unforeseen Choices</w:t>
+      </w:r>
+      <w:bookmarkEnd w:id="89"/>
+    </w:p>
+    <w:p>
+      <w:pPr>
+        <w:tabs>
+          <w:tab w:val="left" w:pos="560"/>
+          <w:tab w:val="left" w:pos="1120"/>
+          <w:tab w:val="left" w:pos="1680"/>
+          <w:tab w:val="left" w:pos="2240"/>
+          <w:tab w:val="left" w:pos="2800"/>
+          <w:tab w:val="left" w:pos="3360"/>
+          <w:tab w:val="left" w:pos="3920"/>
+          <w:tab w:val="left" w:pos="4480"/>
+          <w:tab w:val="left" w:pos="5040"/>
+          <w:tab w:val="left" w:pos="5600"/>
+          <w:tab w:val="left" w:pos="6160"/>
+          <w:tab w:val="left" w:pos="6720"/>
+        </w:tabs>
+        <w:ind w:left="360"/>
+        <w:jc w:val="left"/>
+        <w:rPr>
+          <w:rFonts w:ascii="Courier New" w:hAnsi="Courier New" w:cs="Courier New"/>
+          <w:sz w:val="24"/>
+          <w:szCs w:val="24"/>
+          <w:rtl w:val="0"/>
+        </w:rPr>
+      </w:pPr>
+      <w:bookmarkStart w:id="90" w:name="Amidst_Joy_A_Shadow_Looms"/>
+      <w:r>
+        <w:rPr>
+          <w:rFonts w:ascii="Calibri" w:hAnsi="Calibri" w:cs="Calibri"/>
+          <w:b/>
+          <w:i w:val="0"/>
+          <w:sz w:val="24"/>
+          <w:szCs w:val="24"/>
+        </w:rPr>
+        <w:t xml:space="preserve">Scene #72: </w:t>
+      </w:r>
+      <w:r>
+        <w:rPr>
+          <w:rFonts w:ascii="Calibri" w:hAnsi="Calibri" w:cs="Calibri"/>
+          <w:b/>
+          <w:i w:val="0"/>
+          <w:sz w:val="24"/>
+          <w:szCs w:val="24"/>
+        </w:rPr>
+        <w:t>Amidst Joy, A Shadow Looms</w:t>
+      </w:r>
+      <w:bookmarkEnd w:id="90"/>
+    </w:p>
+    <w:p>
+      <w:pPr>
+        <w:tabs>
+          <w:tab w:val="left" w:pos="560"/>
+          <w:tab w:val="left" w:pos="1120"/>
+          <w:tab w:val="left" w:pos="1680"/>
+          <w:tab w:val="left" w:pos="2240"/>
+          <w:tab w:val="left" w:pos="2800"/>
+          <w:tab w:val="left" w:pos="3360"/>
+          <w:tab w:val="left" w:pos="3920"/>
+          <w:tab w:val="left" w:pos="4480"/>
+          <w:tab w:val="left" w:pos="5040"/>
+          <w:tab w:val="left" w:pos="5600"/>
+          <w:tab w:val="left" w:pos="6160"/>
+          <w:tab w:val="left" w:pos="6720"/>
+        </w:tabs>
+        <w:ind w:left="360"/>
+        <w:jc w:val="left"/>
+        <w:rPr>
+          <w:rFonts w:ascii="Courier New" w:hAnsi="Courier New" w:cs="Courier New"/>
+          <w:sz w:val="24"/>
+          <w:szCs w:val="24"/>
+          <w:rtl w:val="0"/>
+        </w:rPr>
+      </w:pPr>
+      <w:bookmarkStart w:id="91" w:name="Unveiling_Unwelcome_Guests"/>
+      <w:r>
+        <w:rPr>
+          <w:rFonts w:ascii="Calibri" w:hAnsi="Calibri" w:cs="Calibri"/>
+          <w:b/>
+          <w:i w:val="0"/>
+          <w:sz w:val="24"/>
+          <w:szCs w:val="24"/>
+        </w:rPr>
+        <w:t xml:space="preserve">Scene #73: </w:t>
+      </w:r>
+      <w:r>
+        <w:rPr>
+          <w:rFonts w:ascii="Calibri" w:hAnsi="Calibri" w:cs="Calibri"/>
+          <w:b/>
+          <w:i w:val="0"/>
+          <w:sz w:val="24"/>
+          <w:szCs w:val="24"/>
+        </w:rPr>
+        <w:t>Unveiling Unwelcome Guests</w:t>
       </w:r>
       <w:bookmarkEnd w:id="91"/>
     </w:p>
@@ -4677,7 +4631,55 @@
           <w:rtl w:val="0"/>
         </w:rPr>
       </w:pPr>
-      <w:bookmarkStart w:id="92" w:name="Sarah_Asks_Evan_to_Elope"/>
+      <w:bookmarkStart w:id="92" w:name="Evans_Public_Party_Proposal"/>
+      <w:r>
+        <w:rPr>
+          <w:rFonts w:ascii="Calibri" w:hAnsi="Calibri" w:cs="Calibri"/>
+          <w:b/>
+          <w:i w:val="0"/>
+          <w:sz w:val="24"/>
+          <w:szCs w:val="24"/>
+        </w:rPr>
+        <w:t xml:space="preserve">Scene #74: </w:t>
+      </w:r>
+      <w:r>
+        <w:rPr>
+          <w:rFonts w:ascii="Calibri" w:hAnsi="Calibri" w:cs="Calibri"/>
+          <w:b/>
+          <w:i w:val="0"/>
+          <w:sz w:val="24"/>
+          <w:szCs w:val="24"/>
+        </w:rPr>
+        <w:t>Evan's Public Party Proposal</w:t>
+      </w:r>
+      <w:bookmarkEnd w:id="92"/>
+    </w:p>
+    <w:p>
+      <w:pPr>
+        <w:tabs>
+          <w:tab w:val="left" w:pos="560"/>
+          <w:tab w:val="left" w:pos="1120"/>
+          <w:tab w:val="left" w:pos="1680"/>
+          <w:tab w:val="left" w:pos="2240"/>
+          <w:tab w:val="left" w:pos="2800"/>
+          <w:tab w:val="left" w:pos="3360"/>
+          <w:tab w:val="left" w:pos="3920"/>
+          <w:tab w:val="left" w:pos="4480"/>
+          <w:tab w:val="left" w:pos="5040"/>
+          <w:tab w:val="left" w:pos="5600"/>
+          <w:tab w:val="left" w:pos="6160"/>
+          <w:tab w:val="left" w:pos="6720"/>
+        </w:tabs>
+        <w:ind w:left="360"/>
+        <w:jc w:val="left"/>
+        <w:rPr>
+          <w:rFonts w:ascii="Courier New" w:hAnsi="Courier New" w:cs="Courier New"/>
+          <w:sz w:val="24"/>
+          <w:szCs w:val="24"/>
+          <w:rtl w:val="0"/>
+        </w:rPr>
+      </w:pPr>
+      <w:bookmarkStart w:id="93" w:name="A_Lifeline_or_a_Challenge"/>
       <w:r>
         <w:rPr>
           <w:rFonts w:ascii="Calibri" w:hAnsi="Calibri" w:cs="Calibri"/>
@@ -4696,36 +4698,36 @@
           <w:sz w:val="24"/>
           <w:szCs w:val="24"/>
         </w:rPr>
-        <w:t>Sarah Asks Evan to Elope</w:t>
-      </w:r>
-      <w:bookmarkEnd w:id="92"/>
-    </w:p>
-    <w:p>
-      <w:pPr>
-        <w:tabs>
-          <w:tab w:val="left" w:pos="560"/>
-          <w:tab w:val="left" w:pos="1120"/>
-          <w:tab w:val="left" w:pos="1680"/>
-          <w:tab w:val="left" w:pos="2240"/>
-          <w:tab w:val="left" w:pos="2800"/>
-          <w:tab w:val="left" w:pos="3360"/>
-          <w:tab w:val="left" w:pos="3920"/>
-          <w:tab w:val="left" w:pos="4480"/>
-          <w:tab w:val="left" w:pos="5040"/>
-          <w:tab w:val="left" w:pos="5600"/>
-          <w:tab w:val="left" w:pos="6160"/>
-          <w:tab w:val="left" w:pos="6720"/>
-        </w:tabs>
-        <w:ind w:left="360"/>
-        <w:jc w:val="left"/>
-        <w:rPr>
-          <w:rFonts w:ascii="Courier New" w:hAnsi="Courier New" w:cs="Courier New"/>
-          <w:sz w:val="24"/>
-          <w:szCs w:val="24"/>
-          <w:rtl w:val="0"/>
-        </w:rPr>
-      </w:pPr>
-      <w:bookmarkStart w:id="93" w:name="Sarah_and_Evan_Elope"/>
+        <w:t>A Lifeline or a Challenge?</w:t>
+      </w:r>
+      <w:bookmarkEnd w:id="93"/>
+    </w:p>
+    <w:p>
+      <w:pPr>
+        <w:tabs>
+          <w:tab w:val="left" w:pos="560"/>
+          <w:tab w:val="left" w:pos="1120"/>
+          <w:tab w:val="left" w:pos="1680"/>
+          <w:tab w:val="left" w:pos="2240"/>
+          <w:tab w:val="left" w:pos="2800"/>
+          <w:tab w:val="left" w:pos="3360"/>
+          <w:tab w:val="left" w:pos="3920"/>
+          <w:tab w:val="left" w:pos="4480"/>
+          <w:tab w:val="left" w:pos="5040"/>
+          <w:tab w:val="left" w:pos="5600"/>
+          <w:tab w:val="left" w:pos="6160"/>
+          <w:tab w:val="left" w:pos="6720"/>
+        </w:tabs>
+        <w:ind w:left="360"/>
+        <w:jc w:val="left"/>
+        <w:rPr>
+          <w:rFonts w:ascii="Courier New" w:hAnsi="Courier New" w:cs="Courier New"/>
+          <w:sz w:val="24"/>
+          <w:szCs w:val="24"/>
+          <w:rtl w:val="0"/>
+        </w:rPr>
+      </w:pPr>
+      <w:bookmarkStart w:id="94" w:name="A_Choice_Between_Love_and_Lega"/>
       <w:r>
         <w:rPr>
           <w:rFonts w:ascii="Calibri" w:hAnsi="Calibri" w:cs="Calibri"/>
@@ -4744,36 +4746,93 @@
           <w:sz w:val="24"/>
           <w:szCs w:val="24"/>
         </w:rPr>
-        <w:t>Sarah and Evan Elope</w:t>
-      </w:r>
-      <w:bookmarkEnd w:id="93"/>
-    </w:p>
-    <w:p>
-      <w:pPr>
-        <w:tabs>
-          <w:tab w:val="left" w:pos="560"/>
-          <w:tab w:val="left" w:pos="1120"/>
-          <w:tab w:val="left" w:pos="1680"/>
-          <w:tab w:val="left" w:pos="2240"/>
-          <w:tab w:val="left" w:pos="2800"/>
-          <w:tab w:val="left" w:pos="3360"/>
-          <w:tab w:val="left" w:pos="3920"/>
-          <w:tab w:val="left" w:pos="4480"/>
-          <w:tab w:val="left" w:pos="5040"/>
-          <w:tab w:val="left" w:pos="5600"/>
-          <w:tab w:val="left" w:pos="6160"/>
-          <w:tab w:val="left" w:pos="6720"/>
-        </w:tabs>
-        <w:ind w:left="360"/>
-        <w:jc w:val="left"/>
-        <w:rPr>
-          <w:rFonts w:ascii="Courier New" w:hAnsi="Courier New" w:cs="Courier New"/>
-          <w:sz w:val="24"/>
-          <w:szCs w:val="24"/>
-          <w:rtl w:val="0"/>
-        </w:rPr>
-      </w:pPr>
-      <w:bookmarkStart w:id="94" w:name="Sarah_has_Second_Thoughts"/>
+        <w:t xml:space="preserve">A Choice Between Love and Legacy </w:t>
+      </w:r>
+    </w:p>
+    <w:p>
+      <w:pPr>
+        <w:tabs>
+          <w:tab w:val="left" w:pos="560"/>
+          <w:tab w:val="left" w:pos="1120"/>
+          <w:tab w:val="left" w:pos="1680"/>
+          <w:tab w:val="left" w:pos="2240"/>
+          <w:tab w:val="left" w:pos="2800"/>
+          <w:tab w:val="left" w:pos="3360"/>
+          <w:tab w:val="left" w:pos="3920"/>
+          <w:tab w:val="left" w:pos="4480"/>
+          <w:tab w:val="left" w:pos="5040"/>
+          <w:tab w:val="left" w:pos="5600"/>
+          <w:tab w:val="left" w:pos="6160"/>
+          <w:tab w:val="left" w:pos="6720"/>
+        </w:tabs>
+        <w:ind w:left="360"/>
+        <w:jc w:val="left"/>
+        <w:rPr>
+          <w:rFonts w:ascii="Calibri" w:hAnsi="Courier New" w:cs="Courier New"/>
+          <w:b/>
+          <w:i w:val="0"/>
+          <w:sz w:val="24"/>
+          <w:szCs w:val="24"/>
+          <w:rtl w:val="0"/>
+        </w:rPr>
+      </w:pPr>
+      <w:bookmarkEnd w:id="94"/>
+    </w:p>
+    <w:p>
+      <w:pPr>
+        <w:pStyle w:val="Heading1"/>
+        <w:spacing w:before="0"/>
+        <w:outlineLvl w:val="9"/>
+        <w:rPr>
+          <w:rFonts w:ascii="Courier New" w:hAnsi="Courier New" w:cs="Courier New"/>
+          <w:b w:val="0"/>
+          <w:i w:val="0"/>
+          <w:sz w:val="24"/>
+          <w:szCs w:val="24"/>
+          <w:rtl w:val="0"/>
+        </w:rPr>
+      </w:pPr>
+      <w:bookmarkStart w:id="95" w:name="Love_on_a_Precipice"/>
+      <w:r>
+        <w:rPr>
+          <w:szCs w:val="24"/>
+        </w:rPr>
+        <w:t xml:space="preserve">Chapter 20: </w:t>
+      </w:r>
+      <w:r>
+        <w:rPr>
+          <w:szCs w:val="24"/>
+        </w:rPr>
+        <w:t>Love on a Precipice</w:t>
+      </w:r>
+      <w:bookmarkEnd w:id="95"/>
+    </w:p>
+    <w:p>
+      <w:pPr>
+        <w:tabs>
+          <w:tab w:val="left" w:pos="560"/>
+          <w:tab w:val="left" w:pos="1120"/>
+          <w:tab w:val="left" w:pos="1680"/>
+          <w:tab w:val="left" w:pos="2240"/>
+          <w:tab w:val="left" w:pos="2800"/>
+          <w:tab w:val="left" w:pos="3360"/>
+          <w:tab w:val="left" w:pos="3920"/>
+          <w:tab w:val="left" w:pos="4480"/>
+          <w:tab w:val="left" w:pos="5040"/>
+          <w:tab w:val="left" w:pos="5600"/>
+          <w:tab w:val="left" w:pos="6160"/>
+          <w:tab w:val="left" w:pos="6720"/>
+        </w:tabs>
+        <w:ind w:left="360"/>
+        <w:jc w:val="left"/>
+        <w:rPr>
+          <w:rFonts w:ascii="Courier New" w:hAnsi="Courier New" w:cs="Courier New"/>
+          <w:sz w:val="24"/>
+          <w:szCs w:val="24"/>
+          <w:rtl w:val="0"/>
+        </w:rPr>
+      </w:pPr>
+      <w:bookmarkStart w:id="96" w:name="The_Rush_to_the_Altar"/>
       <w:r>
         <w:rPr>
           <w:rFonts w:ascii="Calibri" w:hAnsi="Calibri" w:cs="Calibri"/>
@@ -4792,9 +4851,105 @@
           <w:sz w:val="24"/>
           <w:szCs w:val="24"/>
         </w:rPr>
-        <w:t>Sarah has Second Thoughts</w:t>
-      </w:r>
-      <w:bookmarkEnd w:id="94"/>
+        <w:t>The Rush to the Altar</w:t>
+      </w:r>
+      <w:bookmarkEnd w:id="96"/>
+    </w:p>
+    <w:p>
+      <w:pPr>
+        <w:tabs>
+          <w:tab w:val="left" w:pos="560"/>
+          <w:tab w:val="left" w:pos="1120"/>
+          <w:tab w:val="left" w:pos="1680"/>
+          <w:tab w:val="left" w:pos="2240"/>
+          <w:tab w:val="left" w:pos="2800"/>
+          <w:tab w:val="left" w:pos="3360"/>
+          <w:tab w:val="left" w:pos="3920"/>
+          <w:tab w:val="left" w:pos="4480"/>
+          <w:tab w:val="left" w:pos="5040"/>
+          <w:tab w:val="left" w:pos="5600"/>
+          <w:tab w:val="left" w:pos="6160"/>
+          <w:tab w:val="left" w:pos="6720"/>
+        </w:tabs>
+        <w:ind w:left="360"/>
+        <w:jc w:val="left"/>
+        <w:rPr>
+          <w:rFonts w:ascii="Courier New" w:hAnsi="Courier New" w:cs="Courier New"/>
+          <w:sz w:val="24"/>
+          <w:szCs w:val="24"/>
+          <w:rtl w:val="0"/>
+        </w:rPr>
+      </w:pPr>
+      <w:bookmarkStart w:id="97" w:name="Bittersweet_Vows"/>
+      <w:r>
+        <w:rPr>
+          <w:rFonts w:ascii="Calibri" w:hAnsi="Calibri" w:cs="Calibri"/>
+          <w:b/>
+          <w:i w:val="0"/>
+          <w:sz w:val="24"/>
+          <w:szCs w:val="24"/>
+        </w:rPr>
+        <w:t xml:space="preserve">Scene #78: </w:t>
+      </w:r>
+      <w:r>
+        <w:rPr>
+          <w:rFonts w:ascii="Calibri" w:hAnsi="Calibri" w:cs="Calibri"/>
+          <w:b/>
+          <w:i w:val="0"/>
+          <w:sz w:val="24"/>
+          <w:szCs w:val="24"/>
+        </w:rPr>
+        <w:t>Bittersweet Vows</w:t>
+      </w:r>
+      <w:bookmarkEnd w:id="97"/>
+    </w:p>
+    <w:p>
+      <w:pPr>
+        <w:tabs>
+          <w:tab w:val="left" w:pos="560"/>
+          <w:tab w:val="left" w:pos="1120"/>
+          <w:tab w:val="left" w:pos="1680"/>
+          <w:tab w:val="left" w:pos="2240"/>
+          <w:tab w:val="left" w:pos="2800"/>
+          <w:tab w:val="left" w:pos="3360"/>
+          <w:tab w:val="left" w:pos="3920"/>
+          <w:tab w:val="left" w:pos="4480"/>
+          <w:tab w:val="left" w:pos="5040"/>
+          <w:tab w:val="left" w:pos="5600"/>
+          <w:tab w:val="left" w:pos="6160"/>
+          <w:tab w:val="left" w:pos="6720"/>
+        </w:tabs>
+        <w:ind w:left="360"/>
+        <w:jc w:val="left"/>
+        <w:rPr>
+          <w:rFonts w:ascii="Courier New" w:hAnsi="Courier New" w:cs="Courier New"/>
+          <w:sz w:val="24"/>
+          <w:szCs w:val="24"/>
+          <w:rtl w:val="0"/>
+        </w:rPr>
+      </w:pPr>
+      <w:bookmarkStart w:id="98" w:name="Cracks_in_the_Facade"/>
+      <w:r>
+        <w:rPr>
+          <w:rFonts w:ascii="Calibri" w:hAnsi="Calibri" w:cs="Calibri"/>
+          <w:b/>
+          <w:i w:val="0"/>
+          <w:sz w:val="24"/>
+          <w:szCs w:val="24"/>
+        </w:rPr>
+        <w:t xml:space="preserve">Scene #79: </w:t>
+      </w:r>
+      <w:r>
+        <w:rPr>
+          <w:rFonts w:ascii="Calibri" w:hAnsi="Calibri" w:cs="Calibri"/>
+          <w:b/>
+          <w:i w:val="0"/>
+          <w:sz w:val="24"/>
+          <w:szCs w:val="24"/>
+        </w:rPr>
+        <w:t>Cracks in the Facade</w:t>
+      </w:r>
+      <w:bookmarkEnd w:id="98"/>
     </w:p>
     <w:p>
       <w:pPr>
@@ -4867,7 +5022,7 @@
         <w:sz w:val="16"/>
         <w:szCs w:val="24"/>
       </w:rPr>
-      <w:t>LOVE, ANNUALLY - THE KINDERGARTEN POET - 8/29/2023</w:t>
+      <w:t>LOVE, ANNUALLY - THE KINDERGARTEN POET - 8/30/2023</w:t>
       <w:tab/>
       <w:t xml:space="preserve">Page </w:t>
     </w:r>

</xml_diff>